<commit_message>
Updated lists and questions
</commit_message>
<xml_diff>
--- a/lists/sajt.docx
+++ b/lists/sajt.docx
@@ -23001,6 +23001,12 @@
                 <w:rFonts w:cstheme="minorHAnsi"/>
               </w:rPr>
             </w:pPr>
+            <w:r>
+              <w:rPr>
+                <w:rFonts w:cstheme="minorHAnsi"/>
+              </w:rPr>
+              <w:t>32, 35</w:t>
+            </w:r>
           </w:p>
         </w:tc>
       </w:tr>
@@ -23114,6 +23120,56 @@
                 <w:rFonts w:cstheme="minorHAnsi"/>
               </w:rPr>
             </w:pPr>
+            <w:proofErr w:type="spellStart"/>
+            <w:r>
+              <w:rPr>
+                <w:rFonts w:ascii="Calibri" w:hAnsi="Calibri" w:cs="Calibri"/>
+                <w:color w:val="000000"/>
+              </w:rPr>
+              <w:t>Redosled</w:t>
+            </w:r>
+            <w:proofErr w:type="spellEnd"/>
+            <w:r>
+              <w:rPr>
+                <w:rFonts w:ascii="Calibri" w:hAnsi="Calibri" w:cs="Calibri"/>
+                <w:color w:val="000000"/>
+              </w:rPr>
+              <w:t xml:space="preserve"> </w:t>
+            </w:r>
+            <w:proofErr w:type="spellStart"/>
+            <w:r>
+              <w:rPr>
+                <w:rFonts w:cstheme="minorHAnsi"/>
+              </w:rPr>
+              <w:t>računsk</w:t>
+            </w:r>
+            <w:r>
+              <w:rPr>
+                <w:rFonts w:cstheme="minorHAnsi"/>
+              </w:rPr>
+              <w:t>ih</w:t>
+            </w:r>
+            <w:proofErr w:type="spellEnd"/>
+            <w:r>
+              <w:rPr>
+                <w:rFonts w:cstheme="minorHAnsi"/>
+              </w:rPr>
+              <w:t xml:space="preserve"> </w:t>
+            </w:r>
+            <w:proofErr w:type="spellStart"/>
+            <w:r>
+              <w:rPr>
+                <w:rFonts w:cstheme="minorHAnsi"/>
+              </w:rPr>
+              <w:t>operacij</w:t>
+            </w:r>
+            <w:r>
+              <w:rPr>
+                <w:rFonts w:cstheme="minorHAnsi"/>
+              </w:rPr>
+              <w:t>a</w:t>
+            </w:r>
+            <w:proofErr w:type="spellEnd"/>
           </w:p>
         </w:tc>
         <w:tc>
@@ -23127,6 +23183,12 @@
                 <w:rFonts w:cstheme="minorHAnsi"/>
               </w:rPr>
             </w:pPr>
+            <w:r>
+              <w:rPr>
+                <w:rFonts w:cstheme="minorHAnsi"/>
+              </w:rPr>
+              <w:t>33, 34, 36, 37, 38</w:t>
+            </w:r>
           </w:p>
         </w:tc>
       </w:tr>
@@ -23396,6 +23458,7 @@
         <w:tc>
           <w:tcPr>
             <w:tcW w:w="1620" w:type="dxa"/>
+            <w:vMerge w:val="restart"/>
           </w:tcPr>
           <w:p>
             <w:pPr>
@@ -23490,6 +23553,173 @@
                 <w:rFonts w:cstheme="minorHAnsi"/>
               </w:rPr>
             </w:pPr>
+            <w:r>
+              <w:rPr>
+                <w:rFonts w:cstheme="minorHAnsi"/>
+              </w:rPr>
+              <w:t xml:space="preserve">39, </w:t>
+            </w:r>
+            <w:r>
+              <w:rPr>
+                <w:rFonts w:cstheme="minorHAnsi"/>
+              </w:rPr>
+              <w:t>43</w:t>
+            </w:r>
+            <w:r>
+              <w:rPr>
+                <w:rFonts w:cstheme="minorHAnsi"/>
+              </w:rPr>
+              <w:t>, 44</w:t>
+            </w:r>
+          </w:p>
+        </w:tc>
+      </w:tr>
+      <w:tr>
+        <w:tc>
+          <w:tcPr>
+            <w:tcW w:w="738" w:type="dxa"/>
+            <w:vMerge/>
+            <w:shd w:val="clear" w:color="auto" w:fill="auto"/>
+          </w:tcPr>
+          <w:p>
+            <w:pPr>
+              <w:rPr>
+                <w:rFonts w:cstheme="minorHAnsi"/>
+              </w:rPr>
+            </w:pPr>
+          </w:p>
+        </w:tc>
+        <w:tc>
+          <w:tcPr>
+            <w:tcW w:w="1620" w:type="dxa"/>
+            <w:vMerge/>
+          </w:tcPr>
+          <w:p>
+            <w:pPr>
+              <w:jc w:val="center"/>
+              <w:rPr>
+                <w:rFonts w:cstheme="minorHAnsi"/>
+                <w:color w:val="000000"/>
+                <w:sz w:val="24"/>
+                <w:szCs w:val="24"/>
+              </w:rPr>
+            </w:pPr>
+          </w:p>
+        </w:tc>
+        <w:tc>
+          <w:tcPr>
+            <w:tcW w:w="2160" w:type="dxa"/>
+            <w:shd w:val="clear" w:color="auto" w:fill="auto"/>
+          </w:tcPr>
+          <w:p>
+            <w:pPr>
+              <w:rPr>
+                <w:rFonts w:eastAsia="Times New Roman" w:cstheme="minorHAnsi"/>
+                <w:color w:val="333333"/>
+              </w:rPr>
+            </w:pPr>
+            <w:proofErr w:type="spellStart"/>
+            <w:r>
+              <w:rPr>
+                <w:rFonts w:eastAsia="Times New Roman" w:cstheme="minorHAnsi"/>
+                <w:color w:val="333333"/>
+              </w:rPr>
+              <w:t>Nej</w:t>
+            </w:r>
+            <w:r>
+              <w:rPr>
+                <w:rFonts w:eastAsia="Times New Roman" w:cstheme="minorHAnsi"/>
+                <w:color w:val="333333"/>
+              </w:rPr>
+              <w:t>ednačine</w:t>
+            </w:r>
+            <w:proofErr w:type="spellEnd"/>
+            <w:r>
+              <w:rPr>
+                <w:rFonts w:cstheme="minorHAnsi"/>
+              </w:rPr>
+              <w:t xml:space="preserve"> - </w:t>
+            </w:r>
+            <w:proofErr w:type="spellStart"/>
+            <w:r>
+              <w:rPr>
+                <w:rFonts w:cstheme="minorHAnsi"/>
+              </w:rPr>
+              <w:t>sve</w:t>
+            </w:r>
+            <w:proofErr w:type="spellEnd"/>
+            <w:r>
+              <w:rPr>
+                <w:rFonts w:cstheme="minorHAnsi"/>
+              </w:rPr>
+              <w:t xml:space="preserve"> </w:t>
+            </w:r>
+            <w:proofErr w:type="spellStart"/>
+            <w:r>
+              <w:rPr>
+                <w:rFonts w:cstheme="minorHAnsi"/>
+              </w:rPr>
+              <w:t>računske</w:t>
+            </w:r>
+            <w:proofErr w:type="spellEnd"/>
+            <w:r>
+              <w:rPr>
+                <w:rFonts w:cstheme="minorHAnsi"/>
+              </w:rPr>
+              <w:t xml:space="preserve"> </w:t>
+            </w:r>
+            <w:proofErr w:type="spellStart"/>
+            <w:r>
+              <w:rPr>
+                <w:rFonts w:cstheme="minorHAnsi"/>
+              </w:rPr>
+              <w:t>operacije</w:t>
+            </w:r>
+            <w:proofErr w:type="spellEnd"/>
+          </w:p>
+        </w:tc>
+        <w:tc>
+          <w:tcPr>
+            <w:tcW w:w="3150" w:type="dxa"/>
+            <w:shd w:val="pct5" w:color="auto" w:fill="auto"/>
+          </w:tcPr>
+          <w:p>
+            <w:pPr>
+              <w:rPr>
+                <w:rFonts w:cstheme="minorHAnsi"/>
+              </w:rPr>
+            </w:pPr>
+          </w:p>
+        </w:tc>
+        <w:tc>
+          <w:tcPr>
+            <w:tcW w:w="1890" w:type="dxa"/>
+            <w:shd w:val="pct5" w:color="auto" w:fill="auto"/>
+          </w:tcPr>
+          <w:p>
+            <w:pPr>
+              <w:rPr>
+                <w:rFonts w:cstheme="minorHAnsi"/>
+              </w:rPr>
+            </w:pPr>
+            <w:r>
+              <w:rPr>
+                <w:rFonts w:cstheme="minorHAnsi"/>
+              </w:rPr>
+              <w:t>40</w:t>
+            </w:r>
+            <w:r>
+              <w:rPr>
+                <w:rFonts w:cstheme="minorHAnsi"/>
+              </w:rPr>
+              <w:t>, 41, 42</w:t>
+            </w:r>
+            <w:r>
+              <w:rPr>
+                <w:rFonts w:cstheme="minorHAnsi"/>
+              </w:rPr>
+              <w:t>, 45</w:t>
+            </w:r>
           </w:p>
         </w:tc>
       </w:tr>

</xml_diff>

<commit_message>
New questions and master list
</commit_message>
<xml_diff>
--- a/lists/sajt.docx
+++ b/lists/sajt.docx
@@ -16505,6 +16505,7 @@
         <w:tc>
           <w:tcPr>
             <w:tcW w:w="1620" w:type="dxa"/>
+            <w:vMerge/>
           </w:tcPr>
           <w:p>
             <w:pPr>
@@ -16516,13 +16517,25 @@
                 <w:szCs w:val="24"/>
               </w:rPr>
             </w:pPr>
-            <w:proofErr w:type="spellStart"/>
-            <w:r>
-              <w:rPr>
-                <w:rFonts w:ascii="Calibri" w:hAnsi="Calibri" w:cs="Calibri"/>
-                <w:color w:val="000000"/>
-                <w:sz w:val="24"/>
-                <w:szCs w:val="24"/>
+          </w:p>
+        </w:tc>
+        <w:tc>
+          <w:tcPr>
+            <w:tcW w:w="2340" w:type="dxa"/>
+            <w:shd w:val="clear" w:color="auto" w:fill="auto"/>
+          </w:tcPr>
+          <w:p>
+            <w:pPr>
+              <w:rPr>
+                <w:rFonts w:ascii="Calibri" w:hAnsi="Calibri" w:cs="Calibri"/>
+                <w:color w:val="000000"/>
+              </w:rPr>
+            </w:pPr>
+            <w:proofErr w:type="spellStart"/>
+            <w:r>
+              <w:rPr>
+                <w:rFonts w:ascii="Calibri" w:hAnsi="Calibri" w:cs="Calibri"/>
+                <w:color w:val="000000"/>
               </w:rPr>
               <w:t>Decimalni</w:t>
             </w:r>
@@ -16531,28 +16544,31 @@
               <w:rPr>
                 <w:rFonts w:ascii="Calibri" w:hAnsi="Calibri" w:cs="Calibri"/>
                 <w:color w:val="000000"/>
-                <w:sz w:val="24"/>
-                <w:szCs w:val="24"/>
-              </w:rPr>
-              <w:t xml:space="preserve"> </w:t>
-            </w:r>
-            <w:proofErr w:type="spellStart"/>
-            <w:r>
-              <w:rPr>
-                <w:rFonts w:ascii="Calibri" w:hAnsi="Calibri" w:cs="Calibri"/>
-                <w:color w:val="000000"/>
-                <w:sz w:val="24"/>
-                <w:szCs w:val="24"/>
+              </w:rPr>
+              <w:t xml:space="preserve"> </w:t>
+            </w:r>
+            <w:proofErr w:type="spellStart"/>
+            <w:r>
+              <w:rPr>
+                <w:rFonts w:ascii="Calibri" w:hAnsi="Calibri" w:cs="Calibri"/>
+                <w:color w:val="000000"/>
               </w:rPr>
               <w:t>broj</w:t>
             </w:r>
             <w:proofErr w:type="spellEnd"/>
-          </w:p>
-        </w:tc>
-        <w:tc>
-          <w:tcPr>
-            <w:tcW w:w="2340" w:type="dxa"/>
-            <w:shd w:val="clear" w:color="auto" w:fill="auto"/>
+            <w:r>
+              <w:rPr>
+                <w:rFonts w:ascii="Calibri" w:hAnsi="Calibri" w:cs="Calibri"/>
+                <w:color w:val="000000"/>
+              </w:rPr>
+              <w:t xml:space="preserve"> </w:t>
+            </w:r>
+          </w:p>
+        </w:tc>
+        <w:tc>
+          <w:tcPr>
+            <w:tcW w:w="2970" w:type="dxa"/>
+            <w:shd w:val="pct5" w:color="auto" w:fill="auto"/>
           </w:tcPr>
           <w:p>
             <w:pPr>
@@ -16583,6 +16599,52 @@
                 <w:rFonts w:ascii="Calibri" w:hAnsi="Calibri" w:cs="Calibri"/>
                 <w:color w:val="000000"/>
               </w:rPr>
+              <w:t>decimaln</w:t>
+            </w:r>
+            <w:r>
+              <w:rPr>
+                <w:rFonts w:ascii="Calibri" w:hAnsi="Calibri" w:cs="Calibri"/>
+                <w:color w:val="000000"/>
+              </w:rPr>
+              <w:t>og</w:t>
+            </w:r>
+            <w:proofErr w:type="spellEnd"/>
+            <w:r>
+              <w:rPr>
+                <w:rFonts w:ascii="Calibri" w:hAnsi="Calibri" w:cs="Calibri"/>
+                <w:color w:val="000000"/>
+              </w:rPr>
+              <w:t xml:space="preserve"> </w:t>
+            </w:r>
+            <w:proofErr w:type="spellStart"/>
+            <w:r>
+              <w:rPr>
+                <w:rFonts w:ascii="Calibri" w:hAnsi="Calibri" w:cs="Calibri"/>
+                <w:color w:val="000000"/>
+              </w:rPr>
+              <w:t>broj</w:t>
+            </w:r>
+            <w:r>
+              <w:rPr>
+                <w:rFonts w:ascii="Calibri" w:hAnsi="Calibri" w:cs="Calibri"/>
+                <w:color w:val="000000"/>
+              </w:rPr>
+              <w:t>a</w:t>
+            </w:r>
+            <w:proofErr w:type="spellEnd"/>
+            <w:r>
+              <w:rPr>
+                <w:rFonts w:ascii="Calibri" w:hAnsi="Calibri" w:cs="Calibri"/>
+                <w:color w:val="000000"/>
+              </w:rPr>
+              <w:t xml:space="preserve"> </w:t>
+            </w:r>
+            <w:proofErr w:type="spellStart"/>
+            <w:r>
+              <w:rPr>
+                <w:rFonts w:ascii="Calibri" w:hAnsi="Calibri" w:cs="Calibri"/>
+                <w:color w:val="000000"/>
+              </w:rPr>
               <w:t>sa</w:t>
             </w:r>
             <w:proofErr w:type="spellEnd"/>
@@ -16599,39 +16661,25 @@
                 <w:rFonts w:ascii="Calibri" w:hAnsi="Calibri" w:cs="Calibri"/>
                 <w:color w:val="000000"/>
               </w:rPr>
-              <w:t>decimalnim</w:t>
-            </w:r>
-            <w:proofErr w:type="spellEnd"/>
-            <w:r>
-              <w:rPr>
-                <w:rFonts w:ascii="Calibri" w:hAnsi="Calibri" w:cs="Calibri"/>
-                <w:color w:val="000000"/>
-              </w:rPr>
-              <w:t xml:space="preserve"> </w:t>
-            </w:r>
-            <w:proofErr w:type="spellStart"/>
-            <w:r>
-              <w:rPr>
-                <w:rFonts w:ascii="Calibri" w:hAnsi="Calibri" w:cs="Calibri"/>
-                <w:color w:val="000000"/>
-              </w:rPr>
-              <w:t>brojem</w:t>
-            </w:r>
-            <w:proofErr w:type="spellEnd"/>
-          </w:p>
-        </w:tc>
-        <w:tc>
-          <w:tcPr>
-            <w:tcW w:w="2970" w:type="dxa"/>
-            <w:shd w:val="pct5" w:color="auto" w:fill="auto"/>
-          </w:tcPr>
-          <w:p>
-            <w:pPr>
-              <w:rPr>
-                <w:rFonts w:ascii="Calibri" w:hAnsi="Calibri" w:cs="Calibri"/>
-                <w:color w:val="000000"/>
-              </w:rPr>
-            </w:pPr>
+              <w:t>razlomkom</w:t>
+            </w:r>
+            <w:proofErr w:type="spellEnd"/>
+            <w:r>
+              <w:rPr>
+                <w:rFonts w:ascii="Calibri" w:hAnsi="Calibri" w:cs="Calibri"/>
+                <w:color w:val="000000"/>
+              </w:rPr>
+              <w:t xml:space="preserve"> I </w:t>
+            </w:r>
+            <w:proofErr w:type="spellStart"/>
+            <w:r>
+              <w:rPr>
+                <w:rFonts w:ascii="Calibri" w:hAnsi="Calibri" w:cs="Calibri"/>
+                <w:color w:val="000000"/>
+              </w:rPr>
+              <w:t>merama</w:t>
+            </w:r>
+            <w:proofErr w:type="spellEnd"/>
           </w:p>
         </w:tc>
         <w:tc>
@@ -22611,85 +22659,24 @@
                 <w:rFonts w:cstheme="minorHAnsi"/>
               </w:rPr>
             </w:pPr>
-          </w:p>
-        </w:tc>
-      </w:tr>
-      <w:tr>
-        <w:tc>
-          <w:tcPr>
-            <w:tcW w:w="738" w:type="dxa"/>
-            <w:vMerge/>
-            <w:shd w:val="clear" w:color="auto" w:fill="auto"/>
-          </w:tcPr>
-          <w:p>
-            <w:pPr>
-              <w:rPr>
-                <w:rFonts w:cstheme="minorHAnsi"/>
-              </w:rPr>
-            </w:pPr>
-          </w:p>
-        </w:tc>
-        <w:tc>
-          <w:tcPr>
-            <w:tcW w:w="1620" w:type="dxa"/>
-            <w:vMerge/>
-          </w:tcPr>
-          <w:p>
-            <w:pPr>
-              <w:rPr>
-                <w:rFonts w:cstheme="minorHAnsi"/>
-              </w:rPr>
-            </w:pPr>
-          </w:p>
-        </w:tc>
-        <w:tc>
-          <w:tcPr>
-            <w:tcW w:w="2160" w:type="dxa"/>
-            <w:vMerge/>
-            <w:shd w:val="clear" w:color="auto" w:fill="auto"/>
-          </w:tcPr>
-          <w:p>
-            <w:pPr>
-              <w:rPr>
-                <w:rFonts w:cstheme="minorHAnsi"/>
-              </w:rPr>
-            </w:pPr>
-          </w:p>
-        </w:tc>
-        <w:tc>
-          <w:tcPr>
-            <w:tcW w:w="3150" w:type="dxa"/>
-            <w:shd w:val="pct5" w:color="auto" w:fill="auto"/>
-          </w:tcPr>
-          <w:p>
-            <w:pPr>
-              <w:rPr>
-                <w:rFonts w:ascii="Calibri" w:hAnsi="Calibri" w:cs="Calibri"/>
-                <w:color w:val="000000"/>
-              </w:rPr>
-            </w:pPr>
-            <w:proofErr w:type="spellStart"/>
-            <w:r>
-              <w:rPr>
-                <w:rFonts w:ascii="Calibri" w:hAnsi="Calibri" w:cs="Calibri"/>
-                <w:color w:val="000000"/>
-              </w:rPr>
-              <w:t>Tabela</w:t>
-            </w:r>
-            <w:proofErr w:type="spellEnd"/>
-          </w:p>
-        </w:tc>
-        <w:tc>
-          <w:tcPr>
-            <w:tcW w:w="1890" w:type="dxa"/>
-            <w:shd w:val="pct5" w:color="auto" w:fill="auto"/>
-          </w:tcPr>
-          <w:p>
-            <w:pPr>
-              <w:rPr>
-                <w:rFonts w:cstheme="minorHAnsi"/>
-              </w:rPr>
-            </w:pPr>
+            <w:r>
+              <w:rPr>
+                <w:rFonts w:cstheme="minorHAnsi"/>
+              </w:rPr>
+              <w:t>217</w:t>
+            </w:r>
+            <w:r>
+              <w:rPr>
+                <w:rFonts w:cstheme="minorHAnsi"/>
+              </w:rPr>
+              <w:t>, 218</w:t>
+            </w:r>
+            <w:r>
+              <w:rPr>
+                <w:rFonts w:cstheme="minorHAnsi"/>
+              </w:rPr>
+              <w:t>, 219</w:t>
+            </w:r>
           </w:p>
         </w:tc>
       </w:tr>
@@ -23268,6 +23255,7 @@
               <w:rPr>
                 <w:rFonts w:cstheme="minorHAnsi"/>
               </w:rPr>
+              <w:lastRenderedPageBreak/>
               <w:t>rešenja</w:t>
             </w:r>
             <w:proofErr w:type="spellEnd"/>
@@ -24225,25 +24213,7 @@
               <w:rPr>
                 <w:rFonts w:cstheme="minorHAnsi"/>
               </w:rPr>
-              <w:t>18, 21, 36, 38, 39,</w:t>
-            </w:r>
-            <w:r>
-              <w:rPr>
-                <w:rFonts w:cstheme="minorHAnsi"/>
-              </w:rPr>
-              <w:t xml:space="preserve"> 49, </w:t>
-            </w:r>
-            <w:r>
-              <w:rPr>
-                <w:rFonts w:cstheme="minorHAnsi"/>
-              </w:rPr>
-              <w:t>51</w:t>
-            </w:r>
-            <w:r>
-              <w:rPr>
-                <w:rFonts w:cstheme="minorHAnsi"/>
-              </w:rPr>
-              <w:t>, 54</w:t>
+              <w:t>18, 21, 36, 38, 39, 49, 51, 54</w:t>
             </w:r>
           </w:p>
         </w:tc>
@@ -24266,6 +24236,7 @@
         <w:tc>
           <w:tcPr>
             <w:tcW w:w="1620" w:type="dxa"/>
+            <w:vMerge/>
           </w:tcPr>
           <w:p>
             <w:pPr>
@@ -24277,6 +24248,20 @@
                 <w:szCs w:val="24"/>
               </w:rPr>
             </w:pPr>
+          </w:p>
+        </w:tc>
+        <w:tc>
+          <w:tcPr>
+            <w:tcW w:w="2160" w:type="dxa"/>
+            <w:shd w:val="clear" w:color="auto" w:fill="auto"/>
+          </w:tcPr>
+          <w:p>
+            <w:pPr>
+              <w:rPr>
+                <w:rFonts w:ascii="Calibri" w:hAnsi="Calibri" w:cs="Calibri"/>
+                <w:color w:val="000000"/>
+              </w:rPr>
+            </w:pPr>
             <w:proofErr w:type="spellStart"/>
             <w:r>
               <w:rPr>
@@ -24312,77 +24297,6 @@
         </w:tc>
         <w:tc>
           <w:tcPr>
-            <w:tcW w:w="2160" w:type="dxa"/>
-            <w:shd w:val="clear" w:color="auto" w:fill="auto"/>
-          </w:tcPr>
-          <w:p>
-            <w:pPr>
-              <w:rPr>
-                <w:rFonts w:ascii="Calibri" w:hAnsi="Calibri" w:cs="Calibri"/>
-                <w:color w:val="000000"/>
-              </w:rPr>
-            </w:pPr>
-            <w:proofErr w:type="spellStart"/>
-            <w:r>
-              <w:rPr>
-                <w:rFonts w:ascii="Calibri" w:hAnsi="Calibri" w:cs="Calibri"/>
-                <w:color w:val="000000"/>
-              </w:rPr>
-              <w:t>Veza</w:t>
-            </w:r>
-            <w:proofErr w:type="spellEnd"/>
-            <w:r>
-              <w:rPr>
-                <w:rFonts w:ascii="Calibri" w:hAnsi="Calibri" w:cs="Calibri"/>
-                <w:color w:val="000000"/>
-              </w:rPr>
-              <w:t xml:space="preserve"> </w:t>
-            </w:r>
-            <w:proofErr w:type="spellStart"/>
-            <w:r>
-              <w:rPr>
-                <w:rFonts w:ascii="Calibri" w:hAnsi="Calibri" w:cs="Calibri"/>
-                <w:color w:val="000000"/>
-              </w:rPr>
-              <w:t>sa</w:t>
-            </w:r>
-            <w:proofErr w:type="spellEnd"/>
-            <w:r>
-              <w:rPr>
-                <w:rFonts w:ascii="Calibri" w:hAnsi="Calibri" w:cs="Calibri"/>
-                <w:color w:val="000000"/>
-              </w:rPr>
-              <w:t xml:space="preserve"> </w:t>
-            </w:r>
-            <w:proofErr w:type="spellStart"/>
-            <w:r>
-              <w:rPr>
-                <w:rFonts w:ascii="Calibri" w:hAnsi="Calibri" w:cs="Calibri"/>
-                <w:color w:val="000000"/>
-              </w:rPr>
-              <w:t>decimalnim</w:t>
-            </w:r>
-            <w:proofErr w:type="spellEnd"/>
-            <w:r>
-              <w:rPr>
-                <w:rFonts w:ascii="Calibri" w:hAnsi="Calibri" w:cs="Calibri"/>
-                <w:color w:val="000000"/>
-              </w:rPr>
-              <w:t xml:space="preserve"> </w:t>
-            </w:r>
-            <w:proofErr w:type="spellStart"/>
-            <w:r>
-              <w:rPr>
-                <w:rFonts w:ascii="Calibri" w:hAnsi="Calibri" w:cs="Calibri"/>
-                <w:color w:val="000000"/>
-              </w:rPr>
-              <w:t>brojem</w:t>
-            </w:r>
-            <w:proofErr w:type="spellEnd"/>
-          </w:p>
-        </w:tc>
-        <w:tc>
-          <w:tcPr>
             <w:tcW w:w="3150" w:type="dxa"/>
             <w:shd w:val="pct5" w:color="auto" w:fill="auto"/>
           </w:tcPr>
@@ -24393,6 +24307,126 @@
                 <w:color w:val="000000"/>
               </w:rPr>
             </w:pPr>
+            <w:proofErr w:type="spellStart"/>
+            <w:r>
+              <w:rPr>
+                <w:rFonts w:ascii="Calibri" w:hAnsi="Calibri" w:cs="Calibri"/>
+                <w:color w:val="000000"/>
+              </w:rPr>
+              <w:t>Decimalni</w:t>
+            </w:r>
+            <w:proofErr w:type="spellEnd"/>
+            <w:r>
+              <w:rPr>
+                <w:rFonts w:ascii="Calibri" w:hAnsi="Calibri" w:cs="Calibri"/>
+                <w:color w:val="000000"/>
+              </w:rPr>
+              <w:t xml:space="preserve"> </w:t>
+            </w:r>
+            <w:proofErr w:type="spellStart"/>
+            <w:r>
+              <w:rPr>
+                <w:rFonts w:ascii="Calibri" w:hAnsi="Calibri" w:cs="Calibri"/>
+                <w:color w:val="000000"/>
+              </w:rPr>
+              <w:t>broj</w:t>
+            </w:r>
+            <w:proofErr w:type="spellEnd"/>
+            <w:r>
+              <w:rPr>
+                <w:rFonts w:ascii="Calibri" w:hAnsi="Calibri" w:cs="Calibri"/>
+                <w:color w:val="000000"/>
+              </w:rPr>
+              <w:t xml:space="preserve"> </w:t>
+            </w:r>
+            <w:proofErr w:type="spellStart"/>
+            <w:r>
+              <w:rPr>
+                <w:rFonts w:ascii="Calibri" w:hAnsi="Calibri" w:cs="Calibri"/>
+                <w:color w:val="000000"/>
+              </w:rPr>
+              <w:t>i</w:t>
+            </w:r>
+            <w:proofErr w:type="spellEnd"/>
+            <w:r>
+              <w:rPr>
+                <w:rFonts w:ascii="Calibri" w:hAnsi="Calibri" w:cs="Calibri"/>
+                <w:color w:val="000000"/>
+              </w:rPr>
+              <w:t xml:space="preserve"> mere</w:t>
+            </w:r>
+            <w:r>
+              <w:rPr>
+                <w:rFonts w:ascii="Calibri" w:hAnsi="Calibri" w:cs="Calibri"/>
+                <w:color w:val="000000"/>
+              </w:rPr>
+              <w:t xml:space="preserve">; </w:t>
+            </w:r>
+          </w:p>
+          <w:p>
+            <w:pPr>
+              <w:rPr>
+                <w:rFonts w:ascii="Calibri" w:hAnsi="Calibri" w:cs="Calibri"/>
+                <w:color w:val="000000"/>
+              </w:rPr>
+            </w:pPr>
+            <w:proofErr w:type="spellStart"/>
+            <w:r>
+              <w:rPr>
+                <w:rFonts w:ascii="Calibri" w:hAnsi="Calibri" w:cs="Calibri"/>
+                <w:color w:val="000000"/>
+              </w:rPr>
+              <w:t>sabiranje</w:t>
+            </w:r>
+            <w:proofErr w:type="spellEnd"/>
+            <w:r>
+              <w:rPr>
+                <w:rFonts w:ascii="Calibri" w:hAnsi="Calibri" w:cs="Calibri"/>
+                <w:color w:val="000000"/>
+              </w:rPr>
+              <w:t xml:space="preserve"> </w:t>
+            </w:r>
+            <w:proofErr w:type="spellStart"/>
+            <w:r>
+              <w:rPr>
+                <w:rFonts w:ascii="Calibri" w:hAnsi="Calibri" w:cs="Calibri"/>
+                <w:color w:val="000000"/>
+              </w:rPr>
+              <w:t>i</w:t>
+            </w:r>
+            <w:proofErr w:type="spellEnd"/>
+            <w:r>
+              <w:rPr>
+                <w:rFonts w:ascii="Calibri" w:hAnsi="Calibri" w:cs="Calibri"/>
+                <w:color w:val="000000"/>
+              </w:rPr>
+              <w:t xml:space="preserve"> </w:t>
+            </w:r>
+            <w:proofErr w:type="spellStart"/>
+            <w:r>
+              <w:rPr>
+                <w:rFonts w:ascii="Calibri" w:hAnsi="Calibri" w:cs="Calibri"/>
+                <w:color w:val="000000"/>
+              </w:rPr>
+              <w:t>oduzimanje</w:t>
+            </w:r>
+            <w:proofErr w:type="spellEnd"/>
+            <w:r>
+              <w:rPr>
+                <w:rFonts w:ascii="Calibri" w:hAnsi="Calibri" w:cs="Calibri"/>
+                <w:color w:val="000000"/>
+              </w:rPr>
+              <w:t xml:space="preserve">, </w:t>
+            </w:r>
+            <w:proofErr w:type="spellStart"/>
+            <w:r>
+              <w:rPr>
+                <w:rFonts w:ascii="Calibri" w:hAnsi="Calibri" w:cs="Calibri"/>
+                <w:color w:val="000000"/>
+              </w:rPr>
+              <w:t>uređenje</w:t>
+            </w:r>
+            <w:proofErr w:type="spellEnd"/>
           </w:p>
         </w:tc>
         <w:tc>
@@ -24406,6 +24440,49 @@
                 <w:rFonts w:cstheme="minorHAnsi"/>
               </w:rPr>
             </w:pPr>
+            <w:r>
+              <w:rPr>
+                <w:rFonts w:cstheme="minorHAnsi"/>
+              </w:rPr>
+              <w:t>71</w:t>
+            </w:r>
+            <w:r>
+              <w:rPr>
+                <w:rFonts w:cstheme="minorHAnsi"/>
+              </w:rPr>
+              <w:t>, 72</w:t>
+            </w:r>
+            <w:r>
+              <w:rPr>
+                <w:rFonts w:cstheme="minorHAnsi"/>
+              </w:rPr>
+              <w:t>,</w:t>
+            </w:r>
+          </w:p>
+          <w:p>
+            <w:pPr>
+              <w:rPr>
+                <w:rFonts w:cstheme="minorHAnsi"/>
+              </w:rPr>
+            </w:pPr>
+            <w:r>
+              <w:rPr>
+                <w:rFonts w:cstheme="minorHAnsi"/>
+              </w:rPr>
+              <w:t>73, 74,</w:t>
+            </w:r>
+            <w:r>
+              <w:rPr>
+                <w:rFonts w:cstheme="minorHAnsi"/>
+              </w:rPr>
+              <w:t xml:space="preserve"> 75</w:t>
+            </w:r>
+            <w:r>
+              <w:rPr>
+                <w:rFonts w:cstheme="minorHAnsi"/>
+              </w:rPr>
+              <w:t>, 76</w:t>
+            </w:r>
           </w:p>
         </w:tc>
       </w:tr>
@@ -24760,6 +24837,7 @@
         <w:tc>
           <w:tcPr>
             <w:tcW w:w="2160" w:type="dxa"/>
+            <w:vMerge w:val="restart"/>
             <w:shd w:val="clear" w:color="auto" w:fill="auto"/>
           </w:tcPr>
           <w:p>
@@ -24795,132 +24873,6 @@
                 <w:rFonts w:cstheme="minorHAnsi"/>
               </w:rPr>
             </w:pPr>
-          </w:p>
-        </w:tc>
-      </w:tr>
-      <w:tr>
-        <w:tc>
-          <w:tcPr>
-            <w:tcW w:w="738" w:type="dxa"/>
-            <w:vMerge/>
-            <w:shd w:val="clear" w:color="auto" w:fill="auto"/>
-          </w:tcPr>
-          <w:p>
-            <w:pPr>
-              <w:rPr>
-                <w:rFonts w:cstheme="minorHAnsi"/>
-              </w:rPr>
-            </w:pPr>
-          </w:p>
-        </w:tc>
-        <w:tc>
-          <w:tcPr>
-            <w:tcW w:w="1620" w:type="dxa"/>
-            <w:vMerge/>
-          </w:tcPr>
-          <w:p>
-            <w:pPr>
-              <w:rPr>
-                <w:rFonts w:ascii="Calibri" w:hAnsi="Calibri" w:cs="Calibri"/>
-                <w:color w:val="000000"/>
-              </w:rPr>
-            </w:pPr>
-          </w:p>
-        </w:tc>
-        <w:tc>
-          <w:tcPr>
-            <w:tcW w:w="2160" w:type="dxa"/>
-            <w:vMerge w:val="restart"/>
-            <w:shd w:val="clear" w:color="auto" w:fill="auto"/>
-          </w:tcPr>
-          <w:p>
-            <w:pPr>
-              <w:rPr>
-                <w:rFonts w:ascii="Calibri" w:hAnsi="Calibri" w:cs="Calibri"/>
-                <w:color w:val="000000"/>
-              </w:rPr>
-            </w:pPr>
-            <w:proofErr w:type="spellStart"/>
-            <w:r>
-              <w:rPr>
-                <w:rFonts w:ascii="Calibri" w:hAnsi="Calibri" w:cs="Calibri"/>
-                <w:color w:val="000000"/>
-              </w:rPr>
-              <w:t>Površina</w:t>
-            </w:r>
-            <w:proofErr w:type="spellEnd"/>
-            <w:r>
-              <w:rPr>
-                <w:rFonts w:ascii="Calibri" w:hAnsi="Calibri" w:cs="Calibri"/>
-                <w:color w:val="000000"/>
-              </w:rPr>
-              <w:t xml:space="preserve">  </w:t>
-            </w:r>
-            <w:proofErr w:type="spellStart"/>
-            <w:r>
-              <w:rPr>
-                <w:rFonts w:ascii="Calibri" w:hAnsi="Calibri" w:cs="Calibri"/>
-                <w:color w:val="000000"/>
-              </w:rPr>
-              <w:t>geometrijskih</w:t>
-            </w:r>
-            <w:proofErr w:type="spellEnd"/>
-            <w:r>
-              <w:rPr>
-                <w:rFonts w:ascii="Calibri" w:hAnsi="Calibri" w:cs="Calibri"/>
-                <w:color w:val="000000"/>
-              </w:rPr>
-              <w:t xml:space="preserve"> </w:t>
-            </w:r>
-            <w:proofErr w:type="spellStart"/>
-            <w:r>
-              <w:rPr>
-                <w:rFonts w:ascii="Calibri" w:hAnsi="Calibri" w:cs="Calibri"/>
-                <w:color w:val="000000"/>
-              </w:rPr>
-              <w:t>figura</w:t>
-            </w:r>
-            <w:proofErr w:type="spellEnd"/>
-          </w:p>
-        </w:tc>
-        <w:tc>
-          <w:tcPr>
-            <w:tcW w:w="3150" w:type="dxa"/>
-            <w:shd w:val="pct5" w:color="auto" w:fill="auto"/>
-          </w:tcPr>
-          <w:p>
-            <w:pPr>
-              <w:rPr>
-                <w:rFonts w:cstheme="minorHAnsi"/>
-              </w:rPr>
-            </w:pPr>
-            <w:proofErr w:type="spellStart"/>
-            <w:r>
-              <w:rPr>
-                <w:rFonts w:cstheme="minorHAnsi"/>
-              </w:rPr>
-              <w:t>Kvadrat</w:t>
-            </w:r>
-            <w:proofErr w:type="spellEnd"/>
-          </w:p>
-        </w:tc>
-        <w:tc>
-          <w:tcPr>
-            <w:tcW w:w="1890" w:type="dxa"/>
-            <w:shd w:val="pct5" w:color="auto" w:fill="auto"/>
-          </w:tcPr>
-          <w:p>
-            <w:pPr>
-              <w:rPr>
-                <w:rFonts w:cstheme="minorHAnsi"/>
-              </w:rPr>
-            </w:pPr>
-            <w:r>
-              <w:rPr>
-                <w:rFonts w:cstheme="minorHAnsi"/>
-              </w:rPr>
-              <w:t>36, 37</w:t>
-            </w:r>
           </w:p>
         </w:tc>
       </w:tr>
@@ -24982,15 +24934,6 @@
                 <w:rFonts w:cstheme="minorHAnsi"/>
               </w:rPr>
             </w:pPr>
-            <w:proofErr w:type="spellStart"/>
-            <w:r>
-              <w:rPr>
-                <w:rFonts w:ascii="Calibri" w:hAnsi="Calibri" w:cs="Calibri"/>
-                <w:color w:val="000000"/>
-              </w:rPr>
-              <w:t>Pravougaonik</w:t>
-            </w:r>
-            <w:proofErr w:type="spellEnd"/>
           </w:p>
         </w:tc>
         <w:tc>
@@ -25004,12 +24947,6 @@
                 <w:rFonts w:cstheme="minorHAnsi"/>
               </w:rPr>
             </w:pPr>
-            <w:r>
-              <w:rPr>
-                <w:rFonts w:cstheme="minorHAnsi"/>
-              </w:rPr>
-              <w:t>32, 34, 35, 37, 38</w:t>
-            </w:r>
           </w:p>
         </w:tc>
       </w:tr>
@@ -25057,15 +24994,6 @@
                 <w:color w:val="000000"/>
               </w:rPr>
             </w:pPr>
-            <w:proofErr w:type="spellStart"/>
-            <w:r>
-              <w:rPr>
-                <w:rFonts w:ascii="Calibri" w:hAnsi="Calibri" w:cs="Calibri"/>
-                <w:color w:val="000000"/>
-              </w:rPr>
-              <w:t>Zapremina</w:t>
-            </w:r>
-            <w:proofErr w:type="spellEnd"/>
           </w:p>
         </w:tc>
         <w:tc>
@@ -25452,7 +25380,13 @@
               <w:rPr>
                 <w:rFonts w:cstheme="minorHAnsi"/>
               </w:rPr>
-              <w:t xml:space="preserve"> 32</w:t>
+              <w:t xml:space="preserve"> </w:t>
+            </w:r>
+            <w:r>
+              <w:rPr>
+                <w:rFonts w:cstheme="minorHAnsi"/>
+              </w:rPr>
+              <w:t>32</w:t>
             </w:r>
           </w:p>
         </w:tc>
@@ -25572,7 +25506,7 @@
       <w:tr>
         <w:trPr>
           <w:cantSplit/>
-          <w:trHeight w:val="314"/>
+          <w:trHeight w:val="359"/>
         </w:trPr>
         <w:tc>
           <w:tcPr>
@@ -25594,69 +25528,64 @@
           <w:tcPr>
             <w:tcW w:w="1620" w:type="dxa"/>
             <w:vMerge w:val="restart"/>
-            <w:vAlign w:val="center"/>
           </w:tcPr>
           <w:p>
             <w:pPr>
               <w:jc w:val="center"/>
               <w:rPr>
                 <w:rFonts w:cstheme="minorHAnsi"/>
-                <w:sz w:val="24"/>
-                <w:szCs w:val="24"/>
-              </w:rPr>
-            </w:pPr>
-            <w:proofErr w:type="spellStart"/>
-            <w:r>
-              <w:rPr>
-                <w:rFonts w:cstheme="minorHAnsi"/>
-                <w:sz w:val="24"/>
-                <w:szCs w:val="24"/>
-              </w:rPr>
-              <w:t>Merenje</w:t>
-            </w:r>
-            <w:proofErr w:type="spellEnd"/>
-            <w:r>
-              <w:rPr>
-                <w:rFonts w:cstheme="minorHAnsi"/>
-                <w:sz w:val="24"/>
-                <w:szCs w:val="24"/>
-              </w:rPr>
-              <w:t xml:space="preserve"> </w:t>
-            </w:r>
-            <w:proofErr w:type="spellStart"/>
-            <w:r>
-              <w:rPr>
-                <w:rFonts w:cstheme="minorHAnsi"/>
-                <w:sz w:val="24"/>
-                <w:szCs w:val="24"/>
-              </w:rPr>
-              <w:t>z</w:t>
-            </w:r>
-            <w:r>
-              <w:rPr>
-                <w:rFonts w:cstheme="minorHAnsi"/>
-                <w:sz w:val="24"/>
-                <w:szCs w:val="24"/>
-              </w:rPr>
-              <w:t>apremin</w:t>
-            </w:r>
-            <w:r>
-              <w:rPr>
-                <w:rFonts w:cstheme="minorHAnsi"/>
-                <w:sz w:val="24"/>
-                <w:szCs w:val="24"/>
-              </w:rPr>
-              <w:t>e</w:t>
-            </w:r>
-            <w:proofErr w:type="spellEnd"/>
-            <w:r>
-              <w:rPr>
-                <w:rFonts w:cstheme="minorHAnsi"/>
-                <w:sz w:val="24"/>
-                <w:szCs w:val="24"/>
-              </w:rPr>
-              <w:t xml:space="preserve"> </w:t>
-            </w:r>
+              </w:rPr>
+            </w:pPr>
+            <w:proofErr w:type="spellStart"/>
+            <w:r>
+              <w:rPr>
+                <w:rFonts w:cstheme="minorHAnsi"/>
+              </w:rPr>
+              <w:t>Površina</w:t>
+            </w:r>
+            <w:proofErr w:type="spellEnd"/>
+            <w:r>
+              <w:rPr>
+                <w:rFonts w:cstheme="minorHAnsi"/>
+              </w:rPr>
+              <w:t xml:space="preserve"> </w:t>
+            </w:r>
+            <w:proofErr w:type="spellStart"/>
+            <w:r>
+              <w:rPr>
+                <w:rFonts w:cstheme="minorHAnsi"/>
+              </w:rPr>
+              <w:t>kvadrata</w:t>
+            </w:r>
+            <w:proofErr w:type="spellEnd"/>
+            <w:r>
+              <w:rPr>
+                <w:rFonts w:cstheme="minorHAnsi"/>
+              </w:rPr>
+              <w:t xml:space="preserve"> </w:t>
+            </w:r>
+            <w:proofErr w:type="spellStart"/>
+            <w:r>
+              <w:rPr>
+                <w:rFonts w:cstheme="minorHAnsi"/>
+              </w:rPr>
+              <w:t>i</w:t>
+            </w:r>
+            <w:proofErr w:type="spellEnd"/>
+            <w:r>
+              <w:rPr>
+                <w:rFonts w:cstheme="minorHAnsi"/>
+              </w:rPr>
+              <w:t xml:space="preserve"> </w:t>
+            </w:r>
+            <w:proofErr w:type="spellStart"/>
+            <w:r>
+              <w:rPr>
+                <w:rFonts w:cstheme="minorHAnsi"/>
+              </w:rPr>
+              <w:t>pravougaonika</w:t>
+            </w:r>
+            <w:proofErr w:type="spellEnd"/>
           </w:p>
         </w:tc>
         <w:tc>
@@ -25667,29 +25596,30 @@
           <w:p>
             <w:pPr>
               <w:rPr>
-                <w:rFonts w:cstheme="minorHAnsi"/>
-              </w:rPr>
-            </w:pPr>
-            <w:proofErr w:type="spellStart"/>
-            <w:r>
-              <w:rPr>
-                <w:rFonts w:cstheme="minorHAnsi"/>
-              </w:rPr>
-              <w:t>Poređenje</w:t>
-            </w:r>
-            <w:proofErr w:type="spellEnd"/>
-            <w:r>
-              <w:rPr>
-                <w:rFonts w:cstheme="minorHAnsi"/>
-              </w:rPr>
-              <w:t xml:space="preserve"> </w:t>
-            </w:r>
-            <w:proofErr w:type="spellStart"/>
-            <w:r>
-              <w:rPr>
-                <w:rFonts w:cstheme="minorHAnsi"/>
-              </w:rPr>
-              <w:t>mera</w:t>
+                <w:rFonts w:ascii="Calibri" w:hAnsi="Calibri" w:cs="Calibri"/>
+                <w:color w:val="000000"/>
+              </w:rPr>
+            </w:pPr>
+            <w:proofErr w:type="spellStart"/>
+            <w:r>
+              <w:rPr>
+                <w:rFonts w:cstheme="minorHAnsi"/>
+              </w:rPr>
+              <w:t>Površina</w:t>
+            </w:r>
+            <w:proofErr w:type="spellEnd"/>
+            <w:r>
+              <w:rPr>
+                <w:rFonts w:cstheme="minorHAnsi"/>
+              </w:rPr>
+              <w:t xml:space="preserve"> </w:t>
+            </w:r>
+            <w:proofErr w:type="spellStart"/>
+            <w:r>
+              <w:rPr>
+                <w:rFonts w:cstheme="minorHAnsi"/>
+              </w:rPr>
+              <w:t>kvadrata</w:t>
             </w:r>
             <w:proofErr w:type="spellEnd"/>
           </w:p>
@@ -25722,7 +25652,447 @@
               <w:rPr>
                 <w:rFonts w:cstheme="minorHAnsi"/>
               </w:rPr>
-              <w:t>19, 20,</w:t>
+              <w:t>36, 37</w:t>
+            </w:r>
+            <w:r>
+              <w:rPr>
+                <w:rFonts w:cstheme="minorHAnsi"/>
+              </w:rPr>
+              <w:t>, 2</w:t>
+            </w:r>
+          </w:p>
+        </w:tc>
+      </w:tr>
+      <w:tr>
+        <w:trPr>
+          <w:cantSplit/>
+          <w:trHeight w:val="359"/>
+        </w:trPr>
+        <w:tc>
+          <w:tcPr>
+            <w:tcW w:w="738" w:type="dxa"/>
+            <w:vMerge/>
+            <w:shd w:val="clear" w:color="auto" w:fill="auto"/>
+            <w:textDirection w:val="btLr"/>
+          </w:tcPr>
+          <w:p>
+            <w:pPr>
+              <w:ind w:left="113" w:right="113"/>
+              <w:rPr>
+                <w:rFonts w:cstheme="minorHAnsi"/>
+              </w:rPr>
+            </w:pPr>
+          </w:p>
+        </w:tc>
+        <w:tc>
+          <w:tcPr>
+            <w:tcW w:w="1620" w:type="dxa"/>
+            <w:vMerge/>
+          </w:tcPr>
+          <w:p>
+            <w:pPr>
+              <w:jc w:val="center"/>
+              <w:rPr>
+                <w:rFonts w:cstheme="minorHAnsi"/>
+              </w:rPr>
+            </w:pPr>
+          </w:p>
+        </w:tc>
+        <w:tc>
+          <w:tcPr>
+            <w:tcW w:w="2160" w:type="dxa"/>
+            <w:shd w:val="clear" w:color="auto" w:fill="auto"/>
+          </w:tcPr>
+          <w:p>
+            <w:pPr>
+              <w:rPr>
+                <w:rFonts w:ascii="Calibri" w:hAnsi="Calibri" w:cs="Calibri"/>
+                <w:color w:val="000000"/>
+              </w:rPr>
+            </w:pPr>
+            <w:proofErr w:type="spellStart"/>
+            <w:r>
+              <w:rPr>
+                <w:rFonts w:cstheme="minorHAnsi"/>
+              </w:rPr>
+              <w:t>Površina</w:t>
+            </w:r>
+            <w:proofErr w:type="spellEnd"/>
+            <w:r>
+              <w:rPr>
+                <w:rFonts w:cstheme="minorHAnsi"/>
+              </w:rPr>
+              <w:t xml:space="preserve"> </w:t>
+            </w:r>
+            <w:proofErr w:type="spellStart"/>
+            <w:r>
+              <w:rPr>
+                <w:rFonts w:cstheme="minorHAnsi"/>
+              </w:rPr>
+              <w:t>pravougaonika</w:t>
+            </w:r>
+            <w:proofErr w:type="spellEnd"/>
+          </w:p>
+        </w:tc>
+        <w:tc>
+          <w:tcPr>
+            <w:tcW w:w="3150" w:type="dxa"/>
+            <w:shd w:val="pct5" w:color="auto" w:fill="auto"/>
+          </w:tcPr>
+          <w:p>
+            <w:pPr>
+              <w:rPr>
+                <w:rFonts w:cstheme="minorHAnsi"/>
+              </w:rPr>
+            </w:pPr>
+          </w:p>
+        </w:tc>
+        <w:tc>
+          <w:tcPr>
+            <w:tcW w:w="1890" w:type="dxa"/>
+            <w:shd w:val="pct5" w:color="auto" w:fill="auto"/>
+          </w:tcPr>
+          <w:p>
+            <w:pPr>
+              <w:rPr>
+                <w:rFonts w:cstheme="minorHAnsi"/>
+              </w:rPr>
+            </w:pPr>
+            <w:r>
+              <w:rPr>
+                <w:rFonts w:cstheme="minorHAnsi"/>
+              </w:rPr>
+              <w:t xml:space="preserve">1, </w:t>
+            </w:r>
+            <w:r>
+              <w:rPr>
+                <w:rFonts w:cstheme="minorHAnsi"/>
+              </w:rPr>
+              <w:t>34, 35, 37, 38</w:t>
+            </w:r>
+            <w:r>
+              <w:rPr>
+                <w:rFonts w:cstheme="minorHAnsi"/>
+              </w:rPr>
+              <w:t>, 3</w:t>
+            </w:r>
+          </w:p>
+        </w:tc>
+      </w:tr>
+      <w:tr>
+        <w:trPr>
+          <w:cantSplit/>
+          <w:trHeight w:val="359"/>
+        </w:trPr>
+        <w:tc>
+          <w:tcPr>
+            <w:tcW w:w="738" w:type="dxa"/>
+            <w:vMerge/>
+            <w:shd w:val="clear" w:color="auto" w:fill="auto"/>
+            <w:textDirection w:val="btLr"/>
+          </w:tcPr>
+          <w:p>
+            <w:pPr>
+              <w:ind w:left="113" w:right="113"/>
+              <w:rPr>
+                <w:rFonts w:cstheme="minorHAnsi"/>
+              </w:rPr>
+            </w:pPr>
+          </w:p>
+        </w:tc>
+        <w:tc>
+          <w:tcPr>
+            <w:tcW w:w="1620" w:type="dxa"/>
+            <w:vMerge w:val="restart"/>
+          </w:tcPr>
+          <w:p>
+            <w:pPr>
+              <w:jc w:val="center"/>
+              <w:rPr>
+                <w:rFonts w:cstheme="minorHAnsi"/>
+              </w:rPr>
+            </w:pPr>
+            <w:proofErr w:type="spellStart"/>
+            <w:r>
+              <w:rPr>
+                <w:rFonts w:cstheme="minorHAnsi"/>
+              </w:rPr>
+              <w:t>Površina</w:t>
+            </w:r>
+            <w:proofErr w:type="spellEnd"/>
+            <w:r>
+              <w:rPr>
+                <w:rFonts w:cstheme="minorHAnsi"/>
+              </w:rPr>
+              <w:t xml:space="preserve"> </w:t>
+            </w:r>
+            <w:proofErr w:type="spellStart"/>
+            <w:r>
+              <w:rPr>
+                <w:rFonts w:cstheme="minorHAnsi"/>
+              </w:rPr>
+              <w:t>kocke</w:t>
+            </w:r>
+            <w:proofErr w:type="spellEnd"/>
+            <w:r>
+              <w:rPr>
+                <w:rFonts w:cstheme="minorHAnsi"/>
+              </w:rPr>
+              <w:t xml:space="preserve"> </w:t>
+            </w:r>
+            <w:proofErr w:type="spellStart"/>
+            <w:r>
+              <w:rPr>
+                <w:rFonts w:cstheme="minorHAnsi"/>
+              </w:rPr>
+              <w:t>i</w:t>
+            </w:r>
+            <w:proofErr w:type="spellEnd"/>
+            <w:r>
+              <w:rPr>
+                <w:rFonts w:cstheme="minorHAnsi"/>
+              </w:rPr>
+              <w:t xml:space="preserve"> </w:t>
+            </w:r>
+            <w:proofErr w:type="spellStart"/>
+            <w:r>
+              <w:rPr>
+                <w:rFonts w:cstheme="minorHAnsi"/>
+              </w:rPr>
+              <w:t>kvadra</w:t>
+            </w:r>
+            <w:proofErr w:type="spellEnd"/>
+            <w:r>
+              <w:rPr>
+                <w:rFonts w:cstheme="minorHAnsi"/>
+              </w:rPr>
+              <w:t xml:space="preserve">  </w:t>
+            </w:r>
+          </w:p>
+        </w:tc>
+        <w:tc>
+          <w:tcPr>
+            <w:tcW w:w="2160" w:type="dxa"/>
+            <w:shd w:val="clear" w:color="auto" w:fill="auto"/>
+          </w:tcPr>
+          <w:p>
+            <w:pPr>
+              <w:rPr>
+                <w:rFonts w:ascii="Calibri" w:hAnsi="Calibri" w:cs="Calibri"/>
+                <w:color w:val="000000"/>
+              </w:rPr>
+            </w:pPr>
+            <w:proofErr w:type="spellStart"/>
+            <w:r>
+              <w:rPr>
+                <w:rFonts w:cstheme="minorHAnsi"/>
+              </w:rPr>
+              <w:t>Površina</w:t>
+            </w:r>
+            <w:proofErr w:type="spellEnd"/>
+            <w:r>
+              <w:rPr>
+                <w:rFonts w:cstheme="minorHAnsi"/>
+              </w:rPr>
+              <w:t xml:space="preserve"> </w:t>
+            </w:r>
+            <w:proofErr w:type="spellStart"/>
+            <w:r>
+              <w:rPr>
+                <w:rFonts w:cstheme="minorHAnsi"/>
+              </w:rPr>
+              <w:t>kocke</w:t>
+            </w:r>
+            <w:proofErr w:type="spellEnd"/>
+          </w:p>
+        </w:tc>
+        <w:tc>
+          <w:tcPr>
+            <w:tcW w:w="3150" w:type="dxa"/>
+            <w:shd w:val="pct5" w:color="auto" w:fill="auto"/>
+          </w:tcPr>
+          <w:p>
+            <w:pPr>
+              <w:rPr>
+                <w:rFonts w:cstheme="minorHAnsi"/>
+              </w:rPr>
+            </w:pPr>
+          </w:p>
+        </w:tc>
+        <w:tc>
+          <w:tcPr>
+            <w:tcW w:w="1890" w:type="dxa"/>
+            <w:shd w:val="pct5" w:color="auto" w:fill="auto"/>
+          </w:tcPr>
+          <w:p>
+            <w:pPr>
+              <w:rPr>
+                <w:rFonts w:cstheme="minorHAnsi"/>
+              </w:rPr>
+            </w:pPr>
+            <w:r>
+              <w:rPr>
+                <w:rFonts w:cstheme="minorHAnsi"/>
+              </w:rPr>
+              <w:t>4</w:t>
+            </w:r>
+            <w:r>
+              <w:rPr>
+                <w:rFonts w:cstheme="minorHAnsi"/>
+              </w:rPr>
+              <w:t>, 6</w:t>
+            </w:r>
+            <w:r>
+              <w:rPr>
+                <w:rFonts w:cstheme="minorHAnsi"/>
+              </w:rPr>
+              <w:t>, 7</w:t>
+            </w:r>
+            <w:r>
+              <w:rPr>
+                <w:rFonts w:cstheme="minorHAnsi"/>
+              </w:rPr>
+              <w:t>, 8</w:t>
+            </w:r>
+            <w:r>
+              <w:rPr>
+                <w:rFonts w:cstheme="minorHAnsi"/>
+              </w:rPr>
+              <w:t>, 13</w:t>
+            </w:r>
+          </w:p>
+        </w:tc>
+      </w:tr>
+      <w:tr>
+        <w:trPr>
+          <w:cantSplit/>
+          <w:trHeight w:val="359"/>
+        </w:trPr>
+        <w:tc>
+          <w:tcPr>
+            <w:tcW w:w="738" w:type="dxa"/>
+            <w:vMerge/>
+            <w:shd w:val="clear" w:color="auto" w:fill="auto"/>
+            <w:textDirection w:val="btLr"/>
+          </w:tcPr>
+          <w:p>
+            <w:pPr>
+              <w:ind w:left="113" w:right="113"/>
+              <w:rPr>
+                <w:rFonts w:cstheme="minorHAnsi"/>
+              </w:rPr>
+            </w:pPr>
+          </w:p>
+        </w:tc>
+        <w:tc>
+          <w:tcPr>
+            <w:tcW w:w="1620" w:type="dxa"/>
+            <w:vMerge/>
+          </w:tcPr>
+          <w:p>
+            <w:pPr>
+              <w:jc w:val="center"/>
+              <w:rPr>
+                <w:rFonts w:cstheme="minorHAnsi"/>
+              </w:rPr>
+            </w:pPr>
+          </w:p>
+        </w:tc>
+        <w:tc>
+          <w:tcPr>
+            <w:tcW w:w="2160" w:type="dxa"/>
+            <w:shd w:val="clear" w:color="auto" w:fill="auto"/>
+          </w:tcPr>
+          <w:p>
+            <w:pPr>
+              <w:rPr>
+                <w:rFonts w:ascii="Calibri" w:hAnsi="Calibri" w:cs="Calibri"/>
+                <w:color w:val="000000"/>
+              </w:rPr>
+            </w:pPr>
+            <w:proofErr w:type="spellStart"/>
+            <w:r>
+              <w:rPr>
+                <w:rFonts w:cstheme="minorHAnsi"/>
+              </w:rPr>
+              <w:t>Površina</w:t>
+            </w:r>
+            <w:proofErr w:type="spellEnd"/>
+            <w:r>
+              <w:rPr>
+                <w:rFonts w:cstheme="minorHAnsi"/>
+              </w:rPr>
+              <w:t xml:space="preserve"> </w:t>
+            </w:r>
+            <w:proofErr w:type="spellStart"/>
+            <w:r>
+              <w:rPr>
+                <w:rFonts w:cstheme="minorHAnsi"/>
+              </w:rPr>
+              <w:t>kvadra</w:t>
+            </w:r>
+            <w:proofErr w:type="spellEnd"/>
+          </w:p>
+        </w:tc>
+        <w:tc>
+          <w:tcPr>
+            <w:tcW w:w="3150" w:type="dxa"/>
+            <w:shd w:val="pct5" w:color="auto" w:fill="auto"/>
+          </w:tcPr>
+          <w:p>
+            <w:pPr>
+              <w:rPr>
+                <w:rFonts w:cstheme="minorHAnsi"/>
+              </w:rPr>
+            </w:pPr>
+          </w:p>
+        </w:tc>
+        <w:tc>
+          <w:tcPr>
+            <w:tcW w:w="1890" w:type="dxa"/>
+            <w:shd w:val="pct5" w:color="auto" w:fill="auto"/>
+          </w:tcPr>
+          <w:p>
+            <w:pPr>
+              <w:rPr>
+                <w:rFonts w:cstheme="minorHAnsi"/>
+              </w:rPr>
+            </w:pPr>
+            <w:r>
+              <w:rPr>
+                <w:rFonts w:cstheme="minorHAnsi"/>
+              </w:rPr>
+              <w:t>5</w:t>
+            </w:r>
+            <w:r>
+              <w:rPr>
+                <w:rFonts w:cstheme="minorHAnsi"/>
+              </w:rPr>
+              <w:t xml:space="preserve">, 9, </w:t>
+            </w:r>
+            <w:r>
+              <w:rPr>
+                <w:rFonts w:cstheme="minorHAnsi"/>
+              </w:rPr>
+              <w:t>10</w:t>
+            </w:r>
+            <w:r>
+              <w:rPr>
+                <w:rFonts w:cstheme="minorHAnsi"/>
+              </w:rPr>
+              <w:t>, 11</w:t>
+            </w:r>
+            <w:r>
+              <w:rPr>
+                <w:rFonts w:cstheme="minorHAnsi"/>
+              </w:rPr>
+              <w:t>, 12, 13</w:t>
+            </w:r>
+            <w:r>
+              <w:rPr>
+                <w:rFonts w:cstheme="minorHAnsi"/>
+              </w:rPr>
+              <w:t>, 14</w:t>
             </w:r>
           </w:p>
         </w:tc>
@@ -25751,14 +26121,70 @@
         <w:tc>
           <w:tcPr>
             <w:tcW w:w="1620" w:type="dxa"/>
-            <w:vMerge/>
-          </w:tcPr>
-          <w:p>
-            <w:pPr>
-              <w:rPr>
-                <w:rFonts w:cstheme="minorHAnsi"/>
-              </w:rPr>
-            </w:pPr>
+            <w:vMerge w:val="restart"/>
+            <w:vAlign w:val="center"/>
+          </w:tcPr>
+          <w:p>
+            <w:pPr>
+              <w:jc w:val="center"/>
+              <w:rPr>
+                <w:rFonts w:cstheme="minorHAnsi"/>
+                <w:sz w:val="24"/>
+                <w:szCs w:val="24"/>
+              </w:rPr>
+            </w:pPr>
+            <w:proofErr w:type="spellStart"/>
+            <w:r>
+              <w:rPr>
+                <w:rFonts w:cstheme="minorHAnsi"/>
+                <w:sz w:val="24"/>
+                <w:szCs w:val="24"/>
+              </w:rPr>
+              <w:t>Merenje</w:t>
+            </w:r>
+            <w:proofErr w:type="spellEnd"/>
+            <w:r>
+              <w:rPr>
+                <w:rFonts w:cstheme="minorHAnsi"/>
+                <w:sz w:val="24"/>
+                <w:szCs w:val="24"/>
+              </w:rPr>
+              <w:t xml:space="preserve"> </w:t>
+            </w:r>
+            <w:proofErr w:type="spellStart"/>
+            <w:r>
+              <w:rPr>
+                <w:rFonts w:cstheme="minorHAnsi"/>
+                <w:sz w:val="24"/>
+                <w:szCs w:val="24"/>
+              </w:rPr>
+              <w:t>z</w:t>
+            </w:r>
+            <w:r>
+              <w:rPr>
+                <w:rFonts w:cstheme="minorHAnsi"/>
+                <w:sz w:val="24"/>
+                <w:szCs w:val="24"/>
+              </w:rPr>
+              <w:t>apremin</w:t>
+            </w:r>
+            <w:r>
+              <w:rPr>
+                <w:rFonts w:cstheme="minorHAnsi"/>
+                <w:sz w:val="24"/>
+                <w:szCs w:val="24"/>
+              </w:rPr>
+              <w:t>e</w:t>
+            </w:r>
+            <w:proofErr w:type="spellEnd"/>
+            <w:r>
+              <w:rPr>
+                <w:rFonts w:cstheme="minorHAnsi"/>
+                <w:sz w:val="24"/>
+                <w:szCs w:val="24"/>
+              </w:rPr>
+              <w:t xml:space="preserve"> </w:t>
+            </w:r>
           </w:p>
         </w:tc>
         <w:tc>
@@ -25769,49 +26195,29 @@
           <w:p>
             <w:pPr>
               <w:rPr>
-                <w:rFonts w:ascii="Calibri" w:hAnsi="Calibri" w:cs="Calibri"/>
-                <w:color w:val="000000"/>
-              </w:rPr>
-            </w:pPr>
-            <w:proofErr w:type="spellStart"/>
-            <w:r>
-              <w:rPr>
-                <w:rFonts w:ascii="Calibri" w:hAnsi="Calibri" w:cs="Calibri"/>
-                <w:color w:val="000000"/>
-              </w:rPr>
-              <w:t>Pretvaranje</w:t>
-            </w:r>
-            <w:proofErr w:type="spellEnd"/>
-            <w:r>
-              <w:rPr>
-                <w:rFonts w:ascii="Calibri" w:hAnsi="Calibri" w:cs="Calibri"/>
-                <w:color w:val="000000"/>
-              </w:rPr>
-              <w:t xml:space="preserve"> </w:t>
-            </w:r>
-            <w:proofErr w:type="spellStart"/>
-            <w:r>
-              <w:rPr>
-                <w:rFonts w:ascii="Calibri" w:hAnsi="Calibri" w:cs="Calibri"/>
-                <w:color w:val="000000"/>
-              </w:rPr>
-              <w:t>jedne</w:t>
-            </w:r>
-            <w:proofErr w:type="spellEnd"/>
-            <w:r>
-              <w:rPr>
-                <w:rFonts w:ascii="Calibri" w:hAnsi="Calibri" w:cs="Calibri"/>
-                <w:color w:val="000000"/>
-              </w:rPr>
-              <w:t xml:space="preserve"> mere u </w:t>
-            </w:r>
-            <w:proofErr w:type="spellStart"/>
-            <w:r>
-              <w:rPr>
-                <w:rFonts w:ascii="Calibri" w:hAnsi="Calibri" w:cs="Calibri"/>
-                <w:color w:val="000000"/>
-              </w:rPr>
-              <w:t>drugu</w:t>
+                <w:rFonts w:cstheme="minorHAnsi"/>
+              </w:rPr>
+            </w:pPr>
+            <w:proofErr w:type="spellStart"/>
+            <w:r>
+              <w:rPr>
+                <w:rFonts w:cstheme="minorHAnsi"/>
+              </w:rPr>
+              <w:t>Poređenje</w:t>
+            </w:r>
+            <w:proofErr w:type="spellEnd"/>
+            <w:r>
+              <w:rPr>
+                <w:rFonts w:cstheme="minorHAnsi"/>
+              </w:rPr>
+              <w:t xml:space="preserve"> </w:t>
+            </w:r>
+            <w:proofErr w:type="spellStart"/>
+            <w:r>
+              <w:rPr>
+                <w:rFonts w:cstheme="minorHAnsi"/>
+              </w:rPr>
+              <w:t>mera</w:t>
             </w:r>
             <w:proofErr w:type="spellEnd"/>
           </w:p>
@@ -25844,7 +26250,7 @@
               <w:rPr>
                 <w:rFonts w:cstheme="minorHAnsi"/>
               </w:rPr>
-              <w:t xml:space="preserve">17, 18, 21, 22, </w:t>
+              <w:t>19, 20,</w:t>
             </w:r>
           </w:p>
         </w:tc>
@@ -25891,6 +26297,128 @@
           <w:p>
             <w:pPr>
               <w:rPr>
+                <w:rFonts w:ascii="Calibri" w:hAnsi="Calibri" w:cs="Calibri"/>
+                <w:color w:val="000000"/>
+              </w:rPr>
+            </w:pPr>
+            <w:proofErr w:type="spellStart"/>
+            <w:r>
+              <w:rPr>
+                <w:rFonts w:ascii="Calibri" w:hAnsi="Calibri" w:cs="Calibri"/>
+                <w:color w:val="000000"/>
+              </w:rPr>
+              <w:t>Pretvaranje</w:t>
+            </w:r>
+            <w:proofErr w:type="spellEnd"/>
+            <w:r>
+              <w:rPr>
+                <w:rFonts w:ascii="Calibri" w:hAnsi="Calibri" w:cs="Calibri"/>
+                <w:color w:val="000000"/>
+              </w:rPr>
+              <w:t xml:space="preserve"> </w:t>
+            </w:r>
+            <w:proofErr w:type="spellStart"/>
+            <w:r>
+              <w:rPr>
+                <w:rFonts w:ascii="Calibri" w:hAnsi="Calibri" w:cs="Calibri"/>
+                <w:color w:val="000000"/>
+              </w:rPr>
+              <w:t>jedne</w:t>
+            </w:r>
+            <w:proofErr w:type="spellEnd"/>
+            <w:r>
+              <w:rPr>
+                <w:rFonts w:ascii="Calibri" w:hAnsi="Calibri" w:cs="Calibri"/>
+                <w:color w:val="000000"/>
+              </w:rPr>
+              <w:t xml:space="preserve"> mere u </w:t>
+            </w:r>
+            <w:proofErr w:type="spellStart"/>
+            <w:r>
+              <w:rPr>
+                <w:rFonts w:ascii="Calibri" w:hAnsi="Calibri" w:cs="Calibri"/>
+                <w:color w:val="000000"/>
+              </w:rPr>
+              <w:t>drugu</w:t>
+            </w:r>
+            <w:proofErr w:type="spellEnd"/>
+          </w:p>
+        </w:tc>
+        <w:tc>
+          <w:tcPr>
+            <w:tcW w:w="3150" w:type="dxa"/>
+            <w:shd w:val="pct5" w:color="auto" w:fill="auto"/>
+          </w:tcPr>
+          <w:p>
+            <w:pPr>
+              <w:rPr>
+                <w:rFonts w:cstheme="minorHAnsi"/>
+              </w:rPr>
+            </w:pPr>
+          </w:p>
+        </w:tc>
+        <w:tc>
+          <w:tcPr>
+            <w:tcW w:w="1890" w:type="dxa"/>
+            <w:shd w:val="pct5" w:color="auto" w:fill="auto"/>
+          </w:tcPr>
+          <w:p>
+            <w:pPr>
+              <w:rPr>
+                <w:rFonts w:cstheme="minorHAnsi"/>
+              </w:rPr>
+            </w:pPr>
+            <w:r>
+              <w:rPr>
+                <w:rFonts w:cstheme="minorHAnsi"/>
+              </w:rPr>
+              <w:t xml:space="preserve">17, 18, 21, 22, </w:t>
+            </w:r>
+          </w:p>
+        </w:tc>
+      </w:tr>
+      <w:tr>
+        <w:trPr>
+          <w:cantSplit/>
+          <w:trHeight w:val="314"/>
+        </w:trPr>
+        <w:tc>
+          <w:tcPr>
+            <w:tcW w:w="738" w:type="dxa"/>
+            <w:vMerge/>
+            <w:shd w:val="clear" w:color="auto" w:fill="auto"/>
+            <w:textDirection w:val="btLr"/>
+          </w:tcPr>
+          <w:p>
+            <w:pPr>
+              <w:ind w:left="113" w:right="113"/>
+              <w:rPr>
+                <w:rFonts w:cstheme="minorHAnsi"/>
+              </w:rPr>
+            </w:pPr>
+          </w:p>
+        </w:tc>
+        <w:tc>
+          <w:tcPr>
+            <w:tcW w:w="1620" w:type="dxa"/>
+            <w:vMerge/>
+          </w:tcPr>
+          <w:p>
+            <w:pPr>
+              <w:rPr>
+                <w:rFonts w:cstheme="minorHAnsi"/>
+              </w:rPr>
+            </w:pPr>
+          </w:p>
+        </w:tc>
+        <w:tc>
+          <w:tcPr>
+            <w:tcW w:w="2160" w:type="dxa"/>
+            <w:shd w:val="clear" w:color="auto" w:fill="auto"/>
+          </w:tcPr>
+          <w:p>
+            <w:pPr>
+              <w:rPr>
                 <w:rFonts w:cstheme="minorHAnsi"/>
               </w:rPr>
             </w:pPr>
@@ -25952,6 +26480,313 @@
                 <w:rFonts w:cstheme="minorHAnsi"/>
               </w:rPr>
             </w:pPr>
+            <w:r>
+              <w:rPr>
+                <w:rFonts w:cstheme="minorHAnsi"/>
+              </w:rPr>
+              <w:t>15</w:t>
+            </w:r>
+          </w:p>
+        </w:tc>
+      </w:tr>
+      <w:tr>
+        <w:trPr>
+          <w:cantSplit/>
+          <w:trHeight w:val="314"/>
+        </w:trPr>
+        <w:tc>
+          <w:tcPr>
+            <w:tcW w:w="738" w:type="dxa"/>
+            <w:vMerge/>
+            <w:shd w:val="clear" w:color="auto" w:fill="auto"/>
+            <w:textDirection w:val="btLr"/>
+          </w:tcPr>
+          <w:p>
+            <w:pPr>
+              <w:ind w:left="113" w:right="113"/>
+              <w:rPr>
+                <w:rFonts w:cstheme="minorHAnsi"/>
+              </w:rPr>
+            </w:pPr>
+          </w:p>
+        </w:tc>
+        <w:tc>
+          <w:tcPr>
+            <w:tcW w:w="1620" w:type="dxa"/>
+            <w:vMerge w:val="restart"/>
+          </w:tcPr>
+          <w:p>
+            <w:pPr>
+              <w:jc w:val="center"/>
+              <w:rPr>
+                <w:rFonts w:cstheme="minorHAnsi"/>
+              </w:rPr>
+            </w:pPr>
+            <w:proofErr w:type="spellStart"/>
+            <w:r>
+              <w:rPr>
+                <w:rFonts w:ascii="Calibri" w:hAnsi="Calibri" w:cs="Calibri"/>
+                <w:color w:val="000000"/>
+              </w:rPr>
+              <w:t>Zapremina</w:t>
+            </w:r>
+            <w:proofErr w:type="spellEnd"/>
+            <w:r>
+              <w:rPr>
+                <w:rFonts w:ascii="Calibri" w:hAnsi="Calibri" w:cs="Calibri"/>
+                <w:color w:val="000000"/>
+              </w:rPr>
+              <w:t xml:space="preserve"> </w:t>
+            </w:r>
+            <w:proofErr w:type="spellStart"/>
+            <w:r>
+              <w:rPr>
+                <w:rFonts w:cstheme="minorHAnsi"/>
+              </w:rPr>
+              <w:t>kocke</w:t>
+            </w:r>
+            <w:proofErr w:type="spellEnd"/>
+            <w:r>
+              <w:rPr>
+                <w:rFonts w:cstheme="minorHAnsi"/>
+              </w:rPr>
+              <w:t xml:space="preserve"> </w:t>
+            </w:r>
+            <w:proofErr w:type="spellStart"/>
+            <w:r>
+              <w:rPr>
+                <w:rFonts w:cstheme="minorHAnsi"/>
+              </w:rPr>
+              <w:t>i</w:t>
+            </w:r>
+            <w:proofErr w:type="spellEnd"/>
+            <w:r>
+              <w:rPr>
+                <w:rFonts w:cstheme="minorHAnsi"/>
+              </w:rPr>
+              <w:t xml:space="preserve"> </w:t>
+            </w:r>
+            <w:proofErr w:type="spellStart"/>
+            <w:r>
+              <w:rPr>
+                <w:rFonts w:cstheme="minorHAnsi"/>
+              </w:rPr>
+              <w:t>kvadra</w:t>
+            </w:r>
+            <w:proofErr w:type="spellEnd"/>
+          </w:p>
+        </w:tc>
+        <w:tc>
+          <w:tcPr>
+            <w:tcW w:w="2160" w:type="dxa"/>
+            <w:shd w:val="clear" w:color="auto" w:fill="auto"/>
+          </w:tcPr>
+          <w:p>
+            <w:pPr>
+              <w:rPr>
+                <w:rFonts w:ascii="Calibri" w:hAnsi="Calibri" w:cs="Calibri"/>
+                <w:color w:val="000000"/>
+              </w:rPr>
+            </w:pPr>
+            <w:proofErr w:type="spellStart"/>
+            <w:r>
+              <w:rPr>
+                <w:rFonts w:ascii="Calibri" w:hAnsi="Calibri" w:cs="Calibri"/>
+                <w:color w:val="000000"/>
+              </w:rPr>
+              <w:t>Zapremina</w:t>
+            </w:r>
+            <w:proofErr w:type="spellEnd"/>
+            <w:r>
+              <w:rPr>
+                <w:rFonts w:ascii="Calibri" w:hAnsi="Calibri" w:cs="Calibri"/>
+                <w:color w:val="000000"/>
+              </w:rPr>
+              <w:t xml:space="preserve"> </w:t>
+            </w:r>
+            <w:proofErr w:type="spellStart"/>
+            <w:r>
+              <w:rPr>
+                <w:rFonts w:cstheme="minorHAnsi"/>
+              </w:rPr>
+              <w:t>kocke</w:t>
+            </w:r>
+            <w:proofErr w:type="spellEnd"/>
+          </w:p>
+        </w:tc>
+        <w:tc>
+          <w:tcPr>
+            <w:tcW w:w="3150" w:type="dxa"/>
+            <w:shd w:val="pct5" w:color="auto" w:fill="auto"/>
+          </w:tcPr>
+          <w:p>
+            <w:pPr>
+              <w:rPr>
+                <w:rFonts w:cstheme="minorHAnsi"/>
+              </w:rPr>
+            </w:pPr>
+          </w:p>
+        </w:tc>
+        <w:tc>
+          <w:tcPr>
+            <w:tcW w:w="1890" w:type="dxa"/>
+            <w:shd w:val="pct5" w:color="auto" w:fill="auto"/>
+          </w:tcPr>
+          <w:p>
+            <w:pPr>
+              <w:rPr>
+                <w:rFonts w:cstheme="minorHAnsi"/>
+              </w:rPr>
+            </w:pPr>
+            <w:r>
+              <w:rPr>
+                <w:rFonts w:cstheme="minorHAnsi"/>
+              </w:rPr>
+              <w:t>77</w:t>
+            </w:r>
+            <w:r>
+              <w:rPr>
+                <w:rFonts w:cstheme="minorHAnsi"/>
+              </w:rPr>
+              <w:t>, 78</w:t>
+            </w:r>
+            <w:r>
+              <w:rPr>
+                <w:rFonts w:cstheme="minorHAnsi"/>
+              </w:rPr>
+              <w:t>, 81</w:t>
+            </w:r>
+          </w:p>
+        </w:tc>
+      </w:tr>
+      <w:tr>
+        <w:trPr>
+          <w:cantSplit/>
+          <w:trHeight w:val="314"/>
+        </w:trPr>
+        <w:tc>
+          <w:tcPr>
+            <w:tcW w:w="738" w:type="dxa"/>
+            <w:vMerge/>
+            <w:shd w:val="clear" w:color="auto" w:fill="auto"/>
+            <w:textDirection w:val="btLr"/>
+          </w:tcPr>
+          <w:p>
+            <w:pPr>
+              <w:ind w:left="113" w:right="113"/>
+              <w:rPr>
+                <w:rFonts w:cstheme="minorHAnsi"/>
+              </w:rPr>
+            </w:pPr>
+          </w:p>
+        </w:tc>
+        <w:tc>
+          <w:tcPr>
+            <w:tcW w:w="1620" w:type="dxa"/>
+            <w:vMerge/>
+          </w:tcPr>
+          <w:p>
+            <w:pPr>
+              <w:jc w:val="center"/>
+              <w:rPr>
+                <w:rFonts w:ascii="Calibri" w:hAnsi="Calibri" w:cs="Calibri"/>
+                <w:color w:val="000000"/>
+              </w:rPr>
+            </w:pPr>
+          </w:p>
+        </w:tc>
+        <w:tc>
+          <w:tcPr>
+            <w:tcW w:w="2160" w:type="dxa"/>
+            <w:shd w:val="clear" w:color="auto" w:fill="auto"/>
+          </w:tcPr>
+          <w:p>
+            <w:pPr>
+              <w:rPr>
+                <w:rFonts w:ascii="Calibri" w:hAnsi="Calibri" w:cs="Calibri"/>
+                <w:color w:val="000000"/>
+              </w:rPr>
+            </w:pPr>
+            <w:proofErr w:type="spellStart"/>
+            <w:r>
+              <w:rPr>
+                <w:rFonts w:ascii="Calibri" w:hAnsi="Calibri" w:cs="Calibri"/>
+                <w:color w:val="000000"/>
+              </w:rPr>
+              <w:t>Zapremina</w:t>
+            </w:r>
+            <w:proofErr w:type="spellEnd"/>
+            <w:r>
+              <w:rPr>
+                <w:rFonts w:ascii="Calibri" w:hAnsi="Calibri" w:cs="Calibri"/>
+                <w:color w:val="000000"/>
+              </w:rPr>
+              <w:t xml:space="preserve"> </w:t>
+            </w:r>
+            <w:proofErr w:type="spellStart"/>
+            <w:r>
+              <w:rPr>
+                <w:rFonts w:cstheme="minorHAnsi"/>
+              </w:rPr>
+              <w:t>kvadra</w:t>
+            </w:r>
+            <w:proofErr w:type="spellEnd"/>
+          </w:p>
+        </w:tc>
+        <w:tc>
+          <w:tcPr>
+            <w:tcW w:w="3150" w:type="dxa"/>
+            <w:shd w:val="pct5" w:color="auto" w:fill="auto"/>
+          </w:tcPr>
+          <w:p>
+            <w:pPr>
+              <w:rPr>
+                <w:rFonts w:cstheme="minorHAnsi"/>
+              </w:rPr>
+            </w:pPr>
+          </w:p>
+        </w:tc>
+        <w:tc>
+          <w:tcPr>
+            <w:tcW w:w="1890" w:type="dxa"/>
+            <w:shd w:val="pct5" w:color="auto" w:fill="auto"/>
+          </w:tcPr>
+          <w:p>
+            <w:pPr>
+              <w:rPr>
+                <w:rFonts w:cstheme="minorHAnsi"/>
+              </w:rPr>
+            </w:pPr>
+            <w:r>
+              <w:rPr>
+                <w:rFonts w:cstheme="minorHAnsi"/>
+              </w:rPr>
+              <w:t>79,</w:t>
+            </w:r>
+            <w:r>
+              <w:rPr>
+                <w:rFonts w:cstheme="minorHAnsi"/>
+              </w:rPr>
+              <w:t xml:space="preserve"> 80</w:t>
+            </w:r>
+            <w:r>
+              <w:rPr>
+                <w:rFonts w:cstheme="minorHAnsi"/>
+              </w:rPr>
+              <w:t>, 81</w:t>
+            </w:r>
+            <w:r>
+              <w:rPr>
+                <w:rFonts w:cstheme="minorHAnsi"/>
+              </w:rPr>
+              <w:t>, 82</w:t>
+            </w:r>
+            <w:r>
+              <w:rPr>
+                <w:rFonts w:cstheme="minorHAnsi"/>
+              </w:rPr>
+              <w:t>, 83</w:t>
+            </w:r>
           </w:p>
         </w:tc>
       </w:tr>
@@ -25967,26 +26802,6 @@
       </w:pPr>
     </w:p>
     <w:p/>
-    <w:p>
-      <w:r>
-        <w:rPr>
-          <w:rFonts w:ascii="Courier New" w:eastAsia="Times New Roman" w:hAnsi="Courier New" w:cs="Courier New"/>
-          <w:color w:val="333333"/>
-          <w:sz w:val="19"/>
-          <w:szCs w:val="19"/>
-        </w:rPr>
-        <w:br/>
-      </w:r>
-      <w:r>
-        <w:rPr>
-          <w:rFonts w:ascii="Courier New" w:eastAsia="Times New Roman" w:hAnsi="Courier New" w:cs="Courier New"/>
-          <w:color w:val="333333"/>
-          <w:sz w:val="19"/>
-          <w:szCs w:val="19"/>
-        </w:rPr>
-        <w:br/>
-      </w:r>
-    </w:p>
     <w:sectPr>
       <w:pgSz w:w="12240" w:h="15840"/>
       <w:pgMar w:top="1440" w:right="1440" w:bottom="1440" w:left="1440" w:header="720" w:footer="720" w:gutter="0"/>

</xml_diff>

<commit_message>
Updated questions and lists
</commit_message>
<xml_diff>
--- a/lists/sajt.docx
+++ b/lists/sajt.docx
@@ -12177,9 +12177,9 @@
       </w:tblPr>
       <w:tblGrid>
         <w:gridCol w:w="738"/>
-        <w:gridCol w:w="1620"/>
-        <w:gridCol w:w="2340"/>
-        <w:gridCol w:w="2970"/>
+        <w:gridCol w:w="1800"/>
+        <w:gridCol w:w="2430"/>
+        <w:gridCol w:w="2700"/>
         <w:gridCol w:w="1890"/>
       </w:tblGrid>
       <w:tr>
@@ -12200,7 +12200,7 @@
         </w:tc>
         <w:tc>
           <w:tcPr>
-            <w:tcW w:w="1620" w:type="dxa"/>
+            <w:tcW w:w="1800" w:type="dxa"/>
           </w:tcPr>
           <w:p>
             <w:pPr>
@@ -12225,7 +12225,7 @@
         </w:tc>
         <w:tc>
           <w:tcPr>
-            <w:tcW w:w="2340" w:type="dxa"/>
+            <w:tcW w:w="2430" w:type="dxa"/>
             <w:shd w:val="clear" w:color="auto" w:fill="auto"/>
           </w:tcPr>
           <w:p>
@@ -12250,7 +12250,7 @@
         </w:tc>
         <w:tc>
           <w:tcPr>
-            <w:tcW w:w="2970" w:type="dxa"/>
+            <w:tcW w:w="2700" w:type="dxa"/>
             <w:shd w:val="pct5" w:color="auto" w:fill="auto"/>
           </w:tcPr>
           <w:p>
@@ -12330,7 +12330,7 @@
         </w:tc>
         <w:tc>
           <w:tcPr>
-            <w:tcW w:w="1620" w:type="dxa"/>
+            <w:tcW w:w="1800" w:type="dxa"/>
             <w:vMerge w:val="restart"/>
             <w:vAlign w:val="center"/>
           </w:tcPr>
@@ -12365,7 +12365,7 @@
         </w:tc>
         <w:tc>
           <w:tcPr>
-            <w:tcW w:w="2340" w:type="dxa"/>
+            <w:tcW w:w="2430" w:type="dxa"/>
             <w:vMerge w:val="restart"/>
             <w:shd w:val="clear" w:color="auto" w:fill="auto"/>
           </w:tcPr>
@@ -12401,7 +12401,7 @@
         </w:tc>
         <w:tc>
           <w:tcPr>
-            <w:tcW w:w="2970" w:type="dxa"/>
+            <w:tcW w:w="2700" w:type="dxa"/>
             <w:shd w:val="pct5" w:color="auto" w:fill="auto"/>
           </w:tcPr>
           <w:p>
@@ -12480,34 +12480,34 @@
         </w:tc>
         <w:tc>
           <w:tcPr>
-            <w:tcW w:w="1620" w:type="dxa"/>
-            <w:vMerge/>
-          </w:tcPr>
-          <w:p>
-            <w:pPr>
-              <w:rPr>
-                <w:rFonts w:cstheme="minorHAnsi"/>
-              </w:rPr>
-            </w:pPr>
-          </w:p>
-        </w:tc>
-        <w:tc>
-          <w:tcPr>
-            <w:tcW w:w="2340" w:type="dxa"/>
-            <w:vMerge/>
-            <w:shd w:val="clear" w:color="auto" w:fill="auto"/>
-          </w:tcPr>
-          <w:p>
-            <w:pPr>
-              <w:rPr>
-                <w:rFonts w:cstheme="minorHAnsi"/>
-              </w:rPr>
-            </w:pPr>
-          </w:p>
-        </w:tc>
-        <w:tc>
-          <w:tcPr>
-            <w:tcW w:w="2970" w:type="dxa"/>
+            <w:tcW w:w="1800" w:type="dxa"/>
+            <w:vMerge/>
+          </w:tcPr>
+          <w:p>
+            <w:pPr>
+              <w:rPr>
+                <w:rFonts w:cstheme="minorHAnsi"/>
+              </w:rPr>
+            </w:pPr>
+          </w:p>
+        </w:tc>
+        <w:tc>
+          <w:tcPr>
+            <w:tcW w:w="2430" w:type="dxa"/>
+            <w:vMerge/>
+            <w:shd w:val="clear" w:color="auto" w:fill="auto"/>
+          </w:tcPr>
+          <w:p>
+            <w:pPr>
+              <w:rPr>
+                <w:rFonts w:cstheme="minorHAnsi"/>
+              </w:rPr>
+            </w:pPr>
+          </w:p>
+        </w:tc>
+        <w:tc>
+          <w:tcPr>
+            <w:tcW w:w="2700" w:type="dxa"/>
             <w:shd w:val="pct5" w:color="auto" w:fill="auto"/>
           </w:tcPr>
           <w:p>
@@ -12581,20 +12581,20 @@
         </w:tc>
         <w:tc>
           <w:tcPr>
-            <w:tcW w:w="1620" w:type="dxa"/>
-            <w:vMerge/>
-          </w:tcPr>
-          <w:p>
-            <w:pPr>
-              <w:rPr>
-                <w:rFonts w:cstheme="minorHAnsi"/>
-              </w:rPr>
-            </w:pPr>
-          </w:p>
-        </w:tc>
-        <w:tc>
-          <w:tcPr>
-            <w:tcW w:w="2340" w:type="dxa"/>
+            <w:tcW w:w="1800" w:type="dxa"/>
+            <w:vMerge/>
+          </w:tcPr>
+          <w:p>
+            <w:pPr>
+              <w:rPr>
+                <w:rFonts w:cstheme="minorHAnsi"/>
+              </w:rPr>
+            </w:pPr>
+          </w:p>
+        </w:tc>
+        <w:tc>
+          <w:tcPr>
+            <w:tcW w:w="2430" w:type="dxa"/>
             <w:vMerge w:val="restart"/>
             <w:shd w:val="clear" w:color="auto" w:fill="auto"/>
           </w:tcPr>
@@ -12631,7 +12631,7 @@
         </w:tc>
         <w:tc>
           <w:tcPr>
-            <w:tcW w:w="2970" w:type="dxa"/>
+            <w:tcW w:w="2700" w:type="dxa"/>
             <w:shd w:val="pct5" w:color="auto" w:fill="auto"/>
           </w:tcPr>
           <w:p>
@@ -12747,34 +12747,34 @@
         </w:tc>
         <w:tc>
           <w:tcPr>
-            <w:tcW w:w="1620" w:type="dxa"/>
-            <w:vMerge/>
-          </w:tcPr>
-          <w:p>
-            <w:pPr>
-              <w:rPr>
-                <w:rFonts w:cstheme="minorHAnsi"/>
-              </w:rPr>
-            </w:pPr>
-          </w:p>
-        </w:tc>
-        <w:tc>
-          <w:tcPr>
-            <w:tcW w:w="2340" w:type="dxa"/>
-            <w:vMerge/>
-            <w:shd w:val="clear" w:color="auto" w:fill="auto"/>
-          </w:tcPr>
-          <w:p>
-            <w:pPr>
-              <w:rPr>
-                <w:rFonts w:cstheme="minorHAnsi"/>
-              </w:rPr>
-            </w:pPr>
-          </w:p>
-        </w:tc>
-        <w:tc>
-          <w:tcPr>
-            <w:tcW w:w="2970" w:type="dxa"/>
+            <w:tcW w:w="1800" w:type="dxa"/>
+            <w:vMerge/>
+          </w:tcPr>
+          <w:p>
+            <w:pPr>
+              <w:rPr>
+                <w:rFonts w:cstheme="minorHAnsi"/>
+              </w:rPr>
+            </w:pPr>
+          </w:p>
+        </w:tc>
+        <w:tc>
+          <w:tcPr>
+            <w:tcW w:w="2430" w:type="dxa"/>
+            <w:vMerge/>
+            <w:shd w:val="clear" w:color="auto" w:fill="auto"/>
+          </w:tcPr>
+          <w:p>
+            <w:pPr>
+              <w:rPr>
+                <w:rFonts w:cstheme="minorHAnsi"/>
+              </w:rPr>
+            </w:pPr>
+          </w:p>
+        </w:tc>
+        <w:tc>
+          <w:tcPr>
+            <w:tcW w:w="2700" w:type="dxa"/>
             <w:shd w:val="pct5" w:color="auto" w:fill="auto"/>
           </w:tcPr>
           <w:p>
@@ -12852,20 +12852,20 @@
         </w:tc>
         <w:tc>
           <w:tcPr>
-            <w:tcW w:w="1620" w:type="dxa"/>
-            <w:vMerge/>
-          </w:tcPr>
-          <w:p>
-            <w:pPr>
-              <w:rPr>
-                <w:rFonts w:cstheme="minorHAnsi"/>
-              </w:rPr>
-            </w:pPr>
-          </w:p>
-        </w:tc>
-        <w:tc>
-          <w:tcPr>
-            <w:tcW w:w="2340" w:type="dxa"/>
+            <w:tcW w:w="1800" w:type="dxa"/>
+            <w:vMerge/>
+          </w:tcPr>
+          <w:p>
+            <w:pPr>
+              <w:rPr>
+                <w:rFonts w:cstheme="minorHAnsi"/>
+              </w:rPr>
+            </w:pPr>
+          </w:p>
+        </w:tc>
+        <w:tc>
+          <w:tcPr>
+            <w:tcW w:w="2430" w:type="dxa"/>
             <w:vMerge w:val="restart"/>
             <w:shd w:val="clear" w:color="auto" w:fill="auto"/>
           </w:tcPr>
@@ -12901,7 +12901,7 @@
         </w:tc>
         <w:tc>
           <w:tcPr>
-            <w:tcW w:w="2970" w:type="dxa"/>
+            <w:tcW w:w="2700" w:type="dxa"/>
             <w:shd w:val="pct5" w:color="auto" w:fill="auto"/>
           </w:tcPr>
           <w:p>
@@ -13039,34 +13039,34 @@
         </w:tc>
         <w:tc>
           <w:tcPr>
-            <w:tcW w:w="1620" w:type="dxa"/>
-            <w:vMerge/>
-          </w:tcPr>
-          <w:p>
-            <w:pPr>
-              <w:rPr>
-                <w:rFonts w:cstheme="minorHAnsi"/>
-              </w:rPr>
-            </w:pPr>
-          </w:p>
-        </w:tc>
-        <w:tc>
-          <w:tcPr>
-            <w:tcW w:w="2340" w:type="dxa"/>
-            <w:vMerge/>
-            <w:shd w:val="clear" w:color="auto" w:fill="auto"/>
-          </w:tcPr>
-          <w:p>
-            <w:pPr>
-              <w:rPr>
-                <w:rFonts w:cstheme="minorHAnsi"/>
-              </w:rPr>
-            </w:pPr>
-          </w:p>
-        </w:tc>
-        <w:tc>
-          <w:tcPr>
-            <w:tcW w:w="2970" w:type="dxa"/>
+            <w:tcW w:w="1800" w:type="dxa"/>
+            <w:vMerge/>
+          </w:tcPr>
+          <w:p>
+            <w:pPr>
+              <w:rPr>
+                <w:rFonts w:cstheme="minorHAnsi"/>
+              </w:rPr>
+            </w:pPr>
+          </w:p>
+        </w:tc>
+        <w:tc>
+          <w:tcPr>
+            <w:tcW w:w="2430" w:type="dxa"/>
+            <w:vMerge/>
+            <w:shd w:val="clear" w:color="auto" w:fill="auto"/>
+          </w:tcPr>
+          <w:p>
+            <w:pPr>
+              <w:rPr>
+                <w:rFonts w:cstheme="minorHAnsi"/>
+              </w:rPr>
+            </w:pPr>
+          </w:p>
+        </w:tc>
+        <w:tc>
+          <w:tcPr>
+            <w:tcW w:w="2700" w:type="dxa"/>
             <w:shd w:val="pct5" w:color="auto" w:fill="auto"/>
           </w:tcPr>
           <w:p>
@@ -13207,34 +13207,34 @@
         </w:tc>
         <w:tc>
           <w:tcPr>
-            <w:tcW w:w="1620" w:type="dxa"/>
-            <w:vMerge/>
-          </w:tcPr>
-          <w:p>
-            <w:pPr>
-              <w:rPr>
-                <w:rFonts w:cstheme="minorHAnsi"/>
-              </w:rPr>
-            </w:pPr>
-          </w:p>
-        </w:tc>
-        <w:tc>
-          <w:tcPr>
-            <w:tcW w:w="2340" w:type="dxa"/>
-            <w:vMerge/>
-            <w:shd w:val="clear" w:color="auto" w:fill="auto"/>
-          </w:tcPr>
-          <w:p>
-            <w:pPr>
-              <w:rPr>
-                <w:rFonts w:cstheme="minorHAnsi"/>
-              </w:rPr>
-            </w:pPr>
-          </w:p>
-        </w:tc>
-        <w:tc>
-          <w:tcPr>
-            <w:tcW w:w="2970" w:type="dxa"/>
+            <w:tcW w:w="1800" w:type="dxa"/>
+            <w:vMerge/>
+          </w:tcPr>
+          <w:p>
+            <w:pPr>
+              <w:rPr>
+                <w:rFonts w:cstheme="minorHAnsi"/>
+              </w:rPr>
+            </w:pPr>
+          </w:p>
+        </w:tc>
+        <w:tc>
+          <w:tcPr>
+            <w:tcW w:w="2430" w:type="dxa"/>
+            <w:vMerge/>
+            <w:shd w:val="clear" w:color="auto" w:fill="auto"/>
+          </w:tcPr>
+          <w:p>
+            <w:pPr>
+              <w:rPr>
+                <w:rFonts w:cstheme="minorHAnsi"/>
+              </w:rPr>
+            </w:pPr>
+          </w:p>
+        </w:tc>
+        <w:tc>
+          <w:tcPr>
+            <w:tcW w:w="2700" w:type="dxa"/>
             <w:shd w:val="pct5" w:color="auto" w:fill="auto"/>
           </w:tcPr>
           <w:p>
@@ -13302,20 +13302,20 @@
         </w:tc>
         <w:tc>
           <w:tcPr>
-            <w:tcW w:w="1620" w:type="dxa"/>
-            <w:vMerge/>
-          </w:tcPr>
-          <w:p>
-            <w:pPr>
-              <w:rPr>
-                <w:rFonts w:cstheme="minorHAnsi"/>
-              </w:rPr>
-            </w:pPr>
-          </w:p>
-        </w:tc>
-        <w:tc>
-          <w:tcPr>
-            <w:tcW w:w="2340" w:type="dxa"/>
+            <w:tcW w:w="1800" w:type="dxa"/>
+            <w:vMerge/>
+          </w:tcPr>
+          <w:p>
+            <w:pPr>
+              <w:rPr>
+                <w:rFonts w:cstheme="minorHAnsi"/>
+              </w:rPr>
+            </w:pPr>
+          </w:p>
+        </w:tc>
+        <w:tc>
+          <w:tcPr>
+            <w:tcW w:w="2430" w:type="dxa"/>
             <w:shd w:val="clear" w:color="auto" w:fill="auto"/>
           </w:tcPr>
           <w:p>
@@ -13351,7 +13351,7 @@
         </w:tc>
         <w:tc>
           <w:tcPr>
-            <w:tcW w:w="2970" w:type="dxa"/>
+            <w:tcW w:w="2700" w:type="dxa"/>
             <w:shd w:val="pct5" w:color="auto" w:fill="auto"/>
           </w:tcPr>
           <w:p>
@@ -13501,20 +13501,20 @@
         </w:tc>
         <w:tc>
           <w:tcPr>
-            <w:tcW w:w="1620" w:type="dxa"/>
-            <w:vMerge/>
-          </w:tcPr>
-          <w:p>
-            <w:pPr>
-              <w:rPr>
-                <w:rFonts w:cstheme="minorHAnsi"/>
-              </w:rPr>
-            </w:pPr>
-          </w:p>
-        </w:tc>
-        <w:tc>
-          <w:tcPr>
-            <w:tcW w:w="2340" w:type="dxa"/>
+            <w:tcW w:w="1800" w:type="dxa"/>
+            <w:vMerge/>
+          </w:tcPr>
+          <w:p>
+            <w:pPr>
+              <w:rPr>
+                <w:rFonts w:cstheme="minorHAnsi"/>
+              </w:rPr>
+            </w:pPr>
+          </w:p>
+        </w:tc>
+        <w:tc>
+          <w:tcPr>
+            <w:tcW w:w="2430" w:type="dxa"/>
             <w:shd w:val="clear" w:color="auto" w:fill="auto"/>
           </w:tcPr>
           <w:p>
@@ -13549,7 +13549,7 @@
         </w:tc>
         <w:tc>
           <w:tcPr>
-            <w:tcW w:w="2970" w:type="dxa"/>
+            <w:tcW w:w="2700" w:type="dxa"/>
             <w:shd w:val="pct5" w:color="auto" w:fill="auto"/>
           </w:tcPr>
           <w:p>
@@ -13622,7 +13622,7 @@
         </w:tc>
         <w:tc>
           <w:tcPr>
-            <w:tcW w:w="1620" w:type="dxa"/>
+            <w:tcW w:w="1800" w:type="dxa"/>
             <w:vMerge w:val="restart"/>
             <w:vAlign w:val="center"/>
           </w:tcPr>
@@ -13666,7 +13666,7 @@
         </w:tc>
         <w:tc>
           <w:tcPr>
-            <w:tcW w:w="2340" w:type="dxa"/>
+            <w:tcW w:w="2430" w:type="dxa"/>
             <w:shd w:val="clear" w:color="auto" w:fill="auto"/>
           </w:tcPr>
           <w:p>
@@ -13693,7 +13693,7 @@
         </w:tc>
         <w:tc>
           <w:tcPr>
-            <w:tcW w:w="2970" w:type="dxa"/>
+            <w:tcW w:w="2700" w:type="dxa"/>
             <w:shd w:val="pct5" w:color="auto" w:fill="auto"/>
           </w:tcPr>
           <w:p>
@@ -13786,7 +13786,7 @@
         </w:tc>
         <w:tc>
           <w:tcPr>
-            <w:tcW w:w="1620" w:type="dxa"/>
+            <w:tcW w:w="1800" w:type="dxa"/>
             <w:vMerge/>
           </w:tcPr>
           <w:p>
@@ -13800,7 +13800,7 @@
         </w:tc>
         <w:tc>
           <w:tcPr>
-            <w:tcW w:w="2340" w:type="dxa"/>
+            <w:tcW w:w="2430" w:type="dxa"/>
             <w:shd w:val="clear" w:color="auto" w:fill="auto"/>
           </w:tcPr>
           <w:p>
@@ -13821,7 +13821,7 @@
         </w:tc>
         <w:tc>
           <w:tcPr>
-            <w:tcW w:w="2970" w:type="dxa"/>
+            <w:tcW w:w="2700" w:type="dxa"/>
             <w:shd w:val="pct5" w:color="auto" w:fill="auto"/>
           </w:tcPr>
           <w:p>
@@ -13910,20 +13910,20 @@
         </w:tc>
         <w:tc>
           <w:tcPr>
-            <w:tcW w:w="1620" w:type="dxa"/>
-            <w:vMerge/>
-          </w:tcPr>
-          <w:p>
-            <w:pPr>
-              <w:rPr>
-                <w:rFonts w:cstheme="minorHAnsi"/>
-              </w:rPr>
-            </w:pPr>
-          </w:p>
-        </w:tc>
-        <w:tc>
-          <w:tcPr>
-            <w:tcW w:w="2340" w:type="dxa"/>
+            <w:tcW w:w="1800" w:type="dxa"/>
+            <w:vMerge/>
+          </w:tcPr>
+          <w:p>
+            <w:pPr>
+              <w:rPr>
+                <w:rFonts w:cstheme="minorHAnsi"/>
+              </w:rPr>
+            </w:pPr>
+          </w:p>
+        </w:tc>
+        <w:tc>
+          <w:tcPr>
+            <w:tcW w:w="2430" w:type="dxa"/>
             <w:vMerge w:val="restart"/>
             <w:shd w:val="clear" w:color="auto" w:fill="auto"/>
           </w:tcPr>
@@ -13973,7 +13973,7 @@
         </w:tc>
         <w:tc>
           <w:tcPr>
-            <w:tcW w:w="2970" w:type="dxa"/>
+            <w:tcW w:w="2700" w:type="dxa"/>
             <w:shd w:val="pct5" w:color="auto" w:fill="auto"/>
           </w:tcPr>
           <w:p>
@@ -14021,34 +14021,34 @@
         </w:tc>
         <w:tc>
           <w:tcPr>
-            <w:tcW w:w="1620" w:type="dxa"/>
-            <w:vMerge/>
-          </w:tcPr>
-          <w:p>
-            <w:pPr>
-              <w:rPr>
-                <w:rFonts w:cstheme="minorHAnsi"/>
-              </w:rPr>
-            </w:pPr>
-          </w:p>
-        </w:tc>
-        <w:tc>
-          <w:tcPr>
-            <w:tcW w:w="2340" w:type="dxa"/>
-            <w:vMerge/>
-            <w:shd w:val="clear" w:color="auto" w:fill="auto"/>
-          </w:tcPr>
-          <w:p>
-            <w:pPr>
-              <w:rPr>
-                <w:rFonts w:cstheme="minorHAnsi"/>
-              </w:rPr>
-            </w:pPr>
-          </w:p>
-        </w:tc>
-        <w:tc>
-          <w:tcPr>
-            <w:tcW w:w="2970" w:type="dxa"/>
+            <w:tcW w:w="1800" w:type="dxa"/>
+            <w:vMerge/>
+          </w:tcPr>
+          <w:p>
+            <w:pPr>
+              <w:rPr>
+                <w:rFonts w:cstheme="minorHAnsi"/>
+              </w:rPr>
+            </w:pPr>
+          </w:p>
+        </w:tc>
+        <w:tc>
+          <w:tcPr>
+            <w:tcW w:w="2430" w:type="dxa"/>
+            <w:vMerge/>
+            <w:shd w:val="clear" w:color="auto" w:fill="auto"/>
+          </w:tcPr>
+          <w:p>
+            <w:pPr>
+              <w:rPr>
+                <w:rFonts w:cstheme="minorHAnsi"/>
+              </w:rPr>
+            </w:pPr>
+          </w:p>
+        </w:tc>
+        <w:tc>
+          <w:tcPr>
+            <w:tcW w:w="2700" w:type="dxa"/>
             <w:shd w:val="pct5" w:color="auto" w:fill="auto"/>
           </w:tcPr>
           <w:p>
@@ -14106,34 +14106,34 @@
         </w:tc>
         <w:tc>
           <w:tcPr>
-            <w:tcW w:w="1620" w:type="dxa"/>
-            <w:vMerge/>
-          </w:tcPr>
-          <w:p>
-            <w:pPr>
-              <w:rPr>
-                <w:rFonts w:cstheme="minorHAnsi"/>
-              </w:rPr>
-            </w:pPr>
-          </w:p>
-        </w:tc>
-        <w:tc>
-          <w:tcPr>
-            <w:tcW w:w="2340" w:type="dxa"/>
-            <w:vMerge/>
-            <w:shd w:val="clear" w:color="auto" w:fill="auto"/>
-          </w:tcPr>
-          <w:p>
-            <w:pPr>
-              <w:rPr>
-                <w:rFonts w:cstheme="minorHAnsi"/>
-              </w:rPr>
-            </w:pPr>
-          </w:p>
-        </w:tc>
-        <w:tc>
-          <w:tcPr>
-            <w:tcW w:w="2970" w:type="dxa"/>
+            <w:tcW w:w="1800" w:type="dxa"/>
+            <w:vMerge/>
+          </w:tcPr>
+          <w:p>
+            <w:pPr>
+              <w:rPr>
+                <w:rFonts w:cstheme="minorHAnsi"/>
+              </w:rPr>
+            </w:pPr>
+          </w:p>
+        </w:tc>
+        <w:tc>
+          <w:tcPr>
+            <w:tcW w:w="2430" w:type="dxa"/>
+            <w:vMerge/>
+            <w:shd w:val="clear" w:color="auto" w:fill="auto"/>
+          </w:tcPr>
+          <w:p>
+            <w:pPr>
+              <w:rPr>
+                <w:rFonts w:cstheme="minorHAnsi"/>
+              </w:rPr>
+            </w:pPr>
+          </w:p>
+        </w:tc>
+        <w:tc>
+          <w:tcPr>
+            <w:tcW w:w="2700" w:type="dxa"/>
             <w:shd w:val="pct5" w:color="auto" w:fill="auto"/>
           </w:tcPr>
           <w:p>
@@ -14223,34 +14223,34 @@
         </w:tc>
         <w:tc>
           <w:tcPr>
-            <w:tcW w:w="1620" w:type="dxa"/>
-            <w:vMerge/>
-          </w:tcPr>
-          <w:p>
-            <w:pPr>
-              <w:rPr>
-                <w:rFonts w:cstheme="minorHAnsi"/>
-              </w:rPr>
-            </w:pPr>
-          </w:p>
-        </w:tc>
-        <w:tc>
-          <w:tcPr>
-            <w:tcW w:w="2340" w:type="dxa"/>
-            <w:vMerge/>
-            <w:shd w:val="clear" w:color="auto" w:fill="auto"/>
-          </w:tcPr>
-          <w:p>
-            <w:pPr>
-              <w:rPr>
-                <w:rFonts w:cstheme="minorHAnsi"/>
-              </w:rPr>
-            </w:pPr>
-          </w:p>
-        </w:tc>
-        <w:tc>
-          <w:tcPr>
-            <w:tcW w:w="2970" w:type="dxa"/>
+            <w:tcW w:w="1800" w:type="dxa"/>
+            <w:vMerge/>
+          </w:tcPr>
+          <w:p>
+            <w:pPr>
+              <w:rPr>
+                <w:rFonts w:cstheme="minorHAnsi"/>
+              </w:rPr>
+            </w:pPr>
+          </w:p>
+        </w:tc>
+        <w:tc>
+          <w:tcPr>
+            <w:tcW w:w="2430" w:type="dxa"/>
+            <w:vMerge/>
+            <w:shd w:val="clear" w:color="auto" w:fill="auto"/>
+          </w:tcPr>
+          <w:p>
+            <w:pPr>
+              <w:rPr>
+                <w:rFonts w:cstheme="minorHAnsi"/>
+              </w:rPr>
+            </w:pPr>
+          </w:p>
+        </w:tc>
+        <w:tc>
+          <w:tcPr>
+            <w:tcW w:w="2700" w:type="dxa"/>
             <w:shd w:val="pct5" w:color="auto" w:fill="auto"/>
           </w:tcPr>
           <w:p>
@@ -14340,34 +14340,34 @@
         </w:tc>
         <w:tc>
           <w:tcPr>
-            <w:tcW w:w="1620" w:type="dxa"/>
-            <w:vMerge/>
-          </w:tcPr>
-          <w:p>
-            <w:pPr>
-              <w:rPr>
-                <w:rFonts w:cstheme="minorHAnsi"/>
-              </w:rPr>
-            </w:pPr>
-          </w:p>
-        </w:tc>
-        <w:tc>
-          <w:tcPr>
-            <w:tcW w:w="2340" w:type="dxa"/>
-            <w:vMerge/>
-            <w:shd w:val="clear" w:color="auto" w:fill="auto"/>
-          </w:tcPr>
-          <w:p>
-            <w:pPr>
-              <w:rPr>
-                <w:rFonts w:cstheme="minorHAnsi"/>
-              </w:rPr>
-            </w:pPr>
-          </w:p>
-        </w:tc>
-        <w:tc>
-          <w:tcPr>
-            <w:tcW w:w="2970" w:type="dxa"/>
+            <w:tcW w:w="1800" w:type="dxa"/>
+            <w:vMerge/>
+          </w:tcPr>
+          <w:p>
+            <w:pPr>
+              <w:rPr>
+                <w:rFonts w:cstheme="minorHAnsi"/>
+              </w:rPr>
+            </w:pPr>
+          </w:p>
+        </w:tc>
+        <w:tc>
+          <w:tcPr>
+            <w:tcW w:w="2430" w:type="dxa"/>
+            <w:vMerge/>
+            <w:shd w:val="clear" w:color="auto" w:fill="auto"/>
+          </w:tcPr>
+          <w:p>
+            <w:pPr>
+              <w:rPr>
+                <w:rFonts w:cstheme="minorHAnsi"/>
+              </w:rPr>
+            </w:pPr>
+          </w:p>
+        </w:tc>
+        <w:tc>
+          <w:tcPr>
+            <w:tcW w:w="2700" w:type="dxa"/>
             <w:shd w:val="pct5" w:color="auto" w:fill="auto"/>
           </w:tcPr>
           <w:p>
@@ -14437,20 +14437,20 @@
         </w:tc>
         <w:tc>
           <w:tcPr>
-            <w:tcW w:w="1620" w:type="dxa"/>
-            <w:vMerge/>
-          </w:tcPr>
-          <w:p>
-            <w:pPr>
-              <w:rPr>
-                <w:rFonts w:cstheme="minorHAnsi"/>
-              </w:rPr>
-            </w:pPr>
-          </w:p>
-        </w:tc>
-        <w:tc>
-          <w:tcPr>
-            <w:tcW w:w="2340" w:type="dxa"/>
+            <w:tcW w:w="1800" w:type="dxa"/>
+            <w:vMerge/>
+          </w:tcPr>
+          <w:p>
+            <w:pPr>
+              <w:rPr>
+                <w:rFonts w:cstheme="minorHAnsi"/>
+              </w:rPr>
+            </w:pPr>
+          </w:p>
+        </w:tc>
+        <w:tc>
+          <w:tcPr>
+            <w:tcW w:w="2430" w:type="dxa"/>
             <w:vMerge w:val="restart"/>
             <w:shd w:val="clear" w:color="auto" w:fill="auto"/>
           </w:tcPr>
@@ -14478,7 +14478,7 @@
         </w:tc>
         <w:tc>
           <w:tcPr>
-            <w:tcW w:w="2970" w:type="dxa"/>
+            <w:tcW w:w="2700" w:type="dxa"/>
             <w:shd w:val="pct5" w:color="auto" w:fill="auto"/>
           </w:tcPr>
           <w:p>
@@ -14534,36 +14534,36 @@
         </w:tc>
         <w:tc>
           <w:tcPr>
-            <w:tcW w:w="1620" w:type="dxa"/>
-            <w:vMerge/>
-          </w:tcPr>
-          <w:p>
-            <w:pPr>
-              <w:rPr>
-                <w:rFonts w:cstheme="minorHAnsi"/>
-                <w:color w:val="000000"/>
-              </w:rPr>
-            </w:pPr>
-          </w:p>
-        </w:tc>
-        <w:tc>
-          <w:tcPr>
-            <w:tcW w:w="2340" w:type="dxa"/>
-            <w:vMerge/>
-            <w:shd w:val="clear" w:color="auto" w:fill="auto"/>
-          </w:tcPr>
-          <w:p>
-            <w:pPr>
-              <w:rPr>
-                <w:rFonts w:ascii="Calibri" w:hAnsi="Calibri" w:cs="Calibri"/>
-                <w:color w:val="000000"/>
-              </w:rPr>
-            </w:pPr>
-          </w:p>
-        </w:tc>
-        <w:tc>
-          <w:tcPr>
-            <w:tcW w:w="2970" w:type="dxa"/>
+            <w:tcW w:w="1800" w:type="dxa"/>
+            <w:vMerge/>
+          </w:tcPr>
+          <w:p>
+            <w:pPr>
+              <w:rPr>
+                <w:rFonts w:cstheme="minorHAnsi"/>
+                <w:color w:val="000000"/>
+              </w:rPr>
+            </w:pPr>
+          </w:p>
+        </w:tc>
+        <w:tc>
+          <w:tcPr>
+            <w:tcW w:w="2430" w:type="dxa"/>
+            <w:vMerge/>
+            <w:shd w:val="clear" w:color="auto" w:fill="auto"/>
+          </w:tcPr>
+          <w:p>
+            <w:pPr>
+              <w:rPr>
+                <w:rFonts w:ascii="Calibri" w:hAnsi="Calibri" w:cs="Calibri"/>
+                <w:color w:val="000000"/>
+              </w:rPr>
+            </w:pPr>
+          </w:p>
+        </w:tc>
+        <w:tc>
+          <w:tcPr>
+            <w:tcW w:w="2700" w:type="dxa"/>
             <w:shd w:val="pct5" w:color="auto" w:fill="auto"/>
           </w:tcPr>
           <w:p>
@@ -14645,21 +14645,21 @@
         </w:tc>
         <w:tc>
           <w:tcPr>
-            <w:tcW w:w="1620" w:type="dxa"/>
-            <w:vMerge/>
-          </w:tcPr>
-          <w:p>
-            <w:pPr>
-              <w:rPr>
-                <w:rFonts w:cstheme="minorHAnsi"/>
-                <w:color w:val="000000"/>
-              </w:rPr>
-            </w:pPr>
-          </w:p>
-        </w:tc>
-        <w:tc>
-          <w:tcPr>
-            <w:tcW w:w="2340" w:type="dxa"/>
+            <w:tcW w:w="1800" w:type="dxa"/>
+            <w:vMerge/>
+          </w:tcPr>
+          <w:p>
+            <w:pPr>
+              <w:rPr>
+                <w:rFonts w:cstheme="minorHAnsi"/>
+                <w:color w:val="000000"/>
+              </w:rPr>
+            </w:pPr>
+          </w:p>
+        </w:tc>
+        <w:tc>
+          <w:tcPr>
+            <w:tcW w:w="2430" w:type="dxa"/>
             <w:vMerge w:val="restart"/>
             <w:shd w:val="clear" w:color="auto" w:fill="auto"/>
           </w:tcPr>
@@ -14681,7 +14681,7 @@
         </w:tc>
         <w:tc>
           <w:tcPr>
-            <w:tcW w:w="2970" w:type="dxa"/>
+            <w:tcW w:w="2700" w:type="dxa"/>
             <w:shd w:val="pct5" w:color="auto" w:fill="auto"/>
           </w:tcPr>
           <w:p>
@@ -14765,36 +14765,36 @@
         </w:tc>
         <w:tc>
           <w:tcPr>
-            <w:tcW w:w="1620" w:type="dxa"/>
-            <w:vMerge/>
-          </w:tcPr>
-          <w:p>
-            <w:pPr>
-              <w:rPr>
-                <w:rFonts w:cstheme="minorHAnsi"/>
-                <w:color w:val="000000"/>
-              </w:rPr>
-            </w:pPr>
-          </w:p>
-        </w:tc>
-        <w:tc>
-          <w:tcPr>
-            <w:tcW w:w="2340" w:type="dxa"/>
-            <w:vMerge/>
-            <w:shd w:val="clear" w:color="auto" w:fill="auto"/>
-          </w:tcPr>
-          <w:p>
-            <w:pPr>
-              <w:rPr>
-                <w:rFonts w:ascii="Calibri" w:hAnsi="Calibri" w:cs="Calibri"/>
-                <w:color w:val="000000"/>
-              </w:rPr>
-            </w:pPr>
-          </w:p>
-        </w:tc>
-        <w:tc>
-          <w:tcPr>
-            <w:tcW w:w="2970" w:type="dxa"/>
+            <w:tcW w:w="1800" w:type="dxa"/>
+            <w:vMerge/>
+          </w:tcPr>
+          <w:p>
+            <w:pPr>
+              <w:rPr>
+                <w:rFonts w:cstheme="minorHAnsi"/>
+                <w:color w:val="000000"/>
+              </w:rPr>
+            </w:pPr>
+          </w:p>
+        </w:tc>
+        <w:tc>
+          <w:tcPr>
+            <w:tcW w:w="2430" w:type="dxa"/>
+            <w:vMerge/>
+            <w:shd w:val="clear" w:color="auto" w:fill="auto"/>
+          </w:tcPr>
+          <w:p>
+            <w:pPr>
+              <w:rPr>
+                <w:rFonts w:ascii="Calibri" w:hAnsi="Calibri" w:cs="Calibri"/>
+                <w:color w:val="000000"/>
+              </w:rPr>
+            </w:pPr>
+          </w:p>
+        </w:tc>
+        <w:tc>
+          <w:tcPr>
+            <w:tcW w:w="2700" w:type="dxa"/>
             <w:shd w:val="pct5" w:color="auto" w:fill="auto"/>
           </w:tcPr>
           <w:p>
@@ -14851,36 +14851,36 @@
         </w:tc>
         <w:tc>
           <w:tcPr>
-            <w:tcW w:w="1620" w:type="dxa"/>
-            <w:vMerge/>
-          </w:tcPr>
-          <w:p>
-            <w:pPr>
-              <w:rPr>
-                <w:rFonts w:cstheme="minorHAnsi"/>
-                <w:color w:val="000000"/>
-              </w:rPr>
-            </w:pPr>
-          </w:p>
-        </w:tc>
-        <w:tc>
-          <w:tcPr>
-            <w:tcW w:w="2340" w:type="dxa"/>
-            <w:vMerge/>
-            <w:shd w:val="clear" w:color="auto" w:fill="auto"/>
-          </w:tcPr>
-          <w:p>
-            <w:pPr>
-              <w:rPr>
-                <w:rFonts w:ascii="Calibri" w:hAnsi="Calibri" w:cs="Calibri"/>
-                <w:color w:val="000000"/>
-              </w:rPr>
-            </w:pPr>
-          </w:p>
-        </w:tc>
-        <w:tc>
-          <w:tcPr>
-            <w:tcW w:w="2970" w:type="dxa"/>
+            <w:tcW w:w="1800" w:type="dxa"/>
+            <w:vMerge/>
+          </w:tcPr>
+          <w:p>
+            <w:pPr>
+              <w:rPr>
+                <w:rFonts w:cstheme="minorHAnsi"/>
+                <w:color w:val="000000"/>
+              </w:rPr>
+            </w:pPr>
+          </w:p>
+        </w:tc>
+        <w:tc>
+          <w:tcPr>
+            <w:tcW w:w="2430" w:type="dxa"/>
+            <w:vMerge/>
+            <w:shd w:val="clear" w:color="auto" w:fill="auto"/>
+          </w:tcPr>
+          <w:p>
+            <w:pPr>
+              <w:rPr>
+                <w:rFonts w:ascii="Calibri" w:hAnsi="Calibri" w:cs="Calibri"/>
+                <w:color w:val="000000"/>
+              </w:rPr>
+            </w:pPr>
+          </w:p>
+        </w:tc>
+        <w:tc>
+          <w:tcPr>
+            <w:tcW w:w="2700" w:type="dxa"/>
             <w:shd w:val="pct5" w:color="auto" w:fill="auto"/>
           </w:tcPr>
           <w:p>
@@ -14951,21 +14951,21 @@
         </w:tc>
         <w:tc>
           <w:tcPr>
-            <w:tcW w:w="1620" w:type="dxa"/>
-            <w:vMerge/>
-          </w:tcPr>
-          <w:p>
-            <w:pPr>
-              <w:rPr>
-                <w:rFonts w:cstheme="minorHAnsi"/>
-                <w:color w:val="000000"/>
-              </w:rPr>
-            </w:pPr>
-          </w:p>
-        </w:tc>
-        <w:tc>
-          <w:tcPr>
-            <w:tcW w:w="2340" w:type="dxa"/>
+            <w:tcW w:w="1800" w:type="dxa"/>
+            <w:vMerge/>
+          </w:tcPr>
+          <w:p>
+            <w:pPr>
+              <w:rPr>
+                <w:rFonts w:cstheme="minorHAnsi"/>
+                <w:color w:val="000000"/>
+              </w:rPr>
+            </w:pPr>
+          </w:p>
+        </w:tc>
+        <w:tc>
+          <w:tcPr>
+            <w:tcW w:w="2430" w:type="dxa"/>
             <w:shd w:val="clear" w:color="auto" w:fill="auto"/>
           </w:tcPr>
           <w:p>
@@ -15001,7 +15001,7 @@
         </w:tc>
         <w:tc>
           <w:tcPr>
-            <w:tcW w:w="2970" w:type="dxa"/>
+            <w:tcW w:w="2700" w:type="dxa"/>
             <w:shd w:val="pct5" w:color="auto" w:fill="auto"/>
           </w:tcPr>
           <w:p>
@@ -15072,7 +15072,7 @@
         </w:tc>
         <w:tc>
           <w:tcPr>
-            <w:tcW w:w="1620" w:type="dxa"/>
+            <w:tcW w:w="1800" w:type="dxa"/>
             <w:vMerge w:val="restart"/>
             <w:vAlign w:val="center"/>
           </w:tcPr>
@@ -15120,7 +15120,7 @@
         </w:tc>
         <w:tc>
           <w:tcPr>
-            <w:tcW w:w="2340" w:type="dxa"/>
+            <w:tcW w:w="2430" w:type="dxa"/>
             <w:vMerge w:val="restart"/>
             <w:shd w:val="clear" w:color="auto" w:fill="auto"/>
           </w:tcPr>
@@ -15170,7 +15170,7 @@
         </w:tc>
         <w:tc>
           <w:tcPr>
-            <w:tcW w:w="2970" w:type="dxa"/>
+            <w:tcW w:w="2700" w:type="dxa"/>
             <w:shd w:val="pct5" w:color="auto" w:fill="auto"/>
           </w:tcPr>
           <w:p>
@@ -15240,34 +15240,34 @@
         </w:tc>
         <w:tc>
           <w:tcPr>
-            <w:tcW w:w="1620" w:type="dxa"/>
-            <w:vMerge/>
-          </w:tcPr>
-          <w:p>
-            <w:pPr>
-              <w:rPr>
-                <w:rFonts w:cstheme="minorHAnsi"/>
-              </w:rPr>
-            </w:pPr>
-          </w:p>
-        </w:tc>
-        <w:tc>
-          <w:tcPr>
-            <w:tcW w:w="2340" w:type="dxa"/>
-            <w:vMerge/>
-            <w:shd w:val="clear" w:color="auto" w:fill="auto"/>
-          </w:tcPr>
-          <w:p>
-            <w:pPr>
-              <w:rPr>
-                <w:rFonts w:cstheme="minorHAnsi"/>
-              </w:rPr>
-            </w:pPr>
-          </w:p>
-        </w:tc>
-        <w:tc>
-          <w:tcPr>
-            <w:tcW w:w="2970" w:type="dxa"/>
+            <w:tcW w:w="1800" w:type="dxa"/>
+            <w:vMerge/>
+          </w:tcPr>
+          <w:p>
+            <w:pPr>
+              <w:rPr>
+                <w:rFonts w:cstheme="minorHAnsi"/>
+              </w:rPr>
+            </w:pPr>
+          </w:p>
+        </w:tc>
+        <w:tc>
+          <w:tcPr>
+            <w:tcW w:w="2430" w:type="dxa"/>
+            <w:vMerge/>
+            <w:shd w:val="clear" w:color="auto" w:fill="auto"/>
+          </w:tcPr>
+          <w:p>
+            <w:pPr>
+              <w:rPr>
+                <w:rFonts w:cstheme="minorHAnsi"/>
+              </w:rPr>
+            </w:pPr>
+          </w:p>
+        </w:tc>
+        <w:tc>
+          <w:tcPr>
+            <w:tcW w:w="2700" w:type="dxa"/>
             <w:shd w:val="pct5" w:color="auto" w:fill="auto"/>
           </w:tcPr>
           <w:p>
@@ -15366,34 +15366,34 @@
         </w:tc>
         <w:tc>
           <w:tcPr>
-            <w:tcW w:w="1620" w:type="dxa"/>
-            <w:vMerge/>
-          </w:tcPr>
-          <w:p>
-            <w:pPr>
-              <w:rPr>
-                <w:rFonts w:cstheme="minorHAnsi"/>
-              </w:rPr>
-            </w:pPr>
-          </w:p>
-        </w:tc>
-        <w:tc>
-          <w:tcPr>
-            <w:tcW w:w="2340" w:type="dxa"/>
-            <w:vMerge/>
-            <w:shd w:val="clear" w:color="auto" w:fill="auto"/>
-          </w:tcPr>
-          <w:p>
-            <w:pPr>
-              <w:rPr>
-                <w:rFonts w:cstheme="minorHAnsi"/>
-              </w:rPr>
-            </w:pPr>
-          </w:p>
-        </w:tc>
-        <w:tc>
-          <w:tcPr>
-            <w:tcW w:w="2970" w:type="dxa"/>
+            <w:tcW w:w="1800" w:type="dxa"/>
+            <w:vMerge/>
+          </w:tcPr>
+          <w:p>
+            <w:pPr>
+              <w:rPr>
+                <w:rFonts w:cstheme="minorHAnsi"/>
+              </w:rPr>
+            </w:pPr>
+          </w:p>
+        </w:tc>
+        <w:tc>
+          <w:tcPr>
+            <w:tcW w:w="2430" w:type="dxa"/>
+            <w:vMerge/>
+            <w:shd w:val="clear" w:color="auto" w:fill="auto"/>
+          </w:tcPr>
+          <w:p>
+            <w:pPr>
+              <w:rPr>
+                <w:rFonts w:cstheme="minorHAnsi"/>
+              </w:rPr>
+            </w:pPr>
+          </w:p>
+        </w:tc>
+        <w:tc>
+          <w:tcPr>
+            <w:tcW w:w="2700" w:type="dxa"/>
             <w:shd w:val="pct5" w:color="auto" w:fill="auto"/>
           </w:tcPr>
           <w:p>
@@ -15451,7 +15451,7 @@
         </w:tc>
         <w:tc>
           <w:tcPr>
-            <w:tcW w:w="1620" w:type="dxa"/>
+            <w:tcW w:w="1800" w:type="dxa"/>
             <w:vMerge w:val="restart"/>
             <w:vAlign w:val="center"/>
           </w:tcPr>
@@ -15509,7 +15509,7 @@
         </w:tc>
         <w:tc>
           <w:tcPr>
-            <w:tcW w:w="2340" w:type="dxa"/>
+            <w:tcW w:w="2430" w:type="dxa"/>
             <w:shd w:val="clear" w:color="auto" w:fill="auto"/>
           </w:tcPr>
           <w:p>
@@ -15579,7 +15579,7 @@
         </w:tc>
         <w:tc>
           <w:tcPr>
-            <w:tcW w:w="2970" w:type="dxa"/>
+            <w:tcW w:w="2700" w:type="dxa"/>
             <w:shd w:val="pct5" w:color="auto" w:fill="auto"/>
           </w:tcPr>
           <w:p>
@@ -15628,21 +15628,21 @@
         </w:tc>
         <w:tc>
           <w:tcPr>
-            <w:tcW w:w="1620" w:type="dxa"/>
-            <w:vMerge/>
-          </w:tcPr>
-          <w:p>
-            <w:pPr>
-              <w:rPr>
-                <w:rFonts w:cstheme="minorHAnsi"/>
-                <w:color w:val="000000"/>
-              </w:rPr>
-            </w:pPr>
-          </w:p>
-        </w:tc>
-        <w:tc>
-          <w:tcPr>
-            <w:tcW w:w="2340" w:type="dxa"/>
+            <w:tcW w:w="1800" w:type="dxa"/>
+            <w:vMerge/>
+          </w:tcPr>
+          <w:p>
+            <w:pPr>
+              <w:rPr>
+                <w:rFonts w:cstheme="minorHAnsi"/>
+                <w:color w:val="000000"/>
+              </w:rPr>
+            </w:pPr>
+          </w:p>
+        </w:tc>
+        <w:tc>
+          <w:tcPr>
+            <w:tcW w:w="2430" w:type="dxa"/>
             <w:shd w:val="clear" w:color="auto" w:fill="auto"/>
           </w:tcPr>
           <w:p>
@@ -15698,7 +15698,7 @@
         </w:tc>
         <w:tc>
           <w:tcPr>
-            <w:tcW w:w="2970" w:type="dxa"/>
+            <w:tcW w:w="2700" w:type="dxa"/>
             <w:shd w:val="pct5" w:color="auto" w:fill="auto"/>
           </w:tcPr>
           <w:p>
@@ -15746,7 +15746,7 @@
         </w:tc>
         <w:tc>
           <w:tcPr>
-            <w:tcW w:w="1620" w:type="dxa"/>
+            <w:tcW w:w="1800" w:type="dxa"/>
             <w:vMerge/>
           </w:tcPr>
           <w:p>
@@ -15760,7 +15760,7 @@
         </w:tc>
         <w:tc>
           <w:tcPr>
-            <w:tcW w:w="2340" w:type="dxa"/>
+            <w:tcW w:w="2430" w:type="dxa"/>
             <w:shd w:val="clear" w:color="auto" w:fill="auto"/>
           </w:tcPr>
           <w:p>
@@ -15829,7 +15829,7 @@
         </w:tc>
         <w:tc>
           <w:tcPr>
-            <w:tcW w:w="2970" w:type="dxa"/>
+            <w:tcW w:w="2700" w:type="dxa"/>
             <w:shd w:val="pct5" w:color="auto" w:fill="auto"/>
           </w:tcPr>
           <w:p>
@@ -15877,7 +15877,7 @@
         </w:tc>
         <w:tc>
           <w:tcPr>
-            <w:tcW w:w="1620" w:type="dxa"/>
+            <w:tcW w:w="1800" w:type="dxa"/>
             <w:vMerge/>
           </w:tcPr>
           <w:p>
@@ -15894,7 +15894,7 @@
         </w:tc>
         <w:tc>
           <w:tcPr>
-            <w:tcW w:w="2340" w:type="dxa"/>
+            <w:tcW w:w="2430" w:type="dxa"/>
             <w:shd w:val="clear" w:color="auto" w:fill="auto"/>
           </w:tcPr>
           <w:p>
@@ -15965,7 +15965,7 @@
         </w:tc>
         <w:tc>
           <w:tcPr>
-            <w:tcW w:w="2970" w:type="dxa"/>
+            <w:tcW w:w="2700" w:type="dxa"/>
             <w:shd w:val="pct5" w:color="auto" w:fill="auto"/>
           </w:tcPr>
           <w:p>
@@ -16013,7 +16013,7 @@
         </w:tc>
         <w:tc>
           <w:tcPr>
-            <w:tcW w:w="1620" w:type="dxa"/>
+            <w:tcW w:w="1800" w:type="dxa"/>
             <w:vMerge w:val="restart"/>
             <w:vAlign w:val="center"/>
           </w:tcPr>
@@ -16042,7 +16042,7 @@
         </w:tc>
         <w:tc>
           <w:tcPr>
-            <w:tcW w:w="2340" w:type="dxa"/>
+            <w:tcW w:w="2430" w:type="dxa"/>
             <w:shd w:val="clear" w:color="auto" w:fill="auto"/>
           </w:tcPr>
           <w:p>
@@ -16065,7 +16065,7 @@
         </w:tc>
         <w:tc>
           <w:tcPr>
-            <w:tcW w:w="2970" w:type="dxa"/>
+            <w:tcW w:w="2700" w:type="dxa"/>
             <w:shd w:val="pct5" w:color="auto" w:fill="auto"/>
           </w:tcPr>
           <w:p>
@@ -16114,21 +16114,21 @@
         </w:tc>
         <w:tc>
           <w:tcPr>
-            <w:tcW w:w="1620" w:type="dxa"/>
-            <w:vMerge/>
-          </w:tcPr>
-          <w:p>
-            <w:pPr>
-              <w:rPr>
-                <w:rFonts w:cstheme="minorHAnsi"/>
-                <w:color w:val="000000"/>
-              </w:rPr>
-            </w:pPr>
-          </w:p>
-        </w:tc>
-        <w:tc>
-          <w:tcPr>
-            <w:tcW w:w="2340" w:type="dxa"/>
+            <w:tcW w:w="1800" w:type="dxa"/>
+            <w:vMerge/>
+          </w:tcPr>
+          <w:p>
+            <w:pPr>
+              <w:rPr>
+                <w:rFonts w:cstheme="minorHAnsi"/>
+                <w:color w:val="000000"/>
+              </w:rPr>
+            </w:pPr>
+          </w:p>
+        </w:tc>
+        <w:tc>
+          <w:tcPr>
+            <w:tcW w:w="2430" w:type="dxa"/>
             <w:shd w:val="clear" w:color="auto" w:fill="auto"/>
           </w:tcPr>
           <w:p>
@@ -16167,7 +16167,7 @@
         </w:tc>
         <w:tc>
           <w:tcPr>
-            <w:tcW w:w="2970" w:type="dxa"/>
+            <w:tcW w:w="2700" w:type="dxa"/>
             <w:shd w:val="pct5" w:color="auto" w:fill="auto"/>
           </w:tcPr>
           <w:p>
@@ -16216,21 +16216,21 @@
         </w:tc>
         <w:tc>
           <w:tcPr>
-            <w:tcW w:w="1620" w:type="dxa"/>
-            <w:vMerge/>
-          </w:tcPr>
-          <w:p>
-            <w:pPr>
-              <w:rPr>
-                <w:rFonts w:cstheme="minorHAnsi"/>
-                <w:color w:val="000000"/>
-              </w:rPr>
-            </w:pPr>
-          </w:p>
-        </w:tc>
-        <w:tc>
-          <w:tcPr>
-            <w:tcW w:w="2340" w:type="dxa"/>
+            <w:tcW w:w="1800" w:type="dxa"/>
+            <w:vMerge/>
+          </w:tcPr>
+          <w:p>
+            <w:pPr>
+              <w:rPr>
+                <w:rFonts w:cstheme="minorHAnsi"/>
+                <w:color w:val="000000"/>
+              </w:rPr>
+            </w:pPr>
+          </w:p>
+        </w:tc>
+        <w:tc>
+          <w:tcPr>
+            <w:tcW w:w="2430" w:type="dxa"/>
             <w:shd w:val="clear" w:color="auto" w:fill="auto"/>
           </w:tcPr>
           <w:p>
@@ -16269,7 +16269,7 @@
         </w:tc>
         <w:tc>
           <w:tcPr>
-            <w:tcW w:w="2970" w:type="dxa"/>
+            <w:tcW w:w="2700" w:type="dxa"/>
             <w:shd w:val="pct5" w:color="auto" w:fill="auto"/>
           </w:tcPr>
           <w:p>
@@ -16318,21 +16318,21 @@
         </w:tc>
         <w:tc>
           <w:tcPr>
-            <w:tcW w:w="1620" w:type="dxa"/>
-            <w:vMerge/>
-          </w:tcPr>
-          <w:p>
-            <w:pPr>
-              <w:rPr>
-                <w:rFonts w:cstheme="minorHAnsi"/>
-                <w:color w:val="000000"/>
-              </w:rPr>
-            </w:pPr>
-          </w:p>
-        </w:tc>
-        <w:tc>
-          <w:tcPr>
-            <w:tcW w:w="2340" w:type="dxa"/>
+            <w:tcW w:w="1800" w:type="dxa"/>
+            <w:vMerge/>
+          </w:tcPr>
+          <w:p>
+            <w:pPr>
+              <w:rPr>
+                <w:rFonts w:cstheme="minorHAnsi"/>
+                <w:color w:val="000000"/>
+              </w:rPr>
+            </w:pPr>
+          </w:p>
+        </w:tc>
+        <w:tc>
+          <w:tcPr>
+            <w:tcW w:w="2430" w:type="dxa"/>
             <w:shd w:val="clear" w:color="auto" w:fill="auto"/>
           </w:tcPr>
           <w:p>
@@ -16353,7 +16353,7 @@
         </w:tc>
         <w:tc>
           <w:tcPr>
-            <w:tcW w:w="2970" w:type="dxa"/>
+            <w:tcW w:w="2700" w:type="dxa"/>
             <w:shd w:val="pct5" w:color="auto" w:fill="auto"/>
           </w:tcPr>
           <w:p>
@@ -16402,21 +16402,21 @@
         </w:tc>
         <w:tc>
           <w:tcPr>
-            <w:tcW w:w="1620" w:type="dxa"/>
-            <w:vMerge/>
-          </w:tcPr>
-          <w:p>
-            <w:pPr>
-              <w:rPr>
-                <w:rFonts w:cstheme="minorHAnsi"/>
-                <w:color w:val="000000"/>
-              </w:rPr>
-            </w:pPr>
-          </w:p>
-        </w:tc>
-        <w:tc>
-          <w:tcPr>
-            <w:tcW w:w="2340" w:type="dxa"/>
+            <w:tcW w:w="1800" w:type="dxa"/>
+            <w:vMerge/>
+          </w:tcPr>
+          <w:p>
+            <w:pPr>
+              <w:rPr>
+                <w:rFonts w:cstheme="minorHAnsi"/>
+                <w:color w:val="000000"/>
+              </w:rPr>
+            </w:pPr>
+          </w:p>
+        </w:tc>
+        <w:tc>
+          <w:tcPr>
+            <w:tcW w:w="2430" w:type="dxa"/>
             <w:shd w:val="clear" w:color="auto" w:fill="auto"/>
           </w:tcPr>
           <w:p>
@@ -16455,7 +16455,7 @@
         </w:tc>
         <w:tc>
           <w:tcPr>
-            <w:tcW w:w="2970" w:type="dxa"/>
+            <w:tcW w:w="2700" w:type="dxa"/>
             <w:shd w:val="pct5" w:color="auto" w:fill="auto"/>
           </w:tcPr>
           <w:p>
@@ -16504,7 +16504,7 @@
         </w:tc>
         <w:tc>
           <w:tcPr>
-            <w:tcW w:w="1620" w:type="dxa"/>
+            <w:tcW w:w="1800" w:type="dxa"/>
             <w:vMerge/>
           </w:tcPr>
           <w:p>
@@ -16521,7 +16521,7 @@
         </w:tc>
         <w:tc>
           <w:tcPr>
-            <w:tcW w:w="2340" w:type="dxa"/>
+            <w:tcW w:w="2430" w:type="dxa"/>
             <w:shd w:val="clear" w:color="auto" w:fill="auto"/>
           </w:tcPr>
           <w:p>
@@ -16567,7 +16567,7 @@
         </w:tc>
         <w:tc>
           <w:tcPr>
-            <w:tcW w:w="2970" w:type="dxa"/>
+            <w:tcW w:w="2700" w:type="dxa"/>
             <w:shd w:val="pct5" w:color="auto" w:fill="auto"/>
           </w:tcPr>
           <w:p>
@@ -16718,33 +16718,33 @@
         </w:tc>
         <w:tc>
           <w:tcPr>
-            <w:tcW w:w="1620" w:type="dxa"/>
-            <w:shd w:val="pct5" w:color="auto" w:fill="auto"/>
-          </w:tcPr>
-          <w:p>
-            <w:pPr>
-              <w:rPr>
-                <w:rFonts w:cstheme="minorHAnsi"/>
-              </w:rPr>
-            </w:pPr>
-          </w:p>
-        </w:tc>
-        <w:tc>
-          <w:tcPr>
-            <w:tcW w:w="2340" w:type="dxa"/>
-            <w:shd w:val="pct5" w:color="auto" w:fill="auto"/>
-          </w:tcPr>
-          <w:p>
-            <w:pPr>
-              <w:rPr>
-                <w:rFonts w:cstheme="minorHAnsi"/>
-              </w:rPr>
-            </w:pPr>
-          </w:p>
-        </w:tc>
-        <w:tc>
-          <w:tcPr>
-            <w:tcW w:w="2970" w:type="dxa"/>
+            <w:tcW w:w="1800" w:type="dxa"/>
+            <w:shd w:val="pct5" w:color="auto" w:fill="auto"/>
+          </w:tcPr>
+          <w:p>
+            <w:pPr>
+              <w:rPr>
+                <w:rFonts w:cstheme="minorHAnsi"/>
+              </w:rPr>
+            </w:pPr>
+          </w:p>
+        </w:tc>
+        <w:tc>
+          <w:tcPr>
+            <w:tcW w:w="2430" w:type="dxa"/>
+            <w:shd w:val="pct5" w:color="auto" w:fill="auto"/>
+          </w:tcPr>
+          <w:p>
+            <w:pPr>
+              <w:rPr>
+                <w:rFonts w:cstheme="minorHAnsi"/>
+              </w:rPr>
+            </w:pPr>
+          </w:p>
+        </w:tc>
+        <w:tc>
+          <w:tcPr>
+            <w:tcW w:w="2700" w:type="dxa"/>
             <w:shd w:val="pct5" w:color="auto" w:fill="auto"/>
           </w:tcPr>
           <w:p>
@@ -16800,7 +16800,7 @@
         </w:tc>
         <w:tc>
           <w:tcPr>
-            <w:tcW w:w="1620" w:type="dxa"/>
+            <w:tcW w:w="1800" w:type="dxa"/>
             <w:vAlign w:val="center"/>
           </w:tcPr>
           <w:p>
@@ -16812,57 +16812,76 @@
                 <w:szCs w:val="24"/>
               </w:rPr>
             </w:pPr>
-            <w:r>
-              <w:rPr>
-                <w:rFonts w:cstheme="minorHAnsi"/>
-                <w:sz w:val="24"/>
-                <w:szCs w:val="24"/>
-              </w:rPr>
-              <w:t>Trougao</w:t>
-            </w:r>
-          </w:p>
-        </w:tc>
-        <w:tc>
-          <w:tcPr>
-            <w:tcW w:w="2340" w:type="dxa"/>
-            <w:shd w:val="clear" w:color="auto" w:fill="auto"/>
-          </w:tcPr>
-          <w:p>
-            <w:pPr>
-              <w:rPr>
-                <w:rFonts w:cstheme="minorHAnsi"/>
-              </w:rPr>
-            </w:pPr>
-            <w:proofErr w:type="spellStart"/>
-            <w:r>
-              <w:rPr>
-                <w:rFonts w:ascii="Calibri" w:hAnsi="Calibri" w:cs="Calibri"/>
-                <w:color w:val="000000"/>
-              </w:rPr>
-              <w:t>Vrste</w:t>
-            </w:r>
-            <w:proofErr w:type="spellEnd"/>
-            <w:r>
-              <w:rPr>
-                <w:rFonts w:ascii="Calibri" w:hAnsi="Calibri" w:cs="Calibri"/>
-                <w:color w:val="000000"/>
-              </w:rPr>
-              <w:t xml:space="preserve"> </w:t>
-            </w:r>
-            <w:proofErr w:type="spellStart"/>
-            <w:r>
-              <w:rPr>
-                <w:rFonts w:ascii="Calibri" w:hAnsi="Calibri" w:cs="Calibri"/>
-                <w:color w:val="000000"/>
-              </w:rPr>
-              <w:t>trouglova</w:t>
-            </w:r>
-            <w:proofErr w:type="spellEnd"/>
-          </w:p>
-        </w:tc>
-        <w:tc>
-          <w:tcPr>
-            <w:tcW w:w="2970" w:type="dxa"/>
+            <w:proofErr w:type="spellStart"/>
+            <w:r>
+              <w:rPr>
+                <w:rFonts w:cstheme="minorHAnsi"/>
+                <w:sz w:val="24"/>
+                <w:szCs w:val="24"/>
+              </w:rPr>
+              <w:t>Prava</w:t>
+            </w:r>
+            <w:proofErr w:type="spellEnd"/>
+          </w:p>
+        </w:tc>
+        <w:tc>
+          <w:tcPr>
+            <w:tcW w:w="2430" w:type="dxa"/>
+            <w:shd w:val="clear" w:color="auto" w:fill="auto"/>
+          </w:tcPr>
+          <w:p>
+            <w:pPr>
+              <w:rPr>
+                <w:rFonts w:ascii="Calibri" w:hAnsi="Calibri" w:cs="Calibri"/>
+                <w:color w:val="000000"/>
+              </w:rPr>
+            </w:pPr>
+            <w:proofErr w:type="spellStart"/>
+            <w:r>
+              <w:rPr>
+                <w:rFonts w:ascii="Calibri" w:hAnsi="Calibri" w:cs="Calibri"/>
+                <w:color w:val="000000"/>
+              </w:rPr>
+              <w:t>Uzajamni</w:t>
+            </w:r>
+            <w:proofErr w:type="spellEnd"/>
+            <w:r>
+              <w:rPr>
+                <w:rFonts w:ascii="Calibri" w:hAnsi="Calibri" w:cs="Calibri"/>
+                <w:color w:val="000000"/>
+              </w:rPr>
+              <w:t xml:space="preserve"> </w:t>
+            </w:r>
+            <w:proofErr w:type="spellStart"/>
+            <w:r>
+              <w:rPr>
+                <w:rFonts w:ascii="Calibri" w:hAnsi="Calibri" w:cs="Calibri"/>
+                <w:color w:val="000000"/>
+              </w:rPr>
+              <w:t>položaj</w:t>
+            </w:r>
+            <w:proofErr w:type="spellEnd"/>
+            <w:r>
+              <w:rPr>
+                <w:rFonts w:ascii="Calibri" w:hAnsi="Calibri" w:cs="Calibri"/>
+                <w:color w:val="000000"/>
+              </w:rPr>
+              <w:t xml:space="preserve"> </w:t>
+            </w:r>
+            <w:proofErr w:type="spellStart"/>
+            <w:r>
+              <w:rPr>
+                <w:rFonts w:ascii="Calibri" w:hAnsi="Calibri" w:cs="Calibri"/>
+                <w:color w:val="000000"/>
+              </w:rPr>
+              <w:t>pravih</w:t>
+            </w:r>
+            <w:proofErr w:type="spellEnd"/>
+          </w:p>
+        </w:tc>
+        <w:tc>
+          <w:tcPr>
+            <w:tcW w:w="2700" w:type="dxa"/>
             <w:shd w:val="pct5" w:color="auto" w:fill="auto"/>
           </w:tcPr>
           <w:p>
@@ -16875,8 +16894,122 @@
                 <w:szCs w:val="24"/>
               </w:rPr>
             </w:pPr>
-            <w:proofErr w:type="spellStart"/>
-            <w:r>
+          </w:p>
+        </w:tc>
+        <w:tc>
+          <w:tcPr>
+            <w:tcW w:w="1890" w:type="dxa"/>
+            <w:shd w:val="pct5" w:color="auto" w:fill="auto"/>
+          </w:tcPr>
+          <w:p>
+            <w:pPr>
+              <w:rPr>
+                <w:rFonts w:cstheme="minorHAnsi"/>
+              </w:rPr>
+            </w:pPr>
+            <w:r>
+              <w:rPr>
+                <w:rFonts w:cstheme="minorHAnsi"/>
+              </w:rPr>
+              <w:t>30, 31</w:t>
+            </w:r>
+          </w:p>
+        </w:tc>
+      </w:tr>
+      <w:tr>
+        <w:tc>
+          <w:tcPr>
+            <w:tcW w:w="738" w:type="dxa"/>
+            <w:vMerge/>
+            <w:shd w:val="clear" w:color="auto" w:fill="auto"/>
+            <w:textDirection w:val="btLr"/>
+            <w:vAlign w:val="center"/>
+          </w:tcPr>
+          <w:p>
+            <w:pPr>
+              <w:ind w:left="113" w:right="113"/>
+              <w:jc w:val="center"/>
+              <w:rPr>
+                <w:rFonts w:cstheme="minorHAnsi"/>
+                <w:sz w:val="24"/>
+                <w:szCs w:val="24"/>
+              </w:rPr>
+            </w:pPr>
+          </w:p>
+        </w:tc>
+        <w:tc>
+          <w:tcPr>
+            <w:tcW w:w="1800" w:type="dxa"/>
+            <w:vMerge w:val="restart"/>
+            <w:vAlign w:val="center"/>
+          </w:tcPr>
+          <w:p>
+            <w:pPr>
+              <w:jc w:val="center"/>
+              <w:rPr>
+                <w:rFonts w:cstheme="minorHAnsi"/>
+                <w:sz w:val="24"/>
+                <w:szCs w:val="24"/>
+              </w:rPr>
+            </w:pPr>
+            <w:proofErr w:type="spellStart"/>
+            <w:r>
+              <w:rPr>
+                <w:rFonts w:cstheme="minorHAnsi"/>
+                <w:sz w:val="24"/>
+                <w:szCs w:val="24"/>
+              </w:rPr>
+              <w:t>Ugao</w:t>
+            </w:r>
+            <w:proofErr w:type="spellEnd"/>
+          </w:p>
+        </w:tc>
+        <w:tc>
+          <w:tcPr>
+            <w:tcW w:w="2430" w:type="dxa"/>
+            <w:shd w:val="clear" w:color="auto" w:fill="auto"/>
+          </w:tcPr>
+          <w:p>
+            <w:pPr>
+              <w:rPr>
+                <w:rFonts w:ascii="Calibri" w:hAnsi="Calibri" w:cs="Calibri"/>
+                <w:color w:val="000000"/>
+              </w:rPr>
+            </w:pPr>
+            <w:proofErr w:type="spellStart"/>
+            <w:r>
+              <w:rPr>
+                <w:rFonts w:ascii="Calibri" w:hAnsi="Calibri" w:cs="Calibri"/>
+                <w:color w:val="000000"/>
+              </w:rPr>
+              <w:t>Pojam</w:t>
+            </w:r>
+            <w:proofErr w:type="spellEnd"/>
+            <w:r>
+              <w:rPr>
+                <w:rFonts w:ascii="Calibri" w:hAnsi="Calibri" w:cs="Calibri"/>
+                <w:color w:val="000000"/>
+              </w:rPr>
+              <w:t xml:space="preserve">, </w:t>
+            </w:r>
+            <w:proofErr w:type="spellStart"/>
+            <w:r>
+              <w:rPr>
+                <w:rFonts w:ascii="Calibri" w:hAnsi="Calibri" w:cs="Calibri"/>
+                <w:color w:val="000000"/>
+              </w:rPr>
+              <w:t>elementi</w:t>
+            </w:r>
+            <w:proofErr w:type="spellEnd"/>
+          </w:p>
+        </w:tc>
+        <w:tc>
+          <w:tcPr>
+            <w:tcW w:w="2700" w:type="dxa"/>
+            <w:shd w:val="pct5" w:color="auto" w:fill="auto"/>
+          </w:tcPr>
+          <w:p>
+            <w:pPr>
               <w:rPr>
                 <w:rFonts w:cstheme="minorHAnsi"/>
                 <w:i/>
@@ -16884,10 +17017,113 @@
                 <w:sz w:val="24"/>
                 <w:szCs w:val="24"/>
               </w:rPr>
-              <w:t>Predvideti</w:t>
-            </w:r>
-            <w:proofErr w:type="spellEnd"/>
-            <w:r>
+            </w:pPr>
+          </w:p>
+        </w:tc>
+        <w:tc>
+          <w:tcPr>
+            <w:tcW w:w="1890" w:type="dxa"/>
+            <w:shd w:val="pct5" w:color="auto" w:fill="auto"/>
+          </w:tcPr>
+          <w:p>
+            <w:pPr>
+              <w:rPr>
+                <w:rFonts w:cstheme="minorHAnsi"/>
+              </w:rPr>
+            </w:pPr>
+            <w:r>
+              <w:rPr>
+                <w:rFonts w:cstheme="minorHAnsi"/>
+              </w:rPr>
+              <w:t>32, 33, 34, 35</w:t>
+            </w:r>
+          </w:p>
+        </w:tc>
+      </w:tr>
+      <w:tr>
+        <w:tc>
+          <w:tcPr>
+            <w:tcW w:w="738" w:type="dxa"/>
+            <w:vMerge/>
+            <w:shd w:val="clear" w:color="auto" w:fill="auto"/>
+            <w:textDirection w:val="btLr"/>
+            <w:vAlign w:val="center"/>
+          </w:tcPr>
+          <w:p>
+            <w:pPr>
+              <w:ind w:left="113" w:right="113"/>
+              <w:jc w:val="center"/>
+              <w:rPr>
+                <w:rFonts w:cstheme="minorHAnsi"/>
+                <w:sz w:val="24"/>
+                <w:szCs w:val="24"/>
+              </w:rPr>
+            </w:pPr>
+          </w:p>
+        </w:tc>
+        <w:tc>
+          <w:tcPr>
+            <w:tcW w:w="1800" w:type="dxa"/>
+            <w:vMerge/>
+            <w:vAlign w:val="center"/>
+          </w:tcPr>
+          <w:p>
+            <w:pPr>
+              <w:jc w:val="center"/>
+              <w:rPr>
+                <w:rFonts w:cstheme="minorHAnsi"/>
+                <w:sz w:val="24"/>
+                <w:szCs w:val="24"/>
+              </w:rPr>
+            </w:pPr>
+          </w:p>
+        </w:tc>
+        <w:tc>
+          <w:tcPr>
+            <w:tcW w:w="2430" w:type="dxa"/>
+            <w:shd w:val="clear" w:color="auto" w:fill="auto"/>
+          </w:tcPr>
+          <w:p>
+            <w:pPr>
+              <w:rPr>
+                <w:rFonts w:ascii="Calibri" w:hAnsi="Calibri" w:cs="Calibri"/>
+                <w:color w:val="000000"/>
+              </w:rPr>
+            </w:pPr>
+            <w:proofErr w:type="spellStart"/>
+            <w:r>
+              <w:rPr>
+                <w:rFonts w:ascii="Calibri" w:hAnsi="Calibri" w:cs="Calibri"/>
+                <w:color w:val="000000"/>
+              </w:rPr>
+              <w:t>Vrste</w:t>
+            </w:r>
+            <w:proofErr w:type="spellEnd"/>
+            <w:r>
+              <w:rPr>
+                <w:rFonts w:ascii="Calibri" w:hAnsi="Calibri" w:cs="Calibri"/>
+                <w:color w:val="000000"/>
+              </w:rPr>
+              <w:t xml:space="preserve"> </w:t>
+            </w:r>
+            <w:proofErr w:type="spellStart"/>
+            <w:r>
+              <w:rPr>
+                <w:rFonts w:ascii="Calibri" w:hAnsi="Calibri" w:cs="Calibri"/>
+                <w:color w:val="000000"/>
+              </w:rPr>
+              <w:t>uglova</w:t>
+            </w:r>
+            <w:proofErr w:type="spellEnd"/>
+          </w:p>
+        </w:tc>
+        <w:tc>
+          <w:tcPr>
+            <w:tcW w:w="2700" w:type="dxa"/>
+            <w:shd w:val="pct5" w:color="auto" w:fill="auto"/>
+          </w:tcPr>
+          <w:p>
+            <w:pPr>
               <w:rPr>
                 <w:rFonts w:cstheme="minorHAnsi"/>
                 <w:i/>
@@ -16895,115 +17131,7 @@
                 <w:sz w:val="24"/>
                 <w:szCs w:val="24"/>
               </w:rPr>
-              <w:t xml:space="preserve"> u </w:t>
-            </w:r>
-            <w:proofErr w:type="spellStart"/>
-            <w:r>
-              <w:rPr>
-                <w:rFonts w:cstheme="minorHAnsi"/>
-                <w:i/>
-                <w:color w:val="FF0000"/>
-                <w:sz w:val="24"/>
-                <w:szCs w:val="24"/>
-              </w:rPr>
-              <w:t>meniju</w:t>
-            </w:r>
-            <w:proofErr w:type="spellEnd"/>
-            <w:r>
-              <w:rPr>
-                <w:rFonts w:cstheme="minorHAnsi"/>
-                <w:i/>
-                <w:color w:val="FF0000"/>
-                <w:sz w:val="24"/>
-                <w:szCs w:val="24"/>
-              </w:rPr>
-              <w:t>.</w:t>
-            </w:r>
-          </w:p>
-          <w:p>
-            <w:pPr>
-              <w:rPr>
-                <w:rFonts w:cstheme="minorHAnsi"/>
-              </w:rPr>
-            </w:pPr>
-            <w:proofErr w:type="spellStart"/>
-            <w:r>
-              <w:rPr>
-                <w:rFonts w:cstheme="minorHAnsi"/>
-                <w:i/>
-                <w:color w:val="FF0000"/>
-                <w:sz w:val="24"/>
-                <w:szCs w:val="24"/>
-              </w:rPr>
-              <w:t>Za</w:t>
-            </w:r>
-            <w:proofErr w:type="spellEnd"/>
-            <w:r>
-              <w:rPr>
-                <w:rFonts w:cstheme="minorHAnsi"/>
-                <w:i/>
-                <w:color w:val="FF0000"/>
-                <w:sz w:val="24"/>
-                <w:szCs w:val="24"/>
-              </w:rPr>
-              <w:t xml:space="preserve"> </w:t>
-            </w:r>
-            <w:proofErr w:type="spellStart"/>
-            <w:r>
-              <w:rPr>
-                <w:rFonts w:cstheme="minorHAnsi"/>
-                <w:i/>
-                <w:color w:val="FF0000"/>
-                <w:sz w:val="24"/>
-                <w:szCs w:val="24"/>
-              </w:rPr>
-              <w:t>sada</w:t>
-            </w:r>
-            <w:proofErr w:type="spellEnd"/>
-            <w:r>
-              <w:rPr>
-                <w:rFonts w:cstheme="minorHAnsi"/>
-                <w:i/>
-                <w:color w:val="FF0000"/>
-                <w:sz w:val="24"/>
-                <w:szCs w:val="24"/>
-              </w:rPr>
-              <w:t xml:space="preserve"> </w:t>
-            </w:r>
-            <w:proofErr w:type="spellStart"/>
-            <w:r>
-              <w:rPr>
-                <w:rFonts w:cstheme="minorHAnsi"/>
-                <w:i/>
-                <w:color w:val="FF0000"/>
-                <w:sz w:val="24"/>
-                <w:szCs w:val="24"/>
-              </w:rPr>
-              <w:t>nema</w:t>
-            </w:r>
-            <w:proofErr w:type="spellEnd"/>
-            <w:r>
-              <w:rPr>
-                <w:rFonts w:cstheme="minorHAnsi"/>
-                <w:i/>
-                <w:color w:val="FF0000"/>
-                <w:sz w:val="24"/>
-                <w:szCs w:val="24"/>
-              </w:rPr>
-              <w:t xml:space="preserve"> </w:t>
-            </w:r>
-            <w:proofErr w:type="spellStart"/>
-            <w:r>
-              <w:rPr>
-                <w:rFonts w:cstheme="minorHAnsi"/>
-                <w:i/>
-                <w:color w:val="FF0000"/>
-                <w:sz w:val="24"/>
-                <w:szCs w:val="24"/>
-              </w:rPr>
-              <w:t>zadataka</w:t>
-            </w:r>
-            <w:proofErr w:type="spellEnd"/>
+            </w:pPr>
           </w:p>
         </w:tc>
         <w:tc>
@@ -17017,6 +17145,18 @@
                 <w:rFonts w:cstheme="minorHAnsi"/>
               </w:rPr>
             </w:pPr>
+            <w:r>
+              <w:rPr>
+                <w:rFonts w:cstheme="minorHAnsi"/>
+              </w:rPr>
+              <w:t>36, 37</w:t>
+            </w:r>
+            <w:r>
+              <w:rPr>
+                <w:rFonts w:cstheme="minorHAnsi"/>
+              </w:rPr>
+              <w:t>, 38</w:t>
+            </w:r>
           </w:p>
         </w:tc>
       </w:tr>
@@ -17026,24 +17166,30 @@
             <w:tcW w:w="738" w:type="dxa"/>
             <w:vMerge/>
             <w:shd w:val="clear" w:color="auto" w:fill="auto"/>
-          </w:tcPr>
-          <w:p>
-            <w:pPr>
-              <w:rPr>
-                <w:rFonts w:cstheme="minorHAnsi"/>
-              </w:rPr>
-            </w:pPr>
-          </w:p>
-        </w:tc>
-        <w:tc>
-          <w:tcPr>
-            <w:tcW w:w="1620" w:type="dxa"/>
+            <w:textDirection w:val="btLr"/>
             <w:vAlign w:val="center"/>
           </w:tcPr>
           <w:p>
             <w:pPr>
+              <w:ind w:left="113" w:right="113"/>
               <w:jc w:val="center"/>
               <w:rPr>
+                <w:rFonts w:cstheme="minorHAnsi"/>
+                <w:sz w:val="24"/>
+                <w:szCs w:val="24"/>
+              </w:rPr>
+            </w:pPr>
+          </w:p>
+        </w:tc>
+        <w:tc>
+          <w:tcPr>
+            <w:tcW w:w="1800" w:type="dxa"/>
+            <w:vAlign w:val="center"/>
+          </w:tcPr>
+          <w:p>
+            <w:pPr>
+              <w:jc w:val="center"/>
+              <w:rPr>
                 <w:rFonts w:ascii="Calibri" w:hAnsi="Calibri" w:cs="Calibri"/>
                 <w:color w:val="000000"/>
                 <w:sz w:val="24"/>
@@ -17068,7 +17214,27 @@
                 <w:sz w:val="24"/>
                 <w:szCs w:val="24"/>
               </w:rPr>
-              <w:t xml:space="preserve"> I </w:t>
+              <w:t xml:space="preserve"> </w:t>
+            </w:r>
+            <w:proofErr w:type="spellStart"/>
+            <w:r>
+              <w:rPr>
+                <w:rFonts w:ascii="Calibri" w:hAnsi="Calibri" w:cs="Calibri"/>
+                <w:color w:val="000000"/>
+                <w:sz w:val="24"/>
+                <w:szCs w:val="24"/>
+              </w:rPr>
+              <w:t>i</w:t>
+            </w:r>
+            <w:proofErr w:type="spellEnd"/>
+            <w:r>
+              <w:rPr>
+                <w:rFonts w:ascii="Calibri" w:hAnsi="Calibri" w:cs="Calibri"/>
+                <w:color w:val="000000"/>
+                <w:sz w:val="24"/>
+                <w:szCs w:val="24"/>
+              </w:rPr>
+              <w:t xml:space="preserve"> </w:t>
             </w:r>
             <w:proofErr w:type="spellStart"/>
             <w:r>
@@ -17085,21 +17251,46 @@
         </w:tc>
         <w:tc>
           <w:tcPr>
-            <w:tcW w:w="2340" w:type="dxa"/>
-            <w:shd w:val="clear" w:color="auto" w:fill="auto"/>
-          </w:tcPr>
-          <w:p>
-            <w:pPr>
-              <w:rPr>
-                <w:rFonts w:ascii="Calibri" w:hAnsi="Calibri" w:cs="Calibri"/>
-                <w:color w:val="000000"/>
-              </w:rPr>
-            </w:pPr>
-          </w:p>
-        </w:tc>
-        <w:tc>
-          <w:tcPr>
-            <w:tcW w:w="2970" w:type="dxa"/>
+            <w:tcW w:w="2430" w:type="dxa"/>
+            <w:shd w:val="clear" w:color="auto" w:fill="auto"/>
+          </w:tcPr>
+          <w:p>
+            <w:pPr>
+              <w:rPr>
+                <w:rFonts w:ascii="Calibri" w:hAnsi="Calibri" w:cs="Calibri"/>
+                <w:color w:val="000000"/>
+              </w:rPr>
+            </w:pPr>
+            <w:proofErr w:type="spellStart"/>
+            <w:r>
+              <w:rPr>
+                <w:rFonts w:ascii="Calibri" w:hAnsi="Calibri" w:cs="Calibri"/>
+                <w:color w:val="000000"/>
+              </w:rPr>
+              <w:t>Pojam</w:t>
+            </w:r>
+            <w:proofErr w:type="spellEnd"/>
+            <w:r>
+              <w:rPr>
+                <w:rFonts w:ascii="Calibri" w:hAnsi="Calibri" w:cs="Calibri"/>
+                <w:color w:val="000000"/>
+              </w:rPr>
+              <w:t xml:space="preserve">, </w:t>
+            </w:r>
+            <w:proofErr w:type="spellStart"/>
+            <w:r>
+              <w:rPr>
+                <w:rFonts w:ascii="Calibri" w:hAnsi="Calibri" w:cs="Calibri"/>
+                <w:color w:val="000000"/>
+              </w:rPr>
+              <w:t>elementi</w:t>
+            </w:r>
+            <w:proofErr w:type="spellEnd"/>
+          </w:p>
+        </w:tc>
+        <w:tc>
+          <w:tcPr>
+            <w:tcW w:w="2700" w:type="dxa"/>
             <w:shd w:val="pct5" w:color="auto" w:fill="auto"/>
           </w:tcPr>
           <w:p>
@@ -17121,6 +17312,18 @@
                 <w:rFonts w:cstheme="minorHAnsi"/>
               </w:rPr>
             </w:pPr>
+            <w:r>
+              <w:rPr>
+                <w:rFonts w:cstheme="minorHAnsi"/>
+              </w:rPr>
+              <w:t>39</w:t>
+            </w:r>
+            <w:r>
+              <w:rPr>
+                <w:rFonts w:cstheme="minorHAnsi"/>
+              </w:rPr>
+              <w:t>, 40</w:t>
+            </w:r>
           </w:p>
         </w:tc>
       </w:tr>
@@ -17141,7 +17344,7 @@
         </w:tc>
         <w:tc>
           <w:tcPr>
-            <w:tcW w:w="1620" w:type="dxa"/>
+            <w:tcW w:w="1800" w:type="dxa"/>
             <w:vAlign w:val="center"/>
           </w:tcPr>
           <w:p>
@@ -17157,20 +17360,41 @@
             <w:proofErr w:type="spellStart"/>
             <w:r>
               <w:rPr>
-                <w:rFonts w:ascii="Calibri" w:hAnsi="Calibri" w:cs="Calibri"/>
-                <w:color w:val="000000"/>
-                <w:sz w:val="24"/>
-                <w:szCs w:val="24"/>
-              </w:rPr>
-              <w:t>Pravougaonik</w:t>
-            </w:r>
-            <w:proofErr w:type="spellEnd"/>
-            <w:r>
-              <w:rPr>
-                <w:rFonts w:ascii="Calibri" w:hAnsi="Calibri" w:cs="Calibri"/>
-                <w:color w:val="000000"/>
-                <w:sz w:val="24"/>
-                <w:szCs w:val="24"/>
+                <w:rFonts w:cstheme="minorHAnsi"/>
+                <w:sz w:val="24"/>
+                <w:szCs w:val="24"/>
+              </w:rPr>
+              <w:t>Trougao</w:t>
+            </w:r>
+            <w:proofErr w:type="spellEnd"/>
+          </w:p>
+        </w:tc>
+        <w:tc>
+          <w:tcPr>
+            <w:tcW w:w="2430" w:type="dxa"/>
+            <w:shd w:val="clear" w:color="auto" w:fill="auto"/>
+            <w:vAlign w:val="center"/>
+          </w:tcPr>
+          <w:p>
+            <w:pPr>
+              <w:rPr>
+                <w:rFonts w:ascii="Calibri" w:hAnsi="Calibri" w:cs="Calibri"/>
+                <w:color w:val="000000"/>
+              </w:rPr>
+            </w:pPr>
+            <w:proofErr w:type="spellStart"/>
+            <w:r>
+              <w:rPr>
+                <w:rFonts w:ascii="Calibri" w:hAnsi="Calibri" w:cs="Calibri"/>
+                <w:color w:val="000000"/>
+              </w:rPr>
+              <w:t>Pojam</w:t>
+            </w:r>
+            <w:proofErr w:type="spellEnd"/>
+            <w:r>
+              <w:rPr>
+                <w:rFonts w:ascii="Calibri" w:hAnsi="Calibri" w:cs="Calibri"/>
+                <w:color w:val="000000"/>
               </w:rPr>
               <w:t xml:space="preserve">, </w:t>
             </w:r>
@@ -17179,31 +17403,54 @@
               <w:rPr>
                 <w:rFonts w:ascii="Calibri" w:hAnsi="Calibri" w:cs="Calibri"/>
                 <w:color w:val="000000"/>
-                <w:sz w:val="24"/>
-                <w:szCs w:val="24"/>
-              </w:rPr>
-              <w:t>kvadrat</w:t>
-            </w:r>
-            <w:proofErr w:type="spellEnd"/>
-          </w:p>
-        </w:tc>
-        <w:tc>
-          <w:tcPr>
-            <w:tcW w:w="2340" w:type="dxa"/>
-            <w:shd w:val="clear" w:color="auto" w:fill="auto"/>
-          </w:tcPr>
-          <w:p>
-            <w:pPr>
-              <w:rPr>
-                <w:rFonts w:ascii="Calibri" w:hAnsi="Calibri" w:cs="Calibri"/>
-                <w:color w:val="000000"/>
-              </w:rPr>
-            </w:pPr>
-          </w:p>
-        </w:tc>
-        <w:tc>
-          <w:tcPr>
-            <w:tcW w:w="2970" w:type="dxa"/>
+              </w:rPr>
+              <w:t>elementi</w:t>
+            </w:r>
+            <w:proofErr w:type="spellEnd"/>
+            <w:r>
+              <w:rPr>
+                <w:rFonts w:ascii="Calibri" w:hAnsi="Calibri" w:cs="Calibri"/>
+                <w:color w:val="000000"/>
+              </w:rPr>
+              <w:t xml:space="preserve"> I </w:t>
+            </w:r>
+            <w:proofErr w:type="spellStart"/>
+            <w:r>
+              <w:rPr>
+                <w:rFonts w:ascii="Calibri" w:hAnsi="Calibri" w:cs="Calibri"/>
+                <w:color w:val="000000"/>
+              </w:rPr>
+              <w:t>v</w:t>
+            </w:r>
+            <w:r>
+              <w:rPr>
+                <w:rFonts w:ascii="Calibri" w:hAnsi="Calibri" w:cs="Calibri"/>
+                <w:color w:val="000000"/>
+              </w:rPr>
+              <w:t>rste</w:t>
+            </w:r>
+            <w:proofErr w:type="spellEnd"/>
+            <w:r>
+              <w:rPr>
+                <w:rFonts w:ascii="Calibri" w:hAnsi="Calibri" w:cs="Calibri"/>
+                <w:color w:val="000000"/>
+              </w:rPr>
+              <w:t xml:space="preserve"> </w:t>
+            </w:r>
+            <w:proofErr w:type="spellStart"/>
+            <w:r>
+              <w:rPr>
+                <w:rFonts w:ascii="Calibri" w:hAnsi="Calibri" w:cs="Calibri"/>
+                <w:color w:val="000000"/>
+              </w:rPr>
+              <w:t>trouglova</w:t>
+            </w:r>
+            <w:proofErr w:type="spellEnd"/>
+          </w:p>
+        </w:tc>
+        <w:tc>
+          <w:tcPr>
+            <w:tcW w:w="2700" w:type="dxa"/>
             <w:shd w:val="pct5" w:color="auto" w:fill="auto"/>
           </w:tcPr>
           <w:p>
@@ -17225,6 +17472,18 @@
                 <w:rFonts w:cstheme="minorHAnsi"/>
               </w:rPr>
             </w:pPr>
+            <w:r>
+              <w:rPr>
+                <w:rFonts w:cstheme="minorHAnsi"/>
+              </w:rPr>
+              <w:t>52</w:t>
+            </w:r>
+            <w:r>
+              <w:rPr>
+                <w:rFonts w:cstheme="minorHAnsi"/>
+              </w:rPr>
+              <w:t>, 53</w:t>
+            </w:r>
           </w:p>
         </w:tc>
       </w:tr>
@@ -17245,7 +17504,154 @@
         </w:tc>
         <w:tc>
           <w:tcPr>
-            <w:tcW w:w="1620" w:type="dxa"/>
+            <w:tcW w:w="1800" w:type="dxa"/>
+            <w:vAlign w:val="center"/>
+          </w:tcPr>
+          <w:p>
+            <w:pPr>
+              <w:jc w:val="center"/>
+              <w:rPr>
+                <w:rFonts w:ascii="Calibri" w:hAnsi="Calibri" w:cs="Calibri"/>
+                <w:color w:val="000000"/>
+                <w:sz w:val="24"/>
+                <w:szCs w:val="24"/>
+              </w:rPr>
+            </w:pPr>
+            <w:proofErr w:type="spellStart"/>
+            <w:r>
+              <w:rPr>
+                <w:rFonts w:ascii="Calibri" w:hAnsi="Calibri" w:cs="Calibri"/>
+                <w:color w:val="000000"/>
+                <w:sz w:val="24"/>
+                <w:szCs w:val="24"/>
+              </w:rPr>
+              <w:t>Pravougaonik</w:t>
+            </w:r>
+            <w:proofErr w:type="spellEnd"/>
+            <w:r>
+              <w:rPr>
+                <w:rFonts w:ascii="Calibri" w:hAnsi="Calibri" w:cs="Calibri"/>
+                <w:color w:val="000000"/>
+                <w:sz w:val="24"/>
+                <w:szCs w:val="24"/>
+              </w:rPr>
+              <w:t xml:space="preserve">, </w:t>
+            </w:r>
+            <w:proofErr w:type="spellStart"/>
+            <w:r>
+              <w:rPr>
+                <w:rFonts w:ascii="Calibri" w:hAnsi="Calibri" w:cs="Calibri"/>
+                <w:color w:val="000000"/>
+                <w:sz w:val="24"/>
+                <w:szCs w:val="24"/>
+              </w:rPr>
+              <w:t>kvadrat</w:t>
+            </w:r>
+            <w:proofErr w:type="spellEnd"/>
+          </w:p>
+        </w:tc>
+        <w:tc>
+          <w:tcPr>
+            <w:tcW w:w="2430" w:type="dxa"/>
+            <w:shd w:val="clear" w:color="auto" w:fill="auto"/>
+          </w:tcPr>
+          <w:p>
+            <w:pPr>
+              <w:rPr>
+                <w:rFonts w:ascii="Calibri" w:hAnsi="Calibri" w:cs="Calibri"/>
+                <w:color w:val="000000"/>
+              </w:rPr>
+            </w:pPr>
+            <w:proofErr w:type="spellStart"/>
+            <w:r>
+              <w:rPr>
+                <w:rFonts w:ascii="Calibri" w:hAnsi="Calibri" w:cs="Calibri"/>
+                <w:color w:val="000000"/>
+              </w:rPr>
+              <w:t>Pojam</w:t>
+            </w:r>
+            <w:proofErr w:type="spellEnd"/>
+            <w:r>
+              <w:rPr>
+                <w:rFonts w:ascii="Calibri" w:hAnsi="Calibri" w:cs="Calibri"/>
+                <w:color w:val="000000"/>
+              </w:rPr>
+              <w:t xml:space="preserve">, </w:t>
+            </w:r>
+            <w:proofErr w:type="spellStart"/>
+            <w:r>
+              <w:rPr>
+                <w:rFonts w:ascii="Calibri" w:hAnsi="Calibri" w:cs="Calibri"/>
+                <w:color w:val="000000"/>
+              </w:rPr>
+              <w:t>elementi</w:t>
+            </w:r>
+            <w:proofErr w:type="spellEnd"/>
+          </w:p>
+        </w:tc>
+        <w:tc>
+          <w:tcPr>
+            <w:tcW w:w="2700" w:type="dxa"/>
+            <w:shd w:val="pct5" w:color="auto" w:fill="auto"/>
+          </w:tcPr>
+          <w:p>
+            <w:pPr>
+              <w:rPr>
+                <w:rFonts w:cstheme="minorHAnsi"/>
+              </w:rPr>
+            </w:pPr>
+          </w:p>
+        </w:tc>
+        <w:tc>
+          <w:tcPr>
+            <w:tcW w:w="1890" w:type="dxa"/>
+            <w:shd w:val="pct5" w:color="auto" w:fill="auto"/>
+          </w:tcPr>
+          <w:p>
+            <w:pPr>
+              <w:rPr>
+                <w:rFonts w:cstheme="minorHAnsi"/>
+              </w:rPr>
+            </w:pPr>
+            <w:r>
+              <w:rPr>
+                <w:rFonts w:cstheme="minorHAnsi"/>
+              </w:rPr>
+              <w:t xml:space="preserve">41, </w:t>
+            </w:r>
+            <w:r>
+              <w:rPr>
+                <w:rFonts w:cstheme="minorHAnsi"/>
+              </w:rPr>
+              <w:t>42</w:t>
+            </w:r>
+            <w:r>
+              <w:rPr>
+                <w:rFonts w:cstheme="minorHAnsi"/>
+              </w:rPr>
+              <w:t>, 16</w:t>
+            </w:r>
+          </w:p>
+        </w:tc>
+      </w:tr>
+      <w:tr>
+        <w:tc>
+          <w:tcPr>
+            <w:tcW w:w="738" w:type="dxa"/>
+            <w:vMerge/>
+            <w:shd w:val="clear" w:color="auto" w:fill="auto"/>
+          </w:tcPr>
+          <w:p>
+            <w:pPr>
+              <w:rPr>
+                <w:rFonts w:cstheme="minorHAnsi"/>
+              </w:rPr>
+            </w:pPr>
+          </w:p>
+        </w:tc>
+        <w:tc>
+          <w:tcPr>
+            <w:tcW w:w="1800" w:type="dxa"/>
             <w:vMerge w:val="restart"/>
             <w:vAlign w:val="center"/>
           </w:tcPr>
@@ -17314,7 +17720,7 @@
         </w:tc>
         <w:tc>
           <w:tcPr>
-            <w:tcW w:w="2340" w:type="dxa"/>
+            <w:tcW w:w="2430" w:type="dxa"/>
             <w:shd w:val="clear" w:color="auto" w:fill="auto"/>
           </w:tcPr>
           <w:p>
@@ -17337,7 +17743,7 @@
         </w:tc>
         <w:tc>
           <w:tcPr>
-            <w:tcW w:w="2970" w:type="dxa"/>
+            <w:tcW w:w="2700" w:type="dxa"/>
             <w:shd w:val="pct5" w:color="auto" w:fill="auto"/>
           </w:tcPr>
           <w:p>
@@ -17364,6 +17770,18 @@
                 <w:rFonts w:cstheme="minorHAnsi"/>
               </w:rPr>
               <w:t>17, 19</w:t>
+            </w:r>
+            <w:r>
+              <w:rPr>
+                <w:rFonts w:cstheme="minorHAnsi"/>
+              </w:rPr>
+              <w:t>, 54</w:t>
+            </w:r>
+            <w:r>
+              <w:rPr>
+                <w:rFonts w:cstheme="minorHAnsi"/>
+              </w:rPr>
+              <w:t>, 55</w:t>
             </w:r>
           </w:p>
         </w:tc>
@@ -17385,7 +17803,7 @@
         </w:tc>
         <w:tc>
           <w:tcPr>
-            <w:tcW w:w="1620" w:type="dxa"/>
+            <w:tcW w:w="1800" w:type="dxa"/>
             <w:vMerge/>
             <w:vAlign w:val="center"/>
           </w:tcPr>
@@ -17403,7 +17821,7 @@
         </w:tc>
         <w:tc>
           <w:tcPr>
-            <w:tcW w:w="2340" w:type="dxa"/>
+            <w:tcW w:w="2430" w:type="dxa"/>
             <w:shd w:val="clear" w:color="auto" w:fill="auto"/>
           </w:tcPr>
           <w:p>
@@ -17426,7 +17844,7 @@
         </w:tc>
         <w:tc>
           <w:tcPr>
-            <w:tcW w:w="2970" w:type="dxa"/>
+            <w:tcW w:w="2700" w:type="dxa"/>
             <w:shd w:val="pct5" w:color="auto" w:fill="auto"/>
           </w:tcPr>
           <w:p>
@@ -17453,6 +17871,36 @@
                 <w:rFonts w:cstheme="minorHAnsi"/>
               </w:rPr>
               <w:t>17, 18</w:t>
+            </w:r>
+            <w:r>
+              <w:rPr>
+                <w:rFonts w:cstheme="minorHAnsi"/>
+              </w:rPr>
+              <w:t>,</w:t>
+            </w:r>
+            <w:r>
+              <w:rPr>
+                <w:rFonts w:cstheme="minorHAnsi"/>
+              </w:rPr>
+              <w:t xml:space="preserve"> </w:t>
+            </w:r>
+            <w:r>
+              <w:rPr>
+                <w:rFonts w:cstheme="minorHAnsi"/>
+              </w:rPr>
+              <w:t>49</w:t>
+            </w:r>
+            <w:r>
+              <w:rPr>
+                <w:rFonts w:cstheme="minorHAnsi"/>
+              </w:rPr>
+              <w:t>, 50</w:t>
+            </w:r>
+            <w:r>
+              <w:rPr>
+                <w:rFonts w:cstheme="minorHAnsi"/>
+              </w:rPr>
+              <w:t>, 51</w:t>
             </w:r>
           </w:p>
         </w:tc>
@@ -17474,7 +17922,7 @@
         </w:tc>
         <w:tc>
           <w:tcPr>
-            <w:tcW w:w="1620" w:type="dxa"/>
+            <w:tcW w:w="1800" w:type="dxa"/>
             <w:vMerge/>
             <w:vAlign w:val="center"/>
           </w:tcPr>
@@ -17492,7 +17940,7 @@
         </w:tc>
         <w:tc>
           <w:tcPr>
-            <w:tcW w:w="2340" w:type="dxa"/>
+            <w:tcW w:w="2430" w:type="dxa"/>
             <w:shd w:val="clear" w:color="auto" w:fill="auto"/>
           </w:tcPr>
           <w:p>
@@ -17515,7 +17963,7 @@
         </w:tc>
         <w:tc>
           <w:tcPr>
-            <w:tcW w:w="2970" w:type="dxa"/>
+            <w:tcW w:w="2700" w:type="dxa"/>
             <w:shd w:val="pct5" w:color="auto" w:fill="auto"/>
           </w:tcPr>
           <w:p>
@@ -17542,6 +17990,30 @@
                 <w:rFonts w:cstheme="minorHAnsi"/>
               </w:rPr>
               <w:t>17, 18, 61, 62</w:t>
+            </w:r>
+            <w:r>
+              <w:rPr>
+                <w:rFonts w:cstheme="minorHAnsi"/>
+              </w:rPr>
+              <w:t>, 48</w:t>
+            </w:r>
+            <w:r>
+              <w:rPr>
+                <w:rFonts w:cstheme="minorHAnsi"/>
+              </w:rPr>
+              <w:t>,</w:t>
+            </w:r>
+            <w:r>
+              <w:rPr>
+                <w:rFonts w:cstheme="minorHAnsi"/>
+              </w:rPr>
+              <w:t xml:space="preserve"> </w:t>
+            </w:r>
+            <w:r>
+              <w:rPr>
+                <w:rFonts w:cstheme="minorHAnsi"/>
+              </w:rPr>
+              <w:t>49</w:t>
             </w:r>
           </w:p>
         </w:tc>
@@ -17563,7 +18035,7 @@
         </w:tc>
         <w:tc>
           <w:tcPr>
-            <w:tcW w:w="1620" w:type="dxa"/>
+            <w:tcW w:w="1800" w:type="dxa"/>
             <w:vAlign w:val="center"/>
           </w:tcPr>
           <w:p>
@@ -17600,7 +18072,7 @@
         </w:tc>
         <w:tc>
           <w:tcPr>
-            <w:tcW w:w="2340" w:type="dxa"/>
+            <w:tcW w:w="2430" w:type="dxa"/>
             <w:shd w:val="clear" w:color="auto" w:fill="auto"/>
           </w:tcPr>
           <w:p>
@@ -17671,7 +18143,7 @@
         </w:tc>
         <w:tc>
           <w:tcPr>
-            <w:tcW w:w="2970" w:type="dxa"/>
+            <w:tcW w:w="2700" w:type="dxa"/>
             <w:shd w:val="pct5" w:color="auto" w:fill="auto"/>
           </w:tcPr>
           <w:p>
@@ -17721,35 +18193,35 @@
         </w:tc>
         <w:tc>
           <w:tcPr>
-            <w:tcW w:w="1620" w:type="dxa"/>
-            <w:shd w:val="pct5" w:color="auto" w:fill="auto"/>
-          </w:tcPr>
-          <w:p>
-            <w:pPr>
-              <w:rPr>
-                <w:rFonts w:ascii="Calibri" w:hAnsi="Calibri" w:cs="Calibri"/>
-                <w:color w:val="000000"/>
-              </w:rPr>
-            </w:pPr>
-          </w:p>
-        </w:tc>
-        <w:tc>
-          <w:tcPr>
-            <w:tcW w:w="2340" w:type="dxa"/>
-            <w:shd w:val="pct5" w:color="auto" w:fill="auto"/>
-          </w:tcPr>
-          <w:p>
-            <w:pPr>
-              <w:rPr>
-                <w:rFonts w:ascii="Calibri" w:hAnsi="Calibri" w:cs="Calibri"/>
-                <w:color w:val="000000"/>
-              </w:rPr>
-            </w:pPr>
-          </w:p>
-        </w:tc>
-        <w:tc>
-          <w:tcPr>
-            <w:tcW w:w="2970" w:type="dxa"/>
+            <w:tcW w:w="1800" w:type="dxa"/>
+            <w:shd w:val="pct5" w:color="auto" w:fill="auto"/>
+          </w:tcPr>
+          <w:p>
+            <w:pPr>
+              <w:rPr>
+                <w:rFonts w:ascii="Calibri" w:hAnsi="Calibri" w:cs="Calibri"/>
+                <w:color w:val="000000"/>
+              </w:rPr>
+            </w:pPr>
+          </w:p>
+        </w:tc>
+        <w:tc>
+          <w:tcPr>
+            <w:tcW w:w="2430" w:type="dxa"/>
+            <w:shd w:val="pct5" w:color="auto" w:fill="auto"/>
+          </w:tcPr>
+          <w:p>
+            <w:pPr>
+              <w:rPr>
+                <w:rFonts w:ascii="Calibri" w:hAnsi="Calibri" w:cs="Calibri"/>
+                <w:color w:val="000000"/>
+              </w:rPr>
+            </w:pPr>
+          </w:p>
+        </w:tc>
+        <w:tc>
+          <w:tcPr>
+            <w:tcW w:w="2700" w:type="dxa"/>
             <w:shd w:val="pct5" w:color="auto" w:fill="auto"/>
           </w:tcPr>
           <w:p>
@@ -17810,7 +18282,7 @@
         </w:tc>
         <w:tc>
           <w:tcPr>
-            <w:tcW w:w="1620" w:type="dxa"/>
+            <w:tcW w:w="1800" w:type="dxa"/>
             <w:vMerge w:val="restart"/>
             <w:vAlign w:val="center"/>
           </w:tcPr>
@@ -17879,7 +18351,7 @@
         </w:tc>
         <w:tc>
           <w:tcPr>
-            <w:tcW w:w="2340" w:type="dxa"/>
+            <w:tcW w:w="2430" w:type="dxa"/>
             <w:shd w:val="clear" w:color="auto" w:fill="auto"/>
           </w:tcPr>
           <w:p>
@@ -17934,7 +18406,7 @@
         </w:tc>
         <w:tc>
           <w:tcPr>
-            <w:tcW w:w="2970" w:type="dxa"/>
+            <w:tcW w:w="2700" w:type="dxa"/>
             <w:shd w:val="pct5" w:color="auto" w:fill="auto"/>
           </w:tcPr>
           <w:p>
@@ -17988,20 +18460,20 @@
         </w:tc>
         <w:tc>
           <w:tcPr>
-            <w:tcW w:w="1620" w:type="dxa"/>
-            <w:vMerge/>
-          </w:tcPr>
-          <w:p>
-            <w:pPr>
-              <w:rPr>
-                <w:rFonts w:cstheme="minorHAnsi"/>
-              </w:rPr>
-            </w:pPr>
-          </w:p>
-        </w:tc>
-        <w:tc>
-          <w:tcPr>
-            <w:tcW w:w="2340" w:type="dxa"/>
+            <w:tcW w:w="1800" w:type="dxa"/>
+            <w:vMerge/>
+          </w:tcPr>
+          <w:p>
+            <w:pPr>
+              <w:rPr>
+                <w:rFonts w:cstheme="minorHAnsi"/>
+              </w:rPr>
+            </w:pPr>
+          </w:p>
+        </w:tc>
+        <w:tc>
+          <w:tcPr>
+            <w:tcW w:w="2430" w:type="dxa"/>
             <w:shd w:val="clear" w:color="auto" w:fill="auto"/>
           </w:tcPr>
           <w:p>
@@ -18047,7 +18519,7 @@
         </w:tc>
         <w:tc>
           <w:tcPr>
-            <w:tcW w:w="2970" w:type="dxa"/>
+            <w:tcW w:w="2700" w:type="dxa"/>
             <w:shd w:val="pct5" w:color="auto" w:fill="auto"/>
           </w:tcPr>
           <w:p>
@@ -18101,7 +18573,7 @@
         </w:tc>
         <w:tc>
           <w:tcPr>
-            <w:tcW w:w="1620" w:type="dxa"/>
+            <w:tcW w:w="1800" w:type="dxa"/>
             <w:vMerge w:val="restart"/>
             <w:vAlign w:val="center"/>
           </w:tcPr>
@@ -18162,7 +18634,7 @@
         </w:tc>
         <w:tc>
           <w:tcPr>
-            <w:tcW w:w="2340" w:type="dxa"/>
+            <w:tcW w:w="2430" w:type="dxa"/>
             <w:shd w:val="clear" w:color="auto" w:fill="auto"/>
           </w:tcPr>
           <w:p>
@@ -18198,7 +18670,7 @@
         </w:tc>
         <w:tc>
           <w:tcPr>
-            <w:tcW w:w="2970" w:type="dxa"/>
+            <w:tcW w:w="2700" w:type="dxa"/>
             <w:shd w:val="pct5" w:color="auto" w:fill="auto"/>
           </w:tcPr>
           <w:p>
@@ -18255,20 +18727,20 @@
         </w:tc>
         <w:tc>
           <w:tcPr>
-            <w:tcW w:w="1620" w:type="dxa"/>
-            <w:vMerge/>
-          </w:tcPr>
-          <w:p>
-            <w:pPr>
-              <w:rPr>
-                <w:rFonts w:cstheme="minorHAnsi"/>
-              </w:rPr>
-            </w:pPr>
-          </w:p>
-        </w:tc>
-        <w:tc>
-          <w:tcPr>
-            <w:tcW w:w="2340" w:type="dxa"/>
+            <w:tcW w:w="1800" w:type="dxa"/>
+            <w:vMerge/>
+          </w:tcPr>
+          <w:p>
+            <w:pPr>
+              <w:rPr>
+                <w:rFonts w:cstheme="minorHAnsi"/>
+              </w:rPr>
+            </w:pPr>
+          </w:p>
+        </w:tc>
+        <w:tc>
+          <w:tcPr>
+            <w:tcW w:w="2430" w:type="dxa"/>
             <w:shd w:val="clear" w:color="auto" w:fill="auto"/>
           </w:tcPr>
           <w:p>
@@ -18323,7 +18795,7 @@
         </w:tc>
         <w:tc>
           <w:tcPr>
-            <w:tcW w:w="2970" w:type="dxa"/>
+            <w:tcW w:w="2700" w:type="dxa"/>
             <w:shd w:val="pct5" w:color="auto" w:fill="auto"/>
           </w:tcPr>
           <w:p>
@@ -18380,20 +18852,20 @@
         </w:tc>
         <w:tc>
           <w:tcPr>
-            <w:tcW w:w="1620" w:type="dxa"/>
-            <w:vMerge/>
-          </w:tcPr>
-          <w:p>
-            <w:pPr>
-              <w:rPr>
-                <w:rFonts w:cstheme="minorHAnsi"/>
-              </w:rPr>
-            </w:pPr>
-          </w:p>
-        </w:tc>
-        <w:tc>
-          <w:tcPr>
-            <w:tcW w:w="2340" w:type="dxa"/>
+            <w:tcW w:w="1800" w:type="dxa"/>
+            <w:vMerge/>
+          </w:tcPr>
+          <w:p>
+            <w:pPr>
+              <w:rPr>
+                <w:rFonts w:cstheme="minorHAnsi"/>
+              </w:rPr>
+            </w:pPr>
+          </w:p>
+        </w:tc>
+        <w:tc>
+          <w:tcPr>
+            <w:tcW w:w="2430" w:type="dxa"/>
             <w:shd w:val="clear" w:color="auto" w:fill="auto"/>
           </w:tcPr>
           <w:p>
@@ -18438,7 +18910,7 @@
         </w:tc>
         <w:tc>
           <w:tcPr>
-            <w:tcW w:w="2970" w:type="dxa"/>
+            <w:tcW w:w="2700" w:type="dxa"/>
             <w:shd w:val="pct5" w:color="auto" w:fill="auto"/>
           </w:tcPr>
           <w:p>
@@ -18495,7 +18967,7 @@
         </w:tc>
         <w:tc>
           <w:tcPr>
-            <w:tcW w:w="1620" w:type="dxa"/>
+            <w:tcW w:w="1800" w:type="dxa"/>
             <w:vMerge w:val="restart"/>
             <w:vAlign w:val="center"/>
           </w:tcPr>
@@ -18556,7 +19028,7 @@
         </w:tc>
         <w:tc>
           <w:tcPr>
-            <w:tcW w:w="2340" w:type="dxa"/>
+            <w:tcW w:w="2430" w:type="dxa"/>
             <w:shd w:val="clear" w:color="auto" w:fill="auto"/>
           </w:tcPr>
           <w:p>
@@ -18591,7 +19063,7 @@
         </w:tc>
         <w:tc>
           <w:tcPr>
-            <w:tcW w:w="2970" w:type="dxa"/>
+            <w:tcW w:w="2700" w:type="dxa"/>
             <w:shd w:val="pct5" w:color="auto" w:fill="auto"/>
           </w:tcPr>
           <w:p>
@@ -18645,20 +19117,20 @@
         </w:tc>
         <w:tc>
           <w:tcPr>
-            <w:tcW w:w="1620" w:type="dxa"/>
-            <w:vMerge/>
-          </w:tcPr>
-          <w:p>
-            <w:pPr>
-              <w:rPr>
-                <w:rFonts w:cstheme="minorHAnsi"/>
-              </w:rPr>
-            </w:pPr>
-          </w:p>
-        </w:tc>
-        <w:tc>
-          <w:tcPr>
-            <w:tcW w:w="2340" w:type="dxa"/>
+            <w:tcW w:w="1800" w:type="dxa"/>
+            <w:vMerge/>
+          </w:tcPr>
+          <w:p>
+            <w:pPr>
+              <w:rPr>
+                <w:rFonts w:cstheme="minorHAnsi"/>
+              </w:rPr>
+            </w:pPr>
+          </w:p>
+        </w:tc>
+        <w:tc>
+          <w:tcPr>
+            <w:tcW w:w="2430" w:type="dxa"/>
             <w:shd w:val="clear" w:color="auto" w:fill="auto"/>
           </w:tcPr>
           <w:p>
@@ -18713,7 +19185,7 @@
         </w:tc>
         <w:tc>
           <w:tcPr>
-            <w:tcW w:w="2970" w:type="dxa"/>
+            <w:tcW w:w="2700" w:type="dxa"/>
             <w:shd w:val="pct5" w:color="auto" w:fill="auto"/>
           </w:tcPr>
           <w:p>
@@ -18767,20 +19239,20 @@
         </w:tc>
         <w:tc>
           <w:tcPr>
-            <w:tcW w:w="1620" w:type="dxa"/>
-            <w:vMerge/>
-          </w:tcPr>
-          <w:p>
-            <w:pPr>
-              <w:rPr>
-                <w:rFonts w:cstheme="minorHAnsi"/>
-              </w:rPr>
-            </w:pPr>
-          </w:p>
-        </w:tc>
-        <w:tc>
-          <w:tcPr>
-            <w:tcW w:w="2340" w:type="dxa"/>
+            <w:tcW w:w="1800" w:type="dxa"/>
+            <w:vMerge/>
+          </w:tcPr>
+          <w:p>
+            <w:pPr>
+              <w:rPr>
+                <w:rFonts w:cstheme="minorHAnsi"/>
+              </w:rPr>
+            </w:pPr>
+          </w:p>
+        </w:tc>
+        <w:tc>
+          <w:tcPr>
+            <w:tcW w:w="2430" w:type="dxa"/>
             <w:shd w:val="clear" w:color="auto" w:fill="auto"/>
           </w:tcPr>
           <w:p>
@@ -18825,7 +19297,7 @@
         </w:tc>
         <w:tc>
           <w:tcPr>
-            <w:tcW w:w="2970" w:type="dxa"/>
+            <w:tcW w:w="2700" w:type="dxa"/>
             <w:shd w:val="pct5" w:color="auto" w:fill="auto"/>
           </w:tcPr>
           <w:p>
@@ -18879,7 +19351,7 @@
         </w:tc>
         <w:tc>
           <w:tcPr>
-            <w:tcW w:w="1620" w:type="dxa"/>
+            <w:tcW w:w="1800" w:type="dxa"/>
             <w:vMerge w:val="restart"/>
             <w:vAlign w:val="center"/>
           </w:tcPr>
@@ -18958,7 +19430,7 @@
         </w:tc>
         <w:tc>
           <w:tcPr>
-            <w:tcW w:w="2340" w:type="dxa"/>
+            <w:tcW w:w="2430" w:type="dxa"/>
             <w:shd w:val="clear" w:color="auto" w:fill="auto"/>
           </w:tcPr>
           <w:p>
@@ -18994,7 +19466,7 @@
         </w:tc>
         <w:tc>
           <w:tcPr>
-            <w:tcW w:w="2970" w:type="dxa"/>
+            <w:tcW w:w="2700" w:type="dxa"/>
             <w:shd w:val="pct5" w:color="auto" w:fill="auto"/>
           </w:tcPr>
           <w:p>
@@ -19048,20 +19520,20 @@
         </w:tc>
         <w:tc>
           <w:tcPr>
-            <w:tcW w:w="1620" w:type="dxa"/>
-            <w:vMerge/>
-          </w:tcPr>
-          <w:p>
-            <w:pPr>
-              <w:rPr>
-                <w:rFonts w:cstheme="minorHAnsi"/>
-              </w:rPr>
-            </w:pPr>
-          </w:p>
-        </w:tc>
-        <w:tc>
-          <w:tcPr>
-            <w:tcW w:w="2340" w:type="dxa"/>
+            <w:tcW w:w="1800" w:type="dxa"/>
+            <w:vMerge/>
+          </w:tcPr>
+          <w:p>
+            <w:pPr>
+              <w:rPr>
+                <w:rFonts w:cstheme="minorHAnsi"/>
+              </w:rPr>
+            </w:pPr>
+          </w:p>
+        </w:tc>
+        <w:tc>
+          <w:tcPr>
+            <w:tcW w:w="2430" w:type="dxa"/>
             <w:shd w:val="clear" w:color="auto" w:fill="auto"/>
           </w:tcPr>
           <w:p>
@@ -19116,7 +19588,7 @@
         </w:tc>
         <w:tc>
           <w:tcPr>
-            <w:tcW w:w="2970" w:type="dxa"/>
+            <w:tcW w:w="2700" w:type="dxa"/>
             <w:shd w:val="pct5" w:color="auto" w:fill="auto"/>
           </w:tcPr>
           <w:p>
@@ -19170,20 +19642,20 @@
         </w:tc>
         <w:tc>
           <w:tcPr>
-            <w:tcW w:w="1620" w:type="dxa"/>
-            <w:vMerge/>
-          </w:tcPr>
-          <w:p>
-            <w:pPr>
-              <w:rPr>
-                <w:rFonts w:cstheme="minorHAnsi"/>
-              </w:rPr>
-            </w:pPr>
-          </w:p>
-        </w:tc>
-        <w:tc>
-          <w:tcPr>
-            <w:tcW w:w="2340" w:type="dxa"/>
+            <w:tcW w:w="1800" w:type="dxa"/>
+            <w:vMerge/>
+          </w:tcPr>
+          <w:p>
+            <w:pPr>
+              <w:rPr>
+                <w:rFonts w:cstheme="minorHAnsi"/>
+              </w:rPr>
+            </w:pPr>
+          </w:p>
+        </w:tc>
+        <w:tc>
+          <w:tcPr>
+            <w:tcW w:w="2430" w:type="dxa"/>
             <w:shd w:val="clear" w:color="auto" w:fill="auto"/>
           </w:tcPr>
           <w:p>
@@ -19229,7 +19701,7 @@
         </w:tc>
         <w:tc>
           <w:tcPr>
-            <w:tcW w:w="2970" w:type="dxa"/>
+            <w:tcW w:w="2700" w:type="dxa"/>
             <w:shd w:val="pct5" w:color="auto" w:fill="auto"/>
           </w:tcPr>
           <w:p>
@@ -19261,7 +19733,6 @@
         </w:tc>
       </w:tr>
     </w:tbl>
-    <w:p/>
     <w:p/>
     <w:p/>
     <w:p>
@@ -19282,7 +19753,6 @@
           <w:sz w:val="28"/>
           <w:szCs w:val="28"/>
         </w:rPr>
-        <w:lastRenderedPageBreak/>
         <w:t xml:space="preserve">ČETVRTI </w:t>
       </w:r>
       <w:r>
@@ -23077,6 +23547,7 @@
               <w:rPr>
                 <w:rFonts w:cstheme="minorHAnsi"/>
               </w:rPr>
+              <w:lastRenderedPageBreak/>
               <w:t>računske</w:t>
             </w:r>
             <w:proofErr w:type="spellEnd"/>
@@ -23113,6 +23584,7 @@
                 <w:rFonts w:ascii="Calibri" w:hAnsi="Calibri" w:cs="Calibri"/>
                 <w:color w:val="000000"/>
               </w:rPr>
+              <w:lastRenderedPageBreak/>
               <w:t>Redosled</w:t>
             </w:r>
             <w:proofErr w:type="spellEnd"/>
@@ -23255,7 +23727,6 @@
               <w:rPr>
                 <w:rFonts w:cstheme="minorHAnsi"/>
               </w:rPr>
-              <w:lastRenderedPageBreak/>
               <w:t>rešenja</w:t>
             </w:r>
             <w:proofErr w:type="spellEnd"/>
@@ -24487,6 +24958,9 @@
         </w:tc>
       </w:tr>
       <w:tr>
+        <w:trPr>
+          <w:trHeight w:val="98"/>
+        </w:trPr>
         <w:tc>
           <w:tcPr>
             <w:tcW w:w="738" w:type="dxa"/>
@@ -24580,6 +25054,179 @@
               </w:rPr>
               <w:t>GEOMETRIJA</w:t>
             </w:r>
+          </w:p>
+        </w:tc>
+        <w:tc>
+          <w:tcPr>
+            <w:tcW w:w="1620" w:type="dxa"/>
+            <w:vAlign w:val="center"/>
+          </w:tcPr>
+          <w:p>
+            <w:pPr>
+              <w:jc w:val="center"/>
+              <w:rPr>
+                <w:rFonts w:ascii="Calibri" w:hAnsi="Calibri" w:cs="Calibri"/>
+                <w:color w:val="000000"/>
+                <w:sz w:val="24"/>
+                <w:szCs w:val="24"/>
+              </w:rPr>
+            </w:pPr>
+            <w:proofErr w:type="spellStart"/>
+            <w:r>
+              <w:rPr>
+                <w:rFonts w:ascii="Calibri" w:hAnsi="Calibri" w:cs="Calibri"/>
+                <w:color w:val="000000"/>
+                <w:sz w:val="24"/>
+                <w:szCs w:val="24"/>
+              </w:rPr>
+              <w:t>Geometrijska</w:t>
+            </w:r>
+            <w:proofErr w:type="spellEnd"/>
+            <w:r>
+              <w:rPr>
+                <w:rFonts w:ascii="Calibri" w:hAnsi="Calibri" w:cs="Calibri"/>
+                <w:color w:val="000000"/>
+                <w:sz w:val="24"/>
+                <w:szCs w:val="24"/>
+              </w:rPr>
+              <w:t xml:space="preserve"> </w:t>
+            </w:r>
+            <w:proofErr w:type="spellStart"/>
+            <w:r>
+              <w:rPr>
+                <w:rFonts w:ascii="Calibri" w:hAnsi="Calibri" w:cs="Calibri"/>
+                <w:color w:val="000000"/>
+                <w:sz w:val="24"/>
+                <w:szCs w:val="24"/>
+              </w:rPr>
+              <w:t>tela</w:t>
+            </w:r>
+            <w:proofErr w:type="spellEnd"/>
+          </w:p>
+        </w:tc>
+        <w:tc>
+          <w:tcPr>
+            <w:tcW w:w="2160" w:type="dxa"/>
+            <w:shd w:val="clear" w:color="auto" w:fill="auto"/>
+          </w:tcPr>
+          <w:p>
+            <w:pPr>
+              <w:rPr>
+                <w:rFonts w:ascii="Calibri" w:hAnsi="Calibri" w:cs="Calibri"/>
+                <w:color w:val="000000"/>
+              </w:rPr>
+            </w:pPr>
+            <w:proofErr w:type="spellStart"/>
+            <w:r>
+              <w:rPr>
+                <w:rFonts w:ascii="Calibri" w:hAnsi="Calibri" w:cs="Calibri"/>
+                <w:color w:val="000000"/>
+              </w:rPr>
+              <w:t>Rogljasta</w:t>
+            </w:r>
+            <w:proofErr w:type="spellEnd"/>
+            <w:r>
+              <w:rPr>
+                <w:rFonts w:ascii="Calibri" w:hAnsi="Calibri" w:cs="Calibri"/>
+                <w:color w:val="000000"/>
+              </w:rPr>
+              <w:t xml:space="preserve"> </w:t>
+            </w:r>
+            <w:proofErr w:type="spellStart"/>
+            <w:r>
+              <w:rPr>
+                <w:rFonts w:ascii="Calibri" w:hAnsi="Calibri" w:cs="Calibri"/>
+                <w:color w:val="000000"/>
+              </w:rPr>
+              <w:t>i</w:t>
+            </w:r>
+            <w:proofErr w:type="spellEnd"/>
+            <w:r>
+              <w:rPr>
+                <w:rFonts w:ascii="Calibri" w:hAnsi="Calibri" w:cs="Calibri"/>
+                <w:color w:val="000000"/>
+              </w:rPr>
+              <w:t xml:space="preserve"> </w:t>
+            </w:r>
+            <w:proofErr w:type="spellStart"/>
+            <w:r>
+              <w:rPr>
+                <w:rFonts w:ascii="Calibri" w:hAnsi="Calibri" w:cs="Calibri"/>
+                <w:color w:val="000000"/>
+              </w:rPr>
+              <w:t>obla</w:t>
+            </w:r>
+            <w:proofErr w:type="spellEnd"/>
+            <w:r>
+              <w:rPr>
+                <w:rFonts w:ascii="Calibri" w:hAnsi="Calibri" w:cs="Calibri"/>
+                <w:color w:val="000000"/>
+              </w:rPr>
+              <w:t xml:space="preserve"> </w:t>
+            </w:r>
+            <w:proofErr w:type="spellStart"/>
+            <w:r>
+              <w:rPr>
+                <w:rFonts w:ascii="Calibri" w:hAnsi="Calibri" w:cs="Calibri"/>
+                <w:color w:val="000000"/>
+              </w:rPr>
+              <w:t>tela</w:t>
+            </w:r>
+            <w:proofErr w:type="spellEnd"/>
+          </w:p>
+        </w:tc>
+        <w:tc>
+          <w:tcPr>
+            <w:tcW w:w="3150" w:type="dxa"/>
+            <w:shd w:val="pct5" w:color="auto" w:fill="auto"/>
+          </w:tcPr>
+          <w:p>
+            <w:pPr>
+              <w:rPr>
+                <w:rFonts w:cstheme="minorHAnsi"/>
+              </w:rPr>
+            </w:pPr>
+          </w:p>
+        </w:tc>
+        <w:tc>
+          <w:tcPr>
+            <w:tcW w:w="1890" w:type="dxa"/>
+            <w:shd w:val="pct5" w:color="auto" w:fill="auto"/>
+          </w:tcPr>
+          <w:p>
+            <w:pPr>
+              <w:rPr>
+                <w:rFonts w:cstheme="minorHAnsi"/>
+              </w:rPr>
+            </w:pPr>
+            <w:r>
+              <w:rPr>
+                <w:rFonts w:cstheme="minorHAnsi"/>
+              </w:rPr>
+              <w:t>23, 24, 25</w:t>
+            </w:r>
+            <w:r>
+              <w:rPr>
+                <w:rFonts w:cstheme="minorHAnsi"/>
+              </w:rPr>
+              <w:t>, 26</w:t>
+            </w:r>
+          </w:p>
+        </w:tc>
+      </w:tr>
+      <w:tr>
+        <w:tc>
+          <w:tcPr>
+            <w:tcW w:w="738" w:type="dxa"/>
+            <w:vMerge/>
+            <w:shd w:val="clear" w:color="auto" w:fill="auto"/>
+          </w:tcPr>
+          <w:p>
+            <w:pPr>
+              <w:rPr>
+                <w:rFonts w:cstheme="minorHAnsi"/>
+              </w:rPr>
+            </w:pPr>
           </w:p>
         </w:tc>
         <w:tc>
@@ -24594,17 +25241,13 @@
               <w:rPr>
                 <w:rFonts w:ascii="Calibri" w:hAnsi="Calibri" w:cs="Calibri"/>
                 <w:color w:val="000000"/>
-                <w:sz w:val="24"/>
-                <w:szCs w:val="24"/>
-              </w:rPr>
-            </w:pPr>
-            <w:proofErr w:type="spellStart"/>
-            <w:r>
-              <w:rPr>
-                <w:rFonts w:ascii="Calibri" w:hAnsi="Calibri" w:cs="Calibri"/>
-                <w:color w:val="000000"/>
-                <w:sz w:val="24"/>
-                <w:szCs w:val="24"/>
+              </w:rPr>
+            </w:pPr>
+            <w:proofErr w:type="spellStart"/>
+            <w:r>
+              <w:rPr>
+                <w:rFonts w:ascii="Calibri" w:hAnsi="Calibri" w:cs="Calibri"/>
+                <w:color w:val="000000"/>
               </w:rPr>
               <w:t>Kvadar</w:t>
             </w:r>
@@ -24613,8 +25256,6 @@
               <w:rPr>
                 <w:rFonts w:ascii="Calibri" w:hAnsi="Calibri" w:cs="Calibri"/>
                 <w:color w:val="000000"/>
-                <w:sz w:val="24"/>
-                <w:szCs w:val="24"/>
               </w:rPr>
               <w:t xml:space="preserve"> I </w:t>
             </w:r>
@@ -24623,8 +25264,6 @@
               <w:rPr>
                 <w:rFonts w:ascii="Calibri" w:hAnsi="Calibri" w:cs="Calibri"/>
                 <w:color w:val="000000"/>
-                <w:sz w:val="24"/>
-                <w:szCs w:val="24"/>
               </w:rPr>
               <w:t>kocka</w:t>
             </w:r>
@@ -24643,6 +25282,47 @@
                 <w:color w:val="000000"/>
               </w:rPr>
             </w:pPr>
+            <w:proofErr w:type="spellStart"/>
+            <w:r>
+              <w:rPr>
+                <w:rFonts w:ascii="Calibri" w:hAnsi="Calibri" w:cs="Calibri"/>
+                <w:color w:val="000000"/>
+              </w:rPr>
+              <w:t>Elementi</w:t>
+            </w:r>
+            <w:proofErr w:type="spellEnd"/>
+            <w:r>
+              <w:rPr>
+                <w:rFonts w:ascii="Calibri" w:hAnsi="Calibri" w:cs="Calibri"/>
+                <w:color w:val="000000"/>
+              </w:rPr>
+              <w:t xml:space="preserve"> </w:t>
+            </w:r>
+            <w:proofErr w:type="spellStart"/>
+            <w:r>
+              <w:rPr>
+                <w:rFonts w:ascii="Calibri" w:hAnsi="Calibri" w:cs="Calibri"/>
+                <w:color w:val="000000"/>
+              </w:rPr>
+              <w:t>i</w:t>
+            </w:r>
+            <w:proofErr w:type="spellEnd"/>
+            <w:r>
+              <w:rPr>
+                <w:rFonts w:ascii="Calibri" w:hAnsi="Calibri" w:cs="Calibri"/>
+                <w:color w:val="000000"/>
+              </w:rPr>
+              <w:t xml:space="preserve"> </w:t>
+            </w:r>
+            <w:proofErr w:type="spellStart"/>
+            <w:r>
+              <w:rPr>
+                <w:rFonts w:ascii="Calibri" w:hAnsi="Calibri" w:cs="Calibri"/>
+                <w:color w:val="000000"/>
+              </w:rPr>
+              <w:t>osobine</w:t>
+            </w:r>
+            <w:proofErr w:type="spellEnd"/>
           </w:p>
         </w:tc>
         <w:tc>
@@ -24654,141 +25334,8 @@
             <w:pPr>
               <w:rPr>
                 <w:rFonts w:cstheme="minorHAnsi"/>
-                <w:i/>
-                <w:color w:val="FF0000"/>
-                <w:sz w:val="24"/>
-                <w:szCs w:val="24"/>
-              </w:rPr>
-            </w:pPr>
-            <w:proofErr w:type="spellStart"/>
-            <w:r>
-              <w:rPr>
-                <w:rFonts w:cstheme="minorHAnsi"/>
-                <w:i/>
-                <w:color w:val="FF0000"/>
-                <w:sz w:val="24"/>
-                <w:szCs w:val="24"/>
-              </w:rPr>
-              <w:t>Predvideti</w:t>
-            </w:r>
-            <w:proofErr w:type="spellEnd"/>
-            <w:r>
-              <w:rPr>
-                <w:rFonts w:cstheme="minorHAnsi"/>
-                <w:i/>
-                <w:color w:val="FF0000"/>
-                <w:sz w:val="24"/>
-                <w:szCs w:val="24"/>
-              </w:rPr>
-              <w:t xml:space="preserve"> u </w:t>
-            </w:r>
-            <w:proofErr w:type="spellStart"/>
-            <w:r>
-              <w:rPr>
-                <w:rFonts w:cstheme="minorHAnsi"/>
-                <w:i/>
-                <w:color w:val="FF0000"/>
-                <w:sz w:val="24"/>
-                <w:szCs w:val="24"/>
-              </w:rPr>
-              <w:t>meniju</w:t>
-            </w:r>
-            <w:proofErr w:type="spellEnd"/>
-            <w:r>
-              <w:rPr>
-                <w:rFonts w:cstheme="minorHAnsi"/>
-                <w:i/>
-                <w:color w:val="FF0000"/>
-                <w:sz w:val="24"/>
-                <w:szCs w:val="24"/>
-              </w:rPr>
-              <w:t>.</w:t>
-            </w:r>
-          </w:p>
-          <w:p>
-            <w:pPr>
-              <w:rPr>
-                <w:rFonts w:cstheme="minorHAnsi"/>
-              </w:rPr>
-            </w:pPr>
-            <w:proofErr w:type="spellStart"/>
-            <w:r>
-              <w:rPr>
-                <w:rFonts w:cstheme="minorHAnsi"/>
-                <w:i/>
-                <w:color w:val="FF0000"/>
-                <w:sz w:val="24"/>
-                <w:szCs w:val="24"/>
-              </w:rPr>
-              <w:t>Za</w:t>
-            </w:r>
-            <w:proofErr w:type="spellEnd"/>
-            <w:r>
-              <w:rPr>
-                <w:rFonts w:cstheme="minorHAnsi"/>
-                <w:i/>
-                <w:color w:val="FF0000"/>
-                <w:sz w:val="24"/>
-                <w:szCs w:val="24"/>
-              </w:rPr>
-              <w:t xml:space="preserve"> </w:t>
-            </w:r>
-            <w:proofErr w:type="spellStart"/>
-            <w:r>
-              <w:rPr>
-                <w:rFonts w:cstheme="minorHAnsi"/>
-                <w:i/>
-                <w:color w:val="FF0000"/>
-                <w:sz w:val="24"/>
-                <w:szCs w:val="24"/>
-              </w:rPr>
-              <w:t>sada</w:t>
-            </w:r>
-            <w:proofErr w:type="spellEnd"/>
-            <w:r>
-              <w:rPr>
-                <w:rFonts w:cstheme="minorHAnsi"/>
-                <w:i/>
-                <w:color w:val="FF0000"/>
-                <w:sz w:val="24"/>
-                <w:szCs w:val="24"/>
-              </w:rPr>
-              <w:t xml:space="preserve"> </w:t>
-            </w:r>
-            <w:proofErr w:type="spellStart"/>
-            <w:r>
-              <w:rPr>
-                <w:rFonts w:cstheme="minorHAnsi"/>
-                <w:i/>
-                <w:color w:val="FF0000"/>
-                <w:sz w:val="24"/>
-                <w:szCs w:val="24"/>
-              </w:rPr>
-              <w:t>nema</w:t>
-            </w:r>
-            <w:proofErr w:type="spellEnd"/>
-            <w:r>
-              <w:rPr>
-                <w:rFonts w:cstheme="minorHAnsi"/>
-                <w:i/>
-                <w:color w:val="FF0000"/>
-                <w:sz w:val="24"/>
-                <w:szCs w:val="24"/>
-              </w:rPr>
-              <w:t xml:space="preserve"> </w:t>
-            </w:r>
-            <w:proofErr w:type="spellStart"/>
-            <w:r>
-              <w:rPr>
-                <w:rFonts w:cstheme="minorHAnsi"/>
-                <w:i/>
-                <w:color w:val="FF0000"/>
-                <w:sz w:val="24"/>
-                <w:szCs w:val="24"/>
-              </w:rPr>
-              <w:t>zadataka</w:t>
-            </w:r>
-            <w:proofErr w:type="spellEnd"/>
+              </w:rPr>
+            </w:pPr>
           </w:p>
         </w:tc>
         <w:tc>
@@ -24802,83 +25349,18 @@
                 <w:rFonts w:cstheme="minorHAnsi"/>
               </w:rPr>
             </w:pPr>
-          </w:p>
-        </w:tc>
-      </w:tr>
-      <w:tr>
-        <w:tc>
-          <w:tcPr>
-            <w:tcW w:w="738" w:type="dxa"/>
-            <w:vMerge/>
-            <w:shd w:val="clear" w:color="auto" w:fill="auto"/>
-          </w:tcPr>
-          <w:p>
-            <w:pPr>
-              <w:rPr>
-                <w:rFonts w:cstheme="minorHAnsi"/>
-              </w:rPr>
-            </w:pPr>
-          </w:p>
-        </w:tc>
-        <w:tc>
-          <w:tcPr>
-            <w:tcW w:w="1620" w:type="dxa"/>
-            <w:vMerge/>
-          </w:tcPr>
-          <w:p>
-            <w:pPr>
-              <w:rPr>
-                <w:rFonts w:ascii="Calibri" w:hAnsi="Calibri" w:cs="Calibri"/>
-                <w:color w:val="000000"/>
-              </w:rPr>
-            </w:pPr>
-          </w:p>
-        </w:tc>
-        <w:tc>
-          <w:tcPr>
-            <w:tcW w:w="2160" w:type="dxa"/>
-            <w:vMerge w:val="restart"/>
-            <w:shd w:val="clear" w:color="auto" w:fill="auto"/>
-          </w:tcPr>
-          <w:p>
-            <w:pPr>
-              <w:rPr>
-                <w:rFonts w:ascii="Calibri" w:hAnsi="Calibri" w:cs="Calibri"/>
-                <w:color w:val="000000"/>
-              </w:rPr>
-            </w:pPr>
-          </w:p>
-        </w:tc>
-        <w:tc>
-          <w:tcPr>
-            <w:tcW w:w="3150" w:type="dxa"/>
-            <w:shd w:val="pct5" w:color="auto" w:fill="auto"/>
-          </w:tcPr>
-          <w:p>
-            <w:pPr>
-              <w:rPr>
-                <w:rFonts w:cstheme="minorHAnsi"/>
-              </w:rPr>
-            </w:pPr>
-          </w:p>
-        </w:tc>
-        <w:tc>
-          <w:tcPr>
-            <w:tcW w:w="1890" w:type="dxa"/>
-            <w:shd w:val="pct5" w:color="auto" w:fill="auto"/>
-          </w:tcPr>
-          <w:p>
-            <w:pPr>
-              <w:rPr>
-                <w:rFonts w:cstheme="minorHAnsi"/>
-              </w:rPr>
-            </w:pPr>
+            <w:r>
+              <w:rPr>
+                <w:rFonts w:cstheme="minorHAnsi"/>
+              </w:rPr>
+              <w:t>28</w:t>
+            </w:r>
           </w:p>
         </w:tc>
       </w:tr>
       <w:tr>
         <w:trPr>
-          <w:trHeight w:val="440"/>
+          <w:trHeight w:val="737"/>
         </w:trPr>
         <w:tc>
           <w:tcPr>
@@ -24911,16 +25393,45 @@
         <w:tc>
           <w:tcPr>
             <w:tcW w:w="2160" w:type="dxa"/>
-            <w:vMerge/>
-            <w:shd w:val="clear" w:color="auto" w:fill="auto"/>
-          </w:tcPr>
-          <w:p>
-            <w:pPr>
-              <w:rPr>
-                <w:rFonts w:ascii="Calibri" w:hAnsi="Calibri" w:cs="Calibri"/>
-                <w:color w:val="000000"/>
-              </w:rPr>
-            </w:pPr>
+            <w:shd w:val="clear" w:color="auto" w:fill="auto"/>
+          </w:tcPr>
+          <w:p>
+            <w:pPr>
+              <w:rPr>
+                <w:rFonts w:ascii="Calibri" w:hAnsi="Calibri" w:cs="Calibri"/>
+                <w:color w:val="000000"/>
+              </w:rPr>
+            </w:pPr>
+            <w:proofErr w:type="spellStart"/>
+            <w:r>
+              <w:rPr>
+                <w:rFonts w:ascii="Calibri" w:hAnsi="Calibri" w:cs="Calibri"/>
+                <w:color w:val="000000"/>
+              </w:rPr>
+              <w:t>M</w:t>
+            </w:r>
+            <w:r>
+              <w:rPr>
+                <w:rFonts w:ascii="Calibri" w:hAnsi="Calibri" w:cs="Calibri"/>
+                <w:color w:val="000000"/>
+              </w:rPr>
+              <w:t>rež</w:t>
+            </w:r>
+            <w:r>
+              <w:rPr>
+                <w:rFonts w:ascii="Calibri" w:hAnsi="Calibri" w:cs="Calibri"/>
+                <w:color w:val="000000"/>
+              </w:rPr>
+              <w:t>a</w:t>
+            </w:r>
+            <w:proofErr w:type="spellEnd"/>
+            <w:r>
+              <w:rPr>
+                <w:rFonts w:ascii="Calibri" w:hAnsi="Calibri" w:cs="Calibri"/>
+                <w:color w:val="000000"/>
+              </w:rPr>
+              <w:t xml:space="preserve"> </w:t>
+            </w:r>
           </w:p>
         </w:tc>
         <w:tc>
@@ -24947,79 +25458,18 @@
                 <w:rFonts w:cstheme="minorHAnsi"/>
               </w:rPr>
             </w:pPr>
-          </w:p>
-        </w:tc>
-      </w:tr>
-      <w:tr>
-        <w:trPr>
-          <w:trHeight w:val="440"/>
-        </w:trPr>
-        <w:tc>
-          <w:tcPr>
-            <w:tcW w:w="738" w:type="dxa"/>
-            <w:vMerge/>
-            <w:shd w:val="clear" w:color="auto" w:fill="auto"/>
-          </w:tcPr>
-          <w:p>
-            <w:pPr>
-              <w:rPr>
-                <w:rFonts w:cstheme="minorHAnsi"/>
-              </w:rPr>
-            </w:pPr>
-          </w:p>
-        </w:tc>
-        <w:tc>
-          <w:tcPr>
-            <w:tcW w:w="1620" w:type="dxa"/>
-            <w:vMerge/>
-          </w:tcPr>
-          <w:p>
-            <w:pPr>
-              <w:rPr>
-                <w:rFonts w:ascii="Calibri" w:hAnsi="Calibri" w:cs="Calibri"/>
-                <w:color w:val="000000"/>
-              </w:rPr>
-            </w:pPr>
-          </w:p>
-        </w:tc>
-        <w:tc>
-          <w:tcPr>
-            <w:tcW w:w="2160" w:type="dxa"/>
-            <w:shd w:val="clear" w:color="auto" w:fill="auto"/>
-          </w:tcPr>
-          <w:p>
-            <w:pPr>
-              <w:rPr>
-                <w:rFonts w:ascii="Calibri" w:hAnsi="Calibri" w:cs="Calibri"/>
-                <w:color w:val="000000"/>
-              </w:rPr>
-            </w:pPr>
-          </w:p>
-        </w:tc>
-        <w:tc>
-          <w:tcPr>
-            <w:tcW w:w="3150" w:type="dxa"/>
-            <w:shd w:val="pct5" w:color="auto" w:fill="auto"/>
-          </w:tcPr>
-          <w:p>
-            <w:pPr>
-              <w:rPr>
-                <w:rFonts w:cstheme="minorHAnsi"/>
-              </w:rPr>
-            </w:pPr>
-          </w:p>
-        </w:tc>
-        <w:tc>
-          <w:tcPr>
-            <w:tcW w:w="1890" w:type="dxa"/>
-            <w:shd w:val="pct5" w:color="auto" w:fill="auto"/>
-          </w:tcPr>
-          <w:p>
-            <w:pPr>
-              <w:rPr>
-                <w:rFonts w:cstheme="minorHAnsi"/>
-              </w:rPr>
-            </w:pPr>
+            <w:r>
+              <w:rPr>
+                <w:rFonts w:cstheme="minorHAnsi"/>
+              </w:rPr>
+              <w:t>27</w:t>
+            </w:r>
+            <w:r>
+              <w:rPr>
+                <w:rFonts w:cstheme="minorHAnsi"/>
+              </w:rPr>
+              <w:t>, 29</w:t>
+            </w:r>
           </w:p>
         </w:tc>
       </w:tr>
@@ -26791,16 +27241,6 @@
         </w:tc>
       </w:tr>
     </w:tbl>
-    <w:p>
-      <w:pPr>
-        <w:rPr>
-          <w:rFonts w:cstheme="minorHAnsi"/>
-          <w:b/>
-          <w:sz w:val="28"/>
-          <w:szCs w:val="28"/>
-        </w:rPr>
-      </w:pPr>
-    </w:p>
     <w:p/>
     <w:sectPr>
       <w:pgSz w:w="12240" w:h="15840"/>

</xml_diff>

<commit_message>
New lists and questions
</commit_message>
<xml_diff>
--- a/lists/sajt.docx
+++ b/lists/sajt.docx
@@ -1915,8 +1915,8 @@
         <w:tblLook w:val="04A0"/>
       </w:tblPr>
       <w:tblGrid>
-        <w:gridCol w:w="738"/>
-        <w:gridCol w:w="1350"/>
+        <w:gridCol w:w="828"/>
+        <w:gridCol w:w="1260"/>
         <w:gridCol w:w="2610"/>
         <w:gridCol w:w="3240"/>
         <w:gridCol w:w="1638"/>
@@ -1924,7 +1924,7 @@
       <w:tr>
         <w:tc>
           <w:tcPr>
-            <w:tcW w:w="738" w:type="dxa"/>
+            <w:tcW w:w="828" w:type="dxa"/>
             <w:vAlign w:val="center"/>
           </w:tcPr>
           <w:p>
@@ -1947,10 +1947,31 @@
               <w:t>DEO</w:t>
             </w:r>
           </w:p>
-        </w:tc>
-        <w:tc>
-          <w:tcPr>
-            <w:tcW w:w="1350" w:type="dxa"/>
+          <w:p>
+            <w:pPr>
+              <w:jc w:val="center"/>
+              <w:rPr>
+                <w:rFonts w:cstheme="minorHAnsi"/>
+                <w:b/>
+                <w:color w:val="FF0000"/>
+                <w:sz w:val="20"/>
+                <w:szCs w:val="20"/>
+              </w:rPr>
+            </w:pPr>
+            <w:r>
+              <w:rPr>
+                <w:rFonts w:cstheme="minorHAnsi"/>
+                <w:color w:val="FF0000"/>
+                <w:sz w:val="20"/>
+                <w:szCs w:val="20"/>
+              </w:rPr>
+              <w:t>Theme</w:t>
+            </w:r>
+          </w:p>
+        </w:tc>
+        <w:tc>
+          <w:tcPr>
+            <w:tcW w:w="1260" w:type="dxa"/>
             <w:vAlign w:val="center"/>
           </w:tcPr>
           <w:p>
@@ -1975,6 +1996,27 @@
               <w:t>OBLAST</w:t>
             </w:r>
           </w:p>
+          <w:p>
+            <w:pPr>
+              <w:jc w:val="center"/>
+              <w:rPr>
+                <w:rFonts w:eastAsia="Times New Roman" w:cstheme="minorHAnsi"/>
+                <w:b/>
+                <w:color w:val="FF0000"/>
+                <w:sz w:val="20"/>
+                <w:szCs w:val="20"/>
+              </w:rPr>
+            </w:pPr>
+            <w:r>
+              <w:rPr>
+                <w:rFonts w:cstheme="minorHAnsi"/>
+                <w:color w:val="FF0000"/>
+                <w:sz w:val="20"/>
+                <w:szCs w:val="20"/>
+              </w:rPr>
+              <w:t>Subtheme</w:t>
+            </w:r>
+          </w:p>
         </w:tc>
         <w:tc>
           <w:tcPr>
@@ -2001,6 +2043,27 @@
               <w:t>TEMA</w:t>
             </w:r>
           </w:p>
+          <w:p>
+            <w:pPr>
+              <w:jc w:val="center"/>
+              <w:rPr>
+                <w:rFonts w:cstheme="minorHAnsi"/>
+                <w:b/>
+                <w:color w:val="FF0000"/>
+                <w:sz w:val="20"/>
+                <w:szCs w:val="20"/>
+              </w:rPr>
+            </w:pPr>
+            <w:r>
+              <w:rPr>
+                <w:rFonts w:cstheme="minorHAnsi"/>
+                <w:color w:val="FF0000"/>
+                <w:sz w:val="20"/>
+                <w:szCs w:val="20"/>
+              </w:rPr>
+              <w:t>Topic</w:t>
+            </w:r>
+          </w:p>
         </w:tc>
         <w:tc>
           <w:tcPr>
@@ -2060,7 +2123,7 @@
       <w:tr>
         <w:tc>
           <w:tcPr>
-            <w:tcW w:w="738" w:type="dxa"/>
+            <w:tcW w:w="828" w:type="dxa"/>
             <w:vMerge w:val="restart"/>
             <w:textDirection w:val="btLr"/>
           </w:tcPr>
@@ -2086,7 +2149,7 @@
         </w:tc>
         <w:tc>
           <w:tcPr>
-            <w:tcW w:w="1350" w:type="dxa"/>
+            <w:tcW w:w="1260" w:type="dxa"/>
             <w:vMerge w:val="restart"/>
             <w:vAlign w:val="center"/>
           </w:tcPr>
@@ -2199,20 +2262,20 @@
       <w:tr>
         <w:tc>
           <w:tcPr>
-            <w:tcW w:w="738" w:type="dxa"/>
-            <w:vMerge/>
-          </w:tcPr>
-          <w:p>
-            <w:pPr>
-              <w:rPr>
-                <w:rFonts w:cstheme="minorHAnsi"/>
-              </w:rPr>
-            </w:pPr>
-          </w:p>
-        </w:tc>
-        <w:tc>
-          <w:tcPr>
-            <w:tcW w:w="1350" w:type="dxa"/>
+            <w:tcW w:w="828" w:type="dxa"/>
+            <w:vMerge/>
+          </w:tcPr>
+          <w:p>
+            <w:pPr>
+              <w:rPr>
+                <w:rFonts w:cstheme="minorHAnsi"/>
+              </w:rPr>
+            </w:pPr>
+          </w:p>
+        </w:tc>
+        <w:tc>
+          <w:tcPr>
+            <w:tcW w:w="1260" w:type="dxa"/>
             <w:vMerge/>
           </w:tcPr>
           <w:p>
@@ -2346,20 +2409,20 @@
         </w:trPr>
         <w:tc>
           <w:tcPr>
-            <w:tcW w:w="738" w:type="dxa"/>
-            <w:vMerge/>
-          </w:tcPr>
-          <w:p>
-            <w:pPr>
-              <w:rPr>
-                <w:rFonts w:cstheme="minorHAnsi"/>
-              </w:rPr>
-            </w:pPr>
-          </w:p>
-        </w:tc>
-        <w:tc>
-          <w:tcPr>
-            <w:tcW w:w="1350" w:type="dxa"/>
+            <w:tcW w:w="828" w:type="dxa"/>
+            <w:vMerge/>
+          </w:tcPr>
+          <w:p>
+            <w:pPr>
+              <w:rPr>
+                <w:rFonts w:cstheme="minorHAnsi"/>
+              </w:rPr>
+            </w:pPr>
+          </w:p>
+        </w:tc>
+        <w:tc>
+          <w:tcPr>
+            <w:tcW w:w="1260" w:type="dxa"/>
             <w:vMerge/>
           </w:tcPr>
           <w:p>
@@ -2540,20 +2603,20 @@
       <w:tr>
         <w:tc>
           <w:tcPr>
-            <w:tcW w:w="738" w:type="dxa"/>
-            <w:vMerge/>
-          </w:tcPr>
-          <w:p>
-            <w:pPr>
-              <w:rPr>
-                <w:rFonts w:cstheme="minorHAnsi"/>
-              </w:rPr>
-            </w:pPr>
-          </w:p>
-        </w:tc>
-        <w:tc>
-          <w:tcPr>
-            <w:tcW w:w="1350" w:type="dxa"/>
+            <w:tcW w:w="828" w:type="dxa"/>
+            <w:vMerge/>
+          </w:tcPr>
+          <w:p>
+            <w:pPr>
+              <w:rPr>
+                <w:rFonts w:cstheme="minorHAnsi"/>
+              </w:rPr>
+            </w:pPr>
+          </w:p>
+        </w:tc>
+        <w:tc>
+          <w:tcPr>
+            <w:tcW w:w="1260" w:type="dxa"/>
             <w:vMerge w:val="restart"/>
             <w:vAlign w:val="center"/>
           </w:tcPr>
@@ -2686,20 +2749,20 @@
       <w:tr>
         <w:tc>
           <w:tcPr>
-            <w:tcW w:w="738" w:type="dxa"/>
-            <w:vMerge/>
-          </w:tcPr>
-          <w:p>
-            <w:pPr>
-              <w:rPr>
-                <w:rFonts w:cstheme="minorHAnsi"/>
-              </w:rPr>
-            </w:pPr>
-          </w:p>
-        </w:tc>
-        <w:tc>
-          <w:tcPr>
-            <w:tcW w:w="1350" w:type="dxa"/>
+            <w:tcW w:w="828" w:type="dxa"/>
+            <w:vMerge/>
+          </w:tcPr>
+          <w:p>
+            <w:pPr>
+              <w:rPr>
+                <w:rFonts w:cstheme="minorHAnsi"/>
+              </w:rPr>
+            </w:pPr>
+          </w:p>
+        </w:tc>
+        <w:tc>
+          <w:tcPr>
+            <w:tcW w:w="1260" w:type="dxa"/>
             <w:vMerge/>
           </w:tcPr>
           <w:p>
@@ -2834,20 +2897,20 @@
       <w:tr>
         <w:tc>
           <w:tcPr>
-            <w:tcW w:w="738" w:type="dxa"/>
-            <w:vMerge/>
-          </w:tcPr>
-          <w:p>
-            <w:pPr>
-              <w:rPr>
-                <w:rFonts w:cstheme="minorHAnsi"/>
-              </w:rPr>
-            </w:pPr>
-          </w:p>
-        </w:tc>
-        <w:tc>
-          <w:tcPr>
-            <w:tcW w:w="1350" w:type="dxa"/>
+            <w:tcW w:w="828" w:type="dxa"/>
+            <w:vMerge/>
+          </w:tcPr>
+          <w:p>
+            <w:pPr>
+              <w:rPr>
+                <w:rFonts w:cstheme="minorHAnsi"/>
+              </w:rPr>
+            </w:pPr>
+          </w:p>
+        </w:tc>
+        <w:tc>
+          <w:tcPr>
+            <w:tcW w:w="1260" w:type="dxa"/>
             <w:vMerge w:val="restart"/>
             <w:vAlign w:val="center"/>
           </w:tcPr>
@@ -2997,20 +3060,20 @@
       <w:tr>
         <w:tc>
           <w:tcPr>
-            <w:tcW w:w="738" w:type="dxa"/>
-            <w:vMerge/>
-          </w:tcPr>
-          <w:p>
-            <w:pPr>
-              <w:rPr>
-                <w:rFonts w:cstheme="minorHAnsi"/>
-              </w:rPr>
-            </w:pPr>
-          </w:p>
-        </w:tc>
-        <w:tc>
-          <w:tcPr>
-            <w:tcW w:w="1350" w:type="dxa"/>
+            <w:tcW w:w="828" w:type="dxa"/>
+            <w:vMerge/>
+          </w:tcPr>
+          <w:p>
+            <w:pPr>
+              <w:rPr>
+                <w:rFonts w:cstheme="minorHAnsi"/>
+              </w:rPr>
+            </w:pPr>
+          </w:p>
+        </w:tc>
+        <w:tc>
+          <w:tcPr>
+            <w:tcW w:w="1260" w:type="dxa"/>
             <w:vMerge/>
             <w:vAlign w:val="center"/>
           </w:tcPr>
@@ -3119,20 +3182,20 @@
       <w:tr>
         <w:tc>
           <w:tcPr>
-            <w:tcW w:w="738" w:type="dxa"/>
-            <w:vMerge/>
-          </w:tcPr>
-          <w:p>
-            <w:pPr>
-              <w:rPr>
-                <w:rFonts w:cstheme="minorHAnsi"/>
-              </w:rPr>
-            </w:pPr>
-          </w:p>
-        </w:tc>
-        <w:tc>
-          <w:tcPr>
-            <w:tcW w:w="1350" w:type="dxa"/>
+            <w:tcW w:w="828" w:type="dxa"/>
+            <w:vMerge/>
+          </w:tcPr>
+          <w:p>
+            <w:pPr>
+              <w:rPr>
+                <w:rFonts w:cstheme="minorHAnsi"/>
+              </w:rPr>
+            </w:pPr>
+          </w:p>
+        </w:tc>
+        <w:tc>
+          <w:tcPr>
+            <w:tcW w:w="1260" w:type="dxa"/>
             <w:vMerge/>
             <w:vAlign w:val="center"/>
           </w:tcPr>
@@ -3240,20 +3303,20 @@
       <w:tr>
         <w:tc>
           <w:tcPr>
-            <w:tcW w:w="738" w:type="dxa"/>
-            <w:vMerge/>
-          </w:tcPr>
-          <w:p>
-            <w:pPr>
-              <w:rPr>
-                <w:rFonts w:cstheme="minorHAnsi"/>
-              </w:rPr>
-            </w:pPr>
-          </w:p>
-        </w:tc>
-        <w:tc>
-          <w:tcPr>
-            <w:tcW w:w="1350" w:type="dxa"/>
+            <w:tcW w:w="828" w:type="dxa"/>
+            <w:vMerge/>
+          </w:tcPr>
+          <w:p>
+            <w:pPr>
+              <w:rPr>
+                <w:rFonts w:cstheme="minorHAnsi"/>
+              </w:rPr>
+            </w:pPr>
+          </w:p>
+        </w:tc>
+        <w:tc>
+          <w:tcPr>
+            <w:tcW w:w="1260" w:type="dxa"/>
             <w:vMerge/>
           </w:tcPr>
           <w:p>
@@ -3438,20 +3501,20 @@
       <w:tr>
         <w:tc>
           <w:tcPr>
-            <w:tcW w:w="738" w:type="dxa"/>
-            <w:vMerge/>
-          </w:tcPr>
-          <w:p>
-            <w:pPr>
-              <w:rPr>
-                <w:rFonts w:cstheme="minorHAnsi"/>
-              </w:rPr>
-            </w:pPr>
-          </w:p>
-        </w:tc>
-        <w:tc>
-          <w:tcPr>
-            <w:tcW w:w="1350" w:type="dxa"/>
+            <w:tcW w:w="828" w:type="dxa"/>
+            <w:vMerge/>
+          </w:tcPr>
+          <w:p>
+            <w:pPr>
+              <w:rPr>
+                <w:rFonts w:cstheme="minorHAnsi"/>
+              </w:rPr>
+            </w:pPr>
+          </w:p>
+        </w:tc>
+        <w:tc>
+          <w:tcPr>
+            <w:tcW w:w="1260" w:type="dxa"/>
             <w:vMerge/>
           </w:tcPr>
           <w:p>
@@ -3563,20 +3626,20 @@
       <w:tr>
         <w:tc>
           <w:tcPr>
-            <w:tcW w:w="738" w:type="dxa"/>
-            <w:vMerge/>
-          </w:tcPr>
-          <w:p>
-            <w:pPr>
-              <w:rPr>
-                <w:rFonts w:cstheme="minorHAnsi"/>
-              </w:rPr>
-            </w:pPr>
-          </w:p>
-        </w:tc>
-        <w:tc>
-          <w:tcPr>
-            <w:tcW w:w="1350" w:type="dxa"/>
+            <w:tcW w:w="828" w:type="dxa"/>
+            <w:vMerge/>
+          </w:tcPr>
+          <w:p>
+            <w:pPr>
+              <w:rPr>
+                <w:rFonts w:cstheme="minorHAnsi"/>
+              </w:rPr>
+            </w:pPr>
+          </w:p>
+        </w:tc>
+        <w:tc>
+          <w:tcPr>
+            <w:tcW w:w="1260" w:type="dxa"/>
             <w:vMerge/>
           </w:tcPr>
           <w:p>
@@ -3688,20 +3751,20 @@
       <w:tr>
         <w:tc>
           <w:tcPr>
-            <w:tcW w:w="738" w:type="dxa"/>
-            <w:vMerge/>
-          </w:tcPr>
-          <w:p>
-            <w:pPr>
-              <w:rPr>
-                <w:rFonts w:cstheme="minorHAnsi"/>
-              </w:rPr>
-            </w:pPr>
-          </w:p>
-        </w:tc>
-        <w:tc>
-          <w:tcPr>
-            <w:tcW w:w="1350" w:type="dxa"/>
+            <w:tcW w:w="828" w:type="dxa"/>
+            <w:vMerge/>
+          </w:tcPr>
+          <w:p>
+            <w:pPr>
+              <w:rPr>
+                <w:rFonts w:cstheme="minorHAnsi"/>
+              </w:rPr>
+            </w:pPr>
+          </w:p>
+        </w:tc>
+        <w:tc>
+          <w:tcPr>
+            <w:tcW w:w="1260" w:type="dxa"/>
             <w:vMerge/>
           </w:tcPr>
           <w:p>
@@ -3841,20 +3904,20 @@
       <w:tr>
         <w:tc>
           <w:tcPr>
-            <w:tcW w:w="738" w:type="dxa"/>
-            <w:vMerge/>
-          </w:tcPr>
-          <w:p>
-            <w:pPr>
-              <w:rPr>
-                <w:rFonts w:cstheme="minorHAnsi"/>
-              </w:rPr>
-            </w:pPr>
-          </w:p>
-        </w:tc>
-        <w:tc>
-          <w:tcPr>
-            <w:tcW w:w="1350" w:type="dxa"/>
+            <w:tcW w:w="828" w:type="dxa"/>
+            <w:vMerge/>
+          </w:tcPr>
+          <w:p>
+            <w:pPr>
+              <w:rPr>
+                <w:rFonts w:cstheme="minorHAnsi"/>
+              </w:rPr>
+            </w:pPr>
+          </w:p>
+        </w:tc>
+        <w:tc>
+          <w:tcPr>
+            <w:tcW w:w="1260" w:type="dxa"/>
             <w:vMerge/>
           </w:tcPr>
           <w:p>
@@ -4037,20 +4100,20 @@
       <w:tr>
         <w:tc>
           <w:tcPr>
-            <w:tcW w:w="738" w:type="dxa"/>
-            <w:vMerge/>
-          </w:tcPr>
-          <w:p>
-            <w:pPr>
-              <w:rPr>
-                <w:rFonts w:cstheme="minorHAnsi"/>
-              </w:rPr>
-            </w:pPr>
-          </w:p>
-        </w:tc>
-        <w:tc>
-          <w:tcPr>
-            <w:tcW w:w="1350" w:type="dxa"/>
+            <w:tcW w:w="828" w:type="dxa"/>
+            <w:vMerge/>
+          </w:tcPr>
+          <w:p>
+            <w:pPr>
+              <w:rPr>
+                <w:rFonts w:cstheme="minorHAnsi"/>
+              </w:rPr>
+            </w:pPr>
+          </w:p>
+        </w:tc>
+        <w:tc>
+          <w:tcPr>
+            <w:tcW w:w="1260" w:type="dxa"/>
             <w:vMerge/>
           </w:tcPr>
           <w:p>
@@ -4247,20 +4310,20 @@
       <w:tr>
         <w:tc>
           <w:tcPr>
-            <w:tcW w:w="738" w:type="dxa"/>
-            <w:vMerge/>
-          </w:tcPr>
-          <w:p>
-            <w:pPr>
-              <w:rPr>
-                <w:rFonts w:cstheme="minorHAnsi"/>
-              </w:rPr>
-            </w:pPr>
-          </w:p>
-        </w:tc>
-        <w:tc>
-          <w:tcPr>
-            <w:tcW w:w="1350" w:type="dxa"/>
+            <w:tcW w:w="828" w:type="dxa"/>
+            <w:vMerge/>
+          </w:tcPr>
+          <w:p>
+            <w:pPr>
+              <w:rPr>
+                <w:rFonts w:cstheme="minorHAnsi"/>
+              </w:rPr>
+            </w:pPr>
+          </w:p>
+        </w:tc>
+        <w:tc>
+          <w:tcPr>
+            <w:tcW w:w="1260" w:type="dxa"/>
             <w:vMerge w:val="restart"/>
             <w:vAlign w:val="center"/>
           </w:tcPr>
@@ -4387,20 +4450,20 @@
       <w:tr>
         <w:tc>
           <w:tcPr>
-            <w:tcW w:w="738" w:type="dxa"/>
-            <w:vMerge/>
-          </w:tcPr>
-          <w:p>
-            <w:pPr>
-              <w:rPr>
-                <w:rFonts w:cstheme="minorHAnsi"/>
-              </w:rPr>
-            </w:pPr>
-          </w:p>
-        </w:tc>
-        <w:tc>
-          <w:tcPr>
-            <w:tcW w:w="1350" w:type="dxa"/>
+            <w:tcW w:w="828" w:type="dxa"/>
+            <w:vMerge/>
+          </w:tcPr>
+          <w:p>
+            <w:pPr>
+              <w:rPr>
+                <w:rFonts w:cstheme="minorHAnsi"/>
+              </w:rPr>
+            </w:pPr>
+          </w:p>
+        </w:tc>
+        <w:tc>
+          <w:tcPr>
+            <w:tcW w:w="1260" w:type="dxa"/>
             <w:vMerge/>
           </w:tcPr>
           <w:p>
@@ -4497,20 +4560,20 @@
       <w:tr>
         <w:tc>
           <w:tcPr>
-            <w:tcW w:w="738" w:type="dxa"/>
-            <w:vMerge/>
-          </w:tcPr>
-          <w:p>
-            <w:pPr>
-              <w:rPr>
-                <w:rFonts w:cstheme="minorHAnsi"/>
-              </w:rPr>
-            </w:pPr>
-          </w:p>
-        </w:tc>
-        <w:tc>
-          <w:tcPr>
-            <w:tcW w:w="1350" w:type="dxa"/>
+            <w:tcW w:w="828" w:type="dxa"/>
+            <w:vMerge/>
+          </w:tcPr>
+          <w:p>
+            <w:pPr>
+              <w:rPr>
+                <w:rFonts w:cstheme="minorHAnsi"/>
+              </w:rPr>
+            </w:pPr>
+          </w:p>
+        </w:tc>
+        <w:tc>
+          <w:tcPr>
+            <w:tcW w:w="1260" w:type="dxa"/>
             <w:vMerge/>
           </w:tcPr>
           <w:p>
@@ -4623,20 +4686,20 @@
       <w:tr>
         <w:tc>
           <w:tcPr>
-            <w:tcW w:w="738" w:type="dxa"/>
-            <w:vMerge/>
-          </w:tcPr>
-          <w:p>
-            <w:pPr>
-              <w:rPr>
-                <w:rFonts w:cstheme="minorHAnsi"/>
-              </w:rPr>
-            </w:pPr>
-          </w:p>
-        </w:tc>
-        <w:tc>
-          <w:tcPr>
-            <w:tcW w:w="1350" w:type="dxa"/>
+            <w:tcW w:w="828" w:type="dxa"/>
+            <w:vMerge/>
+          </w:tcPr>
+          <w:p>
+            <w:pPr>
+              <w:rPr>
+                <w:rFonts w:cstheme="minorHAnsi"/>
+              </w:rPr>
+            </w:pPr>
+          </w:p>
+        </w:tc>
+        <w:tc>
+          <w:tcPr>
+            <w:tcW w:w="1260" w:type="dxa"/>
             <w:vMerge/>
           </w:tcPr>
           <w:p>
@@ -4757,20 +4820,20 @@
       <w:tr>
         <w:tc>
           <w:tcPr>
-            <w:tcW w:w="738" w:type="dxa"/>
-            <w:vMerge/>
-          </w:tcPr>
-          <w:p>
-            <w:pPr>
-              <w:rPr>
-                <w:rFonts w:cstheme="minorHAnsi"/>
-              </w:rPr>
-            </w:pPr>
-          </w:p>
-        </w:tc>
-        <w:tc>
-          <w:tcPr>
-            <w:tcW w:w="1350" w:type="dxa"/>
+            <w:tcW w:w="828" w:type="dxa"/>
+            <w:vMerge/>
+          </w:tcPr>
+          <w:p>
+            <w:pPr>
+              <w:rPr>
+                <w:rFonts w:cstheme="minorHAnsi"/>
+              </w:rPr>
+            </w:pPr>
+          </w:p>
+        </w:tc>
+        <w:tc>
+          <w:tcPr>
+            <w:tcW w:w="1260" w:type="dxa"/>
             <w:vMerge/>
           </w:tcPr>
           <w:p>
@@ -4859,20 +4922,20 @@
       <w:tr>
         <w:tc>
           <w:tcPr>
-            <w:tcW w:w="738" w:type="dxa"/>
-            <w:vMerge/>
-          </w:tcPr>
-          <w:p>
-            <w:pPr>
-              <w:rPr>
-                <w:rFonts w:cstheme="minorHAnsi"/>
-              </w:rPr>
-            </w:pPr>
-          </w:p>
-        </w:tc>
-        <w:tc>
-          <w:tcPr>
-            <w:tcW w:w="1350" w:type="dxa"/>
+            <w:tcW w:w="828" w:type="dxa"/>
+            <w:vMerge/>
+          </w:tcPr>
+          <w:p>
+            <w:pPr>
+              <w:rPr>
+                <w:rFonts w:cstheme="minorHAnsi"/>
+              </w:rPr>
+            </w:pPr>
+          </w:p>
+        </w:tc>
+        <w:tc>
+          <w:tcPr>
+            <w:tcW w:w="1260" w:type="dxa"/>
             <w:vMerge/>
           </w:tcPr>
           <w:p>
@@ -4961,20 +5024,20 @@
       <w:tr>
         <w:tc>
           <w:tcPr>
-            <w:tcW w:w="738" w:type="dxa"/>
-            <w:vMerge/>
-          </w:tcPr>
-          <w:p>
-            <w:pPr>
-              <w:rPr>
-                <w:rFonts w:cstheme="minorHAnsi"/>
-              </w:rPr>
-            </w:pPr>
-          </w:p>
-        </w:tc>
-        <w:tc>
-          <w:tcPr>
-            <w:tcW w:w="1350" w:type="dxa"/>
+            <w:tcW w:w="828" w:type="dxa"/>
+            <w:vMerge/>
+          </w:tcPr>
+          <w:p>
+            <w:pPr>
+              <w:rPr>
+                <w:rFonts w:cstheme="minorHAnsi"/>
+              </w:rPr>
+            </w:pPr>
+          </w:p>
+        </w:tc>
+        <w:tc>
+          <w:tcPr>
+            <w:tcW w:w="1260" w:type="dxa"/>
             <w:vMerge/>
           </w:tcPr>
           <w:p>
@@ -5090,20 +5153,20 @@
       <w:tr>
         <w:tc>
           <w:tcPr>
-            <w:tcW w:w="738" w:type="dxa"/>
-            <w:vMerge/>
-          </w:tcPr>
-          <w:p>
-            <w:pPr>
-              <w:rPr>
-                <w:rFonts w:cstheme="minorHAnsi"/>
-              </w:rPr>
-            </w:pPr>
-          </w:p>
-        </w:tc>
-        <w:tc>
-          <w:tcPr>
-            <w:tcW w:w="1350" w:type="dxa"/>
+            <w:tcW w:w="828" w:type="dxa"/>
+            <w:vMerge/>
+          </w:tcPr>
+          <w:p>
+            <w:pPr>
+              <w:rPr>
+                <w:rFonts w:cstheme="minorHAnsi"/>
+              </w:rPr>
+            </w:pPr>
+          </w:p>
+        </w:tc>
+        <w:tc>
+          <w:tcPr>
+            <w:tcW w:w="1260" w:type="dxa"/>
             <w:vMerge/>
           </w:tcPr>
           <w:p>
@@ -5232,20 +5295,20 @@
       <w:tr>
         <w:tc>
           <w:tcPr>
-            <w:tcW w:w="738" w:type="dxa"/>
-            <w:shd w:val="pct5" w:color="auto" w:fill="auto"/>
-          </w:tcPr>
-          <w:p>
-            <w:pPr>
-              <w:rPr>
-                <w:rFonts w:cstheme="minorHAnsi"/>
-              </w:rPr>
-            </w:pPr>
-          </w:p>
-        </w:tc>
-        <w:tc>
-          <w:tcPr>
-            <w:tcW w:w="1350" w:type="dxa"/>
+            <w:tcW w:w="828" w:type="dxa"/>
+            <w:shd w:val="pct5" w:color="auto" w:fill="auto"/>
+          </w:tcPr>
+          <w:p>
+            <w:pPr>
+              <w:rPr>
+                <w:rFonts w:cstheme="minorHAnsi"/>
+              </w:rPr>
+            </w:pPr>
+          </w:p>
+        </w:tc>
+        <w:tc>
+          <w:tcPr>
+            <w:tcW w:w="1260" w:type="dxa"/>
             <w:shd w:val="pct5" w:color="auto" w:fill="auto"/>
           </w:tcPr>
           <w:p>
@@ -5301,7 +5364,7 @@
       <w:tr>
         <w:tc>
           <w:tcPr>
-            <w:tcW w:w="738" w:type="dxa"/>
+            <w:tcW w:w="828" w:type="dxa"/>
             <w:vMerge w:val="restart"/>
             <w:textDirection w:val="btLr"/>
           </w:tcPr>
@@ -5326,7 +5389,7 @@
         </w:tc>
         <w:tc>
           <w:tcPr>
-            <w:tcW w:w="1350" w:type="dxa"/>
+            <w:tcW w:w="1260" w:type="dxa"/>
             <w:vMerge w:val="restart"/>
             <w:vAlign w:val="center"/>
           </w:tcPr>
@@ -5500,20 +5563,20 @@
       <w:tr>
         <w:tc>
           <w:tcPr>
-            <w:tcW w:w="738" w:type="dxa"/>
-            <w:vMerge/>
-          </w:tcPr>
-          <w:p>
-            <w:pPr>
-              <w:rPr>
-                <w:rFonts w:cstheme="minorHAnsi"/>
-              </w:rPr>
-            </w:pPr>
-          </w:p>
-        </w:tc>
-        <w:tc>
-          <w:tcPr>
-            <w:tcW w:w="1350" w:type="dxa"/>
+            <w:tcW w:w="828" w:type="dxa"/>
+            <w:vMerge/>
+          </w:tcPr>
+          <w:p>
+            <w:pPr>
+              <w:rPr>
+                <w:rFonts w:cstheme="minorHAnsi"/>
+              </w:rPr>
+            </w:pPr>
+          </w:p>
+        </w:tc>
+        <w:tc>
+          <w:tcPr>
+            <w:tcW w:w="1260" w:type="dxa"/>
             <w:vMerge/>
           </w:tcPr>
           <w:p>
@@ -5632,20 +5695,20 @@
       <w:tr>
         <w:tc>
           <w:tcPr>
-            <w:tcW w:w="738" w:type="dxa"/>
-            <w:vMerge/>
-          </w:tcPr>
-          <w:p>
-            <w:pPr>
-              <w:rPr>
-                <w:rFonts w:cstheme="minorHAnsi"/>
-              </w:rPr>
-            </w:pPr>
-          </w:p>
-        </w:tc>
-        <w:tc>
-          <w:tcPr>
-            <w:tcW w:w="1350" w:type="dxa"/>
+            <w:tcW w:w="828" w:type="dxa"/>
+            <w:vMerge/>
+          </w:tcPr>
+          <w:p>
+            <w:pPr>
+              <w:rPr>
+                <w:rFonts w:cstheme="minorHAnsi"/>
+              </w:rPr>
+            </w:pPr>
+          </w:p>
+        </w:tc>
+        <w:tc>
+          <w:tcPr>
+            <w:tcW w:w="1260" w:type="dxa"/>
             <w:vMerge/>
           </w:tcPr>
           <w:p>
@@ -5684,8 +5747,33 @@
                 <w:rFonts w:ascii="Calibri" w:hAnsi="Calibri" w:cs="Calibri"/>
                 <w:color w:val="000000"/>
               </w:rPr>
-              <w:t xml:space="preserve"> figure</w:t>
-            </w:r>
+              <w:t xml:space="preserve"> </w:t>
+            </w:r>
+            <w:proofErr w:type="spellStart"/>
+            <w:r>
+              <w:rPr>
+                <w:rFonts w:ascii="Calibri" w:hAnsi="Calibri" w:cs="Calibri"/>
+                <w:color w:val="000000"/>
+              </w:rPr>
+              <w:t>figurei</w:t>
+            </w:r>
+            <w:proofErr w:type="spellEnd"/>
+            <w:r>
+              <w:rPr>
+                <w:rFonts w:ascii="Calibri" w:hAnsi="Calibri" w:cs="Calibri"/>
+                <w:color w:val="000000"/>
+              </w:rPr>
+              <w:t xml:space="preserve"> </w:t>
+            </w:r>
+            <w:proofErr w:type="spellStart"/>
+            <w:r>
+              <w:rPr>
+                <w:rFonts w:ascii="Calibri" w:hAnsi="Calibri" w:cs="Calibri"/>
+                <w:color w:val="000000"/>
+              </w:rPr>
+              <w:t>tela</w:t>
+            </w:r>
+            <w:proofErr w:type="spellEnd"/>
           </w:p>
         </w:tc>
         <w:tc>
@@ -5786,20 +5874,20 @@
       <w:tr>
         <w:tc>
           <w:tcPr>
-            <w:tcW w:w="738" w:type="dxa"/>
-            <w:vMerge/>
-          </w:tcPr>
-          <w:p>
-            <w:pPr>
-              <w:rPr>
-                <w:rFonts w:cstheme="minorHAnsi"/>
-              </w:rPr>
-            </w:pPr>
-          </w:p>
-        </w:tc>
-        <w:tc>
-          <w:tcPr>
-            <w:tcW w:w="1350" w:type="dxa"/>
+            <w:tcW w:w="828" w:type="dxa"/>
+            <w:vMerge/>
+          </w:tcPr>
+          <w:p>
+            <w:pPr>
+              <w:rPr>
+                <w:rFonts w:cstheme="minorHAnsi"/>
+              </w:rPr>
+            </w:pPr>
+          </w:p>
+        </w:tc>
+        <w:tc>
+          <w:tcPr>
+            <w:tcW w:w="1260" w:type="dxa"/>
             <w:vMerge/>
           </w:tcPr>
           <w:p>
@@ -5890,20 +5978,20 @@
       <w:tr>
         <w:tc>
           <w:tcPr>
-            <w:tcW w:w="738" w:type="dxa"/>
-            <w:vMerge/>
-          </w:tcPr>
-          <w:p>
-            <w:pPr>
-              <w:rPr>
-                <w:rFonts w:cstheme="minorHAnsi"/>
-              </w:rPr>
-            </w:pPr>
-          </w:p>
-        </w:tc>
-        <w:tc>
-          <w:tcPr>
-            <w:tcW w:w="1350" w:type="dxa"/>
+            <w:tcW w:w="828" w:type="dxa"/>
+            <w:vMerge/>
+          </w:tcPr>
+          <w:p>
+            <w:pPr>
+              <w:rPr>
+                <w:rFonts w:cstheme="minorHAnsi"/>
+              </w:rPr>
+            </w:pPr>
+          </w:p>
+        </w:tc>
+        <w:tc>
+          <w:tcPr>
+            <w:tcW w:w="1260" w:type="dxa"/>
             <w:vMerge/>
           </w:tcPr>
           <w:p>
@@ -5919,39 +6007,15 @@
         <w:tc>
           <w:tcPr>
             <w:tcW w:w="2610" w:type="dxa"/>
-          </w:tcPr>
-          <w:p>
-            <w:pPr>
-              <w:rPr>
-                <w:rFonts w:ascii="Calibri" w:hAnsi="Calibri" w:cs="Calibri"/>
-                <w:color w:val="000000"/>
-              </w:rPr>
-            </w:pPr>
-            <w:proofErr w:type="spellStart"/>
-            <w:r>
-              <w:rPr>
-                <w:rFonts w:ascii="Calibri" w:hAnsi="Calibri" w:cs="Calibri"/>
-                <w:color w:val="000000"/>
-              </w:rPr>
-              <w:t>Geometrijska</w:t>
-            </w:r>
-            <w:proofErr w:type="spellEnd"/>
-            <w:r>
-              <w:rPr>
-                <w:rFonts w:ascii="Calibri" w:hAnsi="Calibri" w:cs="Calibri"/>
-                <w:color w:val="000000"/>
-              </w:rPr>
-              <w:t xml:space="preserve"> </w:t>
-            </w:r>
-            <w:proofErr w:type="spellStart"/>
-            <w:r>
-              <w:rPr>
-                <w:rFonts w:ascii="Calibri" w:hAnsi="Calibri" w:cs="Calibri"/>
-                <w:color w:val="000000"/>
-              </w:rPr>
-              <w:t>tela</w:t>
-            </w:r>
-            <w:proofErr w:type="spellEnd"/>
+            <w:vMerge/>
+          </w:tcPr>
+          <w:p>
+            <w:pPr>
+              <w:rPr>
+                <w:rFonts w:ascii="Calibri" w:hAnsi="Calibri" w:cs="Calibri"/>
+                <w:color w:val="000000"/>
+              </w:rPr>
+            </w:pPr>
           </w:p>
         </w:tc>
         <w:tc>
@@ -5995,7 +6059,7 @@
               <w:rPr>
                 <w:rFonts w:cstheme="minorHAnsi"/>
               </w:rPr>
-              <w:t>43</w:t>
+              <w:t>13, 43</w:t>
             </w:r>
           </w:p>
         </w:tc>
@@ -6003,21 +6067,20 @@
       <w:tr>
         <w:tc>
           <w:tcPr>
-            <w:tcW w:w="738" w:type="dxa"/>
-            <w:vMerge/>
-          </w:tcPr>
-          <w:p>
-            <w:pPr>
-              <w:rPr>
-                <w:rFonts w:cstheme="minorHAnsi"/>
-              </w:rPr>
-            </w:pPr>
-          </w:p>
-        </w:tc>
-        <w:tc>
-          <w:tcPr>
-            <w:tcW w:w="1350" w:type="dxa"/>
-            <w:vMerge w:val="restart"/>
+            <w:tcW w:w="828" w:type="dxa"/>
+            <w:vMerge/>
+          </w:tcPr>
+          <w:p>
+            <w:pPr>
+              <w:rPr>
+                <w:rFonts w:cstheme="minorHAnsi"/>
+              </w:rPr>
+            </w:pPr>
+          </w:p>
+        </w:tc>
+        <w:tc>
+          <w:tcPr>
+            <w:tcW w:w="1260" w:type="dxa"/>
             <w:vAlign w:val="center"/>
           </w:tcPr>
           <w:p>
@@ -6100,6 +6163,28 @@
               </w:rPr>
               <w:t xml:space="preserve">, </w:t>
             </w:r>
+            <w:proofErr w:type="spellStart"/>
+            <w:r>
+              <w:rPr>
+                <w:rFonts w:cstheme="minorHAnsi"/>
+              </w:rPr>
+              <w:t>otvorena</w:t>
+            </w:r>
+            <w:proofErr w:type="spellEnd"/>
+            <w:r>
+              <w:rPr>
+                <w:rFonts w:cstheme="minorHAnsi"/>
+              </w:rPr>
+              <w:t xml:space="preserve">, </w:t>
+            </w:r>
+            <w:proofErr w:type="spellStart"/>
+            <w:r>
+              <w:rPr>
+                <w:rFonts w:cstheme="minorHAnsi"/>
+              </w:rPr>
+              <w:t>zatvorena</w:t>
+            </w:r>
+            <w:proofErr w:type="spellEnd"/>
           </w:p>
         </w:tc>
         <w:tc>
@@ -6113,47 +6198,6 @@
                 <w:rFonts w:cstheme="minorHAnsi"/>
               </w:rPr>
             </w:pPr>
-            <w:proofErr w:type="spellStart"/>
-            <w:r>
-              <w:rPr>
-                <w:rFonts w:ascii="Calibri" w:hAnsi="Calibri" w:cs="Calibri"/>
-                <w:color w:val="000000"/>
-              </w:rPr>
-              <w:t>Prava</w:t>
-            </w:r>
-            <w:proofErr w:type="spellEnd"/>
-            <w:r>
-              <w:rPr>
-                <w:rFonts w:ascii="Calibri" w:hAnsi="Calibri" w:cs="Calibri"/>
-                <w:color w:val="000000"/>
-              </w:rPr>
-              <w:t xml:space="preserve">, </w:t>
-            </w:r>
-            <w:proofErr w:type="spellStart"/>
-            <w:r>
-              <w:rPr>
-                <w:rFonts w:ascii="Calibri" w:hAnsi="Calibri" w:cs="Calibri"/>
-                <w:color w:val="000000"/>
-              </w:rPr>
-              <w:t>kriva</w:t>
-            </w:r>
-            <w:proofErr w:type="spellEnd"/>
-            <w:r>
-              <w:rPr>
-                <w:rFonts w:ascii="Calibri" w:hAnsi="Calibri" w:cs="Calibri"/>
-                <w:color w:val="000000"/>
-              </w:rPr>
-              <w:t xml:space="preserve"> </w:t>
-            </w:r>
-            <w:proofErr w:type="spellStart"/>
-            <w:r>
-              <w:rPr>
-                <w:rFonts w:ascii="Calibri" w:hAnsi="Calibri" w:cs="Calibri"/>
-                <w:color w:val="000000"/>
-              </w:rPr>
-              <w:t>linija</w:t>
-            </w:r>
-            <w:proofErr w:type="spellEnd"/>
           </w:p>
         </w:tc>
         <w:tc>
@@ -6172,6 +6216,12 @@
                 <w:rFonts w:cstheme="minorHAnsi"/>
               </w:rPr>
               <w:t>9, 10</w:t>
+            </w:r>
+            <w:r>
+              <w:rPr>
+                <w:rFonts w:cstheme="minorHAnsi"/>
+              </w:rPr>
+              <w:t>,11</w:t>
             </w:r>
           </w:p>
         </w:tc>
@@ -6179,217 +6229,20 @@
       <w:tr>
         <w:tc>
           <w:tcPr>
-            <w:tcW w:w="738" w:type="dxa"/>
-            <w:vMerge/>
-          </w:tcPr>
-          <w:p>
-            <w:pPr>
-              <w:rPr>
-                <w:rFonts w:cstheme="minorHAnsi"/>
-              </w:rPr>
-            </w:pPr>
-          </w:p>
-        </w:tc>
-        <w:tc>
-          <w:tcPr>
-            <w:tcW w:w="1350" w:type="dxa"/>
-            <w:vMerge/>
-          </w:tcPr>
-          <w:p>
-            <w:pPr>
-              <w:rPr>
-                <w:rFonts w:cstheme="minorHAnsi"/>
-              </w:rPr>
-            </w:pPr>
-          </w:p>
-        </w:tc>
-        <w:tc>
-          <w:tcPr>
-            <w:tcW w:w="2610" w:type="dxa"/>
-          </w:tcPr>
-          <w:p>
-            <w:pPr>
-              <w:rPr>
-                <w:rFonts w:cstheme="minorHAnsi"/>
-              </w:rPr>
-            </w:pPr>
-            <w:proofErr w:type="spellStart"/>
-            <w:r>
-              <w:rPr>
-                <w:rFonts w:cstheme="minorHAnsi"/>
-              </w:rPr>
-              <w:t>Otvorena</w:t>
-            </w:r>
-            <w:proofErr w:type="spellEnd"/>
-            <w:r>
-              <w:rPr>
-                <w:rFonts w:cstheme="minorHAnsi"/>
-              </w:rPr>
-              <w:t xml:space="preserve"> I </w:t>
-            </w:r>
-            <w:proofErr w:type="spellStart"/>
-            <w:r>
-              <w:rPr>
-                <w:rFonts w:cstheme="minorHAnsi"/>
-              </w:rPr>
-              <w:t>zatvorena</w:t>
-            </w:r>
-            <w:proofErr w:type="spellEnd"/>
-            <w:r>
-              <w:rPr>
-                <w:rFonts w:cstheme="minorHAnsi"/>
-              </w:rPr>
-              <w:t xml:space="preserve"> </w:t>
-            </w:r>
-            <w:proofErr w:type="spellStart"/>
-            <w:r>
-              <w:rPr>
-                <w:rFonts w:cstheme="minorHAnsi"/>
-              </w:rPr>
-              <w:t>linija</w:t>
-            </w:r>
-            <w:proofErr w:type="spellEnd"/>
-          </w:p>
-        </w:tc>
-        <w:tc>
-          <w:tcPr>
-            <w:tcW w:w="3240" w:type="dxa"/>
-            <w:shd w:val="pct5" w:color="auto" w:fill="auto"/>
-          </w:tcPr>
-          <w:p>
-            <w:pPr>
-              <w:rPr>
-                <w:rFonts w:cstheme="minorHAnsi"/>
-              </w:rPr>
-            </w:pPr>
-            <w:proofErr w:type="spellStart"/>
-            <w:r>
-              <w:rPr>
-                <w:rFonts w:ascii="Calibri" w:hAnsi="Calibri" w:cs="Calibri"/>
-                <w:color w:val="000000"/>
-              </w:rPr>
-              <w:t>Kriva</w:t>
-            </w:r>
-            <w:proofErr w:type="spellEnd"/>
-            <w:r>
-              <w:rPr>
-                <w:rFonts w:ascii="Calibri" w:hAnsi="Calibri" w:cs="Calibri"/>
-                <w:color w:val="000000"/>
-              </w:rPr>
-              <w:t xml:space="preserve"> </w:t>
-            </w:r>
-            <w:proofErr w:type="spellStart"/>
-            <w:r>
-              <w:rPr>
-                <w:rFonts w:ascii="Calibri" w:hAnsi="Calibri" w:cs="Calibri"/>
-                <w:color w:val="000000"/>
-              </w:rPr>
-              <w:t>i</w:t>
-            </w:r>
-            <w:proofErr w:type="spellEnd"/>
-            <w:r>
-              <w:rPr>
-                <w:rFonts w:ascii="Calibri" w:hAnsi="Calibri" w:cs="Calibri"/>
-                <w:color w:val="000000"/>
-              </w:rPr>
-              <w:t xml:space="preserve"> </w:t>
-            </w:r>
-            <w:proofErr w:type="spellStart"/>
-            <w:r>
-              <w:rPr>
-                <w:rFonts w:ascii="Calibri" w:hAnsi="Calibri" w:cs="Calibri"/>
-                <w:color w:val="000000"/>
-              </w:rPr>
-              <w:t>izlomljena</w:t>
-            </w:r>
-            <w:proofErr w:type="spellEnd"/>
-            <w:r>
-              <w:rPr>
-                <w:rFonts w:ascii="Calibri" w:hAnsi="Calibri" w:cs="Calibri"/>
-                <w:color w:val="000000"/>
-              </w:rPr>
-              <w:t xml:space="preserve">, </w:t>
-            </w:r>
-            <w:proofErr w:type="spellStart"/>
-            <w:r>
-              <w:rPr>
-                <w:rFonts w:ascii="Calibri" w:hAnsi="Calibri" w:cs="Calibri"/>
-                <w:color w:val="000000"/>
-              </w:rPr>
-              <w:t>otvorena</w:t>
-            </w:r>
-            <w:proofErr w:type="spellEnd"/>
-            <w:r>
-              <w:rPr>
-                <w:rFonts w:ascii="Calibri" w:hAnsi="Calibri" w:cs="Calibri"/>
-                <w:color w:val="000000"/>
-              </w:rPr>
-              <w:t xml:space="preserve"> </w:t>
-            </w:r>
-            <w:proofErr w:type="spellStart"/>
-            <w:r>
-              <w:rPr>
-                <w:rFonts w:ascii="Calibri" w:hAnsi="Calibri" w:cs="Calibri"/>
-                <w:color w:val="000000"/>
-              </w:rPr>
-              <w:t>i</w:t>
-            </w:r>
-            <w:proofErr w:type="spellEnd"/>
-            <w:r>
-              <w:rPr>
-                <w:rFonts w:ascii="Calibri" w:hAnsi="Calibri" w:cs="Calibri"/>
-                <w:color w:val="000000"/>
-              </w:rPr>
-              <w:t xml:space="preserve"> </w:t>
-            </w:r>
-            <w:proofErr w:type="spellStart"/>
-            <w:r>
-              <w:rPr>
-                <w:rFonts w:ascii="Calibri" w:hAnsi="Calibri" w:cs="Calibri"/>
-                <w:color w:val="000000"/>
-              </w:rPr>
-              <w:t>zatvorena</w:t>
-            </w:r>
-            <w:proofErr w:type="spellEnd"/>
-          </w:p>
-        </w:tc>
-        <w:tc>
-          <w:tcPr>
-            <w:tcW w:w="1638" w:type="dxa"/>
-            <w:shd w:val="pct5" w:color="auto" w:fill="auto"/>
-          </w:tcPr>
-          <w:p>
-            <w:pPr>
-              <w:rPr>
-                <w:rFonts w:cstheme="minorHAnsi"/>
-              </w:rPr>
-            </w:pPr>
-            <w:r>
-              <w:rPr>
-                <w:rFonts w:cstheme="minorHAnsi"/>
-              </w:rPr>
-              <w:t>11</w:t>
-            </w:r>
-          </w:p>
-        </w:tc>
-      </w:tr>
-      <w:tr>
-        <w:tc>
-          <w:tcPr>
-            <w:tcW w:w="738" w:type="dxa"/>
-            <w:shd w:val="pct5" w:color="auto" w:fill="auto"/>
-          </w:tcPr>
-          <w:p>
-            <w:pPr>
-              <w:rPr>
-                <w:rFonts w:cstheme="minorHAnsi"/>
-              </w:rPr>
-            </w:pPr>
-          </w:p>
-        </w:tc>
-        <w:tc>
-          <w:tcPr>
-            <w:tcW w:w="1350" w:type="dxa"/>
+            <w:tcW w:w="828" w:type="dxa"/>
+            <w:shd w:val="pct5" w:color="auto" w:fill="auto"/>
+          </w:tcPr>
+          <w:p>
+            <w:pPr>
+              <w:rPr>
+                <w:rFonts w:cstheme="minorHAnsi"/>
+              </w:rPr>
+            </w:pPr>
+          </w:p>
+        </w:tc>
+        <w:tc>
+          <w:tcPr>
+            <w:tcW w:w="1260" w:type="dxa"/>
             <w:shd w:val="pct5" w:color="auto" w:fill="auto"/>
           </w:tcPr>
           <w:p>
@@ -6449,7 +6302,7 @@
         </w:trPr>
         <w:tc>
           <w:tcPr>
-            <w:tcW w:w="738" w:type="dxa"/>
+            <w:tcW w:w="828" w:type="dxa"/>
             <w:textDirection w:val="btLr"/>
           </w:tcPr>
           <w:p>
@@ -6475,7 +6328,7 @@
         </w:tc>
         <w:tc>
           <w:tcPr>
-            <w:tcW w:w="1350" w:type="dxa"/>
+            <w:tcW w:w="1260" w:type="dxa"/>
           </w:tcPr>
           <w:p>
             <w:pPr>
@@ -10524,7 +10377,6 @@
         <w:tc>
           <w:tcPr>
             <w:tcW w:w="1350" w:type="dxa"/>
-            <w:vMerge w:val="restart"/>
           </w:tcPr>
           <w:p>
             <w:pPr>
@@ -10542,14 +10394,56 @@
                 <w:sz w:val="24"/>
                 <w:szCs w:val="24"/>
               </w:rPr>
-              <w:t>Ta</w:t>
-            </w:r>
-            <w:r>
-              <w:rPr>
-                <w:rFonts w:ascii="Calibri" w:hAnsi="Calibri" w:cs="Calibri"/>
-                <w:color w:val="000000"/>
-              </w:rPr>
-              <w:t>čka</w:t>
+              <w:t>P</w:t>
+            </w:r>
+            <w:r>
+              <w:rPr>
+                <w:rFonts w:cstheme="minorHAnsi"/>
+                <w:sz w:val="24"/>
+                <w:szCs w:val="24"/>
+              </w:rPr>
+              <w:t>rava</w:t>
+            </w:r>
+            <w:proofErr w:type="spellEnd"/>
+            <w:r>
+              <w:rPr>
+                <w:rFonts w:cstheme="minorHAnsi"/>
+                <w:sz w:val="24"/>
+                <w:szCs w:val="24"/>
+              </w:rPr>
+              <w:t xml:space="preserve"> </w:t>
+            </w:r>
+            <w:proofErr w:type="spellStart"/>
+            <w:r>
+              <w:rPr>
+                <w:rFonts w:cstheme="minorHAnsi"/>
+                <w:sz w:val="24"/>
+                <w:szCs w:val="24"/>
+              </w:rPr>
+              <w:t>linija</w:t>
+            </w:r>
+            <w:proofErr w:type="spellEnd"/>
+          </w:p>
+        </w:tc>
+        <w:tc>
+          <w:tcPr>
+            <w:tcW w:w="2160" w:type="dxa"/>
+            <w:shd w:val="clear" w:color="auto" w:fill="auto"/>
+          </w:tcPr>
+          <w:p>
+            <w:pPr>
+              <w:rPr>
+                <w:rFonts w:ascii="Calibri" w:hAnsi="Calibri" w:cs="Calibri"/>
+                <w:color w:val="000000"/>
+              </w:rPr>
+            </w:pPr>
+            <w:proofErr w:type="spellStart"/>
+            <w:r>
+              <w:rPr>
+                <w:rFonts w:ascii="Calibri" w:hAnsi="Calibri" w:cs="Calibri"/>
+                <w:color w:val="000000"/>
+              </w:rPr>
+              <w:t>Tačka</w:t>
             </w:r>
             <w:proofErr w:type="spellEnd"/>
             <w:r>
@@ -10565,6 +10459,22 @@
                 <w:rFonts w:ascii="Calibri" w:hAnsi="Calibri" w:cs="Calibri"/>
                 <w:color w:val="000000"/>
               </w:rPr>
+              <w:t>prava</w:t>
+            </w:r>
+            <w:proofErr w:type="spellEnd"/>
+            <w:r>
+              <w:rPr>
+                <w:rFonts w:ascii="Calibri" w:hAnsi="Calibri" w:cs="Calibri"/>
+                <w:color w:val="000000"/>
+              </w:rPr>
+              <w:t xml:space="preserve">, </w:t>
+            </w:r>
+            <w:proofErr w:type="spellStart"/>
+            <w:r>
+              <w:rPr>
+                <w:rFonts w:ascii="Calibri" w:hAnsi="Calibri" w:cs="Calibri"/>
+                <w:color w:val="000000"/>
+              </w:rPr>
               <w:t>d</w:t>
             </w:r>
             <w:r>
@@ -10591,24 +10501,6 @@
                 <w:sz w:val="24"/>
                 <w:szCs w:val="24"/>
               </w:rPr>
-              <w:t>prava</w:t>
-            </w:r>
-            <w:proofErr w:type="spellEnd"/>
-            <w:r>
-              <w:rPr>
-                <w:rFonts w:cstheme="minorHAnsi"/>
-                <w:sz w:val="24"/>
-                <w:szCs w:val="24"/>
-              </w:rPr>
-              <w:t xml:space="preserve">, </w:t>
-            </w:r>
-            <w:proofErr w:type="spellStart"/>
-            <w:r>
-              <w:rPr>
-                <w:rFonts w:cstheme="minorHAnsi"/>
-                <w:sz w:val="24"/>
-                <w:szCs w:val="24"/>
-              </w:rPr>
               <w:t>poluprava</w:t>
             </w:r>
             <w:proofErr w:type="spellEnd"/>
@@ -10616,60 +10508,6 @@
         </w:tc>
         <w:tc>
           <w:tcPr>
-            <w:tcW w:w="2160" w:type="dxa"/>
-            <w:shd w:val="clear" w:color="auto" w:fill="auto"/>
-          </w:tcPr>
-          <w:p>
-            <w:pPr>
-              <w:rPr>
-                <w:rFonts w:cstheme="minorHAnsi"/>
-              </w:rPr>
-            </w:pPr>
-            <w:proofErr w:type="spellStart"/>
-            <w:r>
-              <w:rPr>
-                <w:rFonts w:ascii="Calibri" w:hAnsi="Calibri" w:cs="Calibri"/>
-                <w:color w:val="000000"/>
-              </w:rPr>
-              <w:t>Tačka</w:t>
-            </w:r>
-            <w:proofErr w:type="spellEnd"/>
-            <w:r>
-              <w:rPr>
-                <w:rFonts w:ascii="Calibri" w:hAnsi="Calibri" w:cs="Calibri"/>
-                <w:color w:val="000000"/>
-              </w:rPr>
-              <w:t xml:space="preserve"> </w:t>
-            </w:r>
-            <w:proofErr w:type="spellStart"/>
-            <w:r>
-              <w:rPr>
-                <w:rFonts w:ascii="Calibri" w:hAnsi="Calibri" w:cs="Calibri"/>
-                <w:color w:val="000000"/>
-              </w:rPr>
-              <w:t>i</w:t>
-            </w:r>
-            <w:proofErr w:type="spellEnd"/>
-            <w:r>
-              <w:rPr>
-                <w:rFonts w:ascii="Calibri" w:hAnsi="Calibri" w:cs="Calibri"/>
-                <w:color w:val="000000"/>
-              </w:rPr>
-              <w:t xml:space="preserve"> </w:t>
-            </w:r>
-            <w:proofErr w:type="spellStart"/>
-            <w:r>
-              <w:rPr>
-                <w:rFonts w:ascii="Calibri" w:hAnsi="Calibri" w:cs="Calibri"/>
-                <w:color w:val="000000"/>
-              </w:rPr>
-              <w:t>prava</w:t>
-            </w:r>
-            <w:proofErr w:type="spellEnd"/>
-          </w:p>
-        </w:tc>
-        <w:tc>
-          <w:tcPr>
             <w:tcW w:w="3420" w:type="dxa"/>
             <w:shd w:val="pct5" w:color="auto" w:fill="auto"/>
           </w:tcPr>
@@ -10696,13 +10534,7 @@
               <w:rPr>
                 <w:rFonts w:cstheme="minorHAnsi"/>
               </w:rPr>
-              <w:t xml:space="preserve">47, </w:t>
-            </w:r>
-            <w:r>
-              <w:rPr>
-                <w:rFonts w:cstheme="minorHAnsi"/>
-              </w:rPr>
-              <w:t>68</w:t>
+              <w:t>47, 57,  59, 68</w:t>
             </w:r>
           </w:p>
         </w:tc>
@@ -10713,35 +10545,70 @@
             <w:tcW w:w="738" w:type="dxa"/>
             <w:vMerge/>
             <w:shd w:val="clear" w:color="auto" w:fill="auto"/>
-            <w:textDirection w:val="btLr"/>
-            <w:vAlign w:val="center"/>
-          </w:tcPr>
-          <w:p>
-            <w:pPr>
-              <w:ind w:left="113" w:right="113"/>
+          </w:tcPr>
+          <w:p>
+            <w:pPr>
+              <w:rPr>
+                <w:rFonts w:cstheme="minorHAnsi"/>
+              </w:rPr>
+            </w:pPr>
+          </w:p>
+        </w:tc>
+        <w:tc>
+          <w:tcPr>
+            <w:tcW w:w="1350" w:type="dxa"/>
+            <w:vMerge w:val="restart"/>
+          </w:tcPr>
+          <w:p>
+            <w:pPr>
               <w:jc w:val="center"/>
               <w:rPr>
-                <w:rFonts w:cstheme="minorHAnsi"/>
-                <w:sz w:val="24"/>
-                <w:szCs w:val="24"/>
-              </w:rPr>
-            </w:pPr>
-          </w:p>
-        </w:tc>
-        <w:tc>
-          <w:tcPr>
-            <w:tcW w:w="1350" w:type="dxa"/>
-            <w:vMerge/>
-          </w:tcPr>
-          <w:p>
-            <w:pPr>
-              <w:jc w:val="center"/>
-              <w:rPr>
-                <w:rFonts w:cstheme="minorHAnsi"/>
-                <w:sz w:val="24"/>
-                <w:szCs w:val="24"/>
-              </w:rPr>
-            </w:pPr>
+                <w:rFonts w:ascii="Calibri" w:hAnsi="Calibri" w:cs="Calibri"/>
+                <w:color w:val="000000"/>
+                <w:sz w:val="24"/>
+                <w:szCs w:val="24"/>
+              </w:rPr>
+            </w:pPr>
+            <w:proofErr w:type="spellStart"/>
+            <w:r>
+              <w:rPr>
+                <w:rFonts w:ascii="Calibri" w:hAnsi="Calibri" w:cs="Calibri"/>
+                <w:color w:val="000000"/>
+                <w:sz w:val="24"/>
+                <w:szCs w:val="24"/>
+              </w:rPr>
+              <w:t>I</w:t>
+            </w:r>
+            <w:r>
+              <w:rPr>
+                <w:rFonts w:ascii="Calibri" w:hAnsi="Calibri" w:cs="Calibri"/>
+                <w:color w:val="000000"/>
+                <w:sz w:val="24"/>
+                <w:szCs w:val="24"/>
+              </w:rPr>
+              <w:t>zlomljena</w:t>
+            </w:r>
+            <w:proofErr w:type="spellEnd"/>
+            <w:r>
+              <w:rPr>
+                <w:rFonts w:ascii="Calibri" w:hAnsi="Calibri" w:cs="Calibri"/>
+                <w:color w:val="000000"/>
+                <w:sz w:val="24"/>
+                <w:szCs w:val="24"/>
+              </w:rPr>
+              <w:t xml:space="preserve"> </w:t>
+            </w:r>
+            <w:proofErr w:type="spellStart"/>
+            <w:r>
+              <w:rPr>
+                <w:rFonts w:ascii="Calibri" w:hAnsi="Calibri" w:cs="Calibri"/>
+                <w:color w:val="000000"/>
+                <w:sz w:val="24"/>
+                <w:szCs w:val="24"/>
+              </w:rPr>
+              <w:t>linija</w:t>
+            </w:r>
+            <w:proofErr w:type="spellEnd"/>
           </w:p>
         </w:tc>
         <w:tc>
@@ -10761,299 +10628,112 @@
               <w:rPr>
                 <w:rFonts w:ascii="Calibri" w:hAnsi="Calibri" w:cs="Calibri"/>
                 <w:color w:val="000000"/>
-              </w:rPr>
-              <w:t>D</w:t>
-            </w:r>
-            <w:r>
-              <w:rPr>
-                <w:rFonts w:cstheme="minorHAnsi"/>
-                <w:sz w:val="24"/>
-                <w:szCs w:val="24"/>
-              </w:rPr>
-              <w:t>už</w:t>
-            </w:r>
-            <w:proofErr w:type="spellEnd"/>
-            <w:r>
-              <w:rPr>
-                <w:rFonts w:cstheme="minorHAnsi"/>
-                <w:sz w:val="24"/>
-                <w:szCs w:val="24"/>
+                <w:sz w:val="24"/>
+                <w:szCs w:val="24"/>
+              </w:rPr>
+              <w:t>Otvorena</w:t>
+            </w:r>
+            <w:proofErr w:type="spellEnd"/>
+            <w:r>
+              <w:rPr>
+                <w:rFonts w:ascii="Calibri" w:hAnsi="Calibri" w:cs="Calibri"/>
+                <w:color w:val="000000"/>
+                <w:sz w:val="24"/>
+                <w:szCs w:val="24"/>
+              </w:rPr>
+              <w:t xml:space="preserve"> </w:t>
+            </w:r>
+            <w:proofErr w:type="spellStart"/>
+            <w:r>
+              <w:rPr>
+                <w:rFonts w:ascii="Calibri" w:hAnsi="Calibri" w:cs="Calibri"/>
+                <w:color w:val="000000"/>
+                <w:sz w:val="24"/>
+                <w:szCs w:val="24"/>
+              </w:rPr>
+              <w:t>i</w:t>
+            </w:r>
+            <w:proofErr w:type="spellEnd"/>
+            <w:r>
+              <w:rPr>
+                <w:rFonts w:ascii="Calibri" w:hAnsi="Calibri" w:cs="Calibri"/>
+                <w:color w:val="000000"/>
+                <w:sz w:val="24"/>
+                <w:szCs w:val="24"/>
+              </w:rPr>
+              <w:t xml:space="preserve"> </w:t>
+            </w:r>
+            <w:proofErr w:type="spellStart"/>
+            <w:r>
+              <w:rPr>
+                <w:rFonts w:ascii="Calibri" w:hAnsi="Calibri" w:cs="Calibri"/>
+                <w:color w:val="000000"/>
+                <w:sz w:val="24"/>
+                <w:szCs w:val="24"/>
+              </w:rPr>
+              <w:t>zatvorena</w:t>
+            </w:r>
+            <w:proofErr w:type="spellEnd"/>
+            <w:r>
+              <w:rPr>
+                <w:rFonts w:ascii="Calibri" w:hAnsi="Calibri" w:cs="Calibri"/>
+                <w:color w:val="000000"/>
+                <w:sz w:val="24"/>
+                <w:szCs w:val="24"/>
+              </w:rPr>
+              <w:t xml:space="preserve"> </w:t>
+            </w:r>
+          </w:p>
+        </w:tc>
+        <w:tc>
+          <w:tcPr>
+            <w:tcW w:w="3420" w:type="dxa"/>
+            <w:shd w:val="pct5" w:color="auto" w:fill="auto"/>
+          </w:tcPr>
+          <w:p>
+            <w:pPr>
+              <w:rPr>
+                <w:rFonts w:cstheme="minorHAnsi"/>
+              </w:rPr>
+            </w:pPr>
+          </w:p>
+        </w:tc>
+        <w:tc>
+          <w:tcPr>
+            <w:tcW w:w="1890" w:type="dxa"/>
+            <w:shd w:val="pct5" w:color="auto" w:fill="auto"/>
+          </w:tcPr>
+          <w:p>
+            <w:pPr>
+              <w:rPr>
+                <w:rFonts w:cstheme="minorHAnsi"/>
+              </w:rPr>
+            </w:pPr>
+            <w:r>
+              <w:rPr>
+                <w:rFonts w:cstheme="minorHAnsi"/>
+              </w:rPr>
+              <w:t>56</w:t>
+            </w:r>
+            <w:r>
+              <w:rPr>
+                <w:rFonts w:cstheme="minorHAnsi"/>
               </w:rPr>
               <w:t xml:space="preserve">, </w:t>
             </w:r>
-            <w:proofErr w:type="spellStart"/>
-            <w:r>
-              <w:rPr>
-                <w:rFonts w:cstheme="minorHAnsi"/>
-                <w:sz w:val="24"/>
-                <w:szCs w:val="24"/>
-              </w:rPr>
-              <w:t>prava</w:t>
-            </w:r>
-            <w:proofErr w:type="spellEnd"/>
-            <w:r>
-              <w:rPr>
-                <w:rFonts w:cstheme="minorHAnsi"/>
-                <w:sz w:val="24"/>
-                <w:szCs w:val="24"/>
-              </w:rPr>
-              <w:t xml:space="preserve">, </w:t>
-            </w:r>
-            <w:proofErr w:type="spellStart"/>
-            <w:r>
-              <w:rPr>
-                <w:rFonts w:cstheme="minorHAnsi"/>
-                <w:sz w:val="24"/>
-                <w:szCs w:val="24"/>
-              </w:rPr>
-              <w:t>poluprava</w:t>
-            </w:r>
-            <w:proofErr w:type="spellEnd"/>
-          </w:p>
-        </w:tc>
-        <w:tc>
-          <w:tcPr>
-            <w:tcW w:w="3420" w:type="dxa"/>
-            <w:shd w:val="pct5" w:color="auto" w:fill="auto"/>
-          </w:tcPr>
-          <w:p>
-            <w:pPr>
-              <w:rPr>
-                <w:rFonts w:cstheme="minorHAnsi"/>
-              </w:rPr>
-            </w:pPr>
-          </w:p>
-        </w:tc>
-        <w:tc>
-          <w:tcPr>
-            <w:tcW w:w="1890" w:type="dxa"/>
-            <w:shd w:val="pct5" w:color="auto" w:fill="auto"/>
-          </w:tcPr>
-          <w:p>
-            <w:pPr>
-              <w:rPr>
-                <w:rFonts w:cstheme="minorHAnsi"/>
-              </w:rPr>
-            </w:pPr>
-            <w:r>
-              <w:rPr>
-                <w:rFonts w:cstheme="minorHAnsi"/>
-              </w:rPr>
-              <w:t xml:space="preserve">47, </w:t>
-            </w:r>
-            <w:r>
-              <w:rPr>
-                <w:rFonts w:cstheme="minorHAnsi"/>
-              </w:rPr>
-              <w:t xml:space="preserve">57, </w:t>
-            </w:r>
-            <w:r>
-              <w:rPr>
-                <w:rFonts w:cstheme="minorHAnsi"/>
-              </w:rPr>
-              <w:t>58</w:t>
-            </w:r>
-            <w:r>
-              <w:rPr>
-                <w:rFonts w:cstheme="minorHAnsi"/>
-              </w:rPr>
-              <w:t>, 59</w:t>
-            </w:r>
-            <w:r>
-              <w:rPr>
-                <w:rFonts w:cstheme="minorHAnsi"/>
-              </w:rPr>
-              <w:t>, 68</w:t>
+            <w:r>
+              <w:rPr>
+                <w:rFonts w:cstheme="minorHAnsi"/>
+              </w:rPr>
+              <w:t>58,</w:t>
             </w:r>
           </w:p>
         </w:tc>
       </w:tr>
       <w:tr>
-        <w:tc>
-          <w:tcPr>
-            <w:tcW w:w="738" w:type="dxa"/>
-            <w:vMerge/>
-            <w:shd w:val="clear" w:color="auto" w:fill="auto"/>
-          </w:tcPr>
-          <w:p>
-            <w:pPr>
-              <w:rPr>
-                <w:rFonts w:cstheme="minorHAnsi"/>
-              </w:rPr>
-            </w:pPr>
-          </w:p>
-        </w:tc>
-        <w:tc>
-          <w:tcPr>
-            <w:tcW w:w="1350" w:type="dxa"/>
-            <w:vMerge w:val="restart"/>
-          </w:tcPr>
-          <w:p>
-            <w:pPr>
-              <w:jc w:val="center"/>
-              <w:rPr>
-                <w:rFonts w:ascii="Calibri" w:hAnsi="Calibri" w:cs="Calibri"/>
-                <w:color w:val="000000"/>
-                <w:sz w:val="24"/>
-                <w:szCs w:val="24"/>
-              </w:rPr>
-            </w:pPr>
-            <w:proofErr w:type="spellStart"/>
-            <w:r>
-              <w:rPr>
-                <w:rFonts w:ascii="Calibri" w:hAnsi="Calibri" w:cs="Calibri"/>
-                <w:color w:val="000000"/>
-                <w:sz w:val="24"/>
-                <w:szCs w:val="24"/>
-              </w:rPr>
-              <w:t>I</w:t>
-            </w:r>
-            <w:r>
-              <w:rPr>
-                <w:rFonts w:ascii="Calibri" w:hAnsi="Calibri" w:cs="Calibri"/>
-                <w:color w:val="000000"/>
-                <w:sz w:val="24"/>
-                <w:szCs w:val="24"/>
-              </w:rPr>
-              <w:t>zlomljena</w:t>
-            </w:r>
-            <w:proofErr w:type="spellEnd"/>
-            <w:r>
-              <w:rPr>
-                <w:rFonts w:ascii="Calibri" w:hAnsi="Calibri" w:cs="Calibri"/>
-                <w:color w:val="000000"/>
-                <w:sz w:val="24"/>
-                <w:szCs w:val="24"/>
-              </w:rPr>
-              <w:t xml:space="preserve"> </w:t>
-            </w:r>
-            <w:proofErr w:type="spellStart"/>
-            <w:r>
-              <w:rPr>
-                <w:rFonts w:ascii="Calibri" w:hAnsi="Calibri" w:cs="Calibri"/>
-                <w:color w:val="000000"/>
-                <w:sz w:val="24"/>
-                <w:szCs w:val="24"/>
-              </w:rPr>
-              <w:t>linija</w:t>
-            </w:r>
-            <w:proofErr w:type="spellEnd"/>
-          </w:p>
-        </w:tc>
-        <w:tc>
-          <w:tcPr>
-            <w:tcW w:w="2160" w:type="dxa"/>
-            <w:shd w:val="clear" w:color="auto" w:fill="auto"/>
-          </w:tcPr>
-          <w:p>
-            <w:pPr>
-              <w:rPr>
-                <w:rFonts w:ascii="Calibri" w:hAnsi="Calibri" w:cs="Calibri"/>
-                <w:color w:val="000000"/>
-              </w:rPr>
-            </w:pPr>
-            <w:proofErr w:type="spellStart"/>
-            <w:r>
-              <w:rPr>
-                <w:rFonts w:ascii="Calibri" w:hAnsi="Calibri" w:cs="Calibri"/>
-                <w:color w:val="000000"/>
-                <w:sz w:val="24"/>
-                <w:szCs w:val="24"/>
-              </w:rPr>
-              <w:t>Otvorena</w:t>
-            </w:r>
-            <w:proofErr w:type="spellEnd"/>
-            <w:r>
-              <w:rPr>
-                <w:rFonts w:ascii="Calibri" w:hAnsi="Calibri" w:cs="Calibri"/>
-                <w:color w:val="000000"/>
-                <w:sz w:val="24"/>
-                <w:szCs w:val="24"/>
-              </w:rPr>
-              <w:t xml:space="preserve"> </w:t>
-            </w:r>
-            <w:proofErr w:type="spellStart"/>
-            <w:r>
-              <w:rPr>
-                <w:rFonts w:ascii="Calibri" w:hAnsi="Calibri" w:cs="Calibri"/>
-                <w:color w:val="000000"/>
-                <w:sz w:val="24"/>
-                <w:szCs w:val="24"/>
-              </w:rPr>
-              <w:t>i</w:t>
-            </w:r>
-            <w:proofErr w:type="spellEnd"/>
-            <w:r>
-              <w:rPr>
-                <w:rFonts w:ascii="Calibri" w:hAnsi="Calibri" w:cs="Calibri"/>
-                <w:color w:val="000000"/>
-                <w:sz w:val="24"/>
-                <w:szCs w:val="24"/>
-              </w:rPr>
-              <w:t xml:space="preserve"> </w:t>
-            </w:r>
-            <w:proofErr w:type="spellStart"/>
-            <w:r>
-              <w:rPr>
-                <w:rFonts w:ascii="Calibri" w:hAnsi="Calibri" w:cs="Calibri"/>
-                <w:color w:val="000000"/>
-                <w:sz w:val="24"/>
-                <w:szCs w:val="24"/>
-              </w:rPr>
-              <w:t>zatvorena</w:t>
-            </w:r>
-            <w:proofErr w:type="spellEnd"/>
-            <w:r>
-              <w:rPr>
-                <w:rFonts w:ascii="Calibri" w:hAnsi="Calibri" w:cs="Calibri"/>
-                <w:color w:val="000000"/>
-                <w:sz w:val="24"/>
-                <w:szCs w:val="24"/>
-              </w:rPr>
-              <w:t xml:space="preserve"> </w:t>
-            </w:r>
-          </w:p>
-        </w:tc>
-        <w:tc>
-          <w:tcPr>
-            <w:tcW w:w="3420" w:type="dxa"/>
-            <w:shd w:val="pct5" w:color="auto" w:fill="auto"/>
-          </w:tcPr>
-          <w:p>
-            <w:pPr>
-              <w:rPr>
-                <w:rFonts w:cstheme="minorHAnsi"/>
-              </w:rPr>
-            </w:pPr>
-          </w:p>
-        </w:tc>
-        <w:tc>
-          <w:tcPr>
-            <w:tcW w:w="1890" w:type="dxa"/>
-            <w:shd w:val="pct5" w:color="auto" w:fill="auto"/>
-          </w:tcPr>
-          <w:p>
-            <w:pPr>
-              <w:rPr>
-                <w:rFonts w:cstheme="minorHAnsi"/>
-              </w:rPr>
-            </w:pPr>
-            <w:r>
-              <w:rPr>
-                <w:rFonts w:cstheme="minorHAnsi"/>
-              </w:rPr>
-              <w:t>56</w:t>
-            </w:r>
-            <w:r>
-              <w:rPr>
-                <w:rFonts w:cstheme="minorHAnsi"/>
-              </w:rPr>
-              <w:t>, 58</w:t>
-            </w:r>
-          </w:p>
-        </w:tc>
-      </w:tr>
-      <w:tr>
+        <w:trPr>
+          <w:trHeight w:val="602"/>
+        </w:trPr>
         <w:tc>
           <w:tcPr>
             <w:tcW w:w="738" w:type="dxa"/>
@@ -11239,89 +10919,16 @@
                 <w:rFonts w:ascii="Calibri" w:hAnsi="Calibri" w:cs="Calibri"/>
                 <w:color w:val="000000"/>
               </w:rPr>
-              <w:t>Pravougaonik</w:t>
-            </w:r>
-            <w:proofErr w:type="spellEnd"/>
-            <w:r>
-              <w:rPr>
-                <w:rFonts w:ascii="Calibri" w:hAnsi="Calibri" w:cs="Calibri"/>
-                <w:color w:val="000000"/>
-              </w:rPr>
-              <w:t xml:space="preserve">, </w:t>
-            </w:r>
-            <w:proofErr w:type="spellStart"/>
-            <w:r>
-              <w:rPr>
-                <w:rFonts w:ascii="Calibri" w:hAnsi="Calibri" w:cs="Calibri"/>
-                <w:color w:val="000000"/>
-              </w:rPr>
-              <w:t>kvadrat</w:t>
-            </w:r>
-            <w:proofErr w:type="spellEnd"/>
-            <w:r>
-              <w:rPr>
-                <w:rFonts w:ascii="Calibri" w:hAnsi="Calibri" w:cs="Calibri"/>
-                <w:color w:val="000000"/>
-              </w:rPr>
-              <w:t xml:space="preserve"> I </w:t>
-            </w:r>
-            <w:proofErr w:type="spellStart"/>
-            <w:r>
-              <w:rPr>
-                <w:rFonts w:ascii="Calibri" w:hAnsi="Calibri" w:cs="Calibri"/>
-                <w:color w:val="000000"/>
-              </w:rPr>
-              <w:t>trougao</w:t>
-            </w:r>
-            <w:proofErr w:type="spellEnd"/>
-            <w:r>
-              <w:rPr>
-                <w:rFonts w:ascii="Calibri" w:hAnsi="Calibri" w:cs="Calibri"/>
-                <w:color w:val="000000"/>
-              </w:rPr>
-              <w:t xml:space="preserve"> </w:t>
-            </w:r>
-            <w:proofErr w:type="spellStart"/>
-            <w:r>
-              <w:rPr>
-                <w:rFonts w:ascii="Calibri" w:hAnsi="Calibri" w:cs="Calibri"/>
-                <w:color w:val="000000"/>
-              </w:rPr>
-              <w:t>na</w:t>
-            </w:r>
-            <w:proofErr w:type="spellEnd"/>
-            <w:r>
-              <w:rPr>
-                <w:rFonts w:ascii="Calibri" w:hAnsi="Calibri" w:cs="Calibri"/>
-                <w:color w:val="000000"/>
-              </w:rPr>
-              <w:t xml:space="preserve"> </w:t>
-            </w:r>
-            <w:proofErr w:type="spellStart"/>
-            <w:r>
-              <w:rPr>
-                <w:rFonts w:ascii="Calibri" w:hAnsi="Calibri" w:cs="Calibri"/>
-                <w:color w:val="000000"/>
-              </w:rPr>
-              <w:t>kvadratnoj</w:t>
-            </w:r>
-            <w:proofErr w:type="spellEnd"/>
-            <w:r>
-              <w:rPr>
-                <w:rFonts w:ascii="Calibri" w:hAnsi="Calibri" w:cs="Calibri"/>
-                <w:color w:val="000000"/>
-              </w:rPr>
-              <w:t xml:space="preserve"> </w:t>
-            </w:r>
-            <w:proofErr w:type="spellStart"/>
-            <w:r>
-              <w:rPr>
-                <w:rFonts w:ascii="Calibri" w:hAnsi="Calibri" w:cs="Calibri"/>
-                <w:color w:val="000000"/>
-              </w:rPr>
-              <w:t>mreži</w:t>
-            </w:r>
-            <w:proofErr w:type="spellEnd"/>
+              <w:t>Obim</w:t>
+            </w:r>
+            <w:proofErr w:type="spellEnd"/>
+            <w:r>
+              <w:rPr>
+                <w:rFonts w:ascii="Calibri" w:hAnsi="Calibri" w:cs="Calibri"/>
+                <w:color w:val="000000"/>
+              </w:rPr>
+              <w:t xml:space="preserve"> </w:t>
+            </w:r>
           </w:p>
         </w:tc>
         <w:tc>
@@ -11406,39 +11013,7 @@
                 <w:rFonts w:ascii="Calibri" w:hAnsi="Calibri" w:cs="Calibri"/>
                 <w:color w:val="000000"/>
               </w:rPr>
-              <w:t>Obim</w:t>
-            </w:r>
-            <w:proofErr w:type="spellEnd"/>
-            <w:r>
-              <w:rPr>
-                <w:rFonts w:ascii="Calibri" w:hAnsi="Calibri" w:cs="Calibri"/>
-                <w:color w:val="000000"/>
-              </w:rPr>
-              <w:t xml:space="preserve"> </w:t>
-            </w:r>
-            <w:proofErr w:type="spellStart"/>
-            <w:r>
-              <w:rPr>
-                <w:rFonts w:ascii="Calibri" w:hAnsi="Calibri" w:cs="Calibri"/>
-                <w:color w:val="000000"/>
-              </w:rPr>
-              <w:t>geometrijskih</w:t>
-            </w:r>
-            <w:proofErr w:type="spellEnd"/>
-            <w:r>
-              <w:rPr>
-                <w:rFonts w:ascii="Calibri" w:hAnsi="Calibri" w:cs="Calibri"/>
-                <w:color w:val="000000"/>
-              </w:rPr>
-              <w:t xml:space="preserve"> </w:t>
-            </w:r>
-            <w:proofErr w:type="spellStart"/>
-            <w:r>
-              <w:rPr>
-                <w:rFonts w:ascii="Calibri" w:hAnsi="Calibri" w:cs="Calibri"/>
-                <w:color w:val="000000"/>
-              </w:rPr>
-              <w:t>figura</w:t>
+              <w:t>Simetrija</w:t>
             </w:r>
             <w:proofErr w:type="spellEnd"/>
           </w:p>
@@ -11471,7 +11046,7 @@
               <w:rPr>
                 <w:rFonts w:cstheme="minorHAnsi"/>
               </w:rPr>
-              <w:t>70</w:t>
+              <w:t>73, 74, 75</w:t>
             </w:r>
           </w:p>
         </w:tc>
@@ -11525,16 +11100,9 @@
                 <w:rFonts w:ascii="Calibri" w:hAnsi="Calibri" w:cs="Calibri"/>
                 <w:color w:val="000000"/>
               </w:rPr>
-              <w:t>Simetrične</w:t>
-            </w:r>
-            <w:proofErr w:type="spellEnd"/>
-            <w:r>
-              <w:rPr>
-                <w:rFonts w:ascii="Calibri" w:hAnsi="Calibri" w:cs="Calibri"/>
-                <w:color w:val="000000"/>
-              </w:rPr>
-              <w:t xml:space="preserve"> figure</w:t>
-            </w:r>
+              <w:t>Podudarnost</w:t>
+            </w:r>
+            <w:proofErr w:type="spellEnd"/>
           </w:p>
         </w:tc>
         <w:tc>
@@ -11565,128 +11133,7 @@
               <w:rPr>
                 <w:rFonts w:cstheme="minorHAnsi"/>
               </w:rPr>
-              <w:t>73</w:t>
-            </w:r>
-            <w:r>
-              <w:rPr>
-                <w:rFonts w:cstheme="minorHAnsi"/>
-              </w:rPr>
-              <w:t>, 74</w:t>
-            </w:r>
-            <w:r>
-              <w:rPr>
-                <w:rFonts w:cstheme="minorHAnsi"/>
-              </w:rPr>
-              <w:t>, 75</w:t>
-            </w:r>
-          </w:p>
-        </w:tc>
-      </w:tr>
-      <w:tr>
-        <w:tc>
-          <w:tcPr>
-            <w:tcW w:w="738" w:type="dxa"/>
-            <w:vMerge/>
-            <w:shd w:val="clear" w:color="auto" w:fill="auto"/>
-          </w:tcPr>
-          <w:p>
-            <w:pPr>
-              <w:rPr>
-                <w:rFonts w:cstheme="minorHAnsi"/>
-              </w:rPr>
-            </w:pPr>
-          </w:p>
-        </w:tc>
-        <w:tc>
-          <w:tcPr>
-            <w:tcW w:w="1350" w:type="dxa"/>
-            <w:vMerge/>
-          </w:tcPr>
-          <w:p>
-            <w:pPr>
-              <w:rPr>
-                <w:rFonts w:ascii="Calibri" w:hAnsi="Calibri" w:cs="Calibri"/>
-                <w:color w:val="000000"/>
-                <w:sz w:val="24"/>
-                <w:szCs w:val="24"/>
-              </w:rPr>
-            </w:pPr>
-          </w:p>
-        </w:tc>
-        <w:tc>
-          <w:tcPr>
-            <w:tcW w:w="2160" w:type="dxa"/>
-            <w:shd w:val="clear" w:color="auto" w:fill="auto"/>
-          </w:tcPr>
-          <w:p>
-            <w:pPr>
-              <w:rPr>
-                <w:rFonts w:ascii="Calibri" w:hAnsi="Calibri" w:cs="Calibri"/>
-                <w:color w:val="000000"/>
-              </w:rPr>
-            </w:pPr>
-            <w:proofErr w:type="spellStart"/>
-            <w:r>
-              <w:rPr>
-                <w:rFonts w:ascii="Calibri" w:hAnsi="Calibri" w:cs="Calibri"/>
-                <w:color w:val="000000"/>
-              </w:rPr>
-              <w:t>Podudarnost</w:t>
-            </w:r>
-            <w:proofErr w:type="spellEnd"/>
-            <w:r>
-              <w:rPr>
-                <w:rFonts w:ascii="Calibri" w:hAnsi="Calibri" w:cs="Calibri"/>
-                <w:color w:val="000000"/>
-              </w:rPr>
-              <w:t xml:space="preserve"> </w:t>
-            </w:r>
-            <w:proofErr w:type="spellStart"/>
-            <w:r>
-              <w:rPr>
-                <w:rFonts w:ascii="Calibri" w:hAnsi="Calibri" w:cs="Calibri"/>
-                <w:color w:val="000000"/>
-              </w:rPr>
-              <w:t>figura</w:t>
-            </w:r>
-            <w:proofErr w:type="spellEnd"/>
-          </w:p>
-        </w:tc>
-        <w:tc>
-          <w:tcPr>
-            <w:tcW w:w="3420" w:type="dxa"/>
-            <w:shd w:val="pct5" w:color="auto" w:fill="auto"/>
-          </w:tcPr>
-          <w:p>
-            <w:pPr>
-              <w:rPr>
-                <w:rFonts w:cstheme="minorHAnsi"/>
-              </w:rPr>
-            </w:pPr>
-          </w:p>
-        </w:tc>
-        <w:tc>
-          <w:tcPr>
-            <w:tcW w:w="1890" w:type="dxa"/>
-            <w:shd w:val="pct5" w:color="auto" w:fill="auto"/>
-          </w:tcPr>
-          <w:p>
-            <w:pPr>
-              <w:rPr>
-                <w:rFonts w:cstheme="minorHAnsi"/>
-              </w:rPr>
-            </w:pPr>
-            <w:r>
-              <w:rPr>
-                <w:rFonts w:cstheme="minorHAnsi"/>
-              </w:rPr>
-              <w:t>72</w:t>
-            </w:r>
-            <w:r>
-              <w:rPr>
-                <w:rFonts w:cstheme="minorHAnsi"/>
-              </w:rPr>
-              <w:t>, 76</w:t>
+              <w:t>72, 76</w:t>
             </w:r>
           </w:p>
         </w:tc>
@@ -12481,7 +11928,6 @@
           <w:sz w:val="28"/>
           <w:szCs w:val="28"/>
         </w:rPr>
-        <w:lastRenderedPageBreak/>
         <w:t>TREĆI</w:t>
       </w:r>
       <w:r>
@@ -12695,7 +12141,16 @@
                 <w:sz w:val="24"/>
                 <w:szCs w:val="24"/>
               </w:rPr>
-              <w:t xml:space="preserve"> do 1000</w:t>
+              <w:t xml:space="preserve"> do </w:t>
+            </w:r>
+            <w:r>
+              <w:rPr>
+                <w:rFonts w:cstheme="minorHAnsi"/>
+                <w:sz w:val="24"/>
+                <w:szCs w:val="24"/>
+              </w:rPr>
+              <w:lastRenderedPageBreak/>
+              <w:t>1000</w:t>
             </w:r>
           </w:p>
         </w:tc>
@@ -12716,6 +12171,7 @@
               <w:rPr>
                 <w:rFonts w:cstheme="minorHAnsi"/>
               </w:rPr>
+              <w:lastRenderedPageBreak/>
               <w:t>Zapis</w:t>
             </w:r>
             <w:proofErr w:type="spellEnd"/>
@@ -17821,15 +17277,6 @@
               </w:rPr>
               <w:t xml:space="preserve"> </w:t>
             </w:r>
-            <w:proofErr w:type="spellStart"/>
-            <w:r>
-              <w:rPr>
-                <w:rFonts w:ascii="Calibri" w:hAnsi="Calibri" w:cs="Calibri"/>
-                <w:color w:val="000000"/>
-              </w:rPr>
-              <w:t>trouglova</w:t>
-            </w:r>
-            <w:proofErr w:type="spellEnd"/>
           </w:p>
         </w:tc>
         <w:tc>
@@ -18007,6 +17454,12 @@
               <w:rPr>
                 <w:rFonts w:cstheme="minorHAnsi"/>
               </w:rPr>
+              <w:t xml:space="preserve">16, </w:t>
+            </w:r>
+            <w:r>
+              <w:rPr>
+                <w:rFonts w:cstheme="minorHAnsi"/>
+              </w:rPr>
               <w:t xml:space="preserve">41, </w:t>
             </w:r>
             <w:r>
@@ -18019,7 +17472,7 @@
               <w:rPr>
                 <w:rFonts w:cstheme="minorHAnsi"/>
               </w:rPr>
-              <w:t>, 16</w:t>
+              <w:t xml:space="preserve">, </w:t>
             </w:r>
           </w:p>
         </w:tc>
@@ -18260,7 +17713,19 @@
               <w:rPr>
                 <w:rFonts w:cstheme="minorHAnsi"/>
               </w:rPr>
-              <w:t>17, 18</w:t>
+              <w:t xml:space="preserve"> </w:t>
+            </w:r>
+            <w:r>
+              <w:rPr>
+                <w:rFonts w:cstheme="minorHAnsi"/>
+              </w:rPr>
+              <w:t xml:space="preserve">17, </w:t>
+            </w:r>
+            <w:r>
+              <w:rPr>
+                <w:rFonts w:cstheme="minorHAnsi"/>
+              </w:rPr>
+              <w:t>18</w:t>
             </w:r>
             <w:r>
               <w:rPr>
@@ -18502,7 +17967,7 @@
                 <w:rFonts w:ascii="Calibri" w:hAnsi="Calibri" w:cs="Calibri"/>
                 <w:color w:val="000000"/>
               </w:rPr>
-              <w:t xml:space="preserve"> figure </w:t>
+              <w:t xml:space="preserve"> </w:t>
             </w:r>
             <w:proofErr w:type="spellStart"/>
             <w:r>
@@ -23806,7 +23271,6 @@
               <w:rPr>
                 <w:rFonts w:cstheme="minorHAnsi"/>
               </w:rPr>
-              <w:lastRenderedPageBreak/>
               <w:t>m</w:t>
             </w:r>
             <w:r>
@@ -24223,6 +23687,7 @@
               <w:rPr>
                 <w:rFonts w:cstheme="minorHAnsi"/>
               </w:rPr>
+              <w:lastRenderedPageBreak/>
               <w:t>s</w:t>
             </w:r>
             <w:r>
@@ -25080,7 +24545,19 @@
               <w:rPr>
                 <w:rFonts w:cstheme="minorHAnsi"/>
               </w:rPr>
-              <w:t>18, 21, 36, 38, 39, 49, 51, 54</w:t>
+              <w:t>18, 21, 36,</w:t>
+            </w:r>
+            <w:r>
+              <w:rPr>
+                <w:rFonts w:cstheme="minorHAnsi"/>
+              </w:rPr>
+              <w:t xml:space="preserve"> 38, </w:t>
+            </w:r>
+            <w:r>
+              <w:rPr>
+                <w:rFonts w:cstheme="minorHAnsi"/>
+              </w:rPr>
+              <w:t xml:space="preserve"> 39, 49, 51, 54</w:t>
             </w:r>
           </w:p>
         </w:tc>

</xml_diff>

<commit_message>
New questions and lists
</commit_message>
<xml_diff>
--- a/lists/sajt.docx
+++ b/lists/sajt.docx
@@ -10005,8 +10005,6 @@
               <w:rPr>
                 <w:rFonts w:ascii="Calibri" w:hAnsi="Calibri" w:cs="Calibri"/>
                 <w:color w:val="000000"/>
-                <w:sz w:val="24"/>
-                <w:szCs w:val="24"/>
               </w:rPr>
               <w:t>Otvorena</w:t>
             </w:r>
@@ -10015,8 +10013,6 @@
               <w:rPr>
                 <w:rFonts w:ascii="Calibri" w:hAnsi="Calibri" w:cs="Calibri"/>
                 <w:color w:val="000000"/>
-                <w:sz w:val="24"/>
-                <w:szCs w:val="24"/>
               </w:rPr>
               <w:t xml:space="preserve">,  </w:t>
             </w:r>
@@ -10025,8 +10021,6 @@
               <w:rPr>
                 <w:rFonts w:ascii="Calibri" w:hAnsi="Calibri" w:cs="Calibri"/>
                 <w:color w:val="000000"/>
-                <w:sz w:val="24"/>
-                <w:szCs w:val="24"/>
               </w:rPr>
               <w:t>zatvorena</w:t>
             </w:r>
@@ -10035,8 +10029,6 @@
               <w:rPr>
                 <w:rFonts w:ascii="Calibri" w:hAnsi="Calibri" w:cs="Calibri"/>
                 <w:color w:val="000000"/>
-                <w:sz w:val="24"/>
-                <w:szCs w:val="24"/>
               </w:rPr>
               <w:t xml:space="preserve"> </w:t>
             </w:r>

</xml_diff>

<commit_message>
Updated questons and lists
</commit_message>
<xml_diff>
--- a/lists/sajt.docx
+++ b/lists/sajt.docx
@@ -26153,6 +26153,30 @@
               </w:rPr>
               <w:t>, 14</w:t>
             </w:r>
+            <w:r>
+              <w:rPr>
+                <w:rFonts w:cstheme="minorHAnsi"/>
+              </w:rPr>
+              <w:t>,</w:t>
+            </w:r>
+            <w:r>
+              <w:rPr>
+                <w:rFonts w:cstheme="minorHAnsi"/>
+              </w:rPr>
+              <w:t xml:space="preserve"> </w:t>
+            </w:r>
+            <w:r>
+              <w:rPr>
+                <w:rFonts w:cstheme="minorHAnsi"/>
+              </w:rPr>
+              <w:t>100</w:t>
+            </w:r>
+            <w:r>
+              <w:rPr>
+                <w:rFonts w:cstheme="minorHAnsi"/>
+              </w:rPr>
+              <w:t>, 101</w:t>
+            </w:r>
           </w:p>
         </w:tc>
       </w:tr>
@@ -26905,6 +26929,12 @@
                 <w:rFonts w:cstheme="minorHAnsi"/>
               </w:rPr>
               <w:t>, 83</w:t>
+            </w:r>
+            <w:r>
+              <w:rPr>
+                <w:rFonts w:cstheme="minorHAnsi"/>
+              </w:rPr>
+              <w:t>, 102</w:t>
             </w:r>
           </w:p>
         </w:tc>

</xml_diff>

<commit_message>
Updated questions and lists, and README
</commit_message>
<xml_diff>
--- a/lists/sajt.docx
+++ b/lists/sajt.docx
@@ -1,6 +1,6 @@
 
 <file path=word/document.xml><?xml version="1.0" encoding="utf-8"?>
-<w:document xmlns:ve="http://schemas.openxmlformats.org/markup-compatibility/2006" xmlns:o="urn:schemas-microsoft-com:office:office" xmlns:r="http://schemas.openxmlformats.org/officeDocument/2006/relationships" xmlns:m="http://schemas.openxmlformats.org/officeDocument/2006/math" xmlns:v="urn:schemas-microsoft-com:vml" xmlns:wp="http://schemas.openxmlformats.org/drawingml/2006/wordprocessingDrawing" xmlns:w10="urn:schemas-microsoft-com:office:word" xmlns:w="http://schemas.openxmlformats.org/wordprocessingml/2006/main" xmlns:wne="http://schemas.microsoft.com/office/word/2006/wordml">
+<w:document xmlns:wpc="http://schemas.microsoft.com/office/word/2010/wordprocessingCanvas" xmlns:cx="http://schemas.microsoft.com/office/drawing/2014/chartex" xmlns:cx1="http://schemas.microsoft.com/office/drawing/2015/9/8/chartex" xmlns:cx2="http://schemas.microsoft.com/office/drawing/2015/10/21/chartex" xmlns:cx3="http://schemas.microsoft.com/office/drawing/2016/5/9/chartex" xmlns:cx4="http://schemas.microsoft.com/office/drawing/2016/5/10/chartex" xmlns:cx5="http://schemas.microsoft.com/office/drawing/2016/5/11/chartex" xmlns:cx6="http://schemas.microsoft.com/office/drawing/2016/5/12/chartex" xmlns:cx7="http://schemas.microsoft.com/office/drawing/2016/5/13/chartex" xmlns:cx8="http://schemas.microsoft.com/office/drawing/2016/5/14/chartex" xmlns:mc="http://schemas.openxmlformats.org/markup-compatibility/2006" xmlns:aink="http://schemas.microsoft.com/office/drawing/2016/ink" xmlns:am3d="http://schemas.microsoft.com/office/drawing/2017/model3d" xmlns:o="urn:schemas-microsoft-com:office:office" xmlns:r="http://schemas.openxmlformats.org/officeDocument/2006/relationships" xmlns:m="http://schemas.openxmlformats.org/officeDocument/2006/math" xmlns:v="urn:schemas-microsoft-com:vml" xmlns:wp14="http://schemas.microsoft.com/office/word/2010/wordprocessingDrawing" xmlns:wp="http://schemas.openxmlformats.org/drawingml/2006/wordprocessingDrawing" xmlns:w10="urn:schemas-microsoft-com:office:word" xmlns:w="http://schemas.openxmlformats.org/wordprocessingml/2006/main" xmlns:w14="http://schemas.microsoft.com/office/word/2010/wordml" xmlns:w15="http://schemas.microsoft.com/office/word/2012/wordml" xmlns:w16cex="http://schemas.microsoft.com/office/word/2018/wordml/cex" xmlns:w16cid="http://schemas.microsoft.com/office/word/2016/wordml/cid" xmlns:w16="http://schemas.microsoft.com/office/word/2018/wordml" xmlns:w16sdtdh="http://schemas.microsoft.com/office/word/2020/wordml/sdtdatahash" xmlns:w16se="http://schemas.microsoft.com/office/word/2015/wordml/symex" xmlns:wpg="http://schemas.microsoft.com/office/word/2010/wordprocessingGroup" xmlns:wpi="http://schemas.microsoft.com/office/word/2010/wordprocessingInk" xmlns:wne="http://schemas.microsoft.com/office/word/2006/wordml" xmlns:wps="http://schemas.microsoft.com/office/word/2010/wordprocessingShape" mc:Ignorable="w14 w15 w16se w16cid w16 w16cex w16sdtdh wp14">
   <w:body>
     <w:p>
       <w:pPr>
@@ -143,7 +143,6 @@
           <w:szCs w:val="28"/>
         </w:rPr>
       </w:pPr>
-      <w:proofErr w:type="spellStart"/>
       <w:r>
         <w:rPr>
           <w:rFonts w:cstheme="minorHAnsi"/>
@@ -151,17 +150,7 @@
           <w:sz w:val="28"/>
           <w:szCs w:val="28"/>
         </w:rPr>
-        <w:t>Deo</w:t>
-      </w:r>
-      <w:proofErr w:type="spellEnd"/>
-      <w:r>
-        <w:rPr>
-          <w:rFonts w:cstheme="minorHAnsi"/>
-          <w:b/>
-          <w:sz w:val="28"/>
-          <w:szCs w:val="28"/>
-        </w:rPr>
-        <w:t xml:space="preserve"> </w:t>
+        <w:t xml:space="preserve">Deo </w:t>
       </w:r>
       <w:r>
         <w:rPr>
@@ -209,23 +198,7 @@
           <w:rFonts w:cstheme="minorHAnsi"/>
           <w:color w:val="FF0000"/>
         </w:rPr>
-        <w:t xml:space="preserve"> </w:t>
-      </w:r>
-      <w:proofErr w:type="spellStart"/>
-      <w:r>
-        <w:rPr>
-          <w:rFonts w:cstheme="minorHAnsi"/>
-          <w:color w:val="FF0000"/>
-        </w:rPr>
-        <w:t>za</w:t>
-      </w:r>
-      <w:proofErr w:type="spellEnd"/>
-      <w:r>
-        <w:rPr>
-          <w:rFonts w:cstheme="minorHAnsi"/>
-          <w:color w:val="FF0000"/>
-        </w:rPr>
-        <w:t xml:space="preserve"> </w:t>
+        <w:t xml:space="preserve"> za </w:t>
       </w:r>
       <w:proofErr w:type="spellStart"/>
       <w:r>
@@ -450,25 +423,7 @@
           <w:sz w:val="24"/>
           <w:szCs w:val="24"/>
         </w:rPr>
-        <w:t xml:space="preserve"> </w:t>
-      </w:r>
-      <w:proofErr w:type="spellStart"/>
-      <w:r>
-        <w:rPr>
-          <w:rFonts w:cstheme="minorHAnsi"/>
-          <w:sz w:val="24"/>
-          <w:szCs w:val="24"/>
-        </w:rPr>
-        <w:t>po</w:t>
-      </w:r>
-      <w:proofErr w:type="spellEnd"/>
-      <w:r>
-        <w:rPr>
-          <w:rFonts w:cstheme="minorHAnsi"/>
-          <w:sz w:val="24"/>
-          <w:szCs w:val="24"/>
-        </w:rPr>
-        <w:t xml:space="preserve"> </w:t>
+        <w:t xml:space="preserve"> po </w:t>
       </w:r>
       <w:proofErr w:type="spellStart"/>
       <w:r>
@@ -548,7 +503,6 @@
           <w:szCs w:val="28"/>
         </w:rPr>
       </w:pPr>
-      <w:proofErr w:type="spellStart"/>
       <w:proofErr w:type="gramStart"/>
       <w:r>
         <w:rPr>
@@ -559,7 +513,6 @@
         </w:rPr>
         <w:t>Tema</w:t>
       </w:r>
-      <w:proofErr w:type="spellEnd"/>
       <w:r>
         <w:rPr>
           <w:rFonts w:cstheme="minorHAnsi"/>
@@ -648,25 +601,7 @@
           <w:sz w:val="24"/>
           <w:szCs w:val="24"/>
         </w:rPr>
-        <w:t xml:space="preserve"> </w:t>
-      </w:r>
-      <w:proofErr w:type="spellStart"/>
-      <w:r>
-        <w:rPr>
-          <w:rFonts w:cstheme="minorHAnsi"/>
-          <w:sz w:val="24"/>
-          <w:szCs w:val="24"/>
-        </w:rPr>
-        <w:t>po</w:t>
-      </w:r>
-      <w:proofErr w:type="spellEnd"/>
-      <w:r>
-        <w:rPr>
-          <w:rFonts w:cstheme="minorHAnsi"/>
-          <w:sz w:val="24"/>
-          <w:szCs w:val="24"/>
-        </w:rPr>
-        <w:t xml:space="preserve"> </w:t>
+        <w:t xml:space="preserve"> po </w:t>
       </w:r>
       <w:proofErr w:type="spellStart"/>
       <w:r>
@@ -947,25 +882,7 @@
           <w:sz w:val="24"/>
           <w:szCs w:val="24"/>
         </w:rPr>
-        <w:t xml:space="preserve"> OPIS ZADATKA </w:t>
-      </w:r>
-      <w:proofErr w:type="spellStart"/>
-      <w:r>
-        <w:rPr>
-          <w:rFonts w:cstheme="minorHAnsi"/>
-          <w:sz w:val="24"/>
-          <w:szCs w:val="24"/>
-        </w:rPr>
-        <w:t>za</w:t>
-      </w:r>
-      <w:proofErr w:type="spellEnd"/>
-      <w:r>
-        <w:rPr>
-          <w:rFonts w:cstheme="minorHAnsi"/>
-          <w:sz w:val="24"/>
-          <w:szCs w:val="24"/>
-        </w:rPr>
-        <w:t xml:space="preserve"> </w:t>
+        <w:t xml:space="preserve"> OPIS ZADATKA za </w:t>
       </w:r>
       <w:proofErr w:type="spellStart"/>
       <w:r>
@@ -983,25 +900,7 @@
           <w:sz w:val="24"/>
           <w:szCs w:val="24"/>
         </w:rPr>
-        <w:t xml:space="preserve"> </w:t>
-      </w:r>
-      <w:proofErr w:type="spellStart"/>
-      <w:r>
-        <w:rPr>
-          <w:rFonts w:cstheme="minorHAnsi"/>
-          <w:sz w:val="24"/>
-          <w:szCs w:val="24"/>
-        </w:rPr>
-        <w:t>da</w:t>
-      </w:r>
-      <w:proofErr w:type="spellEnd"/>
-      <w:r>
-        <w:rPr>
-          <w:rFonts w:cstheme="minorHAnsi"/>
-          <w:sz w:val="24"/>
-          <w:szCs w:val="24"/>
-        </w:rPr>
-        <w:t xml:space="preserve"> </w:t>
+        <w:t xml:space="preserve"> da </w:t>
       </w:r>
       <w:proofErr w:type="spellStart"/>
       <w:r>
@@ -1019,25 +918,7 @@
           <w:sz w:val="24"/>
           <w:szCs w:val="24"/>
         </w:rPr>
-        <w:t xml:space="preserve"> </w:t>
-      </w:r>
-      <w:proofErr w:type="spellStart"/>
-      <w:r>
-        <w:rPr>
-          <w:rFonts w:cstheme="minorHAnsi"/>
-          <w:sz w:val="24"/>
-          <w:szCs w:val="24"/>
-        </w:rPr>
-        <w:t>da</w:t>
-      </w:r>
-      <w:proofErr w:type="spellEnd"/>
-      <w:r>
-        <w:rPr>
-          <w:rFonts w:cstheme="minorHAnsi"/>
-          <w:sz w:val="24"/>
-          <w:szCs w:val="24"/>
-        </w:rPr>
-        <w:t xml:space="preserve"> </w:t>
+        <w:t xml:space="preserve"> da </w:t>
       </w:r>
       <w:proofErr w:type="spellStart"/>
       <w:r>
@@ -1127,25 +1008,7 @@
           <w:sz w:val="24"/>
           <w:szCs w:val="24"/>
         </w:rPr>
-        <w:t xml:space="preserve"> (</w:t>
-      </w:r>
-      <w:proofErr w:type="spellStart"/>
-      <w:r>
-        <w:rPr>
-          <w:rFonts w:cstheme="minorHAnsi"/>
-          <w:sz w:val="24"/>
-          <w:szCs w:val="24"/>
-        </w:rPr>
-        <w:t>za</w:t>
-      </w:r>
-      <w:proofErr w:type="spellEnd"/>
-      <w:r>
-        <w:rPr>
-          <w:rFonts w:cstheme="minorHAnsi"/>
-          <w:sz w:val="24"/>
-          <w:szCs w:val="24"/>
-        </w:rPr>
-        <w:t xml:space="preserve"> </w:t>
+        <w:t xml:space="preserve"> (za </w:t>
       </w:r>
       <w:proofErr w:type="spellStart"/>
       <w:r>
@@ -1377,25 +1240,7 @@
           <w:sz w:val="24"/>
           <w:szCs w:val="24"/>
         </w:rPr>
-        <w:t xml:space="preserve"> </w:t>
-      </w:r>
-      <w:proofErr w:type="spellStart"/>
-      <w:r>
-        <w:rPr>
-          <w:rFonts w:cstheme="minorHAnsi"/>
-          <w:sz w:val="24"/>
-          <w:szCs w:val="24"/>
-        </w:rPr>
-        <w:t>koji</w:t>
-      </w:r>
-      <w:proofErr w:type="spellEnd"/>
-      <w:r>
-        <w:rPr>
-          <w:rFonts w:cstheme="minorHAnsi"/>
-          <w:sz w:val="24"/>
-          <w:szCs w:val="24"/>
-        </w:rPr>
-        <w:t xml:space="preserve"> </w:t>
+        <w:t xml:space="preserve"> koji </w:t>
       </w:r>
       <w:proofErr w:type="spellStart"/>
       <w:r>
@@ -1451,23 +1296,13 @@
         </w:rPr>
         <w:t xml:space="preserve">. </w:t>
       </w:r>
-      <w:proofErr w:type="spellStart"/>
       <w:r>
         <w:rPr>
           <w:rFonts w:cstheme="minorHAnsi"/>
           <w:sz w:val="24"/>
           <w:szCs w:val="24"/>
         </w:rPr>
-        <w:t>Svi</w:t>
-      </w:r>
-      <w:proofErr w:type="spellEnd"/>
-      <w:r>
-        <w:rPr>
-          <w:rFonts w:cstheme="minorHAnsi"/>
-          <w:sz w:val="24"/>
-          <w:szCs w:val="24"/>
-        </w:rPr>
-        <w:t xml:space="preserve"> </w:t>
+        <w:t xml:space="preserve">Svi </w:t>
       </w:r>
       <w:proofErr w:type="spellStart"/>
       <w:r>
@@ -1593,25 +1428,7 @@
           <w:sz w:val="24"/>
           <w:szCs w:val="24"/>
         </w:rPr>
-        <w:t xml:space="preserve"> </w:t>
-      </w:r>
-      <w:proofErr w:type="spellStart"/>
-      <w:r>
-        <w:rPr>
-          <w:rFonts w:cstheme="minorHAnsi"/>
-          <w:sz w:val="24"/>
-          <w:szCs w:val="24"/>
-        </w:rPr>
-        <w:t>dela</w:t>
-      </w:r>
-      <w:proofErr w:type="spellEnd"/>
-      <w:r>
-        <w:rPr>
-          <w:rFonts w:cstheme="minorHAnsi"/>
-          <w:sz w:val="24"/>
-          <w:szCs w:val="24"/>
-        </w:rPr>
-        <w:t xml:space="preserve"> (numbers, geometry, measures), </w:t>
+        <w:t xml:space="preserve"> dela (numbers, geometry, measures), </w:t>
       </w:r>
       <w:proofErr w:type="spellStart"/>
       <w:r>
@@ -1799,23 +1616,13 @@
           <w:szCs w:val="24"/>
         </w:rPr>
       </w:pPr>
-      <w:proofErr w:type="spellStart"/>
       <w:r>
         <w:rPr>
           <w:rFonts w:cstheme="minorHAnsi"/>
           <w:sz w:val="24"/>
           <w:szCs w:val="24"/>
         </w:rPr>
-        <w:t>Sive</w:t>
-      </w:r>
-      <w:proofErr w:type="spellEnd"/>
-      <w:r>
-        <w:rPr>
-          <w:rFonts w:cstheme="minorHAnsi"/>
-          <w:sz w:val="24"/>
-          <w:szCs w:val="24"/>
-        </w:rPr>
-        <w:t xml:space="preserve"> </w:t>
+        <w:t xml:space="preserve">Sive </w:t>
       </w:r>
       <w:proofErr w:type="spellStart"/>
       <w:r>
@@ -1886,6 +1693,17 @@
           <w:szCs w:val="28"/>
         </w:rPr>
       </w:pPr>
+    </w:p>
+    <w:p>
+      <w:pPr>
+        <w:jc w:val="center"/>
+        <w:rPr>
+          <w:rFonts w:cstheme="minorHAnsi"/>
+          <w:b/>
+          <w:sz w:val="28"/>
+          <w:szCs w:val="28"/>
+        </w:rPr>
+      </w:pPr>
       <w:r>
         <w:rPr>
           <w:rFonts w:cstheme="minorHAnsi"/>
@@ -1893,7 +1711,6 @@
           <w:sz w:val="28"/>
           <w:szCs w:val="28"/>
         </w:rPr>
-        <w:lastRenderedPageBreak/>
         <w:t>PRVI RAZRED</w:t>
       </w:r>
     </w:p>
@@ -1912,7 +1729,7 @@
         <w:tblStyle w:val="TableGrid"/>
         <w:tblW w:w="0" w:type="auto"/>
         <w:tblLayout w:type="fixed"/>
-        <w:tblLook w:val="04A0"/>
+        <w:tblLook w:val="04A0" w:firstRow="1" w:lastRow="0" w:firstColumn="1" w:lastColumn="0" w:noHBand="0" w:noVBand="1"/>
       </w:tblPr>
       <w:tblGrid>
         <w:gridCol w:w="828"/>
@@ -1925,6 +1742,7 @@
         <w:tc>
           <w:tcPr>
             <w:tcW w:w="828" w:type="dxa"/>
+            <w:shd w:val="clear" w:color="auto" w:fill="D9D9D9" w:themeFill="background1" w:themeFillShade="D9"/>
             <w:vAlign w:val="center"/>
           </w:tcPr>
           <w:p>
@@ -1972,6 +1790,7 @@
         <w:tc>
           <w:tcPr>
             <w:tcW w:w="1710" w:type="dxa"/>
+            <w:shd w:val="clear" w:color="auto" w:fill="D9D9D9" w:themeFill="background1" w:themeFillShade="D9"/>
             <w:vAlign w:val="center"/>
           </w:tcPr>
           <w:p>
@@ -2021,6 +1840,7 @@
         <w:tc>
           <w:tcPr>
             <w:tcW w:w="2160" w:type="dxa"/>
+            <w:shd w:val="clear" w:color="auto" w:fill="D9D9D9" w:themeFill="background1" w:themeFillShade="D9"/>
             <w:vAlign w:val="center"/>
           </w:tcPr>
           <w:p>
@@ -2068,7 +1888,7 @@
         <w:tc>
           <w:tcPr>
             <w:tcW w:w="2790" w:type="dxa"/>
-            <w:shd w:val="pct5" w:color="auto" w:fill="auto"/>
+            <w:shd w:val="clear" w:color="auto" w:fill="D9D9D9" w:themeFill="background1" w:themeFillShade="D9"/>
             <w:vAlign w:val="center"/>
           </w:tcPr>
           <w:p>
@@ -2095,7 +1915,7 @@
         <w:tc>
           <w:tcPr>
             <w:tcW w:w="2088" w:type="dxa"/>
-            <w:shd w:val="clear" w:color="auto" w:fill="auto"/>
+            <w:shd w:val="clear" w:color="auto" w:fill="D9D9D9" w:themeFill="background1" w:themeFillShade="D9"/>
             <w:vAlign w:val="center"/>
           </w:tcPr>
           <w:p>
@@ -3990,19 +3810,11 @@
                 <w:rFonts w:cstheme="minorHAnsi"/>
               </w:rPr>
             </w:pPr>
-            <w:proofErr w:type="spellStart"/>
-            <w:r>
-              <w:rPr>
-                <w:rFonts w:cstheme="minorHAnsi"/>
-              </w:rPr>
-              <w:t>Parni</w:t>
-            </w:r>
-            <w:proofErr w:type="spellEnd"/>
-            <w:r>
-              <w:rPr>
-                <w:rFonts w:cstheme="minorHAnsi"/>
-              </w:rPr>
-              <w:t>/</w:t>
+            <w:r>
+              <w:rPr>
+                <w:rFonts w:cstheme="minorHAnsi"/>
+              </w:rPr>
+              <w:t>Parni/</w:t>
             </w:r>
             <w:proofErr w:type="spellStart"/>
             <w:r>
@@ -4755,7 +4567,7 @@
         <w:tc>
           <w:tcPr>
             <w:tcW w:w="828" w:type="dxa"/>
-            <w:shd w:val="pct5" w:color="auto" w:fill="auto"/>
+            <w:shd w:val="clear" w:color="auto" w:fill="D9D9D9" w:themeFill="background1" w:themeFillShade="D9"/>
           </w:tcPr>
           <w:p>
             <w:pPr>
@@ -4768,7 +4580,7 @@
         <w:tc>
           <w:tcPr>
             <w:tcW w:w="1710" w:type="dxa"/>
-            <w:shd w:val="pct5" w:color="auto" w:fill="auto"/>
+            <w:shd w:val="clear" w:color="auto" w:fill="D9D9D9" w:themeFill="background1" w:themeFillShade="D9"/>
           </w:tcPr>
           <w:p>
             <w:pPr>
@@ -4783,7 +4595,7 @@
         <w:tc>
           <w:tcPr>
             <w:tcW w:w="2160" w:type="dxa"/>
-            <w:shd w:val="pct5" w:color="auto" w:fill="auto"/>
+            <w:shd w:val="clear" w:color="auto" w:fill="D9D9D9" w:themeFill="background1" w:themeFillShade="D9"/>
           </w:tcPr>
           <w:p>
             <w:pPr>
@@ -4796,7 +4608,7 @@
         <w:tc>
           <w:tcPr>
             <w:tcW w:w="2790" w:type="dxa"/>
-            <w:shd w:val="pct5" w:color="auto" w:fill="auto"/>
+            <w:shd w:val="clear" w:color="auto" w:fill="D9D9D9" w:themeFill="background1" w:themeFillShade="D9"/>
           </w:tcPr>
           <w:p>
             <w:pPr>
@@ -4809,7 +4621,7 @@
         <w:tc>
           <w:tcPr>
             <w:tcW w:w="2088" w:type="dxa"/>
-            <w:shd w:val="clear" w:color="auto" w:fill="auto"/>
+            <w:shd w:val="clear" w:color="auto" w:fill="D9D9D9" w:themeFill="background1" w:themeFillShade="D9"/>
           </w:tcPr>
           <w:p>
             <w:pPr>
@@ -5086,21 +4898,12 @@
                 <w:color w:val="000000"/>
               </w:rPr>
             </w:pPr>
-            <w:proofErr w:type="spellStart"/>
-            <w:r>
-              <w:rPr>
-                <w:rFonts w:ascii="Calibri" w:hAnsi="Calibri" w:cs="Calibri"/>
-                <w:color w:val="000000"/>
-              </w:rPr>
-              <w:t>Veličina</w:t>
-            </w:r>
-            <w:proofErr w:type="spellEnd"/>
-            <w:r>
-              <w:rPr>
-                <w:rFonts w:ascii="Calibri" w:hAnsi="Calibri" w:cs="Calibri"/>
-                <w:color w:val="000000"/>
-              </w:rPr>
-              <w:t xml:space="preserve"> </w:t>
+            <w:r>
+              <w:rPr>
+                <w:rFonts w:ascii="Calibri" w:hAnsi="Calibri" w:cs="Calibri"/>
+                <w:color w:val="000000"/>
+              </w:rPr>
+              <w:t xml:space="preserve">Veličina </w:t>
             </w:r>
             <w:proofErr w:type="spellStart"/>
             <w:r>
@@ -5454,6 +5257,7 @@
                 <w:sz w:val="24"/>
                 <w:szCs w:val="24"/>
               </w:rPr>
+              <w:lastRenderedPageBreak/>
               <w:t>(2)</w:t>
             </w:r>
           </w:p>
@@ -5469,13 +5273,21 @@
                 <w:color w:val="000000"/>
               </w:rPr>
             </w:pPr>
-            <w:proofErr w:type="spellStart"/>
-            <w:r>
-              <w:rPr>
-                <w:rFonts w:ascii="Calibri" w:hAnsi="Calibri" w:cs="Calibri"/>
-                <w:color w:val="000000"/>
-              </w:rPr>
-              <w:t>Prava</w:t>
+            <w:r>
+              <w:rPr>
+                <w:rFonts w:ascii="Calibri" w:hAnsi="Calibri" w:cs="Calibri"/>
+                <w:color w:val="000000"/>
+              </w:rPr>
+              <w:lastRenderedPageBreak/>
+              <w:t xml:space="preserve">Prava, </w:t>
+            </w:r>
+            <w:proofErr w:type="spellStart"/>
+            <w:r>
+              <w:rPr>
+                <w:rFonts w:ascii="Calibri" w:hAnsi="Calibri" w:cs="Calibri"/>
+                <w:color w:val="000000"/>
+              </w:rPr>
+              <w:t>kriva</w:t>
             </w:r>
             <w:proofErr w:type="spellEnd"/>
             <w:r>
@@ -5491,22 +5303,7 @@
                 <w:rFonts w:ascii="Calibri" w:hAnsi="Calibri" w:cs="Calibri"/>
                 <w:color w:val="000000"/>
               </w:rPr>
-              <w:t>kriva</w:t>
-            </w:r>
-            <w:proofErr w:type="spellEnd"/>
-            <w:r>
-              <w:rPr>
-                <w:rFonts w:ascii="Calibri" w:hAnsi="Calibri" w:cs="Calibri"/>
-                <w:color w:val="000000"/>
-              </w:rPr>
-              <w:t xml:space="preserve">, </w:t>
-            </w:r>
-            <w:proofErr w:type="spellStart"/>
-            <w:r>
-              <w:rPr>
-                <w:rFonts w:ascii="Calibri" w:hAnsi="Calibri" w:cs="Calibri"/>
-                <w:color w:val="000000"/>
-              </w:rPr>
+              <w:lastRenderedPageBreak/>
               <w:t>izlomljena</w:t>
             </w:r>
             <w:proofErr w:type="spellEnd"/>
@@ -5655,7 +5452,6 @@
               <w:rPr>
                 <w:rFonts w:cstheme="minorHAnsi"/>
               </w:rPr>
-              <w:lastRenderedPageBreak/>
               <w:t>linija</w:t>
             </w:r>
             <w:proofErr w:type="spellEnd"/>
@@ -5844,7 +5640,7 @@
         <w:tc>
           <w:tcPr>
             <w:tcW w:w="828" w:type="dxa"/>
-            <w:shd w:val="pct5" w:color="auto" w:fill="auto"/>
+            <w:shd w:val="clear" w:color="auto" w:fill="D9D9D9" w:themeFill="background1" w:themeFillShade="D9"/>
           </w:tcPr>
           <w:p>
             <w:pPr>
@@ -5857,7 +5653,7 @@
         <w:tc>
           <w:tcPr>
             <w:tcW w:w="1710" w:type="dxa"/>
-            <w:shd w:val="pct5" w:color="auto" w:fill="auto"/>
+            <w:shd w:val="clear" w:color="auto" w:fill="D9D9D9" w:themeFill="background1" w:themeFillShade="D9"/>
           </w:tcPr>
           <w:p>
             <w:pPr>
@@ -5870,7 +5666,7 @@
         <w:tc>
           <w:tcPr>
             <w:tcW w:w="2160" w:type="dxa"/>
-            <w:shd w:val="pct5" w:color="auto" w:fill="auto"/>
+            <w:shd w:val="clear" w:color="auto" w:fill="D9D9D9" w:themeFill="background1" w:themeFillShade="D9"/>
           </w:tcPr>
           <w:p>
             <w:pPr>
@@ -5884,7 +5680,7 @@
         <w:tc>
           <w:tcPr>
             <w:tcW w:w="2790" w:type="dxa"/>
-            <w:shd w:val="pct5" w:color="auto" w:fill="auto"/>
+            <w:shd w:val="clear" w:color="auto" w:fill="D9D9D9" w:themeFill="background1" w:themeFillShade="D9"/>
           </w:tcPr>
           <w:p>
             <w:pPr>
@@ -5898,7 +5694,7 @@
         <w:tc>
           <w:tcPr>
             <w:tcW w:w="2088" w:type="dxa"/>
-            <w:shd w:val="clear" w:color="auto" w:fill="auto"/>
+            <w:shd w:val="clear" w:color="auto" w:fill="D9D9D9" w:themeFill="background1" w:themeFillShade="D9"/>
           </w:tcPr>
           <w:p>
             <w:pPr>
@@ -6181,7 +5977,7 @@
         <w:tblStyle w:val="TableGrid"/>
         <w:tblW w:w="9558" w:type="dxa"/>
         <w:tblLayout w:type="fixed"/>
-        <w:tblLook w:val="04A0"/>
+        <w:tblLook w:val="04A0" w:firstRow="1" w:lastRow="0" w:firstColumn="1" w:lastColumn="0" w:noHBand="0" w:noVBand="1"/>
       </w:tblPr>
       <w:tblGrid>
         <w:gridCol w:w="828"/>
@@ -6194,7 +5990,7 @@
         <w:tc>
           <w:tcPr>
             <w:tcW w:w="828" w:type="dxa"/>
-            <w:shd w:val="clear" w:color="auto" w:fill="auto"/>
+            <w:shd w:val="clear" w:color="auto" w:fill="D9D9D9" w:themeFill="background1" w:themeFillShade="D9"/>
           </w:tcPr>
           <w:p>
             <w:pPr>
@@ -6238,6 +6034,7 @@
         <w:tc>
           <w:tcPr>
             <w:tcW w:w="1260" w:type="dxa"/>
+            <w:shd w:val="clear" w:color="auto" w:fill="D9D9D9" w:themeFill="background1" w:themeFillShade="D9"/>
           </w:tcPr>
           <w:p>
             <w:pPr>
@@ -6284,7 +6081,7 @@
         <w:tc>
           <w:tcPr>
             <w:tcW w:w="2520" w:type="dxa"/>
-            <w:shd w:val="clear" w:color="auto" w:fill="auto"/>
+            <w:shd w:val="clear" w:color="auto" w:fill="D9D9D9" w:themeFill="background1" w:themeFillShade="D9"/>
           </w:tcPr>
           <w:p>
             <w:pPr>
@@ -6330,7 +6127,7 @@
         <w:tc>
           <w:tcPr>
             <w:tcW w:w="2790" w:type="dxa"/>
-            <w:shd w:val="pct5" w:color="auto" w:fill="auto"/>
+            <w:shd w:val="clear" w:color="auto" w:fill="D9D9D9" w:themeFill="background1" w:themeFillShade="D9"/>
           </w:tcPr>
           <w:p>
             <w:pPr>
@@ -6355,7 +6152,7 @@
         <w:tc>
           <w:tcPr>
             <w:tcW w:w="2160" w:type="dxa"/>
-            <w:shd w:val="clear" w:color="auto" w:fill="auto"/>
+            <w:shd w:val="clear" w:color="auto" w:fill="D9D9D9" w:themeFill="background1" w:themeFillShade="D9"/>
           </w:tcPr>
           <w:p>
             <w:pPr>
@@ -8565,6 +8362,7 @@
                 <w:sz w:val="24"/>
                 <w:szCs w:val="24"/>
               </w:rPr>
+              <w:lastRenderedPageBreak/>
               <w:t>izraz</w:t>
             </w:r>
             <w:proofErr w:type="spellEnd"/>
@@ -8625,6 +8423,7 @@
                 <w:rFonts w:ascii="Calibri" w:hAnsi="Calibri" w:cs="Calibri"/>
                 <w:color w:val="000000"/>
               </w:rPr>
+              <w:lastRenderedPageBreak/>
               <w:t>Redosled</w:t>
             </w:r>
             <w:proofErr w:type="spellEnd"/>
@@ -9701,51 +9500,35 @@
                 <w:rFonts w:eastAsia="Times New Roman" w:cstheme="minorHAnsi"/>
                 <w:color w:val="333333"/>
               </w:rPr>
-              <w:t xml:space="preserve"> </w:t>
-            </w:r>
-            <w:proofErr w:type="spellStart"/>
+              <w:t xml:space="preserve"> dela date </w:t>
+            </w:r>
             <w:r>
               <w:rPr>
                 <w:rFonts w:eastAsia="Times New Roman" w:cstheme="minorHAnsi"/>
                 <w:color w:val="333333"/>
               </w:rPr>
-              <w:t>dela</w:t>
-            </w:r>
-            <w:proofErr w:type="spellEnd"/>
+              <w:t xml:space="preserve"> </w:t>
+            </w:r>
+            <w:proofErr w:type="spellStart"/>
             <w:r>
               <w:rPr>
                 <w:rFonts w:eastAsia="Times New Roman" w:cstheme="minorHAnsi"/>
                 <w:color w:val="333333"/>
               </w:rPr>
-              <w:t xml:space="preserve"> date </w:t>
+              <w:t>veli</w:t>
             </w:r>
             <w:r>
               <w:rPr>
                 <w:rFonts w:eastAsia="Times New Roman" w:cstheme="minorHAnsi"/>
                 <w:color w:val="333333"/>
               </w:rPr>
-              <w:t xml:space="preserve"> </w:t>
-            </w:r>
-            <w:proofErr w:type="spellStart"/>
+              <w:t>č</w:t>
+            </w:r>
             <w:r>
               <w:rPr>
                 <w:rFonts w:eastAsia="Times New Roman" w:cstheme="minorHAnsi"/>
                 <w:color w:val="333333"/>
               </w:rPr>
-              <w:t>veli</w:t>
-            </w:r>
-            <w:r>
-              <w:rPr>
-                <w:rFonts w:eastAsia="Times New Roman" w:cstheme="minorHAnsi"/>
-                <w:color w:val="333333"/>
-              </w:rPr>
-              <w:t>č</w:t>
-            </w:r>
-            <w:r>
-              <w:rPr>
-                <w:rFonts w:eastAsia="Times New Roman" w:cstheme="minorHAnsi"/>
-                <w:color w:val="333333"/>
-              </w:rPr>
               <w:t>ine</w:t>
             </w:r>
             <w:proofErr w:type="spellEnd"/>
@@ -9789,7 +9572,7 @@
         <w:tc>
           <w:tcPr>
             <w:tcW w:w="828" w:type="dxa"/>
-            <w:shd w:val="pct5" w:color="auto" w:fill="auto"/>
+            <w:shd w:val="clear" w:color="auto" w:fill="D9D9D9" w:themeFill="background1" w:themeFillShade="D9"/>
           </w:tcPr>
           <w:p>
             <w:pPr>
@@ -9802,7 +9585,7 @@
         <w:tc>
           <w:tcPr>
             <w:tcW w:w="1260" w:type="dxa"/>
-            <w:shd w:val="pct5" w:color="auto" w:fill="auto"/>
+            <w:shd w:val="clear" w:color="auto" w:fill="D9D9D9" w:themeFill="background1" w:themeFillShade="D9"/>
           </w:tcPr>
           <w:p>
             <w:pPr>
@@ -9817,7 +9600,7 @@
         <w:tc>
           <w:tcPr>
             <w:tcW w:w="2520" w:type="dxa"/>
-            <w:shd w:val="pct5" w:color="auto" w:fill="auto"/>
+            <w:shd w:val="clear" w:color="auto" w:fill="D9D9D9" w:themeFill="background1" w:themeFillShade="D9"/>
           </w:tcPr>
           <w:p>
             <w:pPr>
@@ -9830,7 +9613,7 @@
         <w:tc>
           <w:tcPr>
             <w:tcW w:w="2790" w:type="dxa"/>
-            <w:shd w:val="pct5" w:color="auto" w:fill="auto"/>
+            <w:shd w:val="clear" w:color="auto" w:fill="D9D9D9" w:themeFill="background1" w:themeFillShade="D9"/>
           </w:tcPr>
           <w:p>
             <w:pPr>
@@ -9843,7 +9626,7 @@
         <w:tc>
           <w:tcPr>
             <w:tcW w:w="2160" w:type="dxa"/>
-            <w:shd w:val="clear" w:color="auto" w:fill="auto"/>
+            <w:shd w:val="clear" w:color="auto" w:fill="D9D9D9" w:themeFill="background1" w:themeFillShade="D9"/>
           </w:tcPr>
           <w:p>
             <w:pPr>
@@ -9896,7 +9679,6 @@
                 <w:szCs w:val="24"/>
               </w:rPr>
             </w:pPr>
-            <w:proofErr w:type="spellStart"/>
             <w:r>
               <w:rPr>
                 <w:rFonts w:cstheme="minorHAnsi"/>
@@ -9913,7 +9695,6 @@
               </w:rPr>
               <w:t>rava</w:t>
             </w:r>
-            <w:proofErr w:type="spellEnd"/>
             <w:r>
               <w:rPr>
                 <w:rFonts w:cstheme="minorHAnsi"/>
@@ -10714,7 +10495,7 @@
         <w:tc>
           <w:tcPr>
             <w:tcW w:w="828" w:type="dxa"/>
-            <w:shd w:val="pct5" w:color="auto" w:fill="auto"/>
+            <w:shd w:val="clear" w:color="auto" w:fill="D9D9D9" w:themeFill="background1" w:themeFillShade="D9"/>
           </w:tcPr>
           <w:p>
             <w:pPr>
@@ -10727,7 +10508,7 @@
         <w:tc>
           <w:tcPr>
             <w:tcW w:w="1260" w:type="dxa"/>
-            <w:shd w:val="pct5" w:color="auto" w:fill="auto"/>
+            <w:shd w:val="clear" w:color="auto" w:fill="D9D9D9" w:themeFill="background1" w:themeFillShade="D9"/>
           </w:tcPr>
           <w:p>
             <w:pPr>
@@ -10743,7 +10524,7 @@
         <w:tc>
           <w:tcPr>
             <w:tcW w:w="2520" w:type="dxa"/>
-            <w:shd w:val="pct5" w:color="auto" w:fill="auto"/>
+            <w:shd w:val="clear" w:color="auto" w:fill="D9D9D9" w:themeFill="background1" w:themeFillShade="D9"/>
           </w:tcPr>
           <w:p>
             <w:pPr>
@@ -10757,7 +10538,7 @@
         <w:tc>
           <w:tcPr>
             <w:tcW w:w="2790" w:type="dxa"/>
-            <w:shd w:val="pct5" w:color="auto" w:fill="auto"/>
+            <w:shd w:val="clear" w:color="auto" w:fill="D9D9D9" w:themeFill="background1" w:themeFillShade="D9"/>
           </w:tcPr>
           <w:p>
             <w:pPr>
@@ -10771,7 +10552,7 @@
         <w:tc>
           <w:tcPr>
             <w:tcW w:w="2160" w:type="dxa"/>
-            <w:shd w:val="clear" w:color="auto" w:fill="auto"/>
+            <w:shd w:val="clear" w:color="auto" w:fill="D9D9D9" w:themeFill="background1" w:themeFillShade="D9"/>
           </w:tcPr>
           <w:p>
             <w:pPr>
@@ -11297,23 +11078,7 @@
                 <w:rFonts w:ascii="Calibri" w:hAnsi="Calibri" w:cs="Calibri"/>
                 <w:color w:val="000000"/>
               </w:rPr>
-              <w:t xml:space="preserve">, </w:t>
-            </w:r>
-            <w:proofErr w:type="spellStart"/>
-            <w:r>
-              <w:rPr>
-                <w:rFonts w:ascii="Calibri" w:hAnsi="Calibri" w:cs="Calibri"/>
-                <w:color w:val="000000"/>
-              </w:rPr>
-              <w:t>dan</w:t>
-            </w:r>
-            <w:proofErr w:type="spellEnd"/>
-            <w:r>
-              <w:rPr>
-                <w:rFonts w:ascii="Calibri" w:hAnsi="Calibri" w:cs="Calibri"/>
-                <w:color w:val="000000"/>
-              </w:rPr>
-              <w:t xml:space="preserve">, </w:t>
+              <w:t xml:space="preserve">, dan, </w:t>
             </w:r>
             <w:proofErr w:type="spellStart"/>
             <w:r>
@@ -11579,12 +11344,6 @@
         </w:tc>
       </w:tr>
     </w:tbl>
-    <w:p/>
-    <w:p/>
-    <w:p/>
-    <w:p/>
-    <w:p/>
-    <w:p/>
     <w:p/>
     <w:p/>
     <w:p/>
@@ -11635,7 +11394,7 @@
         <w:tblStyle w:val="TableGrid"/>
         <w:tblW w:w="9558" w:type="dxa"/>
         <w:tblLayout w:type="fixed"/>
-        <w:tblLook w:val="04A0"/>
+        <w:tblLook w:val="04A0" w:firstRow="1" w:lastRow="0" w:firstColumn="1" w:lastColumn="0" w:noHBand="0" w:noVBand="1"/>
       </w:tblPr>
       <w:tblGrid>
         <w:gridCol w:w="828"/>
@@ -11648,7 +11407,7 @@
         <w:tc>
           <w:tcPr>
             <w:tcW w:w="828" w:type="dxa"/>
-            <w:shd w:val="clear" w:color="auto" w:fill="auto"/>
+            <w:shd w:val="clear" w:color="auto" w:fill="D9D9D9" w:themeFill="background1" w:themeFillShade="D9"/>
           </w:tcPr>
           <w:p>
             <w:pPr>
@@ -11692,6 +11451,7 @@
         <w:tc>
           <w:tcPr>
             <w:tcW w:w="1620" w:type="dxa"/>
+            <w:shd w:val="clear" w:color="auto" w:fill="D9D9D9" w:themeFill="background1" w:themeFillShade="D9"/>
           </w:tcPr>
           <w:p>
             <w:pPr>
@@ -11739,7 +11499,7 @@
         <w:tc>
           <w:tcPr>
             <w:tcW w:w="1980" w:type="dxa"/>
-            <w:shd w:val="clear" w:color="auto" w:fill="auto"/>
+            <w:shd w:val="clear" w:color="auto" w:fill="D9D9D9" w:themeFill="background1" w:themeFillShade="D9"/>
           </w:tcPr>
           <w:p>
             <w:pPr>
@@ -11785,7 +11545,7 @@
         <w:tc>
           <w:tcPr>
             <w:tcW w:w="2700" w:type="dxa"/>
-            <w:shd w:val="pct5" w:color="auto" w:fill="auto"/>
+            <w:shd w:val="clear" w:color="auto" w:fill="D9D9D9" w:themeFill="background1" w:themeFillShade="D9"/>
           </w:tcPr>
           <w:p>
             <w:pPr>
@@ -11810,7 +11570,7 @@
         <w:tc>
           <w:tcPr>
             <w:tcW w:w="2430" w:type="dxa"/>
-            <w:shd w:val="clear" w:color="auto" w:fill="auto"/>
+            <w:shd w:val="clear" w:color="auto" w:fill="D9D9D9" w:themeFill="background1" w:themeFillShade="D9"/>
           </w:tcPr>
           <w:p>
             <w:pPr>
@@ -11858,6 +11618,7 @@
                 <w:sz w:val="24"/>
                 <w:szCs w:val="24"/>
               </w:rPr>
+              <w:lastRenderedPageBreak/>
               <w:t>BROJEVI</w:t>
             </w:r>
           </w:p>
@@ -15223,7 +14984,6 @@
                 <w:rFonts w:eastAsia="Times New Roman" w:cstheme="minorHAnsi"/>
                 <w:color w:val="FF0000"/>
               </w:rPr>
-              <w:lastRenderedPageBreak/>
               <w:t>(2</w:t>
             </w:r>
             <w:r>
@@ -15252,7 +15012,6 @@
               <w:rPr>
                 <w:rFonts w:cstheme="minorHAnsi"/>
               </w:rPr>
-              <w:lastRenderedPageBreak/>
               <w:t>Sabiranje</w:t>
             </w:r>
             <w:proofErr w:type="spellEnd"/>
@@ -15281,7 +15040,6 @@
               <w:rPr>
                 <w:rFonts w:cstheme="minorHAnsi"/>
               </w:rPr>
-              <w:lastRenderedPageBreak/>
               <w:t>oduzimanje</w:t>
             </w:r>
             <w:proofErr w:type="spellEnd"/>
@@ -16045,7 +15803,7 @@
         <w:tc>
           <w:tcPr>
             <w:tcW w:w="828" w:type="dxa"/>
-            <w:shd w:val="pct5" w:color="auto" w:fill="auto"/>
+            <w:shd w:val="clear" w:color="auto" w:fill="D9D9D9" w:themeFill="background1" w:themeFillShade="D9"/>
           </w:tcPr>
           <w:p>
             <w:pPr>
@@ -16058,7 +15816,7 @@
         <w:tc>
           <w:tcPr>
             <w:tcW w:w="1620" w:type="dxa"/>
-            <w:shd w:val="pct5" w:color="auto" w:fill="auto"/>
+            <w:shd w:val="clear" w:color="auto" w:fill="D9D9D9" w:themeFill="background1" w:themeFillShade="D9"/>
           </w:tcPr>
           <w:p>
             <w:pPr>
@@ -16071,7 +15829,7 @@
         <w:tc>
           <w:tcPr>
             <w:tcW w:w="1980" w:type="dxa"/>
-            <w:shd w:val="pct5" w:color="auto" w:fill="auto"/>
+            <w:shd w:val="clear" w:color="auto" w:fill="D9D9D9" w:themeFill="background1" w:themeFillShade="D9"/>
           </w:tcPr>
           <w:p>
             <w:pPr>
@@ -16084,7 +15842,7 @@
         <w:tc>
           <w:tcPr>
             <w:tcW w:w="2700" w:type="dxa"/>
-            <w:shd w:val="pct5" w:color="auto" w:fill="auto"/>
+            <w:shd w:val="clear" w:color="auto" w:fill="D9D9D9" w:themeFill="background1" w:themeFillShade="D9"/>
           </w:tcPr>
           <w:p>
             <w:pPr>
@@ -16097,7 +15855,7 @@
         <w:tc>
           <w:tcPr>
             <w:tcW w:w="2430" w:type="dxa"/>
-            <w:shd w:val="clear" w:color="auto" w:fill="auto"/>
+            <w:shd w:val="clear" w:color="auto" w:fill="D9D9D9" w:themeFill="background1" w:themeFillShade="D9"/>
           </w:tcPr>
           <w:p>
             <w:pPr>
@@ -16151,7 +15909,6 @@
                 <w:szCs w:val="24"/>
               </w:rPr>
             </w:pPr>
-            <w:proofErr w:type="spellStart"/>
             <w:r>
               <w:rPr>
                 <w:rFonts w:cstheme="minorHAnsi"/>
@@ -16160,7 +15917,6 @@
               </w:rPr>
               <w:t>Prava</w:t>
             </w:r>
-            <w:proofErr w:type="spellEnd"/>
             <w:r>
               <w:rPr>
                 <w:rFonts w:cstheme="minorHAnsi"/>
@@ -16485,21 +16241,12 @@
                 <w:color w:val="000000"/>
               </w:rPr>
             </w:pPr>
-            <w:proofErr w:type="spellStart"/>
-            <w:r>
-              <w:rPr>
-                <w:rFonts w:ascii="Calibri" w:hAnsi="Calibri" w:cs="Calibri"/>
-                <w:color w:val="000000"/>
-              </w:rPr>
-              <w:t>Vrste</w:t>
-            </w:r>
-            <w:proofErr w:type="spellEnd"/>
-            <w:r>
-              <w:rPr>
-                <w:rFonts w:ascii="Calibri" w:hAnsi="Calibri" w:cs="Calibri"/>
-                <w:color w:val="000000"/>
-              </w:rPr>
-              <w:t xml:space="preserve"> </w:t>
+            <w:r>
+              <w:rPr>
+                <w:rFonts w:ascii="Calibri" w:hAnsi="Calibri" w:cs="Calibri"/>
+                <w:color w:val="000000"/>
+              </w:rPr>
+              <w:t xml:space="preserve">Vrste </w:t>
             </w:r>
             <w:proofErr w:type="spellStart"/>
             <w:r>
@@ -17701,7 +17448,7 @@
         <w:tc>
           <w:tcPr>
             <w:tcW w:w="828" w:type="dxa"/>
-            <w:shd w:val="pct5" w:color="auto" w:fill="auto"/>
+            <w:shd w:val="clear" w:color="auto" w:fill="D9D9D9" w:themeFill="background1" w:themeFillShade="D9"/>
           </w:tcPr>
           <w:p>
             <w:pPr>
@@ -17714,7 +17461,7 @@
         <w:tc>
           <w:tcPr>
             <w:tcW w:w="1620" w:type="dxa"/>
-            <w:shd w:val="pct5" w:color="auto" w:fill="auto"/>
+            <w:shd w:val="clear" w:color="auto" w:fill="D9D9D9" w:themeFill="background1" w:themeFillShade="D9"/>
           </w:tcPr>
           <w:p>
             <w:pPr>
@@ -17728,7 +17475,7 @@
         <w:tc>
           <w:tcPr>
             <w:tcW w:w="1980" w:type="dxa"/>
-            <w:shd w:val="pct5" w:color="auto" w:fill="auto"/>
+            <w:shd w:val="clear" w:color="auto" w:fill="D9D9D9" w:themeFill="background1" w:themeFillShade="D9"/>
           </w:tcPr>
           <w:p>
             <w:pPr>
@@ -17742,7 +17489,7 @@
         <w:tc>
           <w:tcPr>
             <w:tcW w:w="2700" w:type="dxa"/>
-            <w:shd w:val="pct5" w:color="auto" w:fill="auto"/>
+            <w:shd w:val="clear" w:color="auto" w:fill="D9D9D9" w:themeFill="background1" w:themeFillShade="D9"/>
           </w:tcPr>
           <w:p>
             <w:pPr>
@@ -17756,7 +17503,7 @@
         <w:tc>
           <w:tcPr>
             <w:tcW w:w="2430" w:type="dxa"/>
-            <w:shd w:val="clear" w:color="auto" w:fill="auto"/>
+            <w:shd w:val="clear" w:color="auto" w:fill="D9D9D9" w:themeFill="background1" w:themeFillShade="D9"/>
           </w:tcPr>
           <w:p>
             <w:pPr>
@@ -17839,16 +17586,7 @@
                 <w:sz w:val="24"/>
                 <w:szCs w:val="24"/>
               </w:rPr>
-              <w:t xml:space="preserve"> </w:t>
-            </w:r>
-            <w:proofErr w:type="spellStart"/>
-            <w:r>
-              <w:rPr>
-                <w:rFonts w:cstheme="minorHAnsi"/>
-                <w:sz w:val="24"/>
-                <w:szCs w:val="24"/>
-              </w:rPr>
-              <w:t>m</w:t>
+              <w:t xml:space="preserve"> m</w:t>
             </w:r>
             <w:r>
               <w:rPr>
@@ -17866,7 +17604,6 @@
               </w:rPr>
               <w:t>e</w:t>
             </w:r>
-            <w:proofErr w:type="spellEnd"/>
           </w:p>
           <w:p>
             <w:pPr>
@@ -19465,6 +19202,8 @@
         </w:tc>
       </w:tr>
     </w:tbl>
+    <w:p/>
+    <w:p/>
     <w:p/>
     <w:p/>
     <w:p/>
@@ -19486,6 +19225,7 @@
           <w:sz w:val="28"/>
           <w:szCs w:val="28"/>
         </w:rPr>
+        <w:lastRenderedPageBreak/>
         <w:t xml:space="preserve">ČETVRTI </w:t>
       </w:r>
       <w:r>
@@ -19514,7 +19254,7 @@
         <w:tblStyle w:val="TableGrid"/>
         <w:tblW w:w="9558" w:type="dxa"/>
         <w:tblLayout w:type="fixed"/>
-        <w:tblLook w:val="04A0"/>
+        <w:tblLook w:val="04A0" w:firstRow="1" w:lastRow="0" w:firstColumn="1" w:lastColumn="0" w:noHBand="0" w:noVBand="1"/>
       </w:tblPr>
       <w:tblGrid>
         <w:gridCol w:w="828"/>
@@ -19527,7 +19267,7 @@
         <w:tc>
           <w:tcPr>
             <w:tcW w:w="828" w:type="dxa"/>
-            <w:shd w:val="clear" w:color="auto" w:fill="auto"/>
+            <w:shd w:val="clear" w:color="auto" w:fill="D9D9D9" w:themeFill="background1" w:themeFillShade="D9"/>
           </w:tcPr>
           <w:p>
             <w:pPr>
@@ -19571,6 +19311,7 @@
         <w:tc>
           <w:tcPr>
             <w:tcW w:w="1620" w:type="dxa"/>
+            <w:shd w:val="clear" w:color="auto" w:fill="D9D9D9" w:themeFill="background1" w:themeFillShade="D9"/>
           </w:tcPr>
           <w:p>
             <w:pPr>
@@ -19618,7 +19359,7 @@
         <w:tc>
           <w:tcPr>
             <w:tcW w:w="1980" w:type="dxa"/>
-            <w:shd w:val="clear" w:color="auto" w:fill="auto"/>
+            <w:shd w:val="clear" w:color="auto" w:fill="D9D9D9" w:themeFill="background1" w:themeFillShade="D9"/>
           </w:tcPr>
           <w:p>
             <w:pPr>
@@ -19664,7 +19405,7 @@
         <w:tc>
           <w:tcPr>
             <w:tcW w:w="2700" w:type="dxa"/>
-            <w:shd w:val="pct5" w:color="auto" w:fill="auto"/>
+            <w:shd w:val="clear" w:color="auto" w:fill="D9D9D9" w:themeFill="background1" w:themeFillShade="D9"/>
           </w:tcPr>
           <w:p>
             <w:pPr>
@@ -19689,7 +19430,7 @@
         <w:tc>
           <w:tcPr>
             <w:tcW w:w="2430" w:type="dxa"/>
-            <w:shd w:val="clear" w:color="auto" w:fill="auto"/>
+            <w:shd w:val="clear" w:color="auto" w:fill="D9D9D9" w:themeFill="background1" w:themeFillShade="D9"/>
           </w:tcPr>
           <w:p>
             <w:pPr>
@@ -23335,7 +23076,6 @@
               <w:rPr>
                 <w:rFonts w:cstheme="minorHAnsi"/>
               </w:rPr>
-              <w:lastRenderedPageBreak/>
               <w:t>operacije</w:t>
             </w:r>
             <w:proofErr w:type="spellEnd"/>
@@ -23358,7 +23098,6 @@
                 <w:rFonts w:ascii="Calibri" w:hAnsi="Calibri" w:cs="Calibri"/>
                 <w:color w:val="000000"/>
               </w:rPr>
-              <w:lastRenderedPageBreak/>
               <w:t>Redosled</w:t>
             </w:r>
             <w:proofErr w:type="spellEnd"/>
@@ -23394,7 +23133,6 @@
               <w:rPr>
                 <w:rFonts w:cstheme="minorHAnsi"/>
               </w:rPr>
-              <w:lastRenderedPageBreak/>
               <w:t>operacij</w:t>
             </w:r>
             <w:r>
@@ -23421,7 +23159,6 @@
               <w:rPr>
                 <w:rFonts w:cstheme="minorHAnsi"/>
               </w:rPr>
-              <w:lastRenderedPageBreak/>
               <w:t>33, 34, 36, 37, 38</w:t>
             </w:r>
           </w:p>
@@ -24499,7 +24236,7 @@
         <w:tc>
           <w:tcPr>
             <w:tcW w:w="828" w:type="dxa"/>
-            <w:shd w:val="pct5" w:color="auto" w:fill="auto"/>
+            <w:shd w:val="clear" w:color="auto" w:fill="D9D9D9" w:themeFill="background1" w:themeFillShade="D9"/>
           </w:tcPr>
           <w:p>
             <w:pPr>
@@ -24512,7 +24249,7 @@
         <w:tc>
           <w:tcPr>
             <w:tcW w:w="1620" w:type="dxa"/>
-            <w:shd w:val="pct5" w:color="auto" w:fill="auto"/>
+            <w:shd w:val="clear" w:color="auto" w:fill="D9D9D9" w:themeFill="background1" w:themeFillShade="D9"/>
           </w:tcPr>
           <w:p>
             <w:pPr>
@@ -24525,7 +24262,7 @@
         <w:tc>
           <w:tcPr>
             <w:tcW w:w="1980" w:type="dxa"/>
-            <w:shd w:val="pct5" w:color="auto" w:fill="auto"/>
+            <w:shd w:val="clear" w:color="auto" w:fill="D9D9D9" w:themeFill="background1" w:themeFillShade="D9"/>
           </w:tcPr>
           <w:p>
             <w:pPr>
@@ -24538,7 +24275,7 @@
         <w:tc>
           <w:tcPr>
             <w:tcW w:w="2700" w:type="dxa"/>
-            <w:shd w:val="pct5" w:color="auto" w:fill="auto"/>
+            <w:shd w:val="clear" w:color="auto" w:fill="D9D9D9" w:themeFill="background1" w:themeFillShade="D9"/>
           </w:tcPr>
           <w:p>
             <w:pPr>
@@ -24551,7 +24288,7 @@
         <w:tc>
           <w:tcPr>
             <w:tcW w:w="2430" w:type="dxa"/>
-            <w:shd w:val="clear" w:color="auto" w:fill="auto"/>
+            <w:shd w:val="clear" w:color="auto" w:fill="D9D9D9" w:themeFill="background1" w:themeFillShade="D9"/>
           </w:tcPr>
           <w:p>
             <w:pPr>
@@ -25078,7 +24815,7 @@
         <w:tc>
           <w:tcPr>
             <w:tcW w:w="828" w:type="dxa"/>
-            <w:shd w:val="pct5" w:color="auto" w:fill="auto"/>
+            <w:shd w:val="clear" w:color="auto" w:fill="D9D9D9" w:themeFill="background1" w:themeFillShade="D9"/>
           </w:tcPr>
           <w:p>
             <w:pPr>
@@ -25091,7 +24828,7 @@
         <w:tc>
           <w:tcPr>
             <w:tcW w:w="1620" w:type="dxa"/>
-            <w:shd w:val="pct5" w:color="auto" w:fill="auto"/>
+            <w:shd w:val="clear" w:color="auto" w:fill="D9D9D9" w:themeFill="background1" w:themeFillShade="D9"/>
           </w:tcPr>
           <w:p>
             <w:pPr>
@@ -25105,7 +24842,7 @@
         <w:tc>
           <w:tcPr>
             <w:tcW w:w="1980" w:type="dxa"/>
-            <w:shd w:val="pct5" w:color="auto" w:fill="auto"/>
+            <w:shd w:val="clear" w:color="auto" w:fill="D9D9D9" w:themeFill="background1" w:themeFillShade="D9"/>
           </w:tcPr>
           <w:p>
             <w:pPr>
@@ -25119,7 +24856,7 @@
         <w:tc>
           <w:tcPr>
             <w:tcW w:w="2700" w:type="dxa"/>
-            <w:shd w:val="pct5" w:color="auto" w:fill="auto"/>
+            <w:shd w:val="clear" w:color="auto" w:fill="D9D9D9" w:themeFill="background1" w:themeFillShade="D9"/>
           </w:tcPr>
           <w:p>
             <w:pPr>
@@ -25133,7 +24870,7 @@
         <w:tc>
           <w:tcPr>
             <w:tcW w:w="2430" w:type="dxa"/>
-            <w:shd w:val="clear" w:color="auto" w:fill="auto"/>
+            <w:shd w:val="clear" w:color="auto" w:fill="D9D9D9" w:themeFill="background1" w:themeFillShade="D9"/>
           </w:tcPr>
           <w:p>
             <w:pPr>
@@ -27030,8 +26767,8 @@
 </file>
 
 <file path=word/numbering.xml><?xml version="1.0" encoding="utf-8"?>
-<w:numbering xmlns:ve="http://schemas.openxmlformats.org/markup-compatibility/2006" xmlns:o="urn:schemas-microsoft-com:office:office" xmlns:r="http://schemas.openxmlformats.org/officeDocument/2006/relationships" xmlns:m="http://schemas.openxmlformats.org/officeDocument/2006/math" xmlns:v="urn:schemas-microsoft-com:vml" xmlns:wp="http://schemas.openxmlformats.org/drawingml/2006/wordprocessingDrawing" xmlns:w10="urn:schemas-microsoft-com:office:word" xmlns:w="http://schemas.openxmlformats.org/wordprocessingml/2006/main" xmlns:wne="http://schemas.microsoft.com/office/word/2006/wordml">
-  <w:abstractNum w:abstractNumId="0">
+<w:numbering xmlns:wpc="http://schemas.microsoft.com/office/word/2010/wordprocessingCanvas" xmlns:cx="http://schemas.microsoft.com/office/drawing/2014/chartex" xmlns:cx1="http://schemas.microsoft.com/office/drawing/2015/9/8/chartex" xmlns:cx2="http://schemas.microsoft.com/office/drawing/2015/10/21/chartex" xmlns:cx3="http://schemas.microsoft.com/office/drawing/2016/5/9/chartex" xmlns:cx4="http://schemas.microsoft.com/office/drawing/2016/5/10/chartex" xmlns:cx5="http://schemas.microsoft.com/office/drawing/2016/5/11/chartex" xmlns:cx6="http://schemas.microsoft.com/office/drawing/2016/5/12/chartex" xmlns:cx7="http://schemas.microsoft.com/office/drawing/2016/5/13/chartex" xmlns:cx8="http://schemas.microsoft.com/office/drawing/2016/5/14/chartex" xmlns:mc="http://schemas.openxmlformats.org/markup-compatibility/2006" xmlns:aink="http://schemas.microsoft.com/office/drawing/2016/ink" xmlns:am3d="http://schemas.microsoft.com/office/drawing/2017/model3d" xmlns:o="urn:schemas-microsoft-com:office:office" xmlns:r="http://schemas.openxmlformats.org/officeDocument/2006/relationships" xmlns:m="http://schemas.openxmlformats.org/officeDocument/2006/math" xmlns:v="urn:schemas-microsoft-com:vml" xmlns:wp14="http://schemas.microsoft.com/office/word/2010/wordprocessingDrawing" xmlns:wp="http://schemas.openxmlformats.org/drawingml/2006/wordprocessingDrawing" xmlns:w10="urn:schemas-microsoft-com:office:word" xmlns:w="http://schemas.openxmlformats.org/wordprocessingml/2006/main" xmlns:w14="http://schemas.microsoft.com/office/word/2010/wordml" xmlns:w15="http://schemas.microsoft.com/office/word/2012/wordml" xmlns:w16cex="http://schemas.microsoft.com/office/word/2018/wordml/cex" xmlns:w16cid="http://schemas.microsoft.com/office/word/2016/wordml/cid" xmlns:w16="http://schemas.microsoft.com/office/word/2018/wordml" xmlns:w16sdtdh="http://schemas.microsoft.com/office/word/2020/wordml/sdtdatahash" xmlns:w16se="http://schemas.microsoft.com/office/word/2015/wordml/symex" xmlns:wpg="http://schemas.microsoft.com/office/word/2010/wordprocessingGroup" xmlns:wpi="http://schemas.microsoft.com/office/word/2010/wordprocessingInk" xmlns:wne="http://schemas.microsoft.com/office/word/2006/wordml" xmlns:wps="http://schemas.microsoft.com/office/word/2010/wordprocessingShape" mc:Ignorable="w14 w15 w16se w16cid w16 w16cex w16sdtdh wp14">
+  <w:abstractNum w:abstractNumId="0" w15:restartNumberingAfterBreak="0">
     <w:nsid w:val="08B4003D"/>
     <w:multiLevelType w:val="hybridMultilevel"/>
     <w:tmpl w:val="546E92A8"/>
@@ -27143,7 +26880,7 @@
       </w:rPr>
     </w:lvl>
   </w:abstractNum>
-  <w:abstractNum w:abstractNumId="1">
+  <w:abstractNum w:abstractNumId="1" w15:restartNumberingAfterBreak="0">
     <w:nsid w:val="14D86934"/>
     <w:multiLevelType w:val="hybridMultilevel"/>
     <w:tmpl w:val="AA0ACFBC"/>
@@ -27255,7 +26992,7 @@
       </w:rPr>
     </w:lvl>
   </w:abstractNum>
-  <w:abstractNum w:abstractNumId="2">
+  <w:abstractNum w:abstractNumId="2" w15:restartNumberingAfterBreak="0">
     <w:nsid w:val="4C715DF2"/>
     <w:multiLevelType w:val="hybridMultilevel"/>
     <w:tmpl w:val="C3D8D8FA"/>
@@ -27368,7 +27105,7 @@
       </w:rPr>
     </w:lvl>
   </w:abstractNum>
-  <w:abstractNum w:abstractNumId="3">
+  <w:abstractNum w:abstractNumId="3" w15:restartNumberingAfterBreak="0">
     <w:nsid w:val="6855458A"/>
     <w:multiLevelType w:val="hybridMultilevel"/>
     <w:tmpl w:val="BD46A7FA"/>
@@ -27480,7 +27217,7 @@
       </w:rPr>
     </w:lvl>
   </w:abstractNum>
-  <w:abstractNum w:abstractNumId="4">
+  <w:abstractNum w:abstractNumId="4" w15:restartNumberingAfterBreak="0">
     <w:nsid w:val="7D1D0792"/>
     <w:multiLevelType w:val="hybridMultilevel"/>
     <w:tmpl w:val="2E528F64"/>
@@ -27611,7 +27348,7 @@
 </file>
 
 <file path=word/styles.xml><?xml version="1.0" encoding="utf-8"?>
-<w:styles xmlns:r="http://schemas.openxmlformats.org/officeDocument/2006/relationships" xmlns:w="http://schemas.openxmlformats.org/wordprocessingml/2006/main">
+<w:styles xmlns:mc="http://schemas.openxmlformats.org/markup-compatibility/2006" xmlns:r="http://schemas.openxmlformats.org/officeDocument/2006/relationships" xmlns:w="http://schemas.openxmlformats.org/wordprocessingml/2006/main" xmlns:w14="http://schemas.microsoft.com/office/word/2010/wordml" xmlns:w15="http://schemas.microsoft.com/office/word/2012/wordml" xmlns:w16cex="http://schemas.microsoft.com/office/word/2018/wordml/cex" xmlns:w16cid="http://schemas.microsoft.com/office/word/2016/wordml/cid" xmlns:w16="http://schemas.microsoft.com/office/word/2018/wordml" xmlns:w16sdtdh="http://schemas.microsoft.com/office/word/2020/wordml/sdtdatahash" xmlns:w16se="http://schemas.microsoft.com/office/word/2015/wordml/symex" mc:Ignorable="w14 w15 w16se w16cid w16 w16cex w16sdtdh">
   <w:docDefaults>
     <w:rPrDefault>
       <w:rPr>
@@ -27627,144 +27364,383 @@
       </w:pPr>
     </w:pPrDefault>
   </w:docDefaults>
-  <w:latentStyles w:defLockedState="0" w:defUIPriority="99" w:defSemiHidden="1" w:defUnhideWhenUsed="1" w:defQFormat="0" w:count="267">
-    <w:lsdException w:name="Normal" w:semiHidden="0" w:uiPriority="0" w:unhideWhenUsed="0" w:qFormat="1"/>
-    <w:lsdException w:name="heading 1" w:semiHidden="0" w:uiPriority="9" w:unhideWhenUsed="0" w:qFormat="1"/>
-    <w:lsdException w:name="heading 2" w:uiPriority="9" w:qFormat="1"/>
-    <w:lsdException w:name="heading 3" w:uiPriority="9" w:qFormat="1"/>
-    <w:lsdException w:name="heading 4" w:uiPriority="9" w:qFormat="1"/>
-    <w:lsdException w:name="heading 5" w:uiPriority="9" w:qFormat="1"/>
-    <w:lsdException w:name="heading 6" w:uiPriority="9" w:qFormat="1"/>
-    <w:lsdException w:name="heading 7" w:uiPriority="9" w:qFormat="1"/>
-    <w:lsdException w:name="heading 8" w:uiPriority="9" w:qFormat="1"/>
-    <w:lsdException w:name="heading 9" w:uiPriority="9" w:qFormat="1"/>
-    <w:lsdException w:name="toc 1" w:uiPriority="39"/>
-    <w:lsdException w:name="toc 2" w:uiPriority="39"/>
-    <w:lsdException w:name="toc 3" w:uiPriority="39"/>
-    <w:lsdException w:name="toc 4" w:uiPriority="39"/>
-    <w:lsdException w:name="toc 5" w:uiPriority="39"/>
-    <w:lsdException w:name="toc 6" w:uiPriority="39"/>
-    <w:lsdException w:name="toc 7" w:uiPriority="39"/>
-    <w:lsdException w:name="toc 8" w:uiPriority="39"/>
-    <w:lsdException w:name="toc 9" w:uiPriority="39"/>
-    <w:lsdException w:name="caption" w:uiPriority="35" w:qFormat="1"/>
-    <w:lsdException w:name="Title" w:semiHidden="0" w:uiPriority="10" w:unhideWhenUsed="0" w:qFormat="1"/>
-    <w:lsdException w:name="Default Paragraph Font" w:uiPriority="1"/>
-    <w:lsdException w:name="Subtitle" w:semiHidden="0" w:uiPriority="11" w:unhideWhenUsed="0" w:qFormat="1"/>
-    <w:lsdException w:name="Strong" w:semiHidden="0" w:uiPriority="22" w:unhideWhenUsed="0" w:qFormat="1"/>
-    <w:lsdException w:name="Emphasis" w:semiHidden="0" w:uiPriority="20" w:unhideWhenUsed="0" w:qFormat="1"/>
-    <w:lsdException w:name="Table Grid" w:semiHidden="0" w:uiPriority="59" w:unhideWhenUsed="0"/>
-    <w:lsdException w:name="Placeholder Text" w:unhideWhenUsed="0"/>
-    <w:lsdException w:name="No Spacing" w:semiHidden="0" w:uiPriority="1" w:unhideWhenUsed="0" w:qFormat="1"/>
-    <w:lsdException w:name="Light Shading" w:semiHidden="0" w:uiPriority="60" w:unhideWhenUsed="0"/>
-    <w:lsdException w:name="Light List" w:semiHidden="0" w:uiPriority="61" w:unhideWhenUsed="0"/>
-    <w:lsdException w:name="Light Grid" w:semiHidden="0" w:uiPriority="62" w:unhideWhenUsed="0"/>
-    <w:lsdException w:name="Medium Shading 1" w:semiHidden="0" w:uiPriority="63" w:unhideWhenUsed="0"/>
-    <w:lsdException w:name="Medium Shading 2" w:semiHidden="0" w:uiPriority="64" w:unhideWhenUsed="0"/>
-    <w:lsdException w:name="Medium List 1" w:semiHidden="0" w:uiPriority="65" w:unhideWhenUsed="0"/>
-    <w:lsdException w:name="Medium List 2" w:semiHidden="0" w:uiPriority="66" w:unhideWhenUsed="0"/>
-    <w:lsdException w:name="Medium Grid 1" w:semiHidden="0" w:uiPriority="67" w:unhideWhenUsed="0"/>
-    <w:lsdException w:name="Medium Grid 2" w:semiHidden="0" w:uiPriority="68" w:unhideWhenUsed="0"/>
-    <w:lsdException w:name="Medium Grid 3" w:semiHidden="0" w:uiPriority="69" w:unhideWhenUsed="0"/>
-    <w:lsdException w:name="Dark List" w:semiHidden="0" w:uiPriority="70" w:unhideWhenUsed="0"/>
-    <w:lsdException w:name="Colorful Shading" w:semiHidden="0" w:uiPriority="71" w:unhideWhenUsed="0"/>
-    <w:lsdException w:name="Colorful List" w:semiHidden="0" w:uiPriority="72" w:unhideWhenUsed="0"/>
-    <w:lsdException w:name="Colorful Grid" w:semiHidden="0" w:uiPriority="73" w:unhideWhenUsed="0"/>
-    <w:lsdException w:name="Light Shading Accent 1" w:semiHidden="0" w:uiPriority="60" w:unhideWhenUsed="0"/>
-    <w:lsdException w:name="Light List Accent 1" w:semiHidden="0" w:uiPriority="61" w:unhideWhenUsed="0"/>
-    <w:lsdException w:name="Light Grid Accent 1" w:semiHidden="0" w:uiPriority="62" w:unhideWhenUsed="0"/>
-    <w:lsdException w:name="Medium Shading 1 Accent 1" w:semiHidden="0" w:uiPriority="63" w:unhideWhenUsed="0"/>
-    <w:lsdException w:name="Medium Shading 2 Accent 1" w:semiHidden="0" w:uiPriority="64" w:unhideWhenUsed="0"/>
-    <w:lsdException w:name="Medium List 1 Accent 1" w:semiHidden="0" w:uiPriority="65" w:unhideWhenUsed="0"/>
-    <w:lsdException w:name="Revision" w:unhideWhenUsed="0"/>
-    <w:lsdException w:name="List Paragraph" w:semiHidden="0" w:uiPriority="34" w:unhideWhenUsed="0" w:qFormat="1"/>
-    <w:lsdException w:name="Quote" w:semiHidden="0" w:uiPriority="29" w:unhideWhenUsed="0" w:qFormat="1"/>
-    <w:lsdException w:name="Intense Quote" w:semiHidden="0" w:uiPriority="30" w:unhideWhenUsed="0" w:qFormat="1"/>
-    <w:lsdException w:name="Medium List 2 Accent 1" w:semiHidden="0" w:uiPriority="66" w:unhideWhenUsed="0"/>
-    <w:lsdException w:name="Medium Grid 1 Accent 1" w:semiHidden="0" w:uiPriority="67" w:unhideWhenUsed="0"/>
-    <w:lsdException w:name="Medium Grid 2 Accent 1" w:semiHidden="0" w:uiPriority="68" w:unhideWhenUsed="0"/>
-    <w:lsdException w:name="Medium Grid 3 Accent 1" w:semiHidden="0" w:uiPriority="69" w:unhideWhenUsed="0"/>
-    <w:lsdException w:name="Dark List Accent 1" w:semiHidden="0" w:uiPriority="70" w:unhideWhenUsed="0"/>
-    <w:lsdException w:name="Colorful Shading Accent 1" w:semiHidden="0" w:uiPriority="71" w:unhideWhenUsed="0"/>
-    <w:lsdException w:name="Colorful List Accent 1" w:semiHidden="0" w:uiPriority="72" w:unhideWhenUsed="0"/>
-    <w:lsdException w:name="Colorful Grid Accent 1" w:semiHidden="0" w:uiPriority="73" w:unhideWhenUsed="0"/>
-    <w:lsdException w:name="Light Shading Accent 2" w:semiHidden="0" w:uiPriority="60" w:unhideWhenUsed="0"/>
-    <w:lsdException w:name="Light List Accent 2" w:semiHidden="0" w:uiPriority="61" w:unhideWhenUsed="0"/>
-    <w:lsdException w:name="Light Grid Accent 2" w:semiHidden="0" w:uiPriority="62" w:unhideWhenUsed="0"/>
-    <w:lsdException w:name="Medium Shading 1 Accent 2" w:semiHidden="0" w:uiPriority="63" w:unhideWhenUsed="0"/>
-    <w:lsdException w:name="Medium Shading 2 Accent 2" w:semiHidden="0" w:uiPriority="64" w:unhideWhenUsed="0"/>
-    <w:lsdException w:name="Medium List 1 Accent 2" w:semiHidden="0" w:uiPriority="65" w:unhideWhenUsed="0"/>
-    <w:lsdException w:name="Medium List 2 Accent 2" w:semiHidden="0" w:uiPriority="66" w:unhideWhenUsed="0"/>
-    <w:lsdException w:name="Medium Grid 1 Accent 2" w:semiHidden="0" w:uiPriority="67" w:unhideWhenUsed="0"/>
-    <w:lsdException w:name="Medium Grid 2 Accent 2" w:semiHidden="0" w:uiPriority="68" w:unhideWhenUsed="0"/>
-    <w:lsdException w:name="Medium Grid 3 Accent 2" w:semiHidden="0" w:uiPriority="69" w:unhideWhenUsed="0"/>
-    <w:lsdException w:name="Dark List Accent 2" w:semiHidden="0" w:uiPriority="70" w:unhideWhenUsed="0"/>
-    <w:lsdException w:name="Colorful Shading Accent 2" w:semiHidden="0" w:uiPriority="71" w:unhideWhenUsed="0"/>
-    <w:lsdException w:name="Colorful List Accent 2" w:semiHidden="0" w:uiPriority="72" w:unhideWhenUsed="0"/>
-    <w:lsdException w:name="Colorful Grid Accent 2" w:semiHidden="0" w:uiPriority="73" w:unhideWhenUsed="0"/>
-    <w:lsdException w:name="Light Shading Accent 3" w:semiHidden="0" w:uiPriority="60" w:unhideWhenUsed="0"/>
-    <w:lsdException w:name="Light List Accent 3" w:semiHidden="0" w:uiPriority="61" w:unhideWhenUsed="0"/>
-    <w:lsdException w:name="Light Grid Accent 3" w:semiHidden="0" w:uiPriority="62" w:unhideWhenUsed="0"/>
-    <w:lsdException w:name="Medium Shading 1 Accent 3" w:semiHidden="0" w:uiPriority="63" w:unhideWhenUsed="0"/>
-    <w:lsdException w:name="Medium Shading 2 Accent 3" w:semiHidden="0" w:uiPriority="64" w:unhideWhenUsed="0"/>
-    <w:lsdException w:name="Medium List 1 Accent 3" w:semiHidden="0" w:uiPriority="65" w:unhideWhenUsed="0"/>
-    <w:lsdException w:name="Medium List 2 Accent 3" w:semiHidden="0" w:uiPriority="66" w:unhideWhenUsed="0"/>
-    <w:lsdException w:name="Medium Grid 1 Accent 3" w:semiHidden="0" w:uiPriority="67" w:unhideWhenUsed="0"/>
-    <w:lsdException w:name="Medium Grid 2 Accent 3" w:semiHidden="0" w:uiPriority="68" w:unhideWhenUsed="0"/>
-    <w:lsdException w:name="Medium Grid 3 Accent 3" w:semiHidden="0" w:uiPriority="69" w:unhideWhenUsed="0"/>
-    <w:lsdException w:name="Dark List Accent 3" w:semiHidden="0" w:uiPriority="70" w:unhideWhenUsed="0"/>
-    <w:lsdException w:name="Colorful Shading Accent 3" w:semiHidden="0" w:uiPriority="71" w:unhideWhenUsed="0"/>
-    <w:lsdException w:name="Colorful List Accent 3" w:semiHidden="0" w:uiPriority="72" w:unhideWhenUsed="0"/>
-    <w:lsdException w:name="Colorful Grid Accent 3" w:semiHidden="0" w:uiPriority="73" w:unhideWhenUsed="0"/>
-    <w:lsdException w:name="Light Shading Accent 4" w:semiHidden="0" w:uiPriority="60" w:unhideWhenUsed="0"/>
-    <w:lsdException w:name="Light List Accent 4" w:semiHidden="0" w:uiPriority="61" w:unhideWhenUsed="0"/>
-    <w:lsdException w:name="Light Grid Accent 4" w:semiHidden="0" w:uiPriority="62" w:unhideWhenUsed="0"/>
-    <w:lsdException w:name="Medium Shading 1 Accent 4" w:semiHidden="0" w:uiPriority="63" w:unhideWhenUsed="0"/>
-    <w:lsdException w:name="Medium Shading 2 Accent 4" w:semiHidden="0" w:uiPriority="64" w:unhideWhenUsed="0"/>
-    <w:lsdException w:name="Medium List 1 Accent 4" w:semiHidden="0" w:uiPriority="65" w:unhideWhenUsed="0"/>
-    <w:lsdException w:name="Medium List 2 Accent 4" w:semiHidden="0" w:uiPriority="66" w:unhideWhenUsed="0"/>
-    <w:lsdException w:name="Medium Grid 1 Accent 4" w:semiHidden="0" w:uiPriority="67" w:unhideWhenUsed="0"/>
-    <w:lsdException w:name="Medium Grid 2 Accent 4" w:semiHidden="0" w:uiPriority="68" w:unhideWhenUsed="0"/>
-    <w:lsdException w:name="Medium Grid 3 Accent 4" w:semiHidden="0" w:uiPriority="69" w:unhideWhenUsed="0"/>
-    <w:lsdException w:name="Dark List Accent 4" w:semiHidden="0" w:uiPriority="70" w:unhideWhenUsed="0"/>
-    <w:lsdException w:name="Colorful Shading Accent 4" w:semiHidden="0" w:uiPriority="71" w:unhideWhenUsed="0"/>
-    <w:lsdException w:name="Colorful List Accent 4" w:semiHidden="0" w:uiPriority="72" w:unhideWhenUsed="0"/>
-    <w:lsdException w:name="Colorful Grid Accent 4" w:semiHidden="0" w:uiPriority="73" w:unhideWhenUsed="0"/>
-    <w:lsdException w:name="Light Shading Accent 5" w:semiHidden="0" w:uiPriority="60" w:unhideWhenUsed="0"/>
-    <w:lsdException w:name="Light List Accent 5" w:semiHidden="0" w:uiPriority="61" w:unhideWhenUsed="0"/>
-    <w:lsdException w:name="Light Grid Accent 5" w:semiHidden="0" w:uiPriority="62" w:unhideWhenUsed="0"/>
-    <w:lsdException w:name="Medium Shading 1 Accent 5" w:semiHidden="0" w:uiPriority="63" w:unhideWhenUsed="0"/>
-    <w:lsdException w:name="Medium Shading 2 Accent 5" w:semiHidden="0" w:uiPriority="64" w:unhideWhenUsed="0"/>
-    <w:lsdException w:name="Medium List 1 Accent 5" w:semiHidden="0" w:uiPriority="65" w:unhideWhenUsed="0"/>
-    <w:lsdException w:name="Medium List 2 Accent 5" w:semiHidden="0" w:uiPriority="66" w:unhideWhenUsed="0"/>
-    <w:lsdException w:name="Medium Grid 1 Accent 5" w:semiHidden="0" w:uiPriority="67" w:unhideWhenUsed="0"/>
-    <w:lsdException w:name="Medium Grid 2 Accent 5" w:semiHidden="0" w:uiPriority="68" w:unhideWhenUsed="0"/>
-    <w:lsdException w:name="Medium Grid 3 Accent 5" w:semiHidden="0" w:uiPriority="69" w:unhideWhenUsed="0"/>
-    <w:lsdException w:name="Dark List Accent 5" w:semiHidden="0" w:uiPriority="70" w:unhideWhenUsed="0"/>
-    <w:lsdException w:name="Colorful Shading Accent 5" w:semiHidden="0" w:uiPriority="71" w:unhideWhenUsed="0"/>
-    <w:lsdException w:name="Colorful List Accent 5" w:semiHidden="0" w:uiPriority="72" w:unhideWhenUsed="0"/>
-    <w:lsdException w:name="Colorful Grid Accent 5" w:semiHidden="0" w:uiPriority="73" w:unhideWhenUsed="0"/>
-    <w:lsdException w:name="Light Shading Accent 6" w:semiHidden="0" w:uiPriority="60" w:unhideWhenUsed="0"/>
-    <w:lsdException w:name="Light List Accent 6" w:semiHidden="0" w:uiPriority="61" w:unhideWhenUsed="0"/>
-    <w:lsdException w:name="Light Grid Accent 6" w:semiHidden="0" w:uiPriority="62" w:unhideWhenUsed="0"/>
-    <w:lsdException w:name="Medium Shading 1 Accent 6" w:semiHidden="0" w:uiPriority="63" w:unhideWhenUsed="0"/>
-    <w:lsdException w:name="Medium Shading 2 Accent 6" w:semiHidden="0" w:uiPriority="64" w:unhideWhenUsed="0"/>
-    <w:lsdException w:name="Medium List 1 Accent 6" w:semiHidden="0" w:uiPriority="65" w:unhideWhenUsed="0"/>
-    <w:lsdException w:name="Medium List 2 Accent 6" w:semiHidden="0" w:uiPriority="66" w:unhideWhenUsed="0"/>
-    <w:lsdException w:name="Medium Grid 1 Accent 6" w:semiHidden="0" w:uiPriority="67" w:unhideWhenUsed="0"/>
-    <w:lsdException w:name="Medium Grid 2 Accent 6" w:semiHidden="0" w:uiPriority="68" w:unhideWhenUsed="0"/>
-    <w:lsdException w:name="Medium Grid 3 Accent 6" w:semiHidden="0" w:uiPriority="69" w:unhideWhenUsed="0"/>
-    <w:lsdException w:name="Dark List Accent 6" w:semiHidden="0" w:uiPriority="70" w:unhideWhenUsed="0"/>
-    <w:lsdException w:name="Colorful Shading Accent 6" w:semiHidden="0" w:uiPriority="71" w:unhideWhenUsed="0"/>
-    <w:lsdException w:name="Colorful List Accent 6" w:semiHidden="0" w:uiPriority="72" w:unhideWhenUsed="0"/>
-    <w:lsdException w:name="Colorful Grid Accent 6" w:semiHidden="0" w:uiPriority="73" w:unhideWhenUsed="0"/>
-    <w:lsdException w:name="Subtle Emphasis" w:semiHidden="0" w:uiPriority="19" w:unhideWhenUsed="0" w:qFormat="1"/>
-    <w:lsdException w:name="Intense Emphasis" w:semiHidden="0" w:uiPriority="21" w:unhideWhenUsed="0" w:qFormat="1"/>
-    <w:lsdException w:name="Subtle Reference" w:semiHidden="0" w:uiPriority="31" w:unhideWhenUsed="0" w:qFormat="1"/>
-    <w:lsdException w:name="Intense Reference" w:semiHidden="0" w:uiPriority="32" w:unhideWhenUsed="0" w:qFormat="1"/>
-    <w:lsdException w:name="Book Title" w:semiHidden="0" w:uiPriority="33" w:unhideWhenUsed="0" w:qFormat="1"/>
-    <w:lsdException w:name="Bibliography" w:uiPriority="37"/>
-    <w:lsdException w:name="TOC Heading" w:uiPriority="39" w:qFormat="1"/>
+  <w:latentStyles w:defLockedState="0" w:defUIPriority="99" w:defSemiHidden="0" w:defUnhideWhenUsed="0" w:defQFormat="0" w:count="376">
+    <w:lsdException w:name="Normal" w:uiPriority="0" w:qFormat="1"/>
+    <w:lsdException w:name="heading 1" w:uiPriority="9" w:qFormat="1"/>
+    <w:lsdException w:name="heading 2" w:semiHidden="1" w:uiPriority="9" w:unhideWhenUsed="1" w:qFormat="1"/>
+    <w:lsdException w:name="heading 3" w:semiHidden="1" w:uiPriority="9" w:unhideWhenUsed="1" w:qFormat="1"/>
+    <w:lsdException w:name="heading 4" w:semiHidden="1" w:uiPriority="9" w:unhideWhenUsed="1" w:qFormat="1"/>
+    <w:lsdException w:name="heading 5" w:semiHidden="1" w:uiPriority="9" w:unhideWhenUsed="1" w:qFormat="1"/>
+    <w:lsdException w:name="heading 6" w:semiHidden="1" w:uiPriority="9" w:unhideWhenUsed="1" w:qFormat="1"/>
+    <w:lsdException w:name="heading 7" w:semiHidden="1" w:uiPriority="9" w:unhideWhenUsed="1" w:qFormat="1"/>
+    <w:lsdException w:name="heading 8" w:semiHidden="1" w:uiPriority="9" w:unhideWhenUsed="1" w:qFormat="1"/>
+    <w:lsdException w:name="heading 9" w:semiHidden="1" w:uiPriority="9" w:unhideWhenUsed="1" w:qFormat="1"/>
+    <w:lsdException w:name="index 1" w:semiHidden="1" w:unhideWhenUsed="1"/>
+    <w:lsdException w:name="index 2" w:semiHidden="1" w:unhideWhenUsed="1"/>
+    <w:lsdException w:name="index 3" w:semiHidden="1" w:unhideWhenUsed="1"/>
+    <w:lsdException w:name="index 4" w:semiHidden="1" w:unhideWhenUsed="1"/>
+    <w:lsdException w:name="index 5" w:semiHidden="1" w:unhideWhenUsed="1"/>
+    <w:lsdException w:name="index 6" w:semiHidden="1" w:unhideWhenUsed="1"/>
+    <w:lsdException w:name="index 7" w:semiHidden="1" w:unhideWhenUsed="1"/>
+    <w:lsdException w:name="index 8" w:semiHidden="1" w:unhideWhenUsed="1"/>
+    <w:lsdException w:name="index 9" w:semiHidden="1" w:unhideWhenUsed="1"/>
+    <w:lsdException w:name="toc 1" w:semiHidden="1" w:uiPriority="39" w:unhideWhenUsed="1"/>
+    <w:lsdException w:name="toc 2" w:semiHidden="1" w:uiPriority="39" w:unhideWhenUsed="1"/>
+    <w:lsdException w:name="toc 3" w:semiHidden="1" w:uiPriority="39" w:unhideWhenUsed="1"/>
+    <w:lsdException w:name="toc 4" w:semiHidden="1" w:uiPriority="39" w:unhideWhenUsed="1"/>
+    <w:lsdException w:name="toc 5" w:semiHidden="1" w:uiPriority="39" w:unhideWhenUsed="1"/>
+    <w:lsdException w:name="toc 6" w:semiHidden="1" w:uiPriority="39" w:unhideWhenUsed="1"/>
+    <w:lsdException w:name="toc 7" w:semiHidden="1" w:uiPriority="39" w:unhideWhenUsed="1"/>
+    <w:lsdException w:name="toc 8" w:semiHidden="1" w:uiPriority="39" w:unhideWhenUsed="1"/>
+    <w:lsdException w:name="toc 9" w:semiHidden="1" w:uiPriority="39" w:unhideWhenUsed="1"/>
+    <w:lsdException w:name="Normal Indent" w:semiHidden="1" w:unhideWhenUsed="1"/>
+    <w:lsdException w:name="footnote text" w:semiHidden="1" w:unhideWhenUsed="1"/>
+    <w:lsdException w:name="annotation text" w:semiHidden="1" w:unhideWhenUsed="1"/>
+    <w:lsdException w:name="header" w:semiHidden="1" w:unhideWhenUsed="1"/>
+    <w:lsdException w:name="footer" w:semiHidden="1" w:unhideWhenUsed="1"/>
+    <w:lsdException w:name="index heading" w:semiHidden="1" w:unhideWhenUsed="1"/>
+    <w:lsdException w:name="caption" w:semiHidden="1" w:uiPriority="35" w:unhideWhenUsed="1" w:qFormat="1"/>
+    <w:lsdException w:name="table of figures" w:semiHidden="1" w:unhideWhenUsed="1"/>
+    <w:lsdException w:name="envelope address" w:semiHidden="1" w:unhideWhenUsed="1"/>
+    <w:lsdException w:name="envelope return" w:semiHidden="1" w:unhideWhenUsed="1"/>
+    <w:lsdException w:name="footnote reference" w:semiHidden="1" w:unhideWhenUsed="1"/>
+    <w:lsdException w:name="annotation reference" w:semiHidden="1" w:unhideWhenUsed="1"/>
+    <w:lsdException w:name="line number" w:semiHidden="1" w:unhideWhenUsed="1"/>
+    <w:lsdException w:name="page number" w:semiHidden="1" w:unhideWhenUsed="1"/>
+    <w:lsdException w:name="endnote reference" w:semiHidden="1" w:unhideWhenUsed="1"/>
+    <w:lsdException w:name="endnote text" w:semiHidden="1" w:unhideWhenUsed="1"/>
+    <w:lsdException w:name="table of authorities" w:semiHidden="1" w:unhideWhenUsed="1"/>
+    <w:lsdException w:name="macro" w:semiHidden="1" w:unhideWhenUsed="1"/>
+    <w:lsdException w:name="toa heading" w:semiHidden="1" w:unhideWhenUsed="1"/>
+    <w:lsdException w:name="List" w:semiHidden="1" w:unhideWhenUsed="1"/>
+    <w:lsdException w:name="List Bullet" w:semiHidden="1" w:unhideWhenUsed="1"/>
+    <w:lsdException w:name="List Number" w:semiHidden="1" w:unhideWhenUsed="1"/>
+    <w:lsdException w:name="List 2" w:semiHidden="1" w:unhideWhenUsed="1"/>
+    <w:lsdException w:name="List 3" w:semiHidden="1" w:unhideWhenUsed="1"/>
+    <w:lsdException w:name="List 4" w:semiHidden="1" w:unhideWhenUsed="1"/>
+    <w:lsdException w:name="List 5" w:semiHidden="1" w:unhideWhenUsed="1"/>
+    <w:lsdException w:name="List Bullet 2" w:semiHidden="1" w:unhideWhenUsed="1"/>
+    <w:lsdException w:name="List Bullet 3" w:semiHidden="1" w:unhideWhenUsed="1"/>
+    <w:lsdException w:name="List Bullet 4" w:semiHidden="1" w:unhideWhenUsed="1"/>
+    <w:lsdException w:name="List Bullet 5" w:semiHidden="1" w:unhideWhenUsed="1"/>
+    <w:lsdException w:name="List Number 2" w:semiHidden="1" w:unhideWhenUsed="1"/>
+    <w:lsdException w:name="List Number 3" w:semiHidden="1" w:unhideWhenUsed="1"/>
+    <w:lsdException w:name="List Number 4" w:semiHidden="1" w:unhideWhenUsed="1"/>
+    <w:lsdException w:name="List Number 5" w:semiHidden="1" w:unhideWhenUsed="1"/>
+    <w:lsdException w:name="Title" w:uiPriority="10" w:qFormat="1"/>
+    <w:lsdException w:name="Closing" w:semiHidden="1" w:unhideWhenUsed="1"/>
+    <w:lsdException w:name="Signature" w:semiHidden="1" w:unhideWhenUsed="1"/>
+    <w:lsdException w:name="Default Paragraph Font" w:semiHidden="1" w:uiPriority="1" w:unhideWhenUsed="1"/>
+    <w:lsdException w:name="Body Text" w:semiHidden="1" w:unhideWhenUsed="1"/>
+    <w:lsdException w:name="Body Text Indent" w:semiHidden="1" w:unhideWhenUsed="1"/>
+    <w:lsdException w:name="List Continue" w:semiHidden="1" w:unhideWhenUsed="1"/>
+    <w:lsdException w:name="List Continue 2" w:semiHidden="1" w:unhideWhenUsed="1"/>
+    <w:lsdException w:name="List Continue 3" w:semiHidden="1" w:unhideWhenUsed="1"/>
+    <w:lsdException w:name="List Continue 4" w:semiHidden="1" w:unhideWhenUsed="1"/>
+    <w:lsdException w:name="List Continue 5" w:semiHidden="1" w:unhideWhenUsed="1"/>
+    <w:lsdException w:name="Message Header" w:semiHidden="1" w:unhideWhenUsed="1"/>
+    <w:lsdException w:name="Subtitle" w:uiPriority="11" w:qFormat="1"/>
+    <w:lsdException w:name="Salutation" w:semiHidden="1" w:unhideWhenUsed="1"/>
+    <w:lsdException w:name="Date" w:semiHidden="1" w:unhideWhenUsed="1"/>
+    <w:lsdException w:name="Body Text First Indent" w:semiHidden="1" w:unhideWhenUsed="1"/>
+    <w:lsdException w:name="Body Text First Indent 2" w:semiHidden="1" w:unhideWhenUsed="1"/>
+    <w:lsdException w:name="Note Heading" w:semiHidden="1" w:unhideWhenUsed="1"/>
+    <w:lsdException w:name="Body Text 2" w:semiHidden="1" w:unhideWhenUsed="1"/>
+    <w:lsdException w:name="Body Text 3" w:semiHidden="1" w:unhideWhenUsed="1"/>
+    <w:lsdException w:name="Body Text Indent 2" w:semiHidden="1" w:unhideWhenUsed="1"/>
+    <w:lsdException w:name="Body Text Indent 3" w:semiHidden="1" w:unhideWhenUsed="1"/>
+    <w:lsdException w:name="Block Text" w:semiHidden="1" w:unhideWhenUsed="1"/>
+    <w:lsdException w:name="Hyperlink" w:semiHidden="1" w:unhideWhenUsed="1"/>
+    <w:lsdException w:name="FollowedHyperlink" w:semiHidden="1" w:unhideWhenUsed="1"/>
+    <w:lsdException w:name="Strong" w:uiPriority="22" w:qFormat="1"/>
+    <w:lsdException w:name="Emphasis" w:uiPriority="20" w:qFormat="1"/>
+    <w:lsdException w:name="Document Map" w:semiHidden="1" w:unhideWhenUsed="1"/>
+    <w:lsdException w:name="Plain Text" w:semiHidden="1" w:unhideWhenUsed="1"/>
+    <w:lsdException w:name="E-mail Signature" w:semiHidden="1" w:unhideWhenUsed="1"/>
+    <w:lsdException w:name="HTML Top of Form" w:semiHidden="1" w:unhideWhenUsed="1"/>
+    <w:lsdException w:name="HTML Bottom of Form" w:semiHidden="1" w:unhideWhenUsed="1"/>
+    <w:lsdException w:name="Normal (Web)" w:semiHidden="1" w:unhideWhenUsed="1"/>
+    <w:lsdException w:name="HTML Acronym" w:semiHidden="1" w:unhideWhenUsed="1"/>
+    <w:lsdException w:name="HTML Address" w:semiHidden="1" w:unhideWhenUsed="1"/>
+    <w:lsdException w:name="HTML Cite" w:semiHidden="1" w:unhideWhenUsed="1"/>
+    <w:lsdException w:name="HTML Code" w:semiHidden="1" w:unhideWhenUsed="1"/>
+    <w:lsdException w:name="HTML Definition" w:semiHidden="1" w:unhideWhenUsed="1"/>
+    <w:lsdException w:name="HTML Keyboard" w:semiHidden="1" w:unhideWhenUsed="1"/>
+    <w:lsdException w:name="HTML Preformatted" w:semiHidden="1" w:unhideWhenUsed="1"/>
+    <w:lsdException w:name="HTML Sample" w:semiHidden="1" w:unhideWhenUsed="1"/>
+    <w:lsdException w:name="HTML Typewriter" w:semiHidden="1" w:unhideWhenUsed="1"/>
+    <w:lsdException w:name="HTML Variable" w:semiHidden="1" w:unhideWhenUsed="1"/>
+    <w:lsdException w:name="Normal Table" w:semiHidden="1" w:unhideWhenUsed="1"/>
+    <w:lsdException w:name="annotation subject" w:semiHidden="1" w:unhideWhenUsed="1"/>
+    <w:lsdException w:name="No List" w:semiHidden="1" w:unhideWhenUsed="1"/>
+    <w:lsdException w:name="Outline List 1" w:semiHidden="1" w:unhideWhenUsed="1"/>
+    <w:lsdException w:name="Outline List 2" w:semiHidden="1" w:unhideWhenUsed="1"/>
+    <w:lsdException w:name="Outline List 3" w:semiHidden="1" w:unhideWhenUsed="1"/>
+    <w:lsdException w:name="Table Simple 1" w:semiHidden="1" w:unhideWhenUsed="1"/>
+    <w:lsdException w:name="Table Simple 2" w:semiHidden="1" w:unhideWhenUsed="1"/>
+    <w:lsdException w:name="Table Simple 3" w:semiHidden="1" w:unhideWhenUsed="1"/>
+    <w:lsdException w:name="Table Classic 1" w:semiHidden="1" w:unhideWhenUsed="1"/>
+    <w:lsdException w:name="Table Classic 2" w:semiHidden="1" w:unhideWhenUsed="1"/>
+    <w:lsdException w:name="Table Classic 3" w:semiHidden="1" w:unhideWhenUsed="1"/>
+    <w:lsdException w:name="Table Classic 4" w:semiHidden="1" w:unhideWhenUsed="1"/>
+    <w:lsdException w:name="Table Colorful 1" w:semiHidden="1" w:unhideWhenUsed="1"/>
+    <w:lsdException w:name="Table Colorful 2" w:semiHidden="1" w:unhideWhenUsed="1"/>
+    <w:lsdException w:name="Table Colorful 3" w:semiHidden="1" w:unhideWhenUsed="1"/>
+    <w:lsdException w:name="Table Columns 1" w:semiHidden="1" w:unhideWhenUsed="1"/>
+    <w:lsdException w:name="Table Columns 2" w:semiHidden="1" w:unhideWhenUsed="1"/>
+    <w:lsdException w:name="Table Columns 3" w:semiHidden="1" w:unhideWhenUsed="1"/>
+    <w:lsdException w:name="Table Columns 4" w:semiHidden="1" w:unhideWhenUsed="1"/>
+    <w:lsdException w:name="Table Columns 5" w:semiHidden="1" w:unhideWhenUsed="1"/>
+    <w:lsdException w:name="Table Grid 1" w:semiHidden="1" w:unhideWhenUsed="1"/>
+    <w:lsdException w:name="Table Grid 2" w:semiHidden="1" w:unhideWhenUsed="1"/>
+    <w:lsdException w:name="Table Grid 3" w:semiHidden="1" w:unhideWhenUsed="1"/>
+    <w:lsdException w:name="Table Grid 4" w:semiHidden="1" w:unhideWhenUsed="1"/>
+    <w:lsdException w:name="Table Grid 5" w:semiHidden="1" w:unhideWhenUsed="1"/>
+    <w:lsdException w:name="Table Grid 6" w:semiHidden="1" w:unhideWhenUsed="1"/>
+    <w:lsdException w:name="Table Grid 7" w:semiHidden="1" w:unhideWhenUsed="1"/>
+    <w:lsdException w:name="Table Grid 8" w:semiHidden="1" w:unhideWhenUsed="1"/>
+    <w:lsdException w:name="Table List 1" w:semiHidden="1" w:unhideWhenUsed="1"/>
+    <w:lsdException w:name="Table List 2" w:semiHidden="1" w:unhideWhenUsed="1"/>
+    <w:lsdException w:name="Table List 3" w:semiHidden="1" w:unhideWhenUsed="1"/>
+    <w:lsdException w:name="Table List 4" w:semiHidden="1" w:unhideWhenUsed="1"/>
+    <w:lsdException w:name="Table List 5" w:semiHidden="1" w:unhideWhenUsed="1"/>
+    <w:lsdException w:name="Table List 6" w:semiHidden="1" w:unhideWhenUsed="1"/>
+    <w:lsdException w:name="Table List 7" w:semiHidden="1" w:unhideWhenUsed="1"/>
+    <w:lsdException w:name="Table List 8" w:semiHidden="1" w:unhideWhenUsed="1"/>
+    <w:lsdException w:name="Table 3D effects 1" w:semiHidden="1" w:unhideWhenUsed="1"/>
+    <w:lsdException w:name="Table 3D effects 2" w:semiHidden="1" w:unhideWhenUsed="1"/>
+    <w:lsdException w:name="Table 3D effects 3" w:semiHidden="1" w:unhideWhenUsed="1"/>
+    <w:lsdException w:name="Table Contemporary" w:semiHidden="1" w:unhideWhenUsed="1"/>
+    <w:lsdException w:name="Table Elegant" w:semiHidden="1" w:unhideWhenUsed="1"/>
+    <w:lsdException w:name="Table Professional" w:semiHidden="1" w:unhideWhenUsed="1"/>
+    <w:lsdException w:name="Table Subtle 1" w:semiHidden="1" w:unhideWhenUsed="1"/>
+    <w:lsdException w:name="Table Subtle 2" w:semiHidden="1" w:unhideWhenUsed="1"/>
+    <w:lsdException w:name="Table Web 1" w:semiHidden="1" w:unhideWhenUsed="1"/>
+    <w:lsdException w:name="Table Web 2" w:semiHidden="1" w:unhideWhenUsed="1"/>
+    <w:lsdException w:name="Table Web 3" w:semiHidden="1" w:unhideWhenUsed="1"/>
+    <w:lsdException w:name="Balloon Text" w:semiHidden="1" w:unhideWhenUsed="1"/>
+    <w:lsdException w:name="Table Grid" w:semiHidden="1" w:uiPriority="59" w:unhideWhenUsed="1"/>
+    <w:lsdException w:name="Table Theme" w:semiHidden="1" w:unhideWhenUsed="1"/>
+    <w:lsdException w:name="Placeholder Text" w:semiHidden="1"/>
+    <w:lsdException w:name="No Spacing" w:uiPriority="1" w:qFormat="1"/>
+    <w:lsdException w:name="Light Shading" w:uiPriority="60"/>
+    <w:lsdException w:name="Light List" w:uiPriority="61"/>
+    <w:lsdException w:name="Light Grid" w:uiPriority="62"/>
+    <w:lsdException w:name="Medium Shading 1" w:uiPriority="63"/>
+    <w:lsdException w:name="Medium Shading 2" w:uiPriority="64"/>
+    <w:lsdException w:name="Medium List 1" w:uiPriority="65"/>
+    <w:lsdException w:name="Medium List 2" w:uiPriority="66"/>
+    <w:lsdException w:name="Medium Grid 1" w:uiPriority="67"/>
+    <w:lsdException w:name="Medium Grid 2" w:uiPriority="68"/>
+    <w:lsdException w:name="Medium Grid 3" w:uiPriority="69"/>
+    <w:lsdException w:name="Dark List" w:uiPriority="70"/>
+    <w:lsdException w:name="Colorful Shading" w:uiPriority="71"/>
+    <w:lsdException w:name="Colorful List" w:uiPriority="72"/>
+    <w:lsdException w:name="Colorful Grid" w:uiPriority="73"/>
+    <w:lsdException w:name="Light Shading Accent 1" w:uiPriority="60"/>
+    <w:lsdException w:name="Light List Accent 1" w:uiPriority="61"/>
+    <w:lsdException w:name="Light Grid Accent 1" w:uiPriority="62"/>
+    <w:lsdException w:name="Medium Shading 1 Accent 1" w:uiPriority="63"/>
+    <w:lsdException w:name="Medium Shading 2 Accent 1" w:uiPriority="64"/>
+    <w:lsdException w:name="Medium List 1 Accent 1" w:uiPriority="65"/>
+    <w:lsdException w:name="Revision" w:semiHidden="1"/>
+    <w:lsdException w:name="List Paragraph" w:uiPriority="34" w:qFormat="1"/>
+    <w:lsdException w:name="Quote" w:uiPriority="29" w:qFormat="1"/>
+    <w:lsdException w:name="Intense Quote" w:uiPriority="30" w:qFormat="1"/>
+    <w:lsdException w:name="Medium List 2 Accent 1" w:uiPriority="66"/>
+    <w:lsdException w:name="Medium Grid 1 Accent 1" w:uiPriority="67"/>
+    <w:lsdException w:name="Medium Grid 2 Accent 1" w:uiPriority="68"/>
+    <w:lsdException w:name="Medium Grid 3 Accent 1" w:uiPriority="69"/>
+    <w:lsdException w:name="Dark List Accent 1" w:uiPriority="70"/>
+    <w:lsdException w:name="Colorful Shading Accent 1" w:uiPriority="71"/>
+    <w:lsdException w:name="Colorful List Accent 1" w:uiPriority="72"/>
+    <w:lsdException w:name="Colorful Grid Accent 1" w:uiPriority="73"/>
+    <w:lsdException w:name="Light Shading Accent 2" w:uiPriority="60"/>
+    <w:lsdException w:name="Light List Accent 2" w:uiPriority="61"/>
+    <w:lsdException w:name="Light Grid Accent 2" w:uiPriority="62"/>
+    <w:lsdException w:name="Medium Shading 1 Accent 2" w:uiPriority="63"/>
+    <w:lsdException w:name="Medium Shading 2 Accent 2" w:uiPriority="64"/>
+    <w:lsdException w:name="Medium List 1 Accent 2" w:uiPriority="65"/>
+    <w:lsdException w:name="Medium List 2 Accent 2" w:uiPriority="66"/>
+    <w:lsdException w:name="Medium Grid 1 Accent 2" w:uiPriority="67"/>
+    <w:lsdException w:name="Medium Grid 2 Accent 2" w:uiPriority="68"/>
+    <w:lsdException w:name="Medium Grid 3 Accent 2" w:uiPriority="69"/>
+    <w:lsdException w:name="Dark List Accent 2" w:uiPriority="70"/>
+    <w:lsdException w:name="Colorful Shading Accent 2" w:uiPriority="71"/>
+    <w:lsdException w:name="Colorful List Accent 2" w:uiPriority="72"/>
+    <w:lsdException w:name="Colorful Grid Accent 2" w:uiPriority="73"/>
+    <w:lsdException w:name="Light Shading Accent 3" w:uiPriority="60"/>
+    <w:lsdException w:name="Light List Accent 3" w:uiPriority="61"/>
+    <w:lsdException w:name="Light Grid Accent 3" w:uiPriority="62"/>
+    <w:lsdException w:name="Medium Shading 1 Accent 3" w:uiPriority="63"/>
+    <w:lsdException w:name="Medium Shading 2 Accent 3" w:uiPriority="64"/>
+    <w:lsdException w:name="Medium List 1 Accent 3" w:uiPriority="65"/>
+    <w:lsdException w:name="Medium List 2 Accent 3" w:uiPriority="66"/>
+    <w:lsdException w:name="Medium Grid 1 Accent 3" w:uiPriority="67"/>
+    <w:lsdException w:name="Medium Grid 2 Accent 3" w:uiPriority="68"/>
+    <w:lsdException w:name="Medium Grid 3 Accent 3" w:uiPriority="69"/>
+    <w:lsdException w:name="Dark List Accent 3" w:uiPriority="70"/>
+    <w:lsdException w:name="Colorful Shading Accent 3" w:uiPriority="71"/>
+    <w:lsdException w:name="Colorful List Accent 3" w:uiPriority="72"/>
+    <w:lsdException w:name="Colorful Grid Accent 3" w:uiPriority="73"/>
+    <w:lsdException w:name="Light Shading Accent 4" w:uiPriority="60"/>
+    <w:lsdException w:name="Light List Accent 4" w:uiPriority="61"/>
+    <w:lsdException w:name="Light Grid Accent 4" w:uiPriority="62"/>
+    <w:lsdException w:name="Medium Shading 1 Accent 4" w:uiPriority="63"/>
+    <w:lsdException w:name="Medium Shading 2 Accent 4" w:uiPriority="64"/>
+    <w:lsdException w:name="Medium List 1 Accent 4" w:uiPriority="65"/>
+    <w:lsdException w:name="Medium List 2 Accent 4" w:uiPriority="66"/>
+    <w:lsdException w:name="Medium Grid 1 Accent 4" w:uiPriority="67"/>
+    <w:lsdException w:name="Medium Grid 2 Accent 4" w:uiPriority="68"/>
+    <w:lsdException w:name="Medium Grid 3 Accent 4" w:uiPriority="69"/>
+    <w:lsdException w:name="Dark List Accent 4" w:uiPriority="70"/>
+    <w:lsdException w:name="Colorful Shading Accent 4" w:uiPriority="71"/>
+    <w:lsdException w:name="Colorful List Accent 4" w:uiPriority="72"/>
+    <w:lsdException w:name="Colorful Grid Accent 4" w:uiPriority="73"/>
+    <w:lsdException w:name="Light Shading Accent 5" w:uiPriority="60"/>
+    <w:lsdException w:name="Light List Accent 5" w:uiPriority="61"/>
+    <w:lsdException w:name="Light Grid Accent 5" w:uiPriority="62"/>
+    <w:lsdException w:name="Medium Shading 1 Accent 5" w:uiPriority="63"/>
+    <w:lsdException w:name="Medium Shading 2 Accent 5" w:uiPriority="64"/>
+    <w:lsdException w:name="Medium List 1 Accent 5" w:uiPriority="65"/>
+    <w:lsdException w:name="Medium List 2 Accent 5" w:uiPriority="66"/>
+    <w:lsdException w:name="Medium Grid 1 Accent 5" w:uiPriority="67"/>
+    <w:lsdException w:name="Medium Grid 2 Accent 5" w:uiPriority="68"/>
+    <w:lsdException w:name="Medium Grid 3 Accent 5" w:uiPriority="69"/>
+    <w:lsdException w:name="Dark List Accent 5" w:uiPriority="70"/>
+    <w:lsdException w:name="Colorful Shading Accent 5" w:uiPriority="71"/>
+    <w:lsdException w:name="Colorful List Accent 5" w:uiPriority="72"/>
+    <w:lsdException w:name="Colorful Grid Accent 5" w:uiPriority="73"/>
+    <w:lsdException w:name="Light Shading Accent 6" w:uiPriority="60"/>
+    <w:lsdException w:name="Light List Accent 6" w:uiPriority="61"/>
+    <w:lsdException w:name="Light Grid Accent 6" w:uiPriority="62"/>
+    <w:lsdException w:name="Medium Shading 1 Accent 6" w:uiPriority="63"/>
+    <w:lsdException w:name="Medium Shading 2 Accent 6" w:uiPriority="64"/>
+    <w:lsdException w:name="Medium List 1 Accent 6" w:uiPriority="65"/>
+    <w:lsdException w:name="Medium List 2 Accent 6" w:uiPriority="66"/>
+    <w:lsdException w:name="Medium Grid 1 Accent 6" w:uiPriority="67"/>
+    <w:lsdException w:name="Medium Grid 2 Accent 6" w:uiPriority="68"/>
+    <w:lsdException w:name="Medium Grid 3 Accent 6" w:uiPriority="69"/>
+    <w:lsdException w:name="Dark List Accent 6" w:uiPriority="70"/>
+    <w:lsdException w:name="Colorful Shading Accent 6" w:uiPriority="71"/>
+    <w:lsdException w:name="Colorful List Accent 6" w:uiPriority="72"/>
+    <w:lsdException w:name="Colorful Grid Accent 6" w:uiPriority="73"/>
+    <w:lsdException w:name="Subtle Emphasis" w:uiPriority="19" w:qFormat="1"/>
+    <w:lsdException w:name="Intense Emphasis" w:uiPriority="21" w:qFormat="1"/>
+    <w:lsdException w:name="Subtle Reference" w:uiPriority="31" w:qFormat="1"/>
+    <w:lsdException w:name="Intense Reference" w:uiPriority="32" w:qFormat="1"/>
+    <w:lsdException w:name="Book Title" w:uiPriority="33" w:qFormat="1"/>
+    <w:lsdException w:name="Bibliography" w:semiHidden="1" w:uiPriority="37" w:unhideWhenUsed="1"/>
+    <w:lsdException w:name="TOC Heading" w:semiHidden="1" w:uiPriority="39" w:unhideWhenUsed="1" w:qFormat="1"/>
+    <w:lsdException w:name="Plain Table 1" w:uiPriority="41"/>
+    <w:lsdException w:name="Plain Table 2" w:uiPriority="42"/>
+    <w:lsdException w:name="Plain Table 3" w:uiPriority="43"/>
+    <w:lsdException w:name="Plain Table 4" w:uiPriority="44"/>
+    <w:lsdException w:name="Plain Table 5" w:uiPriority="45"/>
+    <w:lsdException w:name="Grid Table Light" w:uiPriority="40"/>
+    <w:lsdException w:name="Grid Table 1 Light" w:uiPriority="46"/>
+    <w:lsdException w:name="Grid Table 2" w:uiPriority="47"/>
+    <w:lsdException w:name="Grid Table 3" w:uiPriority="48"/>
+    <w:lsdException w:name="Grid Table 4" w:uiPriority="49"/>
+    <w:lsdException w:name="Grid Table 5 Dark" w:uiPriority="50"/>
+    <w:lsdException w:name="Grid Table 6 Colorful" w:uiPriority="51"/>
+    <w:lsdException w:name="Grid Table 7 Colorful" w:uiPriority="52"/>
+    <w:lsdException w:name="Grid Table 1 Light Accent 1" w:uiPriority="46"/>
+    <w:lsdException w:name="Grid Table 2 Accent 1" w:uiPriority="47"/>
+    <w:lsdException w:name="Grid Table 3 Accent 1" w:uiPriority="48"/>
+    <w:lsdException w:name="Grid Table 4 Accent 1" w:uiPriority="49"/>
+    <w:lsdException w:name="Grid Table 5 Dark Accent 1" w:uiPriority="50"/>
+    <w:lsdException w:name="Grid Table 6 Colorful Accent 1" w:uiPriority="51"/>
+    <w:lsdException w:name="Grid Table 7 Colorful Accent 1" w:uiPriority="52"/>
+    <w:lsdException w:name="Grid Table 1 Light Accent 2" w:uiPriority="46"/>
+    <w:lsdException w:name="Grid Table 2 Accent 2" w:uiPriority="47"/>
+    <w:lsdException w:name="Grid Table 3 Accent 2" w:uiPriority="48"/>
+    <w:lsdException w:name="Grid Table 4 Accent 2" w:uiPriority="49"/>
+    <w:lsdException w:name="Grid Table 5 Dark Accent 2" w:uiPriority="50"/>
+    <w:lsdException w:name="Grid Table 6 Colorful Accent 2" w:uiPriority="51"/>
+    <w:lsdException w:name="Grid Table 7 Colorful Accent 2" w:uiPriority="52"/>
+    <w:lsdException w:name="Grid Table 1 Light Accent 3" w:uiPriority="46"/>
+    <w:lsdException w:name="Grid Table 2 Accent 3" w:uiPriority="47"/>
+    <w:lsdException w:name="Grid Table 3 Accent 3" w:uiPriority="48"/>
+    <w:lsdException w:name="Grid Table 4 Accent 3" w:uiPriority="49"/>
+    <w:lsdException w:name="Grid Table 5 Dark Accent 3" w:uiPriority="50"/>
+    <w:lsdException w:name="Grid Table 6 Colorful Accent 3" w:uiPriority="51"/>
+    <w:lsdException w:name="Grid Table 7 Colorful Accent 3" w:uiPriority="52"/>
+    <w:lsdException w:name="Grid Table 1 Light Accent 4" w:uiPriority="46"/>
+    <w:lsdException w:name="Grid Table 2 Accent 4" w:uiPriority="47"/>
+    <w:lsdException w:name="Grid Table 3 Accent 4" w:uiPriority="48"/>
+    <w:lsdException w:name="Grid Table 4 Accent 4" w:uiPriority="49"/>
+    <w:lsdException w:name="Grid Table 5 Dark Accent 4" w:uiPriority="50"/>
+    <w:lsdException w:name="Grid Table 6 Colorful Accent 4" w:uiPriority="51"/>
+    <w:lsdException w:name="Grid Table 7 Colorful Accent 4" w:uiPriority="52"/>
+    <w:lsdException w:name="Grid Table 1 Light Accent 5" w:uiPriority="46"/>
+    <w:lsdException w:name="Grid Table 2 Accent 5" w:uiPriority="47"/>
+    <w:lsdException w:name="Grid Table 3 Accent 5" w:uiPriority="48"/>
+    <w:lsdException w:name="Grid Table 4 Accent 5" w:uiPriority="49"/>
+    <w:lsdException w:name="Grid Table 5 Dark Accent 5" w:uiPriority="50"/>
+    <w:lsdException w:name="Grid Table 6 Colorful Accent 5" w:uiPriority="51"/>
+    <w:lsdException w:name="Grid Table 7 Colorful Accent 5" w:uiPriority="52"/>
+    <w:lsdException w:name="Grid Table 1 Light Accent 6" w:uiPriority="46"/>
+    <w:lsdException w:name="Grid Table 2 Accent 6" w:uiPriority="47"/>
+    <w:lsdException w:name="Grid Table 3 Accent 6" w:uiPriority="48"/>
+    <w:lsdException w:name="Grid Table 4 Accent 6" w:uiPriority="49"/>
+    <w:lsdException w:name="Grid Table 5 Dark Accent 6" w:uiPriority="50"/>
+    <w:lsdException w:name="Grid Table 6 Colorful Accent 6" w:uiPriority="51"/>
+    <w:lsdException w:name="Grid Table 7 Colorful Accent 6" w:uiPriority="52"/>
+    <w:lsdException w:name="List Table 1 Light" w:uiPriority="46"/>
+    <w:lsdException w:name="List Table 2" w:uiPriority="47"/>
+    <w:lsdException w:name="List Table 3" w:uiPriority="48"/>
+    <w:lsdException w:name="List Table 4" w:uiPriority="49"/>
+    <w:lsdException w:name="List Table 5 Dark" w:uiPriority="50"/>
+    <w:lsdException w:name="List Table 6 Colorful" w:uiPriority="51"/>
+    <w:lsdException w:name="List Table 7 Colorful" w:uiPriority="52"/>
+    <w:lsdException w:name="List Table 1 Light Accent 1" w:uiPriority="46"/>
+    <w:lsdException w:name="List Table 2 Accent 1" w:uiPriority="47"/>
+    <w:lsdException w:name="List Table 3 Accent 1" w:uiPriority="48"/>
+    <w:lsdException w:name="List Table 4 Accent 1" w:uiPriority="49"/>
+    <w:lsdException w:name="List Table 5 Dark Accent 1" w:uiPriority="50"/>
+    <w:lsdException w:name="List Table 6 Colorful Accent 1" w:uiPriority="51"/>
+    <w:lsdException w:name="List Table 7 Colorful Accent 1" w:uiPriority="52"/>
+    <w:lsdException w:name="List Table 1 Light Accent 2" w:uiPriority="46"/>
+    <w:lsdException w:name="List Table 2 Accent 2" w:uiPriority="47"/>
+    <w:lsdException w:name="List Table 3 Accent 2" w:uiPriority="48"/>
+    <w:lsdException w:name="List Table 4 Accent 2" w:uiPriority="49"/>
+    <w:lsdException w:name="List Table 5 Dark Accent 2" w:uiPriority="50"/>
+    <w:lsdException w:name="List Table 6 Colorful Accent 2" w:uiPriority="51"/>
+    <w:lsdException w:name="List Table 7 Colorful Accent 2" w:uiPriority="52"/>
+    <w:lsdException w:name="List Table 1 Light Accent 3" w:uiPriority="46"/>
+    <w:lsdException w:name="List Table 2 Accent 3" w:uiPriority="47"/>
+    <w:lsdException w:name="List Table 3 Accent 3" w:uiPriority="48"/>
+    <w:lsdException w:name="List Table 4 Accent 3" w:uiPriority="49"/>
+    <w:lsdException w:name="List Table 5 Dark Accent 3" w:uiPriority="50"/>
+    <w:lsdException w:name="List Table 6 Colorful Accent 3" w:uiPriority="51"/>
+    <w:lsdException w:name="List Table 7 Colorful Accent 3" w:uiPriority="52"/>
+    <w:lsdException w:name="List Table 1 Light Accent 4" w:uiPriority="46"/>
+    <w:lsdException w:name="List Table 2 Accent 4" w:uiPriority="47"/>
+    <w:lsdException w:name="List Table 3 Accent 4" w:uiPriority="48"/>
+    <w:lsdException w:name="List Table 4 Accent 4" w:uiPriority="49"/>
+    <w:lsdException w:name="List Table 5 Dark Accent 4" w:uiPriority="50"/>
+    <w:lsdException w:name="List Table 6 Colorful Accent 4" w:uiPriority="51"/>
+    <w:lsdException w:name="List Table 7 Colorful Accent 4" w:uiPriority="52"/>
+    <w:lsdException w:name="List Table 1 Light Accent 5" w:uiPriority="46"/>
+    <w:lsdException w:name="List Table 2 Accent 5" w:uiPriority="47"/>
+    <w:lsdException w:name="List Table 3 Accent 5" w:uiPriority="48"/>
+    <w:lsdException w:name="List Table 4 Accent 5" w:uiPriority="49"/>
+    <w:lsdException w:name="List Table 5 Dark Accent 5" w:uiPriority="50"/>
+    <w:lsdException w:name="List Table 6 Colorful Accent 5" w:uiPriority="51"/>
+    <w:lsdException w:name="List Table 7 Colorful Accent 5" w:uiPriority="52"/>
+    <w:lsdException w:name="List Table 1 Light Accent 6" w:uiPriority="46"/>
+    <w:lsdException w:name="List Table 2 Accent 6" w:uiPriority="47"/>
+    <w:lsdException w:name="List Table 3 Accent 6" w:uiPriority="48"/>
+    <w:lsdException w:name="List Table 4 Accent 6" w:uiPriority="49"/>
+    <w:lsdException w:name="List Table 5 Dark Accent 6" w:uiPriority="50"/>
+    <w:lsdException w:name="List Table 6 Colorful Accent 6" w:uiPriority="51"/>
+    <w:lsdException w:name="List Table 7 Colorful Accent 6" w:uiPriority="52"/>
+    <w:lsdException w:name="Mention" w:semiHidden="1" w:unhideWhenUsed="1"/>
+    <w:lsdException w:name="Smart Hyperlink" w:semiHidden="1" w:unhideWhenUsed="1"/>
+    <w:lsdException w:name="Hashtag" w:semiHidden="1" w:unhideWhenUsed="1"/>
+    <w:lsdException w:name="Unresolved Mention" w:semiHidden="1" w:unhideWhenUsed="1"/>
+    <w:lsdException w:name="Smart Link" w:semiHidden="1" w:unhideWhenUsed="1"/>
   </w:latentStyles>
   <w:style w:type="paragraph" w:default="1" w:styleId="Normal">
     <w:name w:val="Normal"/>
@@ -27782,7 +27758,6 @@
     <w:uiPriority w:val="99"/>
     <w:semiHidden/>
     <w:unhideWhenUsed/>
-    <w:qFormat/>
     <w:tblPr>
       <w:tblInd w:w="0" w:type="dxa"/>
       <w:tblCellMar>
@@ -27867,7 +27842,6 @@
       <w:spacing w:after="0" w:line="240" w:lineRule="auto"/>
     </w:pPr>
     <w:tblPr>
-      <w:tblInd w:w="0" w:type="dxa"/>
       <w:tblBorders>
         <w:top w:val="single" w:sz="4" w:space="0" w:color="auto"/>
         <w:left w:val="single" w:sz="4" w:space="0" w:color="auto"/>
@@ -27876,12 +27850,6 @@
         <w:insideH w:val="single" w:sz="4" w:space="0" w:color="auto"/>
         <w:insideV w:val="single" w:sz="4" w:space="0" w:color="auto"/>
       </w:tblBorders>
-      <w:tblCellMar>
-        <w:top w:w="0" w:type="dxa"/>
-        <w:left w:w="108" w:type="dxa"/>
-        <w:bottom w:w="0" w:type="dxa"/>
-        <w:right w:w="108" w:type="dxa"/>
-      </w:tblCellMar>
     </w:tblPr>
   </w:style>
   <w:style w:type="character" w:styleId="CommentReference">

</xml_diff>